<commit_message>
adding some co2 work from savage lab
</commit_message>
<xml_diff>
--- a/2023_04_08_sub_F32/Applicant_Background_and_Goals_for_Fellowship_Training.docx
+++ b/2023_04_08_sub_F32/Applicant_Background_and_Goals_for_Fellowship_Training.docx
@@ -2192,6 +2192,7 @@
         <w:autoSpaceDE w:val="0"/>
         <w:autoSpaceDN w:val="0"/>
         <w:adjustRightInd w:val="0"/>
+        <w:spacing w:after="120"/>
         <w:rPr>
           <w:rFonts w:ascii="Arial" w:hAnsi="Arial" w:cs="Arial"/>
           <w:b/>
@@ -2218,23 +2219,45 @@
         <w:autoSpaceDE w:val="0"/>
         <w:autoSpaceDN w:val="0"/>
         <w:adjustRightInd w:val="0"/>
-        <w:rPr>
-          <w:rFonts w:ascii="Arial" w:hAnsi="Arial" w:cs="Arial"/>
-          <w:b/>
-          <w:bCs/>
-          <w:sz w:val="22"/>
-          <w:szCs w:val="22"/>
-        </w:rPr>
-      </w:pPr>
-      <w:r>
-        <w:rPr>
-          <w:rFonts w:ascii="Arial" w:hAnsi="Arial" w:cs="Arial"/>
-          <w:b/>
-          <w:bCs/>
-          <w:sz w:val="22"/>
-          <w:szCs w:val="22"/>
-        </w:rPr>
-        <w:t>1 Savage lab - Studies of the CO2 concentrating mechanism</w:t>
+        <w:spacing w:after="120"/>
+        <w:rPr>
+          <w:rFonts w:ascii="Arial" w:hAnsi="Arial" w:cs="Arial"/>
+          <w:b/>
+          <w:bCs/>
+          <w:sz w:val="22"/>
+          <w:szCs w:val="22"/>
+        </w:rPr>
+      </w:pPr>
+      <w:r>
+        <w:rPr>
+          <w:rFonts w:ascii="Arial" w:hAnsi="Arial" w:cs="Arial"/>
+          <w:b/>
+          <w:bCs/>
+          <w:sz w:val="22"/>
+          <w:szCs w:val="22"/>
+        </w:rPr>
+        <w:t>1 Savage lab - Studies of the CO</w:t>
+      </w:r>
+      <w:r>
+        <w:rPr>
+          <w:rFonts w:ascii="Arial" w:hAnsi="Arial" w:cs="Arial"/>
+          <w:b/>
+          <w:bCs/>
+          <w:sz w:val="22"/>
+          <w:szCs w:val="22"/>
+          <w:vertAlign w:val="subscript"/>
+        </w:rPr>
+        <w:t>2</w:t>
+      </w:r>
+      <w:r>
+        <w:rPr>
+          <w:rFonts w:ascii="Arial" w:hAnsi="Arial" w:cs="Arial"/>
+          <w:b/>
+          <w:bCs/>
+          <w:sz w:val="22"/>
+          <w:szCs w:val="22"/>
+        </w:rPr>
+        <w:t xml:space="preserve"> concentrating mechanism</w:t>
       </w:r>
     </w:p>
     <w:p>
@@ -2242,6 +2265,7 @@
         <w:autoSpaceDE w:val="0"/>
         <w:autoSpaceDN w:val="0"/>
         <w:adjustRightInd w:val="0"/>
+        <w:spacing w:after="120"/>
         <w:rPr>
           <w:rFonts w:ascii="Arial" w:hAnsi="Arial" w:cs="Arial"/>
           <w:sz w:val="22"/>
@@ -2271,6 +2295,7 @@
         <w:autoSpaceDE w:val="0"/>
         <w:autoSpaceDN w:val="0"/>
         <w:adjustRightInd w:val="0"/>
+        <w:spacing w:after="120"/>
         <w:rPr>
           <w:rFonts w:ascii="Arial" w:hAnsi="Arial" w:cs="Arial"/>
           <w:sz w:val="22"/>
@@ -2300,11 +2325,11 @@
         <w:autoSpaceDE w:val="0"/>
         <w:autoSpaceDN w:val="0"/>
         <w:adjustRightInd w:val="0"/>
-        <w:rPr>
-          <w:rFonts w:ascii="Arial" w:hAnsi="Arial" w:cs="Arial"/>
-          <w:sz w:val="22"/>
-          <w:szCs w:val="22"/>
-          <w:u w:val="single"/>
+        <w:spacing w:after="120"/>
+        <w:rPr>
+          <w:rFonts w:ascii="Arial" w:hAnsi="Arial" w:cs="Arial"/>
+          <w:sz w:val="22"/>
+          <w:szCs w:val="22"/>
         </w:rPr>
       </w:pPr>
       <w:r>
@@ -2316,75 +2341,283 @@
         </w:rPr>
         <w:t>Description</w:t>
       </w:r>
-    </w:p>
-    <w:p>
-      <w:pPr>
-        <w:autoSpaceDE w:val="0"/>
-        <w:autoSpaceDN w:val="0"/>
-        <w:adjustRightInd w:val="0"/>
-        <w:rPr>
-          <w:rFonts w:ascii="Arial" w:hAnsi="Arial" w:cs="Arial"/>
-          <w:sz w:val="22"/>
-          <w:szCs w:val="22"/>
-          <w:u w:val="single"/>
-        </w:rPr>
-      </w:pPr>
-      <w:r>
-        <w:rPr>
-          <w:rFonts w:ascii="Arial" w:hAnsi="Arial" w:cs="Arial"/>
-          <w:sz w:val="22"/>
-          <w:szCs w:val="22"/>
-          <w:u w:val="single"/>
-        </w:rPr>
-        <w:t>Results</w:t>
-      </w:r>
-    </w:p>
-    <w:p>
-      <w:pPr>
-        <w:spacing w:after="120"/>
-        <w:rPr>
-          <w:rFonts w:ascii="Arial" w:hAnsi="Arial" w:cs="Arial"/>
-          <w:sz w:val="22"/>
-          <w:szCs w:val="22"/>
-          <w:u w:val="single"/>
-        </w:rPr>
-      </w:pPr>
-      <w:r>
-        <w:rPr>
-          <w:rFonts w:ascii="Arial" w:hAnsi="Arial" w:cs="Arial"/>
-          <w:sz w:val="22"/>
-          <w:szCs w:val="22"/>
-          <w:u w:val="single"/>
-        </w:rPr>
-        <w:t>Connection to fellowship</w:t>
-      </w:r>
-    </w:p>
-    <w:p>
-      <w:pPr>
-        <w:spacing w:after="120"/>
-        <w:rPr>
-          <w:rFonts w:ascii="Arial" w:hAnsi="Arial" w:cs="Arial"/>
-          <w:sz w:val="22"/>
-          <w:szCs w:val="22"/>
-        </w:rPr>
-      </w:pPr>
-      <w:r>
-        <w:rPr>
-          <w:rFonts w:ascii="Arial" w:hAnsi="Arial" w:cs="Arial"/>
-          <w:b/>
-          <w:bCs/>
-          <w:sz w:val="22"/>
-          <w:szCs w:val="22"/>
-        </w:rPr>
-        <w:t>Desmarais, J. J.</w:t>
-      </w:r>
-      <w:r>
-        <w:rPr>
-          <w:rFonts w:ascii="Arial" w:hAnsi="Arial" w:cs="Arial"/>
-          <w:sz w:val="22"/>
-          <w:szCs w:val="22"/>
-        </w:rPr>
-        <w:t xml:space="preserve">, Flamholz, A. I., Blikstad, C., Dugan, E. J., Laughlin, T. G., Oltrogge, L. M., Chen, A. W., Wetmore, K., Diamond, S., Wang, J. Y. &amp; Savage, D. F. DABs are inorganic carbon pumps found throughout prokaryotic phyla. </w:t>
+      <w:r>
+        <w:rPr>
+          <w:rFonts w:ascii="Arial" w:hAnsi="Arial" w:cs="Arial"/>
+          <w:sz w:val="22"/>
+          <w:szCs w:val="22"/>
+        </w:rPr>
+        <w:t xml:space="preserve"> As part of my doctoral research, I studied the mechanism and evolution of HCO</w:t>
+      </w:r>
+      <w:r>
+        <w:rPr>
+          <w:rFonts w:ascii="Arial" w:hAnsi="Arial" w:cs="Arial"/>
+          <w:sz w:val="22"/>
+          <w:szCs w:val="22"/>
+          <w:vertAlign w:val="subscript"/>
+        </w:rPr>
+        <w:t>3</w:t>
+      </w:r>
+      <w:r>
+        <w:rPr>
+          <w:rFonts w:ascii="Arial" w:hAnsi="Arial" w:cs="Arial"/>
+          <w:sz w:val="22"/>
+          <w:szCs w:val="22"/>
+          <w:vertAlign w:val="superscript"/>
+        </w:rPr>
+        <w:t>-</w:t>
+      </w:r>
+      <w:r>
+        <w:rPr>
+          <w:rFonts w:ascii="Arial" w:hAnsi="Arial" w:cs="Arial"/>
+          <w:sz w:val="22"/>
+          <w:szCs w:val="22"/>
+        </w:rPr>
+        <w:t xml:space="preserve"> pumps that power the </w:t>
+      </w:r>
+      <w:r>
+        <w:rPr>
+          <w:rFonts w:ascii="Arial" w:hAnsi="Arial" w:cs="Arial"/>
+          <w:sz w:val="22"/>
+          <w:szCs w:val="22"/>
+        </w:rPr>
+        <w:t>CO</w:t>
+      </w:r>
+      <w:r>
+        <w:rPr>
+          <w:rFonts w:ascii="Arial" w:hAnsi="Arial" w:cs="Arial"/>
+          <w:sz w:val="22"/>
+          <w:szCs w:val="22"/>
+          <w:vertAlign w:val="subscript"/>
+        </w:rPr>
+        <w:t>2</w:t>
+      </w:r>
+      <w:r>
+        <w:rPr>
+          <w:rFonts w:ascii="Arial" w:hAnsi="Arial" w:cs="Arial"/>
+          <w:sz w:val="22"/>
+          <w:szCs w:val="22"/>
+        </w:rPr>
+        <w:t xml:space="preserve"> concentrating mechanism. Many autotrophic bacteria use </w:t>
+      </w:r>
+      <w:r>
+        <w:rPr>
+          <w:rFonts w:ascii="Arial" w:hAnsi="Arial" w:cs="Arial"/>
+          <w:sz w:val="22"/>
+          <w:szCs w:val="22"/>
+        </w:rPr>
+        <w:t>CO</w:t>
+      </w:r>
+      <w:r>
+        <w:rPr>
+          <w:rFonts w:ascii="Arial" w:hAnsi="Arial" w:cs="Arial"/>
+          <w:sz w:val="22"/>
+          <w:szCs w:val="22"/>
+          <w:vertAlign w:val="subscript"/>
+        </w:rPr>
+        <w:t>2</w:t>
+      </w:r>
+      <w:r>
+        <w:rPr>
+          <w:rFonts w:ascii="Arial" w:hAnsi="Arial" w:cs="Arial"/>
+          <w:sz w:val="22"/>
+          <w:szCs w:val="22"/>
+        </w:rPr>
+        <w:t xml:space="preserve"> concentrating mechanism</w:t>
+      </w:r>
+      <w:r>
+        <w:rPr>
+          <w:rFonts w:ascii="Arial" w:hAnsi="Arial" w:cs="Arial"/>
+          <w:sz w:val="22"/>
+          <w:szCs w:val="22"/>
+        </w:rPr>
+        <w:t>s in order to increase the concentration of the CO</w:t>
+      </w:r>
+      <w:r>
+        <w:rPr>
+          <w:rFonts w:ascii="Arial" w:hAnsi="Arial" w:cs="Arial"/>
+          <w:sz w:val="22"/>
+          <w:szCs w:val="22"/>
+          <w:vertAlign w:val="subscript"/>
+        </w:rPr>
+        <w:t>2</w:t>
+      </w:r>
+      <w:r>
+        <w:rPr>
+          <w:rFonts w:ascii="Arial" w:hAnsi="Arial" w:cs="Arial"/>
+          <w:sz w:val="22"/>
+          <w:szCs w:val="22"/>
+        </w:rPr>
+        <w:t xml:space="preserve"> they use as a carbon source. These systems work by pumping HCO</w:t>
+      </w:r>
+      <w:r>
+        <w:rPr>
+          <w:rFonts w:ascii="Arial" w:hAnsi="Arial" w:cs="Arial"/>
+          <w:sz w:val="22"/>
+          <w:szCs w:val="22"/>
+          <w:vertAlign w:val="subscript"/>
+        </w:rPr>
+        <w:t>3</w:t>
+      </w:r>
+      <w:r>
+        <w:rPr>
+          <w:rFonts w:ascii="Arial" w:hAnsi="Arial" w:cs="Arial"/>
+          <w:sz w:val="22"/>
+          <w:szCs w:val="22"/>
+          <w:vertAlign w:val="superscript"/>
+        </w:rPr>
+        <w:t>-</w:t>
+      </w:r>
+      <w:r>
+        <w:rPr>
+          <w:rFonts w:ascii="Arial" w:hAnsi="Arial" w:cs="Arial"/>
+          <w:sz w:val="22"/>
+          <w:szCs w:val="22"/>
+        </w:rPr>
+        <w:t xml:space="preserve"> into the cytosol, this HCO</w:t>
+      </w:r>
+      <w:r>
+        <w:rPr>
+          <w:rFonts w:ascii="Arial" w:hAnsi="Arial" w:cs="Arial"/>
+          <w:sz w:val="22"/>
+          <w:szCs w:val="22"/>
+          <w:vertAlign w:val="subscript"/>
+        </w:rPr>
+        <w:t>3</w:t>
+      </w:r>
+      <w:r>
+        <w:rPr>
+          <w:rFonts w:ascii="Arial" w:hAnsi="Arial" w:cs="Arial"/>
+          <w:sz w:val="22"/>
+          <w:szCs w:val="22"/>
+          <w:vertAlign w:val="superscript"/>
+        </w:rPr>
+        <w:t>-</w:t>
+      </w:r>
+      <w:r>
+        <w:rPr>
+          <w:rFonts w:ascii="Arial" w:hAnsi="Arial" w:cs="Arial"/>
+          <w:sz w:val="22"/>
+          <w:szCs w:val="22"/>
+        </w:rPr>
+        <w:t xml:space="preserve"> then enters a compartment where it is converted into</w:t>
+      </w:r>
+      <w:r>
+        <w:rPr>
+          <w:rFonts w:ascii="Arial" w:hAnsi="Arial" w:cs="Arial"/>
+          <w:sz w:val="22"/>
+          <w:szCs w:val="22"/>
+        </w:rPr>
+        <w:t xml:space="preserve"> a high local concentration of</w:t>
+      </w:r>
+      <w:r>
+        <w:rPr>
+          <w:rFonts w:ascii="Arial" w:hAnsi="Arial" w:cs="Arial"/>
+          <w:sz w:val="22"/>
+          <w:szCs w:val="22"/>
+        </w:rPr>
+        <w:t xml:space="preserve"> CO</w:t>
+      </w:r>
+      <w:r>
+        <w:rPr>
+          <w:rFonts w:ascii="Arial" w:hAnsi="Arial" w:cs="Arial"/>
+          <w:sz w:val="22"/>
+          <w:szCs w:val="22"/>
+          <w:vertAlign w:val="subscript"/>
+        </w:rPr>
+        <w:t>2</w:t>
+      </w:r>
+      <w:r>
+        <w:rPr>
+          <w:rFonts w:ascii="Arial" w:hAnsi="Arial" w:cs="Arial"/>
+          <w:sz w:val="22"/>
+          <w:szCs w:val="22"/>
+        </w:rPr>
+        <w:t xml:space="preserve">. </w:t>
+      </w:r>
+      <w:r>
+        <w:rPr>
+          <w:rFonts w:ascii="Arial" w:hAnsi="Arial" w:cs="Arial"/>
+          <w:sz w:val="22"/>
+          <w:szCs w:val="22"/>
+        </w:rPr>
+        <w:t xml:space="preserve">While the other components of the system were well characterized, the mechanism of </w:t>
+      </w:r>
+      <w:r>
+        <w:rPr>
+          <w:rFonts w:ascii="Arial" w:hAnsi="Arial" w:cs="Arial"/>
+          <w:sz w:val="22"/>
+          <w:szCs w:val="22"/>
+        </w:rPr>
+        <w:t>HCO</w:t>
+      </w:r>
+      <w:r>
+        <w:rPr>
+          <w:rFonts w:ascii="Arial" w:hAnsi="Arial" w:cs="Arial"/>
+          <w:sz w:val="22"/>
+          <w:szCs w:val="22"/>
+          <w:vertAlign w:val="subscript"/>
+        </w:rPr>
+        <w:t>3</w:t>
+      </w:r>
+      <w:r>
+        <w:rPr>
+          <w:rFonts w:ascii="Arial" w:hAnsi="Arial" w:cs="Arial"/>
+          <w:sz w:val="22"/>
+          <w:szCs w:val="22"/>
+          <w:vertAlign w:val="superscript"/>
+        </w:rPr>
+        <w:t>-</w:t>
+      </w:r>
+      <w:r>
+        <w:rPr>
+          <w:rFonts w:ascii="Arial" w:hAnsi="Arial" w:cs="Arial"/>
+          <w:sz w:val="22"/>
+          <w:szCs w:val="22"/>
+        </w:rPr>
+        <w:t xml:space="preserve"> pumping was unknown i</w:t>
+      </w:r>
+      <w:r>
+        <w:rPr>
+          <w:rFonts w:ascii="Arial" w:hAnsi="Arial" w:cs="Arial"/>
+          <w:sz w:val="22"/>
+          <w:szCs w:val="22"/>
+        </w:rPr>
+        <w:t>n chemotrophic bacteria</w:t>
+      </w:r>
+      <w:r>
+        <w:rPr>
+          <w:rFonts w:ascii="Arial" w:hAnsi="Arial" w:cs="Arial"/>
+          <w:sz w:val="22"/>
+          <w:szCs w:val="22"/>
+        </w:rPr>
+        <w:t>. I set out to characterize the mechanism of HCO</w:t>
+      </w:r>
+      <w:r>
+        <w:rPr>
+          <w:rFonts w:ascii="Arial" w:hAnsi="Arial" w:cs="Arial"/>
+          <w:sz w:val="22"/>
+          <w:szCs w:val="22"/>
+          <w:vertAlign w:val="subscript"/>
+        </w:rPr>
+        <w:t>3</w:t>
+      </w:r>
+      <w:r>
+        <w:rPr>
+          <w:rFonts w:ascii="Arial" w:hAnsi="Arial" w:cs="Arial"/>
+          <w:sz w:val="22"/>
+          <w:szCs w:val="22"/>
+          <w:vertAlign w:val="superscript"/>
+        </w:rPr>
+        <w:t>-</w:t>
+      </w:r>
+      <w:r>
+        <w:rPr>
+          <w:rFonts w:ascii="Arial" w:hAnsi="Arial" w:cs="Arial"/>
+          <w:sz w:val="22"/>
+          <w:szCs w:val="22"/>
+        </w:rPr>
+        <w:t xml:space="preserve"> pumping in the model chemotroph </w:t>
       </w:r>
       <w:r>
         <w:rPr>
@@ -2394,9 +2627,109 @@
           <w:sz w:val="22"/>
           <w:szCs w:val="22"/>
         </w:rPr>
-        <w:t xml:space="preserve">Nat </w:t>
-      </w:r>
-      <w:proofErr w:type="spellStart"/>
+        <w:t>H. neapolitanus</w:t>
+      </w:r>
+      <w:r>
+        <w:rPr>
+          <w:rFonts w:ascii="Arial" w:hAnsi="Arial" w:cs="Arial"/>
+          <w:sz w:val="22"/>
+          <w:szCs w:val="22"/>
+        </w:rPr>
+        <w:t>. My first step was to use transposon mutagenesis to produce a pooled library of ~100,000 mutant strains. I measured growth rates for each of these strains as a function of CO</w:t>
+      </w:r>
+      <w:r>
+        <w:rPr>
+          <w:rFonts w:ascii="Arial" w:hAnsi="Arial" w:cs="Arial"/>
+          <w:sz w:val="22"/>
+          <w:szCs w:val="22"/>
+          <w:vertAlign w:val="subscript"/>
+        </w:rPr>
+        <w:t>2</w:t>
+      </w:r>
+      <w:r>
+        <w:rPr>
+          <w:rFonts w:ascii="Arial" w:hAnsi="Arial" w:cs="Arial"/>
+          <w:sz w:val="22"/>
+          <w:szCs w:val="22"/>
+        </w:rPr>
+        <w:t xml:space="preserve"> concentration</w:t>
+      </w:r>
+      <w:r>
+        <w:rPr>
+          <w:rFonts w:ascii="Arial" w:hAnsi="Arial" w:cs="Arial"/>
+          <w:sz w:val="22"/>
+          <w:szCs w:val="22"/>
+        </w:rPr>
+        <w:t xml:space="preserve"> with a massively parallel growth assay</w:t>
+      </w:r>
+      <w:r>
+        <w:rPr>
+          <w:rFonts w:ascii="Arial" w:hAnsi="Arial" w:cs="Arial"/>
+          <w:sz w:val="22"/>
+          <w:szCs w:val="22"/>
+        </w:rPr>
+        <w:t xml:space="preserve">, and used this information to identify </w:t>
+      </w:r>
+      <w:r>
+        <w:rPr>
+          <w:rFonts w:ascii="Arial" w:hAnsi="Arial" w:cs="Arial"/>
+          <w:sz w:val="22"/>
+          <w:szCs w:val="22"/>
+        </w:rPr>
+        <w:t>putative HCO</w:t>
+      </w:r>
+      <w:r>
+        <w:rPr>
+          <w:rFonts w:ascii="Arial" w:hAnsi="Arial" w:cs="Arial"/>
+          <w:sz w:val="22"/>
+          <w:szCs w:val="22"/>
+          <w:vertAlign w:val="subscript"/>
+        </w:rPr>
+        <w:t>3</w:t>
+      </w:r>
+      <w:r>
+        <w:rPr>
+          <w:rFonts w:ascii="Arial" w:hAnsi="Arial" w:cs="Arial"/>
+          <w:sz w:val="22"/>
+          <w:szCs w:val="22"/>
+          <w:vertAlign w:val="superscript"/>
+        </w:rPr>
+        <w:t>-</w:t>
+      </w:r>
+      <w:r>
+        <w:rPr>
+          <w:rFonts w:ascii="Arial" w:hAnsi="Arial" w:cs="Arial"/>
+          <w:sz w:val="22"/>
+          <w:szCs w:val="22"/>
+        </w:rPr>
+        <w:t xml:space="preserve"> pumps. I identified two putative transporter operons and set out to characterize them mechanistically. I first demonstrated that they were in fact sufficient for HCO</w:t>
+      </w:r>
+      <w:r>
+        <w:rPr>
+          <w:rFonts w:ascii="Arial" w:hAnsi="Arial" w:cs="Arial"/>
+          <w:sz w:val="22"/>
+          <w:szCs w:val="22"/>
+          <w:vertAlign w:val="subscript"/>
+        </w:rPr>
+        <w:t>3</w:t>
+      </w:r>
+      <w:r>
+        <w:rPr>
+          <w:rFonts w:ascii="Arial" w:hAnsi="Arial" w:cs="Arial"/>
+          <w:sz w:val="22"/>
+          <w:szCs w:val="22"/>
+          <w:vertAlign w:val="superscript"/>
+        </w:rPr>
+        <w:t>-</w:t>
+      </w:r>
+      <w:r>
+        <w:rPr>
+          <w:rFonts w:ascii="Arial" w:hAnsi="Arial" w:cs="Arial"/>
+          <w:sz w:val="22"/>
+          <w:szCs w:val="22"/>
+        </w:rPr>
+        <w:t xml:space="preserve"> pumping by cloning them into </w:t>
+      </w:r>
       <w:r>
         <w:rPr>
           <w:rFonts w:ascii="Arial" w:hAnsi="Arial" w:cs="Arial"/>
@@ -2405,70 +2738,40 @@
           <w:sz w:val="22"/>
           <w:szCs w:val="22"/>
         </w:rPr>
-        <w:t>Microbiol</w:t>
-      </w:r>
-      <w:proofErr w:type="spellEnd"/>
-      <w:r>
-        <w:rPr>
-          <w:rFonts w:ascii="Arial" w:hAnsi="Arial" w:cs="Arial"/>
-          <w:sz w:val="22"/>
-          <w:szCs w:val="22"/>
-        </w:rPr>
-        <w:t xml:space="preserve"> </w:t>
-      </w:r>
-      <w:r>
-        <w:rPr>
-          <w:rFonts w:ascii="Arial" w:hAnsi="Arial" w:cs="Arial"/>
-          <w:b/>
-          <w:bCs/>
-          <w:sz w:val="22"/>
-          <w:szCs w:val="22"/>
-        </w:rPr>
-        <w:t>4,</w:t>
-      </w:r>
-      <w:r>
-        <w:rPr>
-          <w:rFonts w:ascii="Arial" w:hAnsi="Arial" w:cs="Arial"/>
-          <w:sz w:val="22"/>
-          <w:szCs w:val="22"/>
-        </w:rPr>
-        <w:t xml:space="preserve"> 2204–2215 (2019).</w:t>
-      </w:r>
-    </w:p>
-    <w:p>
-      <w:pPr>
-        <w:spacing w:after="120"/>
-        <w:rPr>
-          <w:rFonts w:ascii="Arial" w:hAnsi="Arial" w:cs="Arial"/>
-          <w:sz w:val="22"/>
-          <w:szCs w:val="22"/>
-        </w:rPr>
-      </w:pPr>
-      <w:r>
-        <w:rPr>
-          <w:rFonts w:ascii="Arial" w:hAnsi="Arial" w:cs="Arial"/>
-          <w:sz w:val="22"/>
-          <w:szCs w:val="22"/>
-        </w:rPr>
-        <w:t xml:space="preserve">Flamholz, A. I., Dugan, E., Panich, J., </w:t>
-      </w:r>
-      <w:r>
-        <w:rPr>
-          <w:rFonts w:ascii="Arial" w:hAnsi="Arial" w:cs="Arial"/>
-          <w:b/>
-          <w:bCs/>
-          <w:sz w:val="22"/>
-          <w:szCs w:val="22"/>
-        </w:rPr>
-        <w:t>Desmarais, J. J.</w:t>
-      </w:r>
-      <w:r>
-        <w:rPr>
-          <w:rFonts w:ascii="Arial" w:hAnsi="Arial" w:cs="Arial"/>
-          <w:sz w:val="22"/>
-          <w:szCs w:val="22"/>
-        </w:rPr>
-        <w:t>, Oltrogge, L. M., Fischer, W. W., Singer, S. W. &amp; Savage, D. F. Trajectories for the evolution of bacterial CO</w:t>
+        <w:t>E. coli</w:t>
+      </w:r>
+      <w:r>
+        <w:rPr>
+          <w:rFonts w:ascii="Arial" w:hAnsi="Arial" w:cs="Arial"/>
+          <w:sz w:val="22"/>
+          <w:szCs w:val="22"/>
+        </w:rPr>
+        <w:t xml:space="preserve"> and using reporter strain assays and C</w:t>
+      </w:r>
+      <w:r>
+        <w:rPr>
+          <w:rFonts w:ascii="Arial" w:hAnsi="Arial" w:cs="Arial"/>
+          <w:sz w:val="22"/>
+          <w:szCs w:val="22"/>
+          <w:vertAlign w:val="superscript"/>
+        </w:rPr>
+        <w:t>14</w:t>
+      </w:r>
+      <w:r>
+        <w:rPr>
+          <w:rFonts w:ascii="Arial" w:hAnsi="Arial" w:cs="Arial"/>
+          <w:sz w:val="22"/>
+          <w:szCs w:val="22"/>
+        </w:rPr>
+        <w:t xml:space="preserve"> uptake assays to demonstrate pumping. </w:t>
+      </w:r>
+      <w:r>
+        <w:rPr>
+          <w:rFonts w:ascii="Arial" w:hAnsi="Arial" w:cs="Arial"/>
+          <w:sz w:val="22"/>
+          <w:szCs w:val="22"/>
+        </w:rPr>
+        <w:t>I then launched a series of mechanistic experiments with one of the two operons. I demonstrated that this operon produced a protein complex with a predicted zinc binding carbonic anhydrase active site. I confirmed the active site residues with point mutants and the presence of zinc with x-ray fluorescence. This suggested that the mechanism of pumping was not direct HCO</w:t>
       </w:r>
       <w:r>
         <w:rPr>
@@ -2477,6 +2780,32 @@
           <w:szCs w:val="22"/>
           <w:vertAlign w:val="subscript"/>
         </w:rPr>
+        <w:t>3</w:t>
+      </w:r>
+      <w:r>
+        <w:rPr>
+          <w:rFonts w:ascii="Arial" w:hAnsi="Arial" w:cs="Arial"/>
+          <w:sz w:val="22"/>
+          <w:szCs w:val="22"/>
+          <w:vertAlign w:val="superscript"/>
+        </w:rPr>
+        <w:t>-</w:t>
+      </w:r>
+      <w:r>
+        <w:rPr>
+          <w:rFonts w:ascii="Arial" w:hAnsi="Arial" w:cs="Arial"/>
+          <w:sz w:val="22"/>
+          <w:szCs w:val="22"/>
+        </w:rPr>
+        <w:t xml:space="preserve"> import but instead energy coupled carbonic anhydrase activity. This causes pumping by converting membrane permeable CO</w:t>
+      </w:r>
+      <w:r>
+        <w:rPr>
+          <w:rFonts w:ascii="Arial" w:hAnsi="Arial" w:cs="Arial"/>
+          <w:sz w:val="22"/>
+          <w:szCs w:val="22"/>
+          <w:vertAlign w:val="subscript"/>
+        </w:rPr>
         <w:t>2</w:t>
       </w:r>
       <w:r>
@@ -2485,7 +2814,50 @@
           <w:sz w:val="22"/>
           <w:szCs w:val="22"/>
         </w:rPr>
-        <w:t xml:space="preserve">-concentrating mechanisms. </w:t>
+        <w:t xml:space="preserve"> into membrane impermeable HCO</w:t>
+      </w:r>
+      <w:r>
+        <w:rPr>
+          <w:rFonts w:ascii="Arial" w:hAnsi="Arial" w:cs="Arial"/>
+          <w:sz w:val="22"/>
+          <w:szCs w:val="22"/>
+          <w:vertAlign w:val="subscript"/>
+        </w:rPr>
+        <w:t>3</w:t>
+      </w:r>
+      <w:r>
+        <w:rPr>
+          <w:rFonts w:ascii="Arial" w:hAnsi="Arial" w:cs="Arial"/>
+          <w:sz w:val="22"/>
+          <w:szCs w:val="22"/>
+          <w:vertAlign w:val="superscript"/>
+        </w:rPr>
+        <w:t>-</w:t>
+      </w:r>
+      <w:r>
+        <w:rPr>
+          <w:rFonts w:ascii="Arial" w:hAnsi="Arial" w:cs="Arial"/>
+          <w:sz w:val="22"/>
+          <w:szCs w:val="22"/>
+        </w:rPr>
+        <w:t xml:space="preserve"> trapping it inside the </w:t>
+      </w:r>
+      <w:r>
+        <w:rPr>
+          <w:rFonts w:ascii="Arial" w:hAnsi="Arial" w:cs="Arial"/>
+          <w:sz w:val="22"/>
+          <w:szCs w:val="22"/>
+        </w:rPr>
+        <w:lastRenderedPageBreak/>
+        <w:t xml:space="preserve">cell. I used pH response experiments to confirm this mechanism. I also identified that this activity was coupled to the electrochemical membrane gradient with drug treatments. </w:t>
+      </w:r>
+      <w:r>
+        <w:rPr>
+          <w:rFonts w:ascii="Arial" w:hAnsi="Arial" w:cs="Arial"/>
+          <w:sz w:val="22"/>
+          <w:szCs w:val="22"/>
+        </w:rPr>
+        <w:t xml:space="preserve">This is only the second family of energy coupled carbonic anhydrases ever discovered. I looked for homologous operons in other organisms, and found operons in a wide variety of other bacterial phyla including both other autotrophs and heterotrophs. I cloned the operons from two heterotrophic human pathogens </w:t>
       </w:r>
       <w:r>
         <w:rPr>
@@ -2495,528 +2867,15 @@
           <w:sz w:val="22"/>
           <w:szCs w:val="22"/>
         </w:rPr>
-        <w:t>Proceedings of the National Academy of Sciences</w:t>
-      </w:r>
-      <w:r>
-        <w:rPr>
-          <w:rFonts w:ascii="Arial" w:hAnsi="Arial" w:cs="Arial"/>
-          <w:sz w:val="22"/>
-          <w:szCs w:val="22"/>
-        </w:rPr>
-        <w:t xml:space="preserve"> </w:t>
-      </w:r>
-      <w:r>
-        <w:rPr>
-          <w:rFonts w:ascii="Arial" w:hAnsi="Arial" w:cs="Arial"/>
-          <w:b/>
-          <w:bCs/>
-          <w:sz w:val="22"/>
-          <w:szCs w:val="22"/>
-        </w:rPr>
-        <w:t>119,</w:t>
-      </w:r>
-      <w:r>
-        <w:rPr>
-          <w:rFonts w:ascii="Arial" w:hAnsi="Arial" w:cs="Arial"/>
-          <w:sz w:val="22"/>
-          <w:szCs w:val="22"/>
-        </w:rPr>
-        <w:t xml:space="preserve"> e2210539119 (2022).</w:t>
-      </w:r>
-    </w:p>
-    <w:p>
-      <w:pPr>
-        <w:spacing w:after="120"/>
-        <w:rPr>
-          <w:rFonts w:ascii="Arial" w:hAnsi="Arial" w:cs="Arial"/>
-          <w:sz w:val="22"/>
-          <w:szCs w:val="22"/>
-        </w:rPr>
-      </w:pPr>
-      <w:r>
-        <w:rPr>
-          <w:rFonts w:ascii="Arial" w:hAnsi="Arial" w:cs="Arial"/>
-          <w:b/>
-          <w:bCs/>
-          <w:sz w:val="22"/>
-          <w:szCs w:val="22"/>
-        </w:rPr>
-        <w:t>Desmarais, J. J.</w:t>
-      </w:r>
-      <w:r>
-        <w:rPr>
-          <w:rFonts w:ascii="Arial" w:hAnsi="Arial" w:cs="Arial"/>
-          <w:sz w:val="22"/>
-          <w:szCs w:val="22"/>
-        </w:rPr>
-        <w:t>, Flamholz, A. I., Blikstad, C., Dugan, E. J., Laughlin, T. G., Oltrogge, L. M., Chen, A. W., Wetmore, K., Diamond, S., Wang, J. Y. &amp; Savage, D. F.</w:t>
-      </w:r>
-      <w:r>
-        <w:rPr>
-          <w:rFonts w:ascii="Arial" w:hAnsi="Arial" w:cs="Arial"/>
-          <w:sz w:val="22"/>
-          <w:szCs w:val="22"/>
-        </w:rPr>
-        <w:t xml:space="preserve"> </w:t>
-      </w:r>
-      <w:r>
-        <w:rPr>
-          <w:rFonts w:ascii="Arial" w:hAnsi="Arial" w:cs="Arial"/>
-          <w:sz w:val="22"/>
-          <w:szCs w:val="22"/>
-        </w:rPr>
-        <w:t>DABs Accumulate Bicarbonate. Gordon Research Conference - Photosynthesis; 2019; Sunday River Resort, Maine.</w:t>
-      </w:r>
-    </w:p>
-    <w:p>
-      <w:pPr>
-        <w:spacing w:after="120"/>
-        <w:rPr>
-          <w:rFonts w:ascii="Arial" w:hAnsi="Arial" w:cs="Arial"/>
-          <w:sz w:val="22"/>
-          <w:szCs w:val="22"/>
-        </w:rPr>
-      </w:pPr>
-      <w:r>
-        <w:rPr>
-          <w:rFonts w:ascii="Arial" w:hAnsi="Arial" w:cs="Arial"/>
-          <w:b/>
-          <w:bCs/>
-          <w:sz w:val="22"/>
-          <w:szCs w:val="22"/>
-        </w:rPr>
-        <w:t>Desmarais, J. J.</w:t>
-      </w:r>
-      <w:r>
-        <w:rPr>
-          <w:rFonts w:ascii="Arial" w:hAnsi="Arial" w:cs="Arial"/>
-          <w:sz w:val="22"/>
-          <w:szCs w:val="22"/>
-        </w:rPr>
-        <w:t>,</w:t>
-      </w:r>
-      <w:r>
-        <w:rPr>
-          <w:rFonts w:ascii="Arial" w:hAnsi="Arial" w:cs="Arial"/>
-          <w:sz w:val="22"/>
-          <w:szCs w:val="22"/>
-        </w:rPr>
-        <w:t xml:space="preserve"> </w:t>
-      </w:r>
-      <w:r>
-        <w:rPr>
-          <w:rFonts w:ascii="Arial" w:hAnsi="Arial" w:cs="Arial"/>
-          <w:sz w:val="22"/>
-          <w:szCs w:val="22"/>
-        </w:rPr>
-        <w:t>Chen</w:t>
-      </w:r>
-      <w:r>
-        <w:rPr>
-          <w:rFonts w:ascii="Arial" w:hAnsi="Arial" w:cs="Arial"/>
-          <w:sz w:val="22"/>
-          <w:szCs w:val="22"/>
-        </w:rPr>
-        <w:t>,</w:t>
-      </w:r>
-      <w:r>
-        <w:rPr>
-          <w:rFonts w:ascii="Arial" w:hAnsi="Arial" w:cs="Arial"/>
-          <w:sz w:val="22"/>
-          <w:szCs w:val="22"/>
-        </w:rPr>
-        <w:t xml:space="preserve"> A</w:t>
-      </w:r>
-      <w:r>
-        <w:rPr>
-          <w:rFonts w:ascii="Arial" w:hAnsi="Arial" w:cs="Arial"/>
-          <w:sz w:val="22"/>
-          <w:szCs w:val="22"/>
-        </w:rPr>
-        <w:t xml:space="preserve">. </w:t>
-      </w:r>
-      <w:r>
-        <w:rPr>
-          <w:rFonts w:ascii="Arial" w:hAnsi="Arial" w:cs="Arial"/>
-          <w:sz w:val="22"/>
-          <w:szCs w:val="22"/>
-        </w:rPr>
-        <w:t>W</w:t>
-      </w:r>
-      <w:r>
-        <w:rPr>
-          <w:rFonts w:ascii="Arial" w:hAnsi="Arial" w:cs="Arial"/>
-          <w:sz w:val="22"/>
-          <w:szCs w:val="22"/>
-        </w:rPr>
-        <w:t>.</w:t>
-      </w:r>
-      <w:r>
-        <w:rPr>
-          <w:rFonts w:ascii="Arial" w:hAnsi="Arial" w:cs="Arial"/>
-          <w:sz w:val="22"/>
-          <w:szCs w:val="22"/>
-        </w:rPr>
-        <w:t>, Savage</w:t>
-      </w:r>
-      <w:r>
-        <w:rPr>
-          <w:rFonts w:ascii="Arial" w:hAnsi="Arial" w:cs="Arial"/>
-          <w:sz w:val="22"/>
-          <w:szCs w:val="22"/>
-        </w:rPr>
-        <w:t>,</w:t>
-      </w:r>
-      <w:r>
-        <w:rPr>
-          <w:rFonts w:ascii="Arial" w:hAnsi="Arial" w:cs="Arial"/>
-          <w:sz w:val="22"/>
-          <w:szCs w:val="22"/>
-        </w:rPr>
-        <w:t xml:space="preserve"> D</w:t>
-      </w:r>
-      <w:r>
-        <w:rPr>
-          <w:rFonts w:ascii="Arial" w:hAnsi="Arial" w:cs="Arial"/>
-          <w:sz w:val="22"/>
-          <w:szCs w:val="22"/>
-        </w:rPr>
-        <w:t xml:space="preserve">. </w:t>
-      </w:r>
-      <w:r>
-        <w:rPr>
-          <w:rFonts w:ascii="Arial" w:hAnsi="Arial" w:cs="Arial"/>
-          <w:sz w:val="22"/>
-          <w:szCs w:val="22"/>
-        </w:rPr>
-        <w:t>F. The essential gene set for bacterial carbon concentration. Western Photosynthesis Conference; 2018; Biosphere 2, Oracle, Arizona.</w:t>
-      </w:r>
-    </w:p>
-    <w:p>
-      <w:pPr>
-        <w:spacing w:after="120"/>
-        <w:rPr>
-          <w:rFonts w:ascii="Arial" w:hAnsi="Arial" w:cs="Arial"/>
-          <w:b/>
-          <w:bCs/>
-          <w:sz w:val="22"/>
-          <w:szCs w:val="22"/>
-        </w:rPr>
-      </w:pPr>
-      <w:r>
-        <w:rPr>
-          <w:rFonts w:ascii="Arial" w:hAnsi="Arial" w:cs="Arial"/>
-          <w:b/>
-          <w:bCs/>
-          <w:sz w:val="22"/>
-          <w:szCs w:val="22"/>
-        </w:rPr>
-        <w:t>2 Savage lab - Protein engineering</w:t>
-      </w:r>
-    </w:p>
-    <w:p>
-      <w:pPr>
-        <w:spacing w:after="120"/>
-        <w:rPr>
-          <w:rFonts w:ascii="Arial" w:hAnsi="Arial" w:cs="Arial"/>
-          <w:sz w:val="22"/>
-          <w:szCs w:val="22"/>
-        </w:rPr>
-      </w:pPr>
-      <w:r>
-        <w:rPr>
-          <w:rFonts w:ascii="Arial" w:hAnsi="Arial" w:cs="Arial"/>
-          <w:sz w:val="22"/>
-          <w:szCs w:val="22"/>
-          <w:u w:val="single"/>
-        </w:rPr>
-        <w:t>Mentor</w:t>
-      </w:r>
-      <w:r>
-        <w:rPr>
-          <w:rFonts w:ascii="Arial" w:hAnsi="Arial" w:cs="Arial"/>
-          <w:sz w:val="22"/>
-          <w:szCs w:val="22"/>
-        </w:rPr>
-        <w:t xml:space="preserve"> Dr. David Savage</w:t>
-      </w:r>
-    </w:p>
-    <w:p>
-      <w:pPr>
-        <w:spacing w:after="120"/>
-        <w:rPr>
-          <w:rFonts w:ascii="Arial" w:hAnsi="Arial" w:cs="Arial"/>
-          <w:sz w:val="22"/>
-          <w:szCs w:val="22"/>
-        </w:rPr>
-      </w:pPr>
-      <w:r>
-        <w:rPr>
-          <w:rFonts w:ascii="Arial" w:hAnsi="Arial" w:cs="Arial"/>
-          <w:sz w:val="22"/>
-          <w:szCs w:val="22"/>
-          <w:u w:val="single"/>
-        </w:rPr>
-        <w:lastRenderedPageBreak/>
-        <w:t>Role</w:t>
-      </w:r>
-      <w:r>
-        <w:rPr>
-          <w:rFonts w:ascii="Arial" w:hAnsi="Arial" w:cs="Arial"/>
-          <w:sz w:val="22"/>
-          <w:szCs w:val="22"/>
-        </w:rPr>
-        <w:t xml:space="preserve"> Graduate Student Researcher, Savage lab, University of California, Berkeley, 2016-2022</w:t>
-      </w:r>
-    </w:p>
-    <w:p>
-      <w:pPr>
-        <w:spacing w:after="120"/>
-        <w:rPr>
-          <w:rFonts w:ascii="Arial" w:hAnsi="Arial" w:cs="Arial"/>
-          <w:sz w:val="22"/>
-          <w:szCs w:val="22"/>
-          <w:u w:val="single"/>
-        </w:rPr>
-      </w:pPr>
-      <w:r>
-        <w:rPr>
-          <w:rFonts w:ascii="Arial" w:hAnsi="Arial" w:cs="Arial"/>
-          <w:sz w:val="22"/>
-          <w:szCs w:val="22"/>
-          <w:u w:val="single"/>
-        </w:rPr>
-        <w:t>Description</w:t>
-      </w:r>
-    </w:p>
-    <w:p>
-      <w:pPr>
-        <w:spacing w:after="120"/>
-        <w:rPr>
-          <w:rFonts w:ascii="Arial" w:hAnsi="Arial" w:cs="Arial"/>
-          <w:sz w:val="22"/>
-          <w:szCs w:val="22"/>
-          <w:u w:val="single"/>
-        </w:rPr>
-      </w:pPr>
-      <w:r>
-        <w:rPr>
-          <w:rFonts w:ascii="Arial" w:hAnsi="Arial" w:cs="Arial"/>
-          <w:sz w:val="22"/>
-          <w:szCs w:val="22"/>
-          <w:u w:val="single"/>
-        </w:rPr>
-        <w:t>Results</w:t>
-      </w:r>
-    </w:p>
-    <w:p>
-      <w:pPr>
-        <w:spacing w:after="120"/>
-        <w:rPr>
-          <w:rFonts w:ascii="Arial" w:hAnsi="Arial" w:cs="Arial"/>
-          <w:sz w:val="22"/>
-          <w:szCs w:val="22"/>
-          <w:u w:val="single"/>
-        </w:rPr>
-      </w:pPr>
-      <w:r>
-        <w:rPr>
-          <w:rFonts w:ascii="Arial" w:hAnsi="Arial" w:cs="Arial"/>
-          <w:sz w:val="22"/>
-          <w:szCs w:val="22"/>
-          <w:u w:val="single"/>
-        </w:rPr>
-        <w:t>Connection to fellowship</w:t>
-      </w:r>
-    </w:p>
-    <w:p>
-      <w:pPr>
-        <w:spacing w:after="120"/>
-        <w:rPr>
-          <w:rFonts w:ascii="Arial" w:hAnsi="Arial" w:cs="Arial"/>
-          <w:b/>
-          <w:bCs/>
-          <w:sz w:val="22"/>
-          <w:szCs w:val="22"/>
-        </w:rPr>
-      </w:pPr>
-      <w:r>
-        <w:rPr>
-          <w:rFonts w:ascii="Arial" w:hAnsi="Arial" w:cs="Arial"/>
-          <w:b/>
-          <w:bCs/>
-          <w:sz w:val="22"/>
-          <w:szCs w:val="22"/>
-        </w:rPr>
-        <w:t>3 Savage lab - CRISPR tool development</w:t>
-      </w:r>
-    </w:p>
-    <w:p>
-      <w:pPr>
-        <w:spacing w:after="120"/>
-        <w:rPr>
-          <w:rFonts w:ascii="Arial" w:hAnsi="Arial" w:cs="Arial"/>
-          <w:sz w:val="22"/>
-          <w:szCs w:val="22"/>
-        </w:rPr>
-      </w:pPr>
-      <w:r>
-        <w:rPr>
-          <w:rFonts w:ascii="Arial" w:hAnsi="Arial" w:cs="Arial"/>
-          <w:sz w:val="22"/>
-          <w:szCs w:val="22"/>
-          <w:u w:val="single"/>
-        </w:rPr>
-        <w:t>Mentor</w:t>
-      </w:r>
-      <w:r>
-        <w:rPr>
-          <w:rFonts w:ascii="Arial" w:hAnsi="Arial" w:cs="Arial"/>
-          <w:sz w:val="22"/>
-          <w:szCs w:val="22"/>
-        </w:rPr>
-        <w:t xml:space="preserve"> Dr. David Savage</w:t>
-      </w:r>
-    </w:p>
-    <w:p>
-      <w:pPr>
-        <w:spacing w:after="120"/>
-        <w:rPr>
-          <w:rFonts w:ascii="Arial" w:hAnsi="Arial" w:cs="Arial"/>
-          <w:sz w:val="22"/>
-          <w:szCs w:val="22"/>
-        </w:rPr>
-      </w:pPr>
-      <w:r>
-        <w:rPr>
-          <w:rFonts w:ascii="Arial" w:hAnsi="Arial" w:cs="Arial"/>
-          <w:sz w:val="22"/>
-          <w:szCs w:val="22"/>
-          <w:u w:val="single"/>
-        </w:rPr>
-        <w:t>Role</w:t>
-      </w:r>
-      <w:r>
-        <w:rPr>
-          <w:rFonts w:ascii="Arial" w:hAnsi="Arial" w:cs="Arial"/>
-          <w:sz w:val="22"/>
-          <w:szCs w:val="22"/>
-        </w:rPr>
-        <w:t xml:space="preserve"> Graduate Student Researcher, Savage lab, University of California, Berkeley, 2016-2022</w:t>
-      </w:r>
-    </w:p>
-    <w:p>
-      <w:pPr>
-        <w:spacing w:after="120"/>
-        <w:rPr>
-          <w:rFonts w:ascii="Arial" w:hAnsi="Arial" w:cs="Arial"/>
-          <w:sz w:val="22"/>
-          <w:szCs w:val="22"/>
-          <w:u w:val="single"/>
-        </w:rPr>
-      </w:pPr>
-      <w:r>
-        <w:rPr>
-          <w:rFonts w:ascii="Arial" w:hAnsi="Arial" w:cs="Arial"/>
-          <w:sz w:val="22"/>
-          <w:szCs w:val="22"/>
-          <w:u w:val="single"/>
-        </w:rPr>
-        <w:t>Description</w:t>
-      </w:r>
-    </w:p>
-    <w:p>
-      <w:pPr>
-        <w:spacing w:after="120"/>
-        <w:rPr>
-          <w:rFonts w:ascii="Arial" w:hAnsi="Arial" w:cs="Arial"/>
-          <w:sz w:val="22"/>
-          <w:szCs w:val="22"/>
-          <w:u w:val="single"/>
-        </w:rPr>
-      </w:pPr>
-      <w:r>
-        <w:rPr>
-          <w:rFonts w:ascii="Arial" w:hAnsi="Arial" w:cs="Arial"/>
-          <w:sz w:val="22"/>
-          <w:szCs w:val="22"/>
-          <w:u w:val="single"/>
-        </w:rPr>
-        <w:t>Results</w:t>
-      </w:r>
-    </w:p>
-    <w:p>
-      <w:pPr>
-        <w:spacing w:after="120"/>
-        <w:rPr>
-          <w:rFonts w:ascii="Arial" w:hAnsi="Arial" w:cs="Arial"/>
-          <w:sz w:val="22"/>
-          <w:szCs w:val="22"/>
-          <w:u w:val="single"/>
-        </w:rPr>
-      </w:pPr>
-      <w:r>
-        <w:rPr>
-          <w:rFonts w:ascii="Arial" w:hAnsi="Arial" w:cs="Arial"/>
-          <w:sz w:val="22"/>
-          <w:szCs w:val="22"/>
-          <w:u w:val="single"/>
-        </w:rPr>
-        <w:t>Connection to fellowship</w:t>
-      </w:r>
-    </w:p>
-    <w:p>
-      <w:pPr>
-        <w:spacing w:after="120"/>
-        <w:rPr>
-          <w:rFonts w:ascii="Arial" w:hAnsi="Arial" w:cs="Arial"/>
-          <w:sz w:val="22"/>
-          <w:szCs w:val="22"/>
-        </w:rPr>
-      </w:pPr>
-      <w:r>
-        <w:rPr>
-          <w:rFonts w:ascii="Arial" w:hAnsi="Arial" w:cs="Arial"/>
-          <w:sz w:val="22"/>
-          <w:szCs w:val="22"/>
-        </w:rPr>
-        <w:t xml:space="preserve">Liu, T. Y., Knott, G. J., Smock, D. C. J., </w:t>
-      </w:r>
-      <w:r>
-        <w:rPr>
-          <w:rFonts w:ascii="Arial" w:hAnsi="Arial" w:cs="Arial"/>
-          <w:b/>
-          <w:bCs/>
-          <w:sz w:val="22"/>
-          <w:szCs w:val="22"/>
-        </w:rPr>
-        <w:t>Desmarais, J. J.</w:t>
-      </w:r>
-      <w:r>
-        <w:rPr>
-          <w:rFonts w:ascii="Arial" w:hAnsi="Arial" w:cs="Arial"/>
-          <w:sz w:val="22"/>
-          <w:szCs w:val="22"/>
-        </w:rPr>
-        <w:t xml:space="preserve">, Son, S., Bhuiya, A., Jakhanwal, S., Prywes, N., Agrawal, S., de León Derby, M. D., Switz, N. A., Armstrong, M., Harris, A. R., Charles, E. J., Thornton, B. W., Fozouni, P., Shu, J., Stephens, S. I., Kumar, G. R., Zhao, C., </w:t>
-      </w:r>
-      <w:proofErr w:type="spellStart"/>
-      <w:r>
-        <w:rPr>
-          <w:rFonts w:ascii="Arial" w:hAnsi="Arial" w:cs="Arial"/>
-          <w:sz w:val="22"/>
-          <w:szCs w:val="22"/>
-        </w:rPr>
-        <w:t>Mok</w:t>
-      </w:r>
-      <w:proofErr w:type="spellEnd"/>
-      <w:r>
-        <w:rPr>
-          <w:rFonts w:ascii="Arial" w:hAnsi="Arial" w:cs="Arial"/>
-          <w:sz w:val="22"/>
-          <w:szCs w:val="22"/>
-        </w:rPr>
-        <w:t xml:space="preserve">, A., Iavarone, A. T., Escajeda, A. M., McIntosh, R., Kim, S. E., Dugan, E. J., IGI Testing Consortium, Pollard, K. S., Tan, M. X., Ott, M., Fletcher, D. A., Lareau, L. F., Hsu, P. D., Savage, D. F. &amp; Doudna, J. A. Accelerated RNA detection using tandem CRISPR nucleases. </w:t>
+        <w:t>V. cholerae</w:t>
+      </w:r>
+      <w:r>
+        <w:rPr>
+          <w:rFonts w:ascii="Arial" w:hAnsi="Arial" w:cs="Arial"/>
+          <w:sz w:val="22"/>
+          <w:szCs w:val="22"/>
+        </w:rPr>
+        <w:t xml:space="preserve"> and </w:t>
       </w:r>
       <w:r>
         <w:rPr>
@@ -3026,176 +2885,139 @@
           <w:sz w:val="22"/>
           <w:szCs w:val="22"/>
         </w:rPr>
-        <w:t>Nat. Chem. Biol.</w:t>
-      </w:r>
-      <w:r>
-        <w:rPr>
-          <w:rFonts w:ascii="Arial" w:hAnsi="Arial" w:cs="Arial"/>
-          <w:sz w:val="22"/>
-          <w:szCs w:val="22"/>
-        </w:rPr>
-        <w:t xml:space="preserve"> 1–7 (2021). doi:10.1101/2021.03.19.21253328</w:t>
-      </w:r>
-    </w:p>
-    <w:p>
-      <w:pPr>
-        <w:spacing w:after="120"/>
-        <w:rPr>
-          <w:rFonts w:ascii="Arial" w:hAnsi="Arial" w:cs="Arial"/>
-          <w:sz w:val="22"/>
-          <w:szCs w:val="22"/>
-          <w:u w:val="single"/>
-        </w:rPr>
-      </w:pPr>
-      <w:r>
-        <w:rPr>
-          <w:rFonts w:ascii="Arial" w:hAnsi="Arial" w:cs="Arial"/>
-          <w:sz w:val="22"/>
-          <w:szCs w:val="22"/>
-        </w:rPr>
-        <w:t>Liu, J.</w:t>
-      </w:r>
-      <w:r>
-        <w:rPr>
-          <w:rFonts w:ascii="Arial" w:hAnsi="Arial" w:cs="Arial"/>
-          <w:sz w:val="22"/>
-          <w:szCs w:val="22"/>
-        </w:rPr>
-        <w:t xml:space="preserve"> </w:t>
-      </w:r>
-      <w:r>
-        <w:rPr>
-          <w:rFonts w:ascii="Arial" w:hAnsi="Arial" w:cs="Arial"/>
-          <w:sz w:val="22"/>
-          <w:szCs w:val="22"/>
-        </w:rPr>
-        <w:t xml:space="preserve">J., </w:t>
-      </w:r>
-      <w:proofErr w:type="spellStart"/>
-      <w:r>
-        <w:rPr>
-          <w:rFonts w:ascii="Arial" w:hAnsi="Arial" w:cs="Arial"/>
-          <w:sz w:val="22"/>
-          <w:szCs w:val="22"/>
-        </w:rPr>
-        <w:t>Orlova</w:t>
-      </w:r>
-      <w:proofErr w:type="spellEnd"/>
-      <w:r>
-        <w:rPr>
-          <w:rFonts w:ascii="Arial" w:hAnsi="Arial" w:cs="Arial"/>
-          <w:sz w:val="22"/>
-          <w:szCs w:val="22"/>
-        </w:rPr>
-        <w:t xml:space="preserve">, N., Oakes, B. L., Ma, E., Spinner, H. B., </w:t>
-      </w:r>
-      <w:proofErr w:type="spellStart"/>
-      <w:r>
-        <w:rPr>
-          <w:rFonts w:ascii="Arial" w:hAnsi="Arial" w:cs="Arial"/>
-          <w:sz w:val="22"/>
-          <w:szCs w:val="22"/>
-        </w:rPr>
-        <w:t>Baney</w:t>
-      </w:r>
-      <w:proofErr w:type="spellEnd"/>
-      <w:r>
-        <w:rPr>
-          <w:rFonts w:ascii="Arial" w:hAnsi="Arial" w:cs="Arial"/>
-          <w:sz w:val="22"/>
-          <w:szCs w:val="22"/>
-        </w:rPr>
-        <w:t>, K. L. M., Chuck, J., Tan, D., Knott, G. J., Harrington, L. B., Al-</w:t>
-      </w:r>
-      <w:proofErr w:type="spellStart"/>
-      <w:r>
-        <w:rPr>
-          <w:rFonts w:ascii="Arial" w:hAnsi="Arial" w:cs="Arial"/>
-          <w:sz w:val="22"/>
-          <w:szCs w:val="22"/>
-        </w:rPr>
-        <w:t>Shayeb</w:t>
-      </w:r>
-      <w:proofErr w:type="spellEnd"/>
-      <w:r>
-        <w:rPr>
-          <w:rFonts w:ascii="Arial" w:hAnsi="Arial" w:cs="Arial"/>
-          <w:sz w:val="22"/>
-          <w:szCs w:val="22"/>
-        </w:rPr>
-        <w:t xml:space="preserve">, B., Wagner, A., </w:t>
-      </w:r>
-      <w:proofErr w:type="spellStart"/>
-      <w:r>
-        <w:rPr>
-          <w:rFonts w:ascii="Arial" w:hAnsi="Arial" w:cs="Arial"/>
-          <w:sz w:val="22"/>
-          <w:szCs w:val="22"/>
-        </w:rPr>
-        <w:t>Brötzmann</w:t>
-      </w:r>
-      <w:proofErr w:type="spellEnd"/>
-      <w:r>
-        <w:rPr>
-          <w:rFonts w:ascii="Arial" w:hAnsi="Arial" w:cs="Arial"/>
-          <w:sz w:val="22"/>
-          <w:szCs w:val="22"/>
-        </w:rPr>
-        <w:t xml:space="preserve">, J., </w:t>
-      </w:r>
-      <w:proofErr w:type="spellStart"/>
-      <w:r>
-        <w:rPr>
-          <w:rFonts w:ascii="Arial" w:hAnsi="Arial" w:cs="Arial"/>
-          <w:sz w:val="22"/>
-          <w:szCs w:val="22"/>
-        </w:rPr>
-        <w:t>Staahl</w:t>
-      </w:r>
-      <w:proofErr w:type="spellEnd"/>
-      <w:r>
-        <w:rPr>
-          <w:rFonts w:ascii="Arial" w:hAnsi="Arial" w:cs="Arial"/>
-          <w:sz w:val="22"/>
-          <w:szCs w:val="22"/>
-        </w:rPr>
-        <w:t xml:space="preserve">, B. T., Taylor, K. L., </w:t>
-      </w:r>
-      <w:r>
-        <w:rPr>
-          <w:rFonts w:ascii="Arial" w:hAnsi="Arial" w:cs="Arial"/>
-          <w:b/>
-          <w:bCs/>
-          <w:sz w:val="22"/>
-          <w:szCs w:val="22"/>
-        </w:rPr>
-        <w:t>Desmarais, J.</w:t>
-      </w:r>
-      <w:r>
-        <w:rPr>
-          <w:rFonts w:ascii="Arial" w:hAnsi="Arial" w:cs="Arial"/>
-          <w:sz w:val="22"/>
-          <w:szCs w:val="22"/>
-        </w:rPr>
-        <w:t xml:space="preserve">, Nogales, E. &amp; Doudna, J. A. </w:t>
-      </w:r>
-      <w:proofErr w:type="spellStart"/>
-      <w:r>
-        <w:rPr>
-          <w:rFonts w:ascii="Arial" w:hAnsi="Arial" w:cs="Arial"/>
-          <w:sz w:val="22"/>
-          <w:szCs w:val="22"/>
-        </w:rPr>
-        <w:t>CasX</w:t>
-      </w:r>
-      <w:proofErr w:type="spellEnd"/>
-      <w:r>
-        <w:rPr>
-          <w:rFonts w:ascii="Arial" w:hAnsi="Arial" w:cs="Arial"/>
-          <w:sz w:val="22"/>
-          <w:szCs w:val="22"/>
-        </w:rPr>
-        <w:t xml:space="preserve"> enzymes comprise a distinct family of RNA-guided genome editors. </w:t>
+        <w:t>B. anthracis</w:t>
+      </w:r>
+      <w:r>
+        <w:rPr>
+          <w:rFonts w:ascii="Arial" w:hAnsi="Arial" w:cs="Arial"/>
+          <w:sz w:val="22"/>
+          <w:szCs w:val="22"/>
+        </w:rPr>
+        <w:t xml:space="preserve"> and confirmed that they were also functional HCO</w:t>
+      </w:r>
+      <w:r>
+        <w:rPr>
+          <w:rFonts w:ascii="Arial" w:hAnsi="Arial" w:cs="Arial"/>
+          <w:sz w:val="22"/>
+          <w:szCs w:val="22"/>
+          <w:vertAlign w:val="subscript"/>
+        </w:rPr>
+        <w:t>3</w:t>
+      </w:r>
+      <w:r>
+        <w:rPr>
+          <w:rFonts w:ascii="Arial" w:hAnsi="Arial" w:cs="Arial"/>
+          <w:sz w:val="22"/>
+          <w:szCs w:val="22"/>
+          <w:vertAlign w:val="superscript"/>
+        </w:rPr>
+        <w:t>-</w:t>
+      </w:r>
+      <w:r>
+        <w:rPr>
+          <w:rFonts w:ascii="Arial" w:hAnsi="Arial" w:cs="Arial"/>
+          <w:sz w:val="22"/>
+          <w:szCs w:val="22"/>
+        </w:rPr>
+        <w:t xml:space="preserve"> pumps. I presented posters of this work at the Western Photosynthesis conference and the Photosynthesis Gordon Research Conference. Most of the work was published in a Nature microbiology paper describing the discovery of the HCO</w:t>
+      </w:r>
+      <w:r>
+        <w:rPr>
+          <w:rFonts w:ascii="Arial" w:hAnsi="Arial" w:cs="Arial"/>
+          <w:sz w:val="22"/>
+          <w:szCs w:val="22"/>
+          <w:vertAlign w:val="subscript"/>
+        </w:rPr>
+        <w:t>3</w:t>
+      </w:r>
+      <w:r>
+        <w:rPr>
+          <w:rFonts w:ascii="Arial" w:hAnsi="Arial" w:cs="Arial"/>
+          <w:sz w:val="22"/>
+          <w:szCs w:val="22"/>
+          <w:vertAlign w:val="superscript"/>
+        </w:rPr>
+        <w:t>-</w:t>
+      </w:r>
+      <w:r>
+        <w:rPr>
+          <w:rFonts w:ascii="Arial" w:hAnsi="Arial" w:cs="Arial"/>
+          <w:sz w:val="22"/>
+          <w:szCs w:val="22"/>
+        </w:rPr>
+        <w:t xml:space="preserve"> pumps, but some of it became part of a study on the evolution of CO</w:t>
+      </w:r>
+      <w:r>
+        <w:rPr>
+          <w:rFonts w:ascii="Arial" w:hAnsi="Arial" w:cs="Arial"/>
+          <w:sz w:val="22"/>
+          <w:szCs w:val="22"/>
+          <w:vertAlign w:val="subscript"/>
+        </w:rPr>
+        <w:t>2</w:t>
+      </w:r>
+      <w:r>
+        <w:rPr>
+          <w:rFonts w:ascii="Arial" w:hAnsi="Arial" w:cs="Arial"/>
+          <w:sz w:val="22"/>
+          <w:szCs w:val="22"/>
+        </w:rPr>
+        <w:t xml:space="preserve"> concentrating mechanisms that was published in PNAS.</w:t>
+      </w:r>
+    </w:p>
+    <w:p>
+      <w:pPr>
+        <w:spacing w:after="120"/>
+        <w:rPr>
+          <w:rFonts w:ascii="Arial" w:hAnsi="Arial" w:cs="Arial"/>
+          <w:sz w:val="22"/>
+          <w:szCs w:val="22"/>
+        </w:rPr>
+      </w:pPr>
+      <w:r>
+        <w:rPr>
+          <w:rFonts w:ascii="Arial" w:hAnsi="Arial" w:cs="Arial"/>
+          <w:sz w:val="22"/>
+          <w:szCs w:val="22"/>
+          <w:u w:val="single"/>
+        </w:rPr>
+        <w:t>Connection to fellowship</w:t>
+      </w:r>
+      <w:r>
+        <w:rPr>
+          <w:rFonts w:ascii="Arial" w:hAnsi="Arial" w:cs="Arial"/>
+          <w:sz w:val="22"/>
+          <w:szCs w:val="22"/>
+        </w:rPr>
+        <w:t xml:space="preserve"> </w:t>
+      </w:r>
+    </w:p>
+    <w:p>
+      <w:pPr>
+        <w:spacing w:after="120"/>
+        <w:rPr>
+          <w:rFonts w:ascii="Arial" w:hAnsi="Arial" w:cs="Arial"/>
+          <w:sz w:val="22"/>
+          <w:szCs w:val="22"/>
+        </w:rPr>
+      </w:pPr>
+      <w:r>
+        <w:rPr>
+          <w:rFonts w:ascii="Arial" w:hAnsi="Arial" w:cs="Arial"/>
+          <w:b/>
+          <w:bCs/>
+          <w:sz w:val="22"/>
+          <w:szCs w:val="22"/>
+        </w:rPr>
+        <w:t>Desmarais, J. J.</w:t>
+      </w:r>
+      <w:r>
+        <w:rPr>
+          <w:rFonts w:ascii="Arial" w:hAnsi="Arial" w:cs="Arial"/>
+          <w:sz w:val="22"/>
+          <w:szCs w:val="22"/>
+        </w:rPr>
+        <w:t xml:space="preserve">, Flamholz, A. I., Blikstad, C., Dugan, E. J., Laughlin, T. G., Oltrogge, L. M., Chen, A. W., Wetmore, K., Diamond, S., Wang, J. Y. &amp; Savage, D. F. DABs are inorganic carbon pumps found throughout prokaryotic phyla. </w:t>
       </w:r>
       <w:r>
         <w:rPr>
@@ -3205,6 +3027,816 @@
           <w:sz w:val="22"/>
           <w:szCs w:val="22"/>
         </w:rPr>
+        <w:t xml:space="preserve">Nat </w:t>
+      </w:r>
+      <w:proofErr w:type="spellStart"/>
+      <w:r>
+        <w:rPr>
+          <w:rFonts w:ascii="Arial" w:hAnsi="Arial" w:cs="Arial"/>
+          <w:i/>
+          <w:iCs/>
+          <w:sz w:val="22"/>
+          <w:szCs w:val="22"/>
+        </w:rPr>
+        <w:t>Microbiol</w:t>
+      </w:r>
+      <w:proofErr w:type="spellEnd"/>
+      <w:r>
+        <w:rPr>
+          <w:rFonts w:ascii="Arial" w:hAnsi="Arial" w:cs="Arial"/>
+          <w:sz w:val="22"/>
+          <w:szCs w:val="22"/>
+        </w:rPr>
+        <w:t xml:space="preserve"> </w:t>
+      </w:r>
+      <w:r>
+        <w:rPr>
+          <w:rFonts w:ascii="Arial" w:hAnsi="Arial" w:cs="Arial"/>
+          <w:b/>
+          <w:bCs/>
+          <w:sz w:val="22"/>
+          <w:szCs w:val="22"/>
+        </w:rPr>
+        <w:t>4,</w:t>
+      </w:r>
+      <w:r>
+        <w:rPr>
+          <w:rFonts w:ascii="Arial" w:hAnsi="Arial" w:cs="Arial"/>
+          <w:sz w:val="22"/>
+          <w:szCs w:val="22"/>
+        </w:rPr>
+        <w:t xml:space="preserve"> 2204–2215 (2019).</w:t>
+      </w:r>
+    </w:p>
+    <w:p>
+      <w:pPr>
+        <w:spacing w:after="120"/>
+        <w:rPr>
+          <w:rFonts w:ascii="Arial" w:hAnsi="Arial" w:cs="Arial"/>
+          <w:sz w:val="22"/>
+          <w:szCs w:val="22"/>
+        </w:rPr>
+      </w:pPr>
+      <w:r>
+        <w:rPr>
+          <w:rFonts w:ascii="Arial" w:hAnsi="Arial" w:cs="Arial"/>
+          <w:sz w:val="22"/>
+          <w:szCs w:val="22"/>
+        </w:rPr>
+        <w:t xml:space="preserve">Flamholz, A. I., Dugan, E., Panich, J., </w:t>
+      </w:r>
+      <w:r>
+        <w:rPr>
+          <w:rFonts w:ascii="Arial" w:hAnsi="Arial" w:cs="Arial"/>
+          <w:b/>
+          <w:bCs/>
+          <w:sz w:val="22"/>
+          <w:szCs w:val="22"/>
+        </w:rPr>
+        <w:t>Desmarais, J. J.</w:t>
+      </w:r>
+      <w:r>
+        <w:rPr>
+          <w:rFonts w:ascii="Arial" w:hAnsi="Arial" w:cs="Arial"/>
+          <w:sz w:val="22"/>
+          <w:szCs w:val="22"/>
+        </w:rPr>
+        <w:t>, Oltrogge, L. M., Fischer, W. W., Singer, S. W. &amp; Savage, D. F. Trajectories for the evolution of bacterial CO</w:t>
+      </w:r>
+      <w:r>
+        <w:rPr>
+          <w:rFonts w:ascii="Arial" w:hAnsi="Arial" w:cs="Arial"/>
+          <w:sz w:val="22"/>
+          <w:szCs w:val="22"/>
+          <w:vertAlign w:val="subscript"/>
+        </w:rPr>
+        <w:t>2</w:t>
+      </w:r>
+      <w:r>
+        <w:rPr>
+          <w:rFonts w:ascii="Arial" w:hAnsi="Arial" w:cs="Arial"/>
+          <w:sz w:val="22"/>
+          <w:szCs w:val="22"/>
+        </w:rPr>
+        <w:t xml:space="preserve">-concentrating mechanisms. </w:t>
+      </w:r>
+      <w:r>
+        <w:rPr>
+          <w:rFonts w:ascii="Arial" w:hAnsi="Arial" w:cs="Arial"/>
+          <w:i/>
+          <w:iCs/>
+          <w:sz w:val="22"/>
+          <w:szCs w:val="22"/>
+        </w:rPr>
+        <w:t>Proceedings of the National Academy of Sciences</w:t>
+      </w:r>
+      <w:r>
+        <w:rPr>
+          <w:rFonts w:ascii="Arial" w:hAnsi="Arial" w:cs="Arial"/>
+          <w:sz w:val="22"/>
+          <w:szCs w:val="22"/>
+        </w:rPr>
+        <w:t xml:space="preserve"> </w:t>
+      </w:r>
+      <w:r>
+        <w:rPr>
+          <w:rFonts w:ascii="Arial" w:hAnsi="Arial" w:cs="Arial"/>
+          <w:b/>
+          <w:bCs/>
+          <w:sz w:val="22"/>
+          <w:szCs w:val="22"/>
+        </w:rPr>
+        <w:t>119,</w:t>
+      </w:r>
+      <w:r>
+        <w:rPr>
+          <w:rFonts w:ascii="Arial" w:hAnsi="Arial" w:cs="Arial"/>
+          <w:sz w:val="22"/>
+          <w:szCs w:val="22"/>
+        </w:rPr>
+        <w:t xml:space="preserve"> e2210539119 (2022).</w:t>
+      </w:r>
+    </w:p>
+    <w:p>
+      <w:pPr>
+        <w:spacing w:after="120"/>
+        <w:rPr>
+          <w:rFonts w:ascii="Arial" w:hAnsi="Arial" w:cs="Arial"/>
+          <w:sz w:val="22"/>
+          <w:szCs w:val="22"/>
+        </w:rPr>
+      </w:pPr>
+      <w:r>
+        <w:rPr>
+          <w:rFonts w:ascii="Arial" w:hAnsi="Arial" w:cs="Arial"/>
+          <w:b/>
+          <w:bCs/>
+          <w:sz w:val="22"/>
+          <w:szCs w:val="22"/>
+        </w:rPr>
+        <w:t>Desmarais, J. J.</w:t>
+      </w:r>
+      <w:r>
+        <w:rPr>
+          <w:rFonts w:ascii="Arial" w:hAnsi="Arial" w:cs="Arial"/>
+          <w:sz w:val="22"/>
+          <w:szCs w:val="22"/>
+        </w:rPr>
+        <w:t>, Flamholz, A. I., Blikstad, C., Dugan, E. J., Laughlin, T. G., Oltrogge, L. M., Chen, A. W., Wetmore, K., Diamond, S., Wang, J. Y. &amp; Savage, D. F.</w:t>
+      </w:r>
+      <w:r>
+        <w:rPr>
+          <w:rFonts w:ascii="Arial" w:hAnsi="Arial" w:cs="Arial"/>
+          <w:sz w:val="22"/>
+          <w:szCs w:val="22"/>
+        </w:rPr>
+        <w:t xml:space="preserve"> </w:t>
+      </w:r>
+      <w:r>
+        <w:rPr>
+          <w:rFonts w:ascii="Arial" w:hAnsi="Arial" w:cs="Arial"/>
+          <w:sz w:val="22"/>
+          <w:szCs w:val="22"/>
+        </w:rPr>
+        <w:t>DABs Accumulate Bicarbonate. Gordon Research Conference - Photosynthesis; 2019; Sunday River Resort, Maine.</w:t>
+      </w:r>
+    </w:p>
+    <w:p>
+      <w:pPr>
+        <w:spacing w:after="120"/>
+        <w:rPr>
+          <w:rFonts w:ascii="Arial" w:hAnsi="Arial" w:cs="Arial"/>
+          <w:sz w:val="22"/>
+          <w:szCs w:val="22"/>
+        </w:rPr>
+      </w:pPr>
+      <w:r>
+        <w:rPr>
+          <w:rFonts w:ascii="Arial" w:hAnsi="Arial" w:cs="Arial"/>
+          <w:b/>
+          <w:bCs/>
+          <w:sz w:val="22"/>
+          <w:szCs w:val="22"/>
+        </w:rPr>
+        <w:t>Desmarais, J. J.</w:t>
+      </w:r>
+      <w:r>
+        <w:rPr>
+          <w:rFonts w:ascii="Arial" w:hAnsi="Arial" w:cs="Arial"/>
+          <w:sz w:val="22"/>
+          <w:szCs w:val="22"/>
+        </w:rPr>
+        <w:t>,</w:t>
+      </w:r>
+      <w:r>
+        <w:rPr>
+          <w:rFonts w:ascii="Arial" w:hAnsi="Arial" w:cs="Arial"/>
+          <w:sz w:val="22"/>
+          <w:szCs w:val="22"/>
+        </w:rPr>
+        <w:t xml:space="preserve"> </w:t>
+      </w:r>
+      <w:r>
+        <w:rPr>
+          <w:rFonts w:ascii="Arial" w:hAnsi="Arial" w:cs="Arial"/>
+          <w:sz w:val="22"/>
+          <w:szCs w:val="22"/>
+        </w:rPr>
+        <w:t>Chen</w:t>
+      </w:r>
+      <w:r>
+        <w:rPr>
+          <w:rFonts w:ascii="Arial" w:hAnsi="Arial" w:cs="Arial"/>
+          <w:sz w:val="22"/>
+          <w:szCs w:val="22"/>
+        </w:rPr>
+        <w:t>,</w:t>
+      </w:r>
+      <w:r>
+        <w:rPr>
+          <w:rFonts w:ascii="Arial" w:hAnsi="Arial" w:cs="Arial"/>
+          <w:sz w:val="22"/>
+          <w:szCs w:val="22"/>
+        </w:rPr>
+        <w:t xml:space="preserve"> A</w:t>
+      </w:r>
+      <w:r>
+        <w:rPr>
+          <w:rFonts w:ascii="Arial" w:hAnsi="Arial" w:cs="Arial"/>
+          <w:sz w:val="22"/>
+          <w:szCs w:val="22"/>
+        </w:rPr>
+        <w:t xml:space="preserve">. </w:t>
+      </w:r>
+      <w:r>
+        <w:rPr>
+          <w:rFonts w:ascii="Arial" w:hAnsi="Arial" w:cs="Arial"/>
+          <w:sz w:val="22"/>
+          <w:szCs w:val="22"/>
+        </w:rPr>
+        <w:t>W</w:t>
+      </w:r>
+      <w:r>
+        <w:rPr>
+          <w:rFonts w:ascii="Arial" w:hAnsi="Arial" w:cs="Arial"/>
+          <w:sz w:val="22"/>
+          <w:szCs w:val="22"/>
+        </w:rPr>
+        <w:t>.</w:t>
+      </w:r>
+      <w:r>
+        <w:rPr>
+          <w:rFonts w:ascii="Arial" w:hAnsi="Arial" w:cs="Arial"/>
+          <w:sz w:val="22"/>
+          <w:szCs w:val="22"/>
+        </w:rPr>
+        <w:t>, Savage</w:t>
+      </w:r>
+      <w:r>
+        <w:rPr>
+          <w:rFonts w:ascii="Arial" w:hAnsi="Arial" w:cs="Arial"/>
+          <w:sz w:val="22"/>
+          <w:szCs w:val="22"/>
+        </w:rPr>
+        <w:t>,</w:t>
+      </w:r>
+      <w:r>
+        <w:rPr>
+          <w:rFonts w:ascii="Arial" w:hAnsi="Arial" w:cs="Arial"/>
+          <w:sz w:val="22"/>
+          <w:szCs w:val="22"/>
+        </w:rPr>
+        <w:t xml:space="preserve"> D</w:t>
+      </w:r>
+      <w:r>
+        <w:rPr>
+          <w:rFonts w:ascii="Arial" w:hAnsi="Arial" w:cs="Arial"/>
+          <w:sz w:val="22"/>
+          <w:szCs w:val="22"/>
+        </w:rPr>
+        <w:t xml:space="preserve">. </w:t>
+      </w:r>
+      <w:r>
+        <w:rPr>
+          <w:rFonts w:ascii="Arial" w:hAnsi="Arial" w:cs="Arial"/>
+          <w:sz w:val="22"/>
+          <w:szCs w:val="22"/>
+        </w:rPr>
+        <w:t>F. The essential gene set for bacterial carbon concentration. Western Photosynthesis Conference; 2018; Biosphere 2, Oracle, Arizona.</w:t>
+      </w:r>
+    </w:p>
+    <w:p>
+      <w:pPr>
+        <w:spacing w:after="120"/>
+        <w:rPr>
+          <w:rFonts w:ascii="Arial" w:hAnsi="Arial" w:cs="Arial"/>
+          <w:b/>
+          <w:bCs/>
+          <w:sz w:val="22"/>
+          <w:szCs w:val="22"/>
+        </w:rPr>
+      </w:pPr>
+      <w:r>
+        <w:rPr>
+          <w:rFonts w:ascii="Arial" w:hAnsi="Arial" w:cs="Arial"/>
+          <w:b/>
+          <w:bCs/>
+          <w:sz w:val="22"/>
+          <w:szCs w:val="22"/>
+        </w:rPr>
+        <w:t>2 Savage lab - Protein engineering</w:t>
+      </w:r>
+    </w:p>
+    <w:p>
+      <w:pPr>
+        <w:spacing w:after="120"/>
+        <w:rPr>
+          <w:rFonts w:ascii="Arial" w:hAnsi="Arial" w:cs="Arial"/>
+          <w:sz w:val="22"/>
+          <w:szCs w:val="22"/>
+        </w:rPr>
+      </w:pPr>
+      <w:r>
+        <w:rPr>
+          <w:rFonts w:ascii="Arial" w:hAnsi="Arial" w:cs="Arial"/>
+          <w:sz w:val="22"/>
+          <w:szCs w:val="22"/>
+          <w:u w:val="single"/>
+        </w:rPr>
+        <w:t>Mentor</w:t>
+      </w:r>
+      <w:r>
+        <w:rPr>
+          <w:rFonts w:ascii="Arial" w:hAnsi="Arial" w:cs="Arial"/>
+          <w:sz w:val="22"/>
+          <w:szCs w:val="22"/>
+        </w:rPr>
+        <w:t xml:space="preserve"> Dr. David Savage</w:t>
+      </w:r>
+    </w:p>
+    <w:p>
+      <w:pPr>
+        <w:spacing w:after="120"/>
+        <w:rPr>
+          <w:rFonts w:ascii="Arial" w:hAnsi="Arial" w:cs="Arial"/>
+          <w:sz w:val="22"/>
+          <w:szCs w:val="22"/>
+        </w:rPr>
+      </w:pPr>
+      <w:r>
+        <w:rPr>
+          <w:rFonts w:ascii="Arial" w:hAnsi="Arial" w:cs="Arial"/>
+          <w:sz w:val="22"/>
+          <w:szCs w:val="22"/>
+          <w:u w:val="single"/>
+        </w:rPr>
+        <w:t>Role</w:t>
+      </w:r>
+      <w:r>
+        <w:rPr>
+          <w:rFonts w:ascii="Arial" w:hAnsi="Arial" w:cs="Arial"/>
+          <w:sz w:val="22"/>
+          <w:szCs w:val="22"/>
+        </w:rPr>
+        <w:t xml:space="preserve"> Graduate Student Researcher, Savage lab, University of California, Berkeley, 2016-2022</w:t>
+      </w:r>
+    </w:p>
+    <w:p>
+      <w:pPr>
+        <w:spacing w:after="120"/>
+        <w:rPr>
+          <w:rFonts w:ascii="Arial" w:hAnsi="Arial" w:cs="Arial"/>
+          <w:sz w:val="22"/>
+          <w:szCs w:val="22"/>
+          <w:u w:val="single"/>
+        </w:rPr>
+      </w:pPr>
+      <w:r>
+        <w:rPr>
+          <w:rFonts w:ascii="Arial" w:hAnsi="Arial" w:cs="Arial"/>
+          <w:sz w:val="22"/>
+          <w:szCs w:val="22"/>
+          <w:u w:val="single"/>
+        </w:rPr>
+        <w:t>Description</w:t>
+      </w:r>
+    </w:p>
+    <w:p>
+      <w:pPr>
+        <w:spacing w:after="120"/>
+        <w:rPr>
+          <w:rFonts w:ascii="Arial" w:hAnsi="Arial" w:cs="Arial"/>
+          <w:sz w:val="22"/>
+          <w:szCs w:val="22"/>
+          <w:u w:val="single"/>
+        </w:rPr>
+      </w:pPr>
+      <w:r>
+        <w:rPr>
+          <w:rFonts w:ascii="Arial" w:hAnsi="Arial" w:cs="Arial"/>
+          <w:sz w:val="22"/>
+          <w:szCs w:val="22"/>
+          <w:u w:val="single"/>
+        </w:rPr>
+        <w:t>Results</w:t>
+      </w:r>
+    </w:p>
+    <w:p>
+      <w:pPr>
+        <w:spacing w:after="120"/>
+        <w:rPr>
+          <w:rFonts w:ascii="Arial" w:hAnsi="Arial" w:cs="Arial"/>
+          <w:sz w:val="22"/>
+          <w:szCs w:val="22"/>
+          <w:u w:val="single"/>
+        </w:rPr>
+      </w:pPr>
+      <w:r>
+        <w:rPr>
+          <w:rFonts w:ascii="Arial" w:hAnsi="Arial" w:cs="Arial"/>
+          <w:sz w:val="22"/>
+          <w:szCs w:val="22"/>
+          <w:u w:val="single"/>
+        </w:rPr>
+        <w:t>Connection to fellowship</w:t>
+      </w:r>
+    </w:p>
+    <w:p>
+      <w:pPr>
+        <w:spacing w:after="120"/>
+        <w:rPr>
+          <w:rFonts w:ascii="Arial" w:hAnsi="Arial" w:cs="Arial"/>
+          <w:b/>
+          <w:bCs/>
+          <w:sz w:val="22"/>
+          <w:szCs w:val="22"/>
+        </w:rPr>
+      </w:pPr>
+      <w:r>
+        <w:rPr>
+          <w:rFonts w:ascii="Arial" w:hAnsi="Arial" w:cs="Arial"/>
+          <w:b/>
+          <w:bCs/>
+          <w:sz w:val="22"/>
+          <w:szCs w:val="22"/>
+        </w:rPr>
+        <w:t>3 Savage lab - CRISPR tool development</w:t>
+      </w:r>
+    </w:p>
+    <w:p>
+      <w:pPr>
+        <w:spacing w:after="120"/>
+        <w:rPr>
+          <w:rFonts w:ascii="Arial" w:hAnsi="Arial" w:cs="Arial"/>
+          <w:sz w:val="22"/>
+          <w:szCs w:val="22"/>
+        </w:rPr>
+      </w:pPr>
+      <w:r>
+        <w:rPr>
+          <w:rFonts w:ascii="Arial" w:hAnsi="Arial" w:cs="Arial"/>
+          <w:sz w:val="22"/>
+          <w:szCs w:val="22"/>
+          <w:u w:val="single"/>
+        </w:rPr>
+        <w:t>Mentor</w:t>
+      </w:r>
+      <w:r>
+        <w:rPr>
+          <w:rFonts w:ascii="Arial" w:hAnsi="Arial" w:cs="Arial"/>
+          <w:sz w:val="22"/>
+          <w:szCs w:val="22"/>
+        </w:rPr>
+        <w:t xml:space="preserve"> Dr. David Savage</w:t>
+      </w:r>
+    </w:p>
+    <w:p>
+      <w:pPr>
+        <w:spacing w:after="120"/>
+        <w:rPr>
+          <w:rFonts w:ascii="Arial" w:hAnsi="Arial" w:cs="Arial"/>
+          <w:sz w:val="22"/>
+          <w:szCs w:val="22"/>
+        </w:rPr>
+      </w:pPr>
+      <w:r>
+        <w:rPr>
+          <w:rFonts w:ascii="Arial" w:hAnsi="Arial" w:cs="Arial"/>
+          <w:sz w:val="22"/>
+          <w:szCs w:val="22"/>
+          <w:u w:val="single"/>
+        </w:rPr>
+        <w:t>Role</w:t>
+      </w:r>
+      <w:r>
+        <w:rPr>
+          <w:rFonts w:ascii="Arial" w:hAnsi="Arial" w:cs="Arial"/>
+          <w:sz w:val="22"/>
+          <w:szCs w:val="22"/>
+        </w:rPr>
+        <w:t xml:space="preserve"> Graduate Student Researcher, Savage lab, University of California, Berkeley, 2016-2022</w:t>
+      </w:r>
+    </w:p>
+    <w:p>
+      <w:pPr>
+        <w:spacing w:after="120"/>
+        <w:rPr>
+          <w:rFonts w:ascii="Arial" w:hAnsi="Arial" w:cs="Arial"/>
+          <w:sz w:val="22"/>
+          <w:szCs w:val="22"/>
+          <w:u w:val="single"/>
+        </w:rPr>
+      </w:pPr>
+      <w:r>
+        <w:rPr>
+          <w:rFonts w:ascii="Arial" w:hAnsi="Arial" w:cs="Arial"/>
+          <w:sz w:val="22"/>
+          <w:szCs w:val="22"/>
+          <w:u w:val="single"/>
+        </w:rPr>
+        <w:t>Description</w:t>
+      </w:r>
+    </w:p>
+    <w:p>
+      <w:pPr>
+        <w:spacing w:after="120"/>
+        <w:rPr>
+          <w:rFonts w:ascii="Arial" w:hAnsi="Arial" w:cs="Arial"/>
+          <w:sz w:val="22"/>
+          <w:szCs w:val="22"/>
+          <w:u w:val="single"/>
+        </w:rPr>
+      </w:pPr>
+      <w:r>
+        <w:rPr>
+          <w:rFonts w:ascii="Arial" w:hAnsi="Arial" w:cs="Arial"/>
+          <w:sz w:val="22"/>
+          <w:szCs w:val="22"/>
+          <w:u w:val="single"/>
+        </w:rPr>
+        <w:t>Results</w:t>
+      </w:r>
+    </w:p>
+    <w:p>
+      <w:pPr>
+        <w:spacing w:after="120"/>
+        <w:rPr>
+          <w:rFonts w:ascii="Arial" w:hAnsi="Arial" w:cs="Arial"/>
+          <w:sz w:val="22"/>
+          <w:szCs w:val="22"/>
+          <w:u w:val="single"/>
+        </w:rPr>
+      </w:pPr>
+      <w:r>
+        <w:rPr>
+          <w:rFonts w:ascii="Arial" w:hAnsi="Arial" w:cs="Arial"/>
+          <w:sz w:val="22"/>
+          <w:szCs w:val="22"/>
+          <w:u w:val="single"/>
+        </w:rPr>
+        <w:t>Connection to fellowship</w:t>
+      </w:r>
+    </w:p>
+    <w:p>
+      <w:pPr>
+        <w:spacing w:after="120"/>
+        <w:rPr>
+          <w:rFonts w:ascii="Arial" w:hAnsi="Arial" w:cs="Arial"/>
+          <w:sz w:val="22"/>
+          <w:szCs w:val="22"/>
+        </w:rPr>
+      </w:pPr>
+      <w:r>
+        <w:rPr>
+          <w:rFonts w:ascii="Arial" w:hAnsi="Arial" w:cs="Arial"/>
+          <w:sz w:val="22"/>
+          <w:szCs w:val="22"/>
+        </w:rPr>
+        <w:t xml:space="preserve">Liu, T. Y., Knott, G. J., Smock, D. C. J., </w:t>
+      </w:r>
+      <w:r>
+        <w:rPr>
+          <w:rFonts w:ascii="Arial" w:hAnsi="Arial" w:cs="Arial"/>
+          <w:b/>
+          <w:bCs/>
+          <w:sz w:val="22"/>
+          <w:szCs w:val="22"/>
+        </w:rPr>
+        <w:t>Desmarais, J. J.</w:t>
+      </w:r>
+      <w:r>
+        <w:rPr>
+          <w:rFonts w:ascii="Arial" w:hAnsi="Arial" w:cs="Arial"/>
+          <w:sz w:val="22"/>
+          <w:szCs w:val="22"/>
+        </w:rPr>
+        <w:t xml:space="preserve">, Son, S., Bhuiya, A., Jakhanwal, S., Prywes, N., Agrawal, S., de León Derby, M. D., Switz, N. A., Armstrong, M., Harris, A. R., Charles, E. J., Thornton, B. W., Fozouni, P., Shu, J., Stephens, S. I., Kumar, G. R., Zhao, C., </w:t>
+      </w:r>
+      <w:proofErr w:type="spellStart"/>
+      <w:r>
+        <w:rPr>
+          <w:rFonts w:ascii="Arial" w:hAnsi="Arial" w:cs="Arial"/>
+          <w:sz w:val="22"/>
+          <w:szCs w:val="22"/>
+        </w:rPr>
+        <w:t>Mok</w:t>
+      </w:r>
+      <w:proofErr w:type="spellEnd"/>
+      <w:r>
+        <w:rPr>
+          <w:rFonts w:ascii="Arial" w:hAnsi="Arial" w:cs="Arial"/>
+          <w:sz w:val="22"/>
+          <w:szCs w:val="22"/>
+        </w:rPr>
+        <w:t xml:space="preserve">, A., Iavarone, A. T., Escajeda, A. M., McIntosh, R., Kim, S. E., Dugan, E. J., IGI Testing Consortium, Pollard, K. S., Tan, M. X., Ott, M., Fletcher, D. A., Lareau, L. F., Hsu, P. D., Savage, D. F. &amp; Doudna, J. A. Accelerated RNA detection using tandem CRISPR nucleases. </w:t>
+      </w:r>
+      <w:r>
+        <w:rPr>
+          <w:rFonts w:ascii="Arial" w:hAnsi="Arial" w:cs="Arial"/>
+          <w:i/>
+          <w:iCs/>
+          <w:sz w:val="22"/>
+          <w:szCs w:val="22"/>
+        </w:rPr>
+        <w:t>Nat. Chem. Biol.</w:t>
+      </w:r>
+      <w:r>
+        <w:rPr>
+          <w:rFonts w:ascii="Arial" w:hAnsi="Arial" w:cs="Arial"/>
+          <w:sz w:val="22"/>
+          <w:szCs w:val="22"/>
+        </w:rPr>
+        <w:t xml:space="preserve"> 1–7 (2021). doi:10.1101/2021.03.19.21253328</w:t>
+      </w:r>
+    </w:p>
+    <w:p>
+      <w:pPr>
+        <w:spacing w:after="120"/>
+        <w:rPr>
+          <w:rFonts w:ascii="Arial" w:hAnsi="Arial" w:cs="Arial"/>
+          <w:sz w:val="22"/>
+          <w:szCs w:val="22"/>
+          <w:u w:val="single"/>
+        </w:rPr>
+      </w:pPr>
+      <w:r>
+        <w:rPr>
+          <w:rFonts w:ascii="Arial" w:hAnsi="Arial" w:cs="Arial"/>
+          <w:sz w:val="22"/>
+          <w:szCs w:val="22"/>
+        </w:rPr>
+        <w:t>Liu, J.</w:t>
+      </w:r>
+      <w:r>
+        <w:rPr>
+          <w:rFonts w:ascii="Arial" w:hAnsi="Arial" w:cs="Arial"/>
+          <w:sz w:val="22"/>
+          <w:szCs w:val="22"/>
+        </w:rPr>
+        <w:t xml:space="preserve"> </w:t>
+      </w:r>
+      <w:r>
+        <w:rPr>
+          <w:rFonts w:ascii="Arial" w:hAnsi="Arial" w:cs="Arial"/>
+          <w:sz w:val="22"/>
+          <w:szCs w:val="22"/>
+        </w:rPr>
+        <w:t xml:space="preserve">J., </w:t>
+      </w:r>
+      <w:proofErr w:type="spellStart"/>
+      <w:r>
+        <w:rPr>
+          <w:rFonts w:ascii="Arial" w:hAnsi="Arial" w:cs="Arial"/>
+          <w:sz w:val="22"/>
+          <w:szCs w:val="22"/>
+        </w:rPr>
+        <w:t>Orlova</w:t>
+      </w:r>
+      <w:proofErr w:type="spellEnd"/>
+      <w:r>
+        <w:rPr>
+          <w:rFonts w:ascii="Arial" w:hAnsi="Arial" w:cs="Arial"/>
+          <w:sz w:val="22"/>
+          <w:szCs w:val="22"/>
+        </w:rPr>
+        <w:t xml:space="preserve">, N., Oakes, B. L., Ma, E., Spinner, H. B., </w:t>
+      </w:r>
+      <w:proofErr w:type="spellStart"/>
+      <w:r>
+        <w:rPr>
+          <w:rFonts w:ascii="Arial" w:hAnsi="Arial" w:cs="Arial"/>
+          <w:sz w:val="22"/>
+          <w:szCs w:val="22"/>
+        </w:rPr>
+        <w:t>Baney</w:t>
+      </w:r>
+      <w:proofErr w:type="spellEnd"/>
+      <w:r>
+        <w:rPr>
+          <w:rFonts w:ascii="Arial" w:hAnsi="Arial" w:cs="Arial"/>
+          <w:sz w:val="22"/>
+          <w:szCs w:val="22"/>
+        </w:rPr>
+        <w:t>, K. L. M., Chuck, J., Tan, D., Knott, G. J., Harrington, L. B., Al-</w:t>
+      </w:r>
+      <w:proofErr w:type="spellStart"/>
+      <w:r>
+        <w:rPr>
+          <w:rFonts w:ascii="Arial" w:hAnsi="Arial" w:cs="Arial"/>
+          <w:sz w:val="22"/>
+          <w:szCs w:val="22"/>
+        </w:rPr>
+        <w:t>Shayeb</w:t>
+      </w:r>
+      <w:proofErr w:type="spellEnd"/>
+      <w:r>
+        <w:rPr>
+          <w:rFonts w:ascii="Arial" w:hAnsi="Arial" w:cs="Arial"/>
+          <w:sz w:val="22"/>
+          <w:szCs w:val="22"/>
+        </w:rPr>
+        <w:t xml:space="preserve">, B., Wagner, A., </w:t>
+      </w:r>
+      <w:proofErr w:type="spellStart"/>
+      <w:r>
+        <w:rPr>
+          <w:rFonts w:ascii="Arial" w:hAnsi="Arial" w:cs="Arial"/>
+          <w:sz w:val="22"/>
+          <w:szCs w:val="22"/>
+        </w:rPr>
+        <w:t>Brötzmann</w:t>
+      </w:r>
+      <w:proofErr w:type="spellEnd"/>
+      <w:r>
+        <w:rPr>
+          <w:rFonts w:ascii="Arial" w:hAnsi="Arial" w:cs="Arial"/>
+          <w:sz w:val="22"/>
+          <w:szCs w:val="22"/>
+        </w:rPr>
+        <w:t xml:space="preserve">, J., </w:t>
+      </w:r>
+      <w:proofErr w:type="spellStart"/>
+      <w:r>
+        <w:rPr>
+          <w:rFonts w:ascii="Arial" w:hAnsi="Arial" w:cs="Arial"/>
+          <w:sz w:val="22"/>
+          <w:szCs w:val="22"/>
+        </w:rPr>
+        <w:t>Staahl</w:t>
+      </w:r>
+      <w:proofErr w:type="spellEnd"/>
+      <w:r>
+        <w:rPr>
+          <w:rFonts w:ascii="Arial" w:hAnsi="Arial" w:cs="Arial"/>
+          <w:sz w:val="22"/>
+          <w:szCs w:val="22"/>
+        </w:rPr>
+        <w:t xml:space="preserve">, B. T., Taylor, K. L., </w:t>
+      </w:r>
+      <w:r>
+        <w:rPr>
+          <w:rFonts w:ascii="Arial" w:hAnsi="Arial" w:cs="Arial"/>
+          <w:b/>
+          <w:bCs/>
+          <w:sz w:val="22"/>
+          <w:szCs w:val="22"/>
+        </w:rPr>
+        <w:t>Desmarais, J.</w:t>
+      </w:r>
+      <w:r>
+        <w:rPr>
+          <w:rFonts w:ascii="Arial" w:hAnsi="Arial" w:cs="Arial"/>
+          <w:sz w:val="22"/>
+          <w:szCs w:val="22"/>
+        </w:rPr>
+        <w:t xml:space="preserve">, Nogales, E. &amp; Doudna, J. A. </w:t>
+      </w:r>
+      <w:proofErr w:type="spellStart"/>
+      <w:r>
+        <w:rPr>
+          <w:rFonts w:ascii="Arial" w:hAnsi="Arial" w:cs="Arial"/>
+          <w:sz w:val="22"/>
+          <w:szCs w:val="22"/>
+        </w:rPr>
+        <w:t>CasX</w:t>
+      </w:r>
+      <w:proofErr w:type="spellEnd"/>
+      <w:r>
+        <w:rPr>
+          <w:rFonts w:ascii="Arial" w:hAnsi="Arial" w:cs="Arial"/>
+          <w:sz w:val="22"/>
+          <w:szCs w:val="22"/>
+        </w:rPr>
+        <w:t xml:space="preserve"> enzymes comprise a distinct family of RNA-guided genome editors. </w:t>
+      </w:r>
+      <w:r>
+        <w:rPr>
+          <w:rFonts w:ascii="Arial" w:hAnsi="Arial" w:cs="Arial"/>
+          <w:i/>
+          <w:iCs/>
+          <w:sz w:val="22"/>
+          <w:szCs w:val="22"/>
+        </w:rPr>
         <w:t>Nature</w:t>
       </w:r>
       <w:r>
@@ -3305,6 +3937,7 @@
           <w:szCs w:val="22"/>
           <w:u w:val="single"/>
         </w:rPr>
+        <w:lastRenderedPageBreak/>
         <w:t>Role</w:t>
       </w:r>
       <w:r>

</xml_diff>

<commit_message>
adding connection to fellowship to CO2 work
</commit_message>
<xml_diff>
--- a/2023_04_08_sub_F32/Applicant_Background_and_Goals_for_Fellowship_Training.docx
+++ b/2023_04_08_sub_F32/Applicant_Background_and_Goals_for_Fellowship_Training.docx
@@ -69,27 +69,15 @@
         </w:rPr>
         <w:t xml:space="preserve">1 </w:t>
       </w:r>
-      <w:proofErr w:type="spellStart"/>
-      <w:r>
-        <w:rPr>
-          <w:rFonts w:ascii="Arial" w:hAnsi="Arial" w:cs="Arial"/>
-          <w:b/>
-          <w:bCs/>
-          <w:sz w:val="22"/>
-          <w:szCs w:val="22"/>
-        </w:rPr>
-        <w:t>Neitz</w:t>
-      </w:r>
-      <w:proofErr w:type="spellEnd"/>
-      <w:r>
-        <w:rPr>
-          <w:rFonts w:ascii="Arial" w:hAnsi="Arial" w:cs="Arial"/>
-          <w:b/>
-          <w:bCs/>
-          <w:sz w:val="22"/>
-          <w:szCs w:val="22"/>
-        </w:rPr>
-        <w:t xml:space="preserve"> lab</w:t>
+      <w:r>
+        <w:rPr>
+          <w:rFonts w:ascii="Arial" w:hAnsi="Arial" w:cs="Arial"/>
+          <w:b/>
+          <w:bCs/>
+          <w:sz w:val="22"/>
+          <w:szCs w:val="22"/>
+        </w:rPr>
+        <w:t>Neitz lab</w:t>
       </w:r>
     </w:p>
     <w:p>
@@ -116,18 +104,8 @@
           <w:sz w:val="22"/>
           <w:szCs w:val="22"/>
         </w:rPr>
-        <w:t xml:space="preserve"> Dr. Jay </w:t>
-      </w:r>
-      <w:proofErr w:type="spellStart"/>
-      <w:r>
-        <w:rPr>
-          <w:rFonts w:ascii="Arial" w:hAnsi="Arial" w:cs="Arial"/>
-          <w:sz w:val="22"/>
-          <w:szCs w:val="22"/>
-        </w:rPr>
-        <w:t>Neitz</w:t>
-      </w:r>
-      <w:proofErr w:type="spellEnd"/>
+        <w:t xml:space="preserve"> Dr. Jay Neitz</w:t>
+      </w:r>
     </w:p>
     <w:p>
       <w:pPr>
@@ -153,25 +131,7 @@
           <w:sz w:val="22"/>
           <w:szCs w:val="22"/>
         </w:rPr>
-        <w:t xml:space="preserve"> Summer intern, </w:t>
-      </w:r>
-      <w:proofErr w:type="spellStart"/>
-      <w:r>
-        <w:rPr>
-          <w:rFonts w:ascii="Arial" w:hAnsi="Arial" w:cs="Arial"/>
-          <w:sz w:val="22"/>
-          <w:szCs w:val="22"/>
-        </w:rPr>
-        <w:t>Neitz</w:t>
-      </w:r>
-      <w:proofErr w:type="spellEnd"/>
-      <w:r>
-        <w:rPr>
-          <w:rFonts w:ascii="Arial" w:hAnsi="Arial" w:cs="Arial"/>
-          <w:sz w:val="22"/>
-          <w:szCs w:val="22"/>
-        </w:rPr>
-        <w:t xml:space="preserve"> lab, University of Washington medical school, 2011-2012</w:t>
+        <w:t xml:space="preserve"> Summer intern, Neitz lab, University of Washington medical school, 2011-2012</w:t>
       </w:r>
     </w:p>
     <w:p>
@@ -198,25 +158,7 @@
           <w:sz w:val="22"/>
           <w:szCs w:val="22"/>
         </w:rPr>
-        <w:t xml:space="preserve"> My first research experiences were summer internships in the </w:t>
-      </w:r>
-      <w:proofErr w:type="spellStart"/>
-      <w:r>
-        <w:rPr>
-          <w:rFonts w:ascii="Arial" w:hAnsi="Arial" w:cs="Arial"/>
-          <w:sz w:val="22"/>
-          <w:szCs w:val="22"/>
-        </w:rPr>
-        <w:t>Neitz</w:t>
-      </w:r>
-      <w:proofErr w:type="spellEnd"/>
-      <w:r>
-        <w:rPr>
-          <w:rFonts w:ascii="Arial" w:hAnsi="Arial" w:cs="Arial"/>
-          <w:sz w:val="22"/>
-          <w:szCs w:val="22"/>
-        </w:rPr>
-        <w:t xml:space="preserve"> lab during high school. I</w:t>
+        <w:t xml:space="preserve"> My first research experiences were summer internships in the Neitz lab during high school. I</w:t>
       </w:r>
       <w:r>
         <w:rPr>
@@ -567,25 +509,7 @@
           <w:sz w:val="22"/>
           <w:szCs w:val="22"/>
         </w:rPr>
-        <w:t xml:space="preserve"> Drs. Noah Graham, Frank </w:t>
-      </w:r>
-      <w:proofErr w:type="spellStart"/>
-      <w:r>
-        <w:rPr>
-          <w:rFonts w:ascii="Arial" w:hAnsi="Arial" w:cs="Arial"/>
-          <w:sz w:val="22"/>
-          <w:szCs w:val="22"/>
-        </w:rPr>
-        <w:t>Swenton</w:t>
-      </w:r>
-      <w:proofErr w:type="spellEnd"/>
-      <w:r>
-        <w:rPr>
-          <w:rFonts w:ascii="Arial" w:hAnsi="Arial" w:cs="Arial"/>
-          <w:sz w:val="22"/>
-          <w:szCs w:val="22"/>
-        </w:rPr>
-        <w:t>, Jeremy Ward</w:t>
+        <w:t xml:space="preserve"> Drs. Noah Graham, Frank Swenton, Jeremy Ward</w:t>
       </w:r>
     </w:p>
     <w:p>
@@ -768,36 +692,8 @@
           <w:sz w:val="22"/>
           <w:szCs w:val="22"/>
         </w:rPr>
-        <w:t xml:space="preserve"> Drs. Matthew C. Gibson, </w:t>
-      </w:r>
-      <w:proofErr w:type="spellStart"/>
-      <w:r>
-        <w:rPr>
-          <w:rFonts w:ascii="Arial" w:hAnsi="Arial" w:cs="Arial"/>
-          <w:sz w:val="22"/>
-          <w:szCs w:val="22"/>
-        </w:rPr>
-        <w:t>Aissam</w:t>
-      </w:r>
-      <w:proofErr w:type="spellEnd"/>
-      <w:r>
-        <w:rPr>
-          <w:rFonts w:ascii="Arial" w:hAnsi="Arial" w:cs="Arial"/>
-          <w:sz w:val="22"/>
-          <w:szCs w:val="22"/>
-        </w:rPr>
-        <w:t xml:space="preserve"> </w:t>
-      </w:r>
-      <w:proofErr w:type="spellStart"/>
-      <w:r>
-        <w:rPr>
-          <w:rFonts w:ascii="Arial" w:hAnsi="Arial" w:cs="Arial"/>
-          <w:sz w:val="22"/>
-          <w:szCs w:val="22"/>
-        </w:rPr>
-        <w:t>Ikmi</w:t>
-      </w:r>
-      <w:proofErr w:type="spellEnd"/>
+        <w:t xml:space="preserve"> Drs. Matthew C. Gibson, Aissam Ikmi</w:t>
+      </w:r>
     </w:p>
     <w:p>
       <w:pPr>
@@ -866,95 +762,23 @@
           <w:sz w:val="22"/>
           <w:szCs w:val="22"/>
         </w:rPr>
-        <w:t xml:space="preserve">Gibson’s lab. I worked with the postdoc Dr. </w:t>
-      </w:r>
-      <w:proofErr w:type="spellStart"/>
-      <w:r>
-        <w:rPr>
-          <w:rFonts w:ascii="Arial" w:hAnsi="Arial" w:cs="Arial"/>
-          <w:sz w:val="22"/>
-          <w:szCs w:val="22"/>
-        </w:rPr>
-        <w:t>Aissam</w:t>
-      </w:r>
-      <w:proofErr w:type="spellEnd"/>
-      <w:r>
-        <w:rPr>
-          <w:rFonts w:ascii="Arial" w:hAnsi="Arial" w:cs="Arial"/>
-          <w:sz w:val="22"/>
-          <w:szCs w:val="22"/>
-        </w:rPr>
-        <w:t xml:space="preserve"> </w:t>
-      </w:r>
-      <w:proofErr w:type="spellStart"/>
-      <w:r>
-        <w:rPr>
-          <w:rFonts w:ascii="Arial" w:hAnsi="Arial" w:cs="Arial"/>
-          <w:sz w:val="22"/>
-          <w:szCs w:val="22"/>
-        </w:rPr>
-        <w:t>Ikmi</w:t>
-      </w:r>
-      <w:proofErr w:type="spellEnd"/>
-      <w:r>
-        <w:rPr>
-          <w:rFonts w:ascii="Arial" w:hAnsi="Arial" w:cs="Arial"/>
-          <w:sz w:val="22"/>
-          <w:szCs w:val="22"/>
-        </w:rPr>
-        <w:t>, studying how the size on the embryo affects the</w:t>
-      </w:r>
-      <w:r>
-        <w:rPr>
-          <w:rFonts w:ascii="Arial" w:hAnsi="Arial" w:cs="Arial"/>
-          <w:sz w:val="22"/>
-          <w:szCs w:val="22"/>
-        </w:rPr>
-        <w:t xml:space="preserve"> </w:t>
-      </w:r>
-      <w:r>
-        <w:rPr>
-          <w:rFonts w:ascii="Arial" w:hAnsi="Arial" w:cs="Arial"/>
-          <w:sz w:val="22"/>
-          <w:szCs w:val="22"/>
-        </w:rPr>
-        <w:t xml:space="preserve">early development of N. </w:t>
-      </w:r>
-      <w:proofErr w:type="spellStart"/>
-      <w:r>
-        <w:rPr>
-          <w:rFonts w:ascii="Arial" w:hAnsi="Arial" w:cs="Arial"/>
-          <w:sz w:val="22"/>
-          <w:szCs w:val="22"/>
-        </w:rPr>
-        <w:t>vectensis</w:t>
-      </w:r>
-      <w:proofErr w:type="spellEnd"/>
-      <w:r>
-        <w:rPr>
-          <w:rFonts w:ascii="Arial" w:hAnsi="Arial" w:cs="Arial"/>
-          <w:sz w:val="22"/>
-          <w:szCs w:val="22"/>
-        </w:rPr>
-        <w:t xml:space="preserve"> sea anemones. N. </w:t>
-      </w:r>
-      <w:proofErr w:type="spellStart"/>
-      <w:r>
-        <w:rPr>
-          <w:rFonts w:ascii="Arial" w:hAnsi="Arial" w:cs="Arial"/>
-          <w:sz w:val="22"/>
-          <w:szCs w:val="22"/>
-        </w:rPr>
-        <w:t>vectensis</w:t>
-      </w:r>
-      <w:proofErr w:type="spellEnd"/>
-      <w:r>
-        <w:rPr>
-          <w:rFonts w:ascii="Arial" w:hAnsi="Arial" w:cs="Arial"/>
-          <w:sz w:val="22"/>
-          <w:szCs w:val="22"/>
-        </w:rPr>
-        <w:t xml:space="preserve"> grows from an egg into a polyp with 4</w:t>
+        <w:t>Gibson’s lab. I worked with the postdoc Dr. Aissam Ikmi, studying how the size on the embryo affects the</w:t>
+      </w:r>
+      <w:r>
+        <w:rPr>
+          <w:rFonts w:ascii="Arial" w:hAnsi="Arial" w:cs="Arial"/>
+          <w:sz w:val="22"/>
+          <w:szCs w:val="22"/>
+        </w:rPr>
+        <w:t xml:space="preserve"> </w:t>
+      </w:r>
+      <w:r>
+        <w:rPr>
+          <w:rFonts w:ascii="Arial" w:hAnsi="Arial" w:cs="Arial"/>
+          <w:sz w:val="22"/>
+          <w:szCs w:val="22"/>
+        </w:rPr>
+        <w:t>early development of N. vectensis sea anemones. N. vectensis grows from an egg into a polyp with 4</w:t>
       </w:r>
       <w:r>
         <w:rPr>
@@ -1084,69 +908,29 @@
           <w:sz w:val="22"/>
           <w:szCs w:val="22"/>
         </w:rPr>
-        <w:t xml:space="preserve">tentacles. </w:t>
-      </w:r>
-      <w:proofErr w:type="spellStart"/>
-      <w:r>
-        <w:rPr>
-          <w:rFonts w:ascii="Arial" w:hAnsi="Arial" w:cs="Arial"/>
-          <w:sz w:val="22"/>
-          <w:szCs w:val="22"/>
-        </w:rPr>
-        <w:t>All together</w:t>
-      </w:r>
-      <w:proofErr w:type="spellEnd"/>
-      <w:r>
-        <w:rPr>
-          <w:rFonts w:ascii="Arial" w:hAnsi="Arial" w:cs="Arial"/>
-          <w:sz w:val="22"/>
-          <w:szCs w:val="22"/>
-        </w:rPr>
-        <w:t>, this data suggested that tentacles are patterned in a size dependent manner.</w:t>
-      </w:r>
-    </w:p>
-    <w:p>
-      <w:pPr>
-        <w:spacing w:after="120"/>
-        <w:rPr>
-          <w:rFonts w:ascii="Arial" w:hAnsi="Arial" w:cs="Arial"/>
-          <w:b/>
-          <w:bCs/>
-          <w:sz w:val="22"/>
-          <w:szCs w:val="22"/>
-        </w:rPr>
-      </w:pPr>
-      <w:r>
-        <w:rPr>
-          <w:rFonts w:ascii="Arial" w:hAnsi="Arial" w:cs="Arial"/>
-          <w:b/>
-          <w:bCs/>
-          <w:sz w:val="22"/>
-          <w:szCs w:val="22"/>
-        </w:rPr>
-        <w:t xml:space="preserve">4 </w:t>
-      </w:r>
-      <w:proofErr w:type="spellStart"/>
-      <w:r>
-        <w:rPr>
-          <w:rFonts w:ascii="Arial" w:hAnsi="Arial" w:cs="Arial"/>
-          <w:b/>
-          <w:bCs/>
-          <w:sz w:val="22"/>
-          <w:szCs w:val="22"/>
-        </w:rPr>
-        <w:t>Keasling</w:t>
-      </w:r>
-      <w:proofErr w:type="spellEnd"/>
-      <w:r>
-        <w:rPr>
-          <w:rFonts w:ascii="Arial" w:hAnsi="Arial" w:cs="Arial"/>
-          <w:b/>
-          <w:bCs/>
-          <w:sz w:val="22"/>
-          <w:szCs w:val="22"/>
-        </w:rPr>
-        <w:t xml:space="preserve"> lab</w:t>
+        <w:t>tentacles. All together, this data suggested that tentacles are patterned in a size dependent manner.</w:t>
+      </w:r>
+    </w:p>
+    <w:p>
+      <w:pPr>
+        <w:spacing w:after="120"/>
+        <w:rPr>
+          <w:rFonts w:ascii="Arial" w:hAnsi="Arial" w:cs="Arial"/>
+          <w:b/>
+          <w:bCs/>
+          <w:sz w:val="22"/>
+          <w:szCs w:val="22"/>
+        </w:rPr>
+      </w:pPr>
+      <w:r>
+        <w:rPr>
+          <w:rFonts w:ascii="Arial" w:hAnsi="Arial" w:cs="Arial"/>
+          <w:b/>
+          <w:bCs/>
+          <w:sz w:val="22"/>
+          <w:szCs w:val="22"/>
+        </w:rPr>
+        <w:t>4 Keasling lab</w:t>
       </w:r>
     </w:p>
     <w:p>
@@ -1173,36 +957,8 @@
           <w:sz w:val="22"/>
           <w:szCs w:val="22"/>
         </w:rPr>
-        <w:t xml:space="preserve"> Drs. Jay </w:t>
-      </w:r>
-      <w:proofErr w:type="spellStart"/>
-      <w:r>
-        <w:rPr>
-          <w:rFonts w:ascii="Arial" w:hAnsi="Arial" w:cs="Arial"/>
-          <w:sz w:val="22"/>
-          <w:szCs w:val="22"/>
-        </w:rPr>
-        <w:t>Keasling</w:t>
-      </w:r>
-      <w:proofErr w:type="spellEnd"/>
-      <w:r>
-        <w:rPr>
-          <w:rFonts w:ascii="Arial" w:hAnsi="Arial" w:cs="Arial"/>
-          <w:sz w:val="22"/>
-          <w:szCs w:val="22"/>
-        </w:rPr>
-        <w:t xml:space="preserve">, Victor </w:t>
-      </w:r>
-      <w:proofErr w:type="spellStart"/>
-      <w:r>
-        <w:rPr>
-          <w:rFonts w:ascii="Arial" w:hAnsi="Arial" w:cs="Arial"/>
-          <w:sz w:val="22"/>
-          <w:szCs w:val="22"/>
-        </w:rPr>
-        <w:t>Chubukov</w:t>
-      </w:r>
-      <w:proofErr w:type="spellEnd"/>
+        <w:t xml:space="preserve"> Drs. Jay Keasling, Victor Chubukov</w:t>
+      </w:r>
     </w:p>
     <w:p>
       <w:pPr>
@@ -1228,25 +984,7 @@
           <w:sz w:val="22"/>
           <w:szCs w:val="22"/>
         </w:rPr>
-        <w:t xml:space="preserve"> Amgen Scholar, </w:t>
-      </w:r>
-      <w:proofErr w:type="spellStart"/>
-      <w:r>
-        <w:rPr>
-          <w:rFonts w:ascii="Arial" w:hAnsi="Arial" w:cs="Arial"/>
-          <w:sz w:val="22"/>
-          <w:szCs w:val="22"/>
-        </w:rPr>
-        <w:t>Keasling</w:t>
-      </w:r>
-      <w:proofErr w:type="spellEnd"/>
-      <w:r>
-        <w:rPr>
-          <w:rFonts w:ascii="Arial" w:hAnsi="Arial" w:cs="Arial"/>
-          <w:sz w:val="22"/>
-          <w:szCs w:val="22"/>
-        </w:rPr>
-        <w:t xml:space="preserve"> lab, Joint Bioenergy Institute, University of California, Berkeley, 2015</w:t>
+        <w:t xml:space="preserve"> Amgen Scholar, Keasling lab, Joint Bioenergy Institute, University of California, Berkeley, 2015</w:t>
       </w:r>
     </w:p>
     <w:p>
@@ -1273,59 +1011,23 @@
           <w:sz w:val="22"/>
           <w:szCs w:val="22"/>
         </w:rPr>
-        <w:t xml:space="preserve"> After my junior year of college, I joined the </w:t>
-      </w:r>
-      <w:proofErr w:type="spellStart"/>
-      <w:r>
-        <w:rPr>
-          <w:rFonts w:ascii="Arial" w:hAnsi="Arial" w:cs="Arial"/>
-          <w:sz w:val="22"/>
-          <w:szCs w:val="22"/>
-        </w:rPr>
-        <w:t>Keasling</w:t>
-      </w:r>
-      <w:proofErr w:type="spellEnd"/>
-      <w:r>
-        <w:rPr>
-          <w:rFonts w:ascii="Arial" w:hAnsi="Arial" w:cs="Arial"/>
-          <w:sz w:val="22"/>
-          <w:szCs w:val="22"/>
-        </w:rPr>
-        <w:t xml:space="preserve"> lab for the summer as an Amgen Scholar.</w:t>
-      </w:r>
-      <w:r>
-        <w:rPr>
-          <w:rFonts w:ascii="Arial" w:hAnsi="Arial" w:cs="Arial"/>
-          <w:sz w:val="22"/>
-          <w:szCs w:val="22"/>
-        </w:rPr>
-        <w:t xml:space="preserve"> </w:t>
-      </w:r>
-      <w:r>
-        <w:rPr>
-          <w:rFonts w:ascii="Arial" w:hAnsi="Arial" w:cs="Arial"/>
-          <w:sz w:val="22"/>
-          <w:szCs w:val="22"/>
-        </w:rPr>
-        <w:t xml:space="preserve">Under the mentorship of postdoc Dr. Victor </w:t>
-      </w:r>
-      <w:proofErr w:type="spellStart"/>
-      <w:r>
-        <w:rPr>
-          <w:rFonts w:ascii="Arial" w:hAnsi="Arial" w:cs="Arial"/>
-          <w:sz w:val="22"/>
-          <w:szCs w:val="22"/>
-        </w:rPr>
-        <w:t>Chubukov</w:t>
-      </w:r>
-      <w:proofErr w:type="spellEnd"/>
-      <w:r>
-        <w:rPr>
-          <w:rFonts w:ascii="Arial" w:hAnsi="Arial" w:cs="Arial"/>
-          <w:sz w:val="22"/>
-          <w:szCs w:val="22"/>
-        </w:rPr>
-        <w:t>, I worked on developing chassis strains of E. coli that</w:t>
+        <w:t xml:space="preserve"> After my junior year of college, I joined the Keasling lab for the summer as an Amgen Scholar.</w:t>
+      </w:r>
+      <w:r>
+        <w:rPr>
+          <w:rFonts w:ascii="Arial" w:hAnsi="Arial" w:cs="Arial"/>
+          <w:sz w:val="22"/>
+          <w:szCs w:val="22"/>
+        </w:rPr>
+        <w:t xml:space="preserve"> </w:t>
+      </w:r>
+      <w:r>
+        <w:rPr>
+          <w:rFonts w:ascii="Arial" w:hAnsi="Arial" w:cs="Arial"/>
+          <w:sz w:val="22"/>
+          <w:szCs w:val="22"/>
+        </w:rPr>
+        <w:t>Under the mentorship of postdoc Dr. Victor Chubukov, I worked on developing chassis strains of E. coli that</w:t>
       </w:r>
       <w:r>
         <w:rPr>
@@ -1489,25 +1191,7 @@
           <w:sz w:val="22"/>
           <w:szCs w:val="22"/>
         </w:rPr>
-        <w:t xml:space="preserve">-ketoglutarate levels rise, inhibiting the enzyme </w:t>
-      </w:r>
-      <w:proofErr w:type="spellStart"/>
-      <w:r>
-        <w:rPr>
-          <w:rFonts w:ascii="Arial" w:hAnsi="Arial" w:cs="Arial"/>
-          <w:sz w:val="22"/>
-          <w:szCs w:val="22"/>
-        </w:rPr>
-        <w:t>PtsI</w:t>
-      </w:r>
-      <w:proofErr w:type="spellEnd"/>
-      <w:r>
-        <w:rPr>
-          <w:rFonts w:ascii="Arial" w:hAnsi="Arial" w:cs="Arial"/>
-          <w:sz w:val="22"/>
-          <w:szCs w:val="22"/>
-        </w:rPr>
-        <w:t>. This blocks glucose</w:t>
+        <w:t>-ketoglutarate levels rise, inhibiting the enzyme PtsI. This blocks glucose</w:t>
       </w:r>
       <w:r>
         <w:rPr>
@@ -1539,174 +1223,56 @@
           <w:sz w:val="22"/>
           <w:szCs w:val="22"/>
         </w:rPr>
-        <w:t xml:space="preserve">over-expressing </w:t>
-      </w:r>
-      <w:proofErr w:type="spellStart"/>
-      <w:r>
-        <w:rPr>
-          <w:rFonts w:ascii="Arial" w:hAnsi="Arial" w:cs="Arial"/>
-          <w:sz w:val="22"/>
-          <w:szCs w:val="22"/>
-        </w:rPr>
-        <w:t>PtsI</w:t>
-      </w:r>
-      <w:proofErr w:type="spellEnd"/>
-      <w:r>
-        <w:rPr>
-          <w:rFonts w:ascii="Arial" w:hAnsi="Arial" w:cs="Arial"/>
-          <w:sz w:val="22"/>
-          <w:szCs w:val="22"/>
-        </w:rPr>
-        <w:t xml:space="preserve">. The second was a </w:t>
-      </w:r>
-      <w:proofErr w:type="spellStart"/>
-      <w:r>
-        <w:rPr>
-          <w:rFonts w:ascii="Arial" w:hAnsi="Arial" w:cs="Arial"/>
-          <w:sz w:val="22"/>
-          <w:szCs w:val="22"/>
-        </w:rPr>
-        <w:t>PtsI-PtsP</w:t>
-      </w:r>
-      <w:proofErr w:type="spellEnd"/>
-      <w:r>
-        <w:rPr>
-          <w:rFonts w:ascii="Arial" w:hAnsi="Arial" w:cs="Arial"/>
-          <w:sz w:val="22"/>
-          <w:szCs w:val="22"/>
-        </w:rPr>
-        <w:t xml:space="preserve"> chimera that was hypothesized to avoid inhibition. The</w:t>
-      </w:r>
-      <w:r>
-        <w:rPr>
-          <w:rFonts w:ascii="Arial" w:hAnsi="Arial" w:cs="Arial"/>
-          <w:sz w:val="22"/>
-          <w:szCs w:val="22"/>
-        </w:rPr>
-        <w:t xml:space="preserve"> </w:t>
-      </w:r>
-      <w:r>
-        <w:rPr>
-          <w:rFonts w:ascii="Arial" w:hAnsi="Arial" w:cs="Arial"/>
-          <w:sz w:val="22"/>
-          <w:szCs w:val="22"/>
-        </w:rPr>
-        <w:t xml:space="preserve">third was </w:t>
-      </w:r>
-      <w:proofErr w:type="spellStart"/>
-      <w:r>
-        <w:rPr>
-          <w:rFonts w:ascii="Arial" w:hAnsi="Arial" w:cs="Arial"/>
-          <w:sz w:val="22"/>
-          <w:szCs w:val="22"/>
-        </w:rPr>
-        <w:t>GalP</w:t>
-      </w:r>
-      <w:proofErr w:type="spellEnd"/>
-      <w:r>
-        <w:rPr>
-          <w:rFonts w:ascii="Arial" w:hAnsi="Arial" w:cs="Arial"/>
-          <w:sz w:val="22"/>
-          <w:szCs w:val="22"/>
-        </w:rPr>
-        <w:t xml:space="preserve"> and </w:t>
-      </w:r>
-      <w:proofErr w:type="spellStart"/>
-      <w:r>
-        <w:rPr>
-          <w:rFonts w:ascii="Arial" w:hAnsi="Arial" w:cs="Arial"/>
-          <w:sz w:val="22"/>
-          <w:szCs w:val="22"/>
-        </w:rPr>
-        <w:t>Glk</w:t>
-      </w:r>
-      <w:proofErr w:type="spellEnd"/>
-      <w:r>
-        <w:rPr>
-          <w:rFonts w:ascii="Arial" w:hAnsi="Arial" w:cs="Arial"/>
-          <w:sz w:val="22"/>
-          <w:szCs w:val="22"/>
-        </w:rPr>
-        <w:t xml:space="preserve"> a permease and kinase that take up glucose through an orthogonal pathway. We</w:t>
-      </w:r>
-      <w:r>
-        <w:rPr>
-          <w:rFonts w:ascii="Arial" w:hAnsi="Arial" w:cs="Arial"/>
-          <w:sz w:val="22"/>
-          <w:szCs w:val="22"/>
-        </w:rPr>
-        <w:t xml:space="preserve"> </w:t>
-      </w:r>
-      <w:r>
-        <w:rPr>
-          <w:rFonts w:ascii="Arial" w:hAnsi="Arial" w:cs="Arial"/>
-          <w:sz w:val="22"/>
-          <w:szCs w:val="22"/>
-        </w:rPr>
-        <w:t xml:space="preserve">found that all of these strategies increase glucose uptake during nitrogen limitation, but </w:t>
-      </w:r>
-      <w:proofErr w:type="spellStart"/>
-      <w:r>
-        <w:rPr>
-          <w:rFonts w:ascii="Arial" w:hAnsi="Arial" w:cs="Arial"/>
-          <w:sz w:val="22"/>
-          <w:szCs w:val="22"/>
-        </w:rPr>
-        <w:t>PtsI</w:t>
-      </w:r>
-      <w:proofErr w:type="spellEnd"/>
-      <w:r>
-        <w:rPr>
-          <w:rFonts w:ascii="Arial" w:hAnsi="Arial" w:cs="Arial"/>
-          <w:sz w:val="22"/>
-          <w:szCs w:val="22"/>
-        </w:rPr>
-        <w:t xml:space="preserve"> over-expression</w:t>
-      </w:r>
-      <w:r>
-        <w:rPr>
-          <w:rFonts w:ascii="Arial" w:hAnsi="Arial" w:cs="Arial"/>
-          <w:sz w:val="22"/>
-          <w:szCs w:val="22"/>
-        </w:rPr>
-        <w:t xml:space="preserve"> </w:t>
-      </w:r>
-      <w:r>
-        <w:rPr>
-          <w:rFonts w:ascii="Arial" w:hAnsi="Arial" w:cs="Arial"/>
-          <w:sz w:val="22"/>
-          <w:szCs w:val="22"/>
-        </w:rPr>
-        <w:t>is more effective than chimera over-expression, and Galp/</w:t>
-      </w:r>
-      <w:proofErr w:type="spellStart"/>
-      <w:r>
-        <w:rPr>
-          <w:rFonts w:ascii="Arial" w:hAnsi="Arial" w:cs="Arial"/>
-          <w:sz w:val="22"/>
-          <w:szCs w:val="22"/>
-        </w:rPr>
-        <w:t>Glk</w:t>
-      </w:r>
-      <w:proofErr w:type="spellEnd"/>
-      <w:r>
-        <w:rPr>
-          <w:rFonts w:ascii="Arial" w:hAnsi="Arial" w:cs="Arial"/>
-          <w:sz w:val="22"/>
-          <w:szCs w:val="22"/>
-        </w:rPr>
-        <w:t xml:space="preserve"> over-expression can cause cell death. The </w:t>
-      </w:r>
-      <w:proofErr w:type="spellStart"/>
-      <w:r>
-        <w:rPr>
-          <w:rFonts w:ascii="Arial" w:hAnsi="Arial" w:cs="Arial"/>
-          <w:sz w:val="22"/>
-          <w:szCs w:val="22"/>
-        </w:rPr>
-        <w:t>PtsI</w:t>
-      </w:r>
-      <w:proofErr w:type="spellEnd"/>
+        <w:t>over-expressing PtsI. The second was a PtsI-PtsP chimera that was hypothesized to avoid inhibition. The</w:t>
+      </w:r>
+      <w:r>
+        <w:rPr>
+          <w:rFonts w:ascii="Arial" w:hAnsi="Arial" w:cs="Arial"/>
+          <w:sz w:val="22"/>
+          <w:szCs w:val="22"/>
+        </w:rPr>
+        <w:t xml:space="preserve"> </w:t>
+      </w:r>
+      <w:r>
+        <w:rPr>
+          <w:rFonts w:ascii="Arial" w:hAnsi="Arial" w:cs="Arial"/>
+          <w:sz w:val="22"/>
+          <w:szCs w:val="22"/>
+        </w:rPr>
+        <w:t>third was GalP and Glk a permease and kinase that take up glucose through an orthogonal pathway. We</w:t>
+      </w:r>
+      <w:r>
+        <w:rPr>
+          <w:rFonts w:ascii="Arial" w:hAnsi="Arial" w:cs="Arial"/>
+          <w:sz w:val="22"/>
+          <w:szCs w:val="22"/>
+        </w:rPr>
+        <w:t xml:space="preserve"> </w:t>
+      </w:r>
+      <w:r>
+        <w:rPr>
+          <w:rFonts w:ascii="Arial" w:hAnsi="Arial" w:cs="Arial"/>
+          <w:sz w:val="22"/>
+          <w:szCs w:val="22"/>
+        </w:rPr>
+        <w:t>found that all of these strategies increase glucose uptake during nitrogen limitation, but PtsI over-expression</w:t>
+      </w:r>
+      <w:r>
+        <w:rPr>
+          <w:rFonts w:ascii="Arial" w:hAnsi="Arial" w:cs="Arial"/>
+          <w:sz w:val="22"/>
+          <w:szCs w:val="22"/>
+        </w:rPr>
+        <w:t xml:space="preserve"> </w:t>
+      </w:r>
+      <w:r>
+        <w:rPr>
+          <w:rFonts w:ascii="Arial" w:hAnsi="Arial" w:cs="Arial"/>
+          <w:sz w:val="22"/>
+          <w:szCs w:val="22"/>
+        </w:rPr>
+        <w:t>is more effective than chimera over-expression, and Galp/Glk over-expression can cause cell death. The PtsI</w:t>
+      </w:r>
       <w:r>
         <w:rPr>
           <w:rFonts w:ascii="Arial" w:hAnsi="Arial" w:cs="Arial"/>
@@ -1785,25 +1351,7 @@
           <w:sz w:val="22"/>
           <w:szCs w:val="22"/>
         </w:rPr>
-        <w:t xml:space="preserve">increasing their metabolic activity with </w:t>
-      </w:r>
-      <w:proofErr w:type="spellStart"/>
-      <w:r>
-        <w:rPr>
-          <w:rFonts w:ascii="Arial" w:hAnsi="Arial" w:cs="Arial"/>
-          <w:sz w:val="22"/>
-          <w:szCs w:val="22"/>
-        </w:rPr>
-        <w:t>PtsI</w:t>
-      </w:r>
-      <w:proofErr w:type="spellEnd"/>
-      <w:r>
-        <w:rPr>
-          <w:rFonts w:ascii="Arial" w:hAnsi="Arial" w:cs="Arial"/>
-          <w:sz w:val="22"/>
-          <w:szCs w:val="22"/>
-        </w:rPr>
-        <w:t xml:space="preserve"> did not improve yield. We published these finding in NPJ systems</w:t>
+        <w:t>increasing their metabolic activity with PtsI did not improve yield. We published these finding in NPJ systems</w:t>
       </w:r>
       <w:r>
         <w:rPr>
@@ -1831,23 +1379,13 @@
           <w:szCs w:val="22"/>
         </w:rPr>
       </w:pPr>
-      <w:proofErr w:type="spellStart"/>
-      <w:r>
-        <w:rPr>
-          <w:rFonts w:ascii="Arial" w:hAnsi="Arial" w:cs="Arial"/>
-          <w:sz w:val="22"/>
-          <w:szCs w:val="22"/>
-        </w:rPr>
-        <w:t>Chubukov</w:t>
-      </w:r>
-      <w:proofErr w:type="spellEnd"/>
-      <w:r>
-        <w:rPr>
-          <w:rFonts w:ascii="Arial" w:hAnsi="Arial" w:cs="Arial"/>
-          <w:sz w:val="22"/>
-          <w:szCs w:val="22"/>
-        </w:rPr>
-        <w:t xml:space="preserve">, V., </w:t>
+      <w:r>
+        <w:rPr>
+          <w:rFonts w:ascii="Arial" w:hAnsi="Arial" w:cs="Arial"/>
+          <w:sz w:val="22"/>
+          <w:szCs w:val="22"/>
+        </w:rPr>
+        <w:t xml:space="preserve">Chubukov, V., </w:t>
       </w:r>
       <w:r>
         <w:rPr>
@@ -1865,43 +1403,7 @@
           <w:sz w:val="22"/>
           <w:szCs w:val="22"/>
         </w:rPr>
-        <w:t xml:space="preserve">., Wang, G., Chan, L. J. G., Baidoo, E. E. K., </w:t>
-      </w:r>
-      <w:proofErr w:type="spellStart"/>
-      <w:r>
-        <w:rPr>
-          <w:rFonts w:ascii="Arial" w:hAnsi="Arial" w:cs="Arial"/>
-          <w:sz w:val="22"/>
-          <w:szCs w:val="22"/>
-        </w:rPr>
-        <w:t>Petzold</w:t>
-      </w:r>
-      <w:proofErr w:type="spellEnd"/>
-      <w:r>
-        <w:rPr>
-          <w:rFonts w:ascii="Arial" w:hAnsi="Arial" w:cs="Arial"/>
-          <w:sz w:val="22"/>
-          <w:szCs w:val="22"/>
-        </w:rPr>
-        <w:t xml:space="preserve">, C. J., </w:t>
-      </w:r>
-      <w:proofErr w:type="spellStart"/>
-      <w:r>
-        <w:rPr>
-          <w:rFonts w:ascii="Arial" w:hAnsi="Arial" w:cs="Arial"/>
-          <w:sz w:val="22"/>
-          <w:szCs w:val="22"/>
-        </w:rPr>
-        <w:t>Keasling</w:t>
-      </w:r>
-      <w:proofErr w:type="spellEnd"/>
-      <w:r>
-        <w:rPr>
-          <w:rFonts w:ascii="Arial" w:hAnsi="Arial" w:cs="Arial"/>
-          <w:sz w:val="22"/>
-          <w:szCs w:val="22"/>
-        </w:rPr>
-        <w:t xml:space="preserve">, J. D. &amp; Mukhopadhyay, A. Engineering glucose metabolism of Escherichia coli under nitrogen starvation. </w:t>
+        <w:t xml:space="preserve">., Wang, G., Chan, L. J. G., Baidoo, E. E. K., Petzold, C. J., Keasling, J. D. &amp; Mukhopadhyay, A. Engineering glucose metabolism of Escherichia coli under nitrogen starvation. </w:t>
       </w:r>
       <w:r>
         <w:rPr>
@@ -2919,7 +2421,23 @@
           <w:sz w:val="22"/>
           <w:szCs w:val="22"/>
         </w:rPr>
-        <w:t xml:space="preserve"> pumps. I presented posters of this work at the Western Photosynthesis conference and the Photosynthesis Gordon Research Conference. Most of the work was published in a Nature microbiology paper describing the discovery of the HCO</w:t>
+        <w:t xml:space="preserve"> pumps. I presented posters of this work at the Western Photosynthesis conference and the Photosynthesis Gordon Research Conference. Most of the work was published in a Nature </w:t>
+      </w:r>
+      <w:r>
+        <w:rPr>
+          <w:rFonts w:ascii="Arial" w:hAnsi="Arial" w:cs="Arial"/>
+          <w:sz w:val="22"/>
+          <w:szCs w:val="22"/>
+        </w:rPr>
+        <w:t>M</w:t>
+      </w:r>
+      <w:r>
+        <w:rPr>
+          <w:rFonts w:ascii="Arial" w:hAnsi="Arial" w:cs="Arial"/>
+          <w:sz w:val="22"/>
+          <w:szCs w:val="22"/>
+        </w:rPr>
+        <w:t>icrobiology paper describing the discovery of the HCO</w:t>
       </w:r>
       <w:r>
         <w:rPr>
@@ -2945,7 +2463,23 @@
           <w:sz w:val="22"/>
           <w:szCs w:val="22"/>
         </w:rPr>
-        <w:t xml:space="preserve"> pumps, but some of it became part of a study on the evolution of CO</w:t>
+        <w:t xml:space="preserve"> pumps, but some of </w:t>
+      </w:r>
+      <w:r>
+        <w:rPr>
+          <w:rFonts w:ascii="Arial" w:hAnsi="Arial" w:cs="Arial"/>
+          <w:sz w:val="22"/>
+          <w:szCs w:val="22"/>
+        </w:rPr>
+        <w:t>was</w:t>
+      </w:r>
+      <w:r>
+        <w:rPr>
+          <w:rFonts w:ascii="Arial" w:hAnsi="Arial" w:cs="Arial"/>
+          <w:sz w:val="22"/>
+          <w:szCs w:val="22"/>
+        </w:rPr>
+        <w:t xml:space="preserve"> part of a study on the evolution of CO</w:t>
       </w:r>
       <w:r>
         <w:rPr>
@@ -2990,6 +2524,30 @@
           <w:szCs w:val="22"/>
         </w:rPr>
         <w:t xml:space="preserve"> </w:t>
+      </w:r>
+      <w:r>
+        <w:rPr>
+          <w:rFonts w:ascii="Arial" w:hAnsi="Arial" w:cs="Arial"/>
+          <w:sz w:val="22"/>
+          <w:szCs w:val="22"/>
+        </w:rPr>
+        <w:t xml:space="preserve">This research helped me gain important skills in massively parallel assays for </w:t>
+      </w:r>
+      <w:r>
+        <w:rPr>
+          <w:rFonts w:ascii="Arial" w:hAnsi="Arial" w:cs="Arial"/>
+          <w:sz w:val="22"/>
+          <w:szCs w:val="22"/>
+        </w:rPr>
+        <w:t>quantitative</w:t>
+      </w:r>
+      <w:r>
+        <w:rPr>
+          <w:rFonts w:ascii="Arial" w:hAnsi="Arial" w:cs="Arial"/>
+          <w:sz w:val="22"/>
+          <w:szCs w:val="22"/>
+        </w:rPr>
+        <w:t xml:space="preserve"> phenotypes and mechanistic biochemistry experiments that I will use in this proposal. This research also helped me to decide that massively parallel assays for quantitative phenotypes was a field that I was interested in focusing on for my career. This proposal will give me an opportunity to train in applications of this technique to a new field.</w:t>
       </w:r>
     </w:p>
     <w:p>
@@ -3027,9 +2585,87 @@
           <w:sz w:val="22"/>
           <w:szCs w:val="22"/>
         </w:rPr>
-        <w:t xml:space="preserve">Nat </w:t>
-      </w:r>
-      <w:proofErr w:type="spellStart"/>
+        <w:t>Nat Microbiol</w:t>
+      </w:r>
+      <w:r>
+        <w:rPr>
+          <w:rFonts w:ascii="Arial" w:hAnsi="Arial" w:cs="Arial"/>
+          <w:sz w:val="22"/>
+          <w:szCs w:val="22"/>
+        </w:rPr>
+        <w:t xml:space="preserve"> </w:t>
+      </w:r>
+      <w:r>
+        <w:rPr>
+          <w:rFonts w:ascii="Arial" w:hAnsi="Arial" w:cs="Arial"/>
+          <w:b/>
+          <w:bCs/>
+          <w:sz w:val="22"/>
+          <w:szCs w:val="22"/>
+        </w:rPr>
+        <w:t>4,</w:t>
+      </w:r>
+      <w:r>
+        <w:rPr>
+          <w:rFonts w:ascii="Arial" w:hAnsi="Arial" w:cs="Arial"/>
+          <w:sz w:val="22"/>
+          <w:szCs w:val="22"/>
+        </w:rPr>
+        <w:t xml:space="preserve"> 2204–2215 (2019).</w:t>
+      </w:r>
+    </w:p>
+    <w:p>
+      <w:pPr>
+        <w:spacing w:after="120"/>
+        <w:rPr>
+          <w:rFonts w:ascii="Arial" w:hAnsi="Arial" w:cs="Arial"/>
+          <w:sz w:val="22"/>
+          <w:szCs w:val="22"/>
+        </w:rPr>
+      </w:pPr>
+      <w:r>
+        <w:rPr>
+          <w:rFonts w:ascii="Arial" w:hAnsi="Arial" w:cs="Arial"/>
+          <w:sz w:val="22"/>
+          <w:szCs w:val="22"/>
+        </w:rPr>
+        <w:t xml:space="preserve">Flamholz, A. I., Dugan, E., Panich, J., </w:t>
+      </w:r>
+      <w:r>
+        <w:rPr>
+          <w:rFonts w:ascii="Arial" w:hAnsi="Arial" w:cs="Arial"/>
+          <w:b/>
+          <w:bCs/>
+          <w:sz w:val="22"/>
+          <w:szCs w:val="22"/>
+        </w:rPr>
+        <w:t>Desmarais, J. J.</w:t>
+      </w:r>
+      <w:r>
+        <w:rPr>
+          <w:rFonts w:ascii="Arial" w:hAnsi="Arial" w:cs="Arial"/>
+          <w:sz w:val="22"/>
+          <w:szCs w:val="22"/>
+        </w:rPr>
+        <w:t>, Oltrogge, L. M., Fischer, W. W., Singer, S. W. &amp; Savage, D. F. Trajectories for the evolution of bacterial CO</w:t>
+      </w:r>
+      <w:r>
+        <w:rPr>
+          <w:rFonts w:ascii="Arial" w:hAnsi="Arial" w:cs="Arial"/>
+          <w:sz w:val="22"/>
+          <w:szCs w:val="22"/>
+          <w:vertAlign w:val="subscript"/>
+        </w:rPr>
+        <w:t>2</w:t>
+      </w:r>
+      <w:r>
+        <w:rPr>
+          <w:rFonts w:ascii="Arial" w:hAnsi="Arial" w:cs="Arial"/>
+          <w:sz w:val="22"/>
+          <w:szCs w:val="22"/>
+        </w:rPr>
+        <w:t xml:space="preserve">-concentrating mechanisms. </w:t>
+      </w:r>
       <w:r>
         <w:rPr>
           <w:rFonts w:ascii="Arial" w:hAnsi="Arial" w:cs="Arial"/>
@@ -3038,53 +2674,44 @@
           <w:sz w:val="22"/>
           <w:szCs w:val="22"/>
         </w:rPr>
-        <w:t>Microbiol</w:t>
-      </w:r>
-      <w:proofErr w:type="spellEnd"/>
-      <w:r>
-        <w:rPr>
-          <w:rFonts w:ascii="Arial" w:hAnsi="Arial" w:cs="Arial"/>
-          <w:sz w:val="22"/>
-          <w:szCs w:val="22"/>
-        </w:rPr>
-        <w:t xml:space="preserve"> </w:t>
-      </w:r>
-      <w:r>
-        <w:rPr>
-          <w:rFonts w:ascii="Arial" w:hAnsi="Arial" w:cs="Arial"/>
-          <w:b/>
-          <w:bCs/>
-          <w:sz w:val="22"/>
-          <w:szCs w:val="22"/>
-        </w:rPr>
-        <w:t>4,</w:t>
-      </w:r>
-      <w:r>
-        <w:rPr>
-          <w:rFonts w:ascii="Arial" w:hAnsi="Arial" w:cs="Arial"/>
-          <w:sz w:val="22"/>
-          <w:szCs w:val="22"/>
-        </w:rPr>
-        <w:t xml:space="preserve"> 2204–2215 (2019).</w:t>
-      </w:r>
-    </w:p>
-    <w:p>
-      <w:pPr>
-        <w:spacing w:after="120"/>
-        <w:rPr>
-          <w:rFonts w:ascii="Arial" w:hAnsi="Arial" w:cs="Arial"/>
-          <w:sz w:val="22"/>
-          <w:szCs w:val="22"/>
-        </w:rPr>
-      </w:pPr>
-      <w:r>
-        <w:rPr>
-          <w:rFonts w:ascii="Arial" w:hAnsi="Arial" w:cs="Arial"/>
-          <w:sz w:val="22"/>
-          <w:szCs w:val="22"/>
-        </w:rPr>
-        <w:t xml:space="preserve">Flamholz, A. I., Dugan, E., Panich, J., </w:t>
-      </w:r>
+        <w:t>Proceedings of the National Academy of Sciences</w:t>
+      </w:r>
+      <w:r>
+        <w:rPr>
+          <w:rFonts w:ascii="Arial" w:hAnsi="Arial" w:cs="Arial"/>
+          <w:sz w:val="22"/>
+          <w:szCs w:val="22"/>
+        </w:rPr>
+        <w:t xml:space="preserve"> </w:t>
+      </w:r>
+      <w:r>
+        <w:rPr>
+          <w:rFonts w:ascii="Arial" w:hAnsi="Arial" w:cs="Arial"/>
+          <w:b/>
+          <w:bCs/>
+          <w:sz w:val="22"/>
+          <w:szCs w:val="22"/>
+        </w:rPr>
+        <w:t>119,</w:t>
+      </w:r>
+      <w:r>
+        <w:rPr>
+          <w:rFonts w:ascii="Arial" w:hAnsi="Arial" w:cs="Arial"/>
+          <w:sz w:val="22"/>
+          <w:szCs w:val="22"/>
+        </w:rPr>
+        <w:t xml:space="preserve"> e2210539119 (2022).</w:t>
+      </w:r>
+    </w:p>
+    <w:p>
+      <w:pPr>
+        <w:spacing w:after="120"/>
+        <w:rPr>
+          <w:rFonts w:ascii="Arial" w:hAnsi="Arial" w:cs="Arial"/>
+          <w:sz w:val="22"/>
+          <w:szCs w:val="22"/>
+        </w:rPr>
+      </w:pPr>
       <w:r>
         <w:rPr>
           <w:rFonts w:ascii="Arial" w:hAnsi="Arial" w:cs="Arial"/>
@@ -3101,24 +2728,455 @@
           <w:sz w:val="22"/>
           <w:szCs w:val="22"/>
         </w:rPr>
-        <w:t>, Oltrogge, L. M., Fischer, W. W., Singer, S. W. &amp; Savage, D. F. Trajectories for the evolution of bacterial CO</w:t>
-      </w:r>
-      <w:r>
-        <w:rPr>
-          <w:rFonts w:ascii="Arial" w:hAnsi="Arial" w:cs="Arial"/>
-          <w:sz w:val="22"/>
-          <w:szCs w:val="22"/>
-          <w:vertAlign w:val="subscript"/>
-        </w:rPr>
-        <w:t>2</w:t>
-      </w:r>
-      <w:r>
-        <w:rPr>
-          <w:rFonts w:ascii="Arial" w:hAnsi="Arial" w:cs="Arial"/>
-          <w:sz w:val="22"/>
-          <w:szCs w:val="22"/>
-        </w:rPr>
-        <w:t xml:space="preserve">-concentrating mechanisms. </w:t>
+        <w:t>, Flamholz, A. I., Blikstad, C., Dugan, E. J., Laughlin, T. G., Oltrogge, L. M., Chen, A. W., Wetmore, K., Diamond, S., Wang, J. Y. &amp; Savage, D. F.</w:t>
+      </w:r>
+      <w:r>
+        <w:rPr>
+          <w:rFonts w:ascii="Arial" w:hAnsi="Arial" w:cs="Arial"/>
+          <w:sz w:val="22"/>
+          <w:szCs w:val="22"/>
+        </w:rPr>
+        <w:t xml:space="preserve"> </w:t>
+      </w:r>
+      <w:r>
+        <w:rPr>
+          <w:rFonts w:ascii="Arial" w:hAnsi="Arial" w:cs="Arial"/>
+          <w:sz w:val="22"/>
+          <w:szCs w:val="22"/>
+        </w:rPr>
+        <w:t>DABs Accumulate Bicarbonate. Gordon Research Conference - Photosynthesis; 2019; Sunday River Resort, Maine.</w:t>
+      </w:r>
+    </w:p>
+    <w:p>
+      <w:pPr>
+        <w:spacing w:after="120"/>
+        <w:rPr>
+          <w:rFonts w:ascii="Arial" w:hAnsi="Arial" w:cs="Arial"/>
+          <w:sz w:val="22"/>
+          <w:szCs w:val="22"/>
+        </w:rPr>
+      </w:pPr>
+      <w:r>
+        <w:rPr>
+          <w:rFonts w:ascii="Arial" w:hAnsi="Arial" w:cs="Arial"/>
+          <w:b/>
+          <w:bCs/>
+          <w:sz w:val="22"/>
+          <w:szCs w:val="22"/>
+        </w:rPr>
+        <w:t>Desmarais, J. J.</w:t>
+      </w:r>
+      <w:r>
+        <w:rPr>
+          <w:rFonts w:ascii="Arial" w:hAnsi="Arial" w:cs="Arial"/>
+          <w:sz w:val="22"/>
+          <w:szCs w:val="22"/>
+        </w:rPr>
+        <w:t>,</w:t>
+      </w:r>
+      <w:r>
+        <w:rPr>
+          <w:rFonts w:ascii="Arial" w:hAnsi="Arial" w:cs="Arial"/>
+          <w:sz w:val="22"/>
+          <w:szCs w:val="22"/>
+        </w:rPr>
+        <w:t xml:space="preserve"> </w:t>
+      </w:r>
+      <w:r>
+        <w:rPr>
+          <w:rFonts w:ascii="Arial" w:hAnsi="Arial" w:cs="Arial"/>
+          <w:sz w:val="22"/>
+          <w:szCs w:val="22"/>
+        </w:rPr>
+        <w:t>Chen</w:t>
+      </w:r>
+      <w:r>
+        <w:rPr>
+          <w:rFonts w:ascii="Arial" w:hAnsi="Arial" w:cs="Arial"/>
+          <w:sz w:val="22"/>
+          <w:szCs w:val="22"/>
+        </w:rPr>
+        <w:t>,</w:t>
+      </w:r>
+      <w:r>
+        <w:rPr>
+          <w:rFonts w:ascii="Arial" w:hAnsi="Arial" w:cs="Arial"/>
+          <w:sz w:val="22"/>
+          <w:szCs w:val="22"/>
+        </w:rPr>
+        <w:t xml:space="preserve"> A</w:t>
+      </w:r>
+      <w:r>
+        <w:rPr>
+          <w:rFonts w:ascii="Arial" w:hAnsi="Arial" w:cs="Arial"/>
+          <w:sz w:val="22"/>
+          <w:szCs w:val="22"/>
+        </w:rPr>
+        <w:t xml:space="preserve">. </w:t>
+      </w:r>
+      <w:r>
+        <w:rPr>
+          <w:rFonts w:ascii="Arial" w:hAnsi="Arial" w:cs="Arial"/>
+          <w:sz w:val="22"/>
+          <w:szCs w:val="22"/>
+        </w:rPr>
+        <w:t>W</w:t>
+      </w:r>
+      <w:r>
+        <w:rPr>
+          <w:rFonts w:ascii="Arial" w:hAnsi="Arial" w:cs="Arial"/>
+          <w:sz w:val="22"/>
+          <w:szCs w:val="22"/>
+        </w:rPr>
+        <w:t>.</w:t>
+      </w:r>
+      <w:r>
+        <w:rPr>
+          <w:rFonts w:ascii="Arial" w:hAnsi="Arial" w:cs="Arial"/>
+          <w:sz w:val="22"/>
+          <w:szCs w:val="22"/>
+        </w:rPr>
+        <w:t>, Savage</w:t>
+      </w:r>
+      <w:r>
+        <w:rPr>
+          <w:rFonts w:ascii="Arial" w:hAnsi="Arial" w:cs="Arial"/>
+          <w:sz w:val="22"/>
+          <w:szCs w:val="22"/>
+        </w:rPr>
+        <w:t>,</w:t>
+      </w:r>
+      <w:r>
+        <w:rPr>
+          <w:rFonts w:ascii="Arial" w:hAnsi="Arial" w:cs="Arial"/>
+          <w:sz w:val="22"/>
+          <w:szCs w:val="22"/>
+        </w:rPr>
+        <w:t xml:space="preserve"> D</w:t>
+      </w:r>
+      <w:r>
+        <w:rPr>
+          <w:rFonts w:ascii="Arial" w:hAnsi="Arial" w:cs="Arial"/>
+          <w:sz w:val="22"/>
+          <w:szCs w:val="22"/>
+        </w:rPr>
+        <w:t xml:space="preserve">. </w:t>
+      </w:r>
+      <w:r>
+        <w:rPr>
+          <w:rFonts w:ascii="Arial" w:hAnsi="Arial" w:cs="Arial"/>
+          <w:sz w:val="22"/>
+          <w:szCs w:val="22"/>
+        </w:rPr>
+        <w:t>F. The essential gene set for bacterial carbon concentration. Western Photosynthesis Conference; 2018; Biosphere 2, Oracle, Arizona.</w:t>
+      </w:r>
+    </w:p>
+    <w:p>
+      <w:pPr>
+        <w:spacing w:after="120"/>
+        <w:rPr>
+          <w:rFonts w:ascii="Arial" w:hAnsi="Arial" w:cs="Arial"/>
+          <w:b/>
+          <w:bCs/>
+          <w:sz w:val="22"/>
+          <w:szCs w:val="22"/>
+        </w:rPr>
+      </w:pPr>
+      <w:r>
+        <w:rPr>
+          <w:rFonts w:ascii="Arial" w:hAnsi="Arial" w:cs="Arial"/>
+          <w:b/>
+          <w:bCs/>
+          <w:sz w:val="22"/>
+          <w:szCs w:val="22"/>
+        </w:rPr>
+        <w:t>2 Savage lab - Protein engineering</w:t>
+      </w:r>
+    </w:p>
+    <w:p>
+      <w:pPr>
+        <w:spacing w:after="120"/>
+        <w:rPr>
+          <w:rFonts w:ascii="Arial" w:hAnsi="Arial" w:cs="Arial"/>
+          <w:sz w:val="22"/>
+          <w:szCs w:val="22"/>
+        </w:rPr>
+      </w:pPr>
+      <w:r>
+        <w:rPr>
+          <w:rFonts w:ascii="Arial" w:hAnsi="Arial" w:cs="Arial"/>
+          <w:sz w:val="22"/>
+          <w:szCs w:val="22"/>
+          <w:u w:val="single"/>
+        </w:rPr>
+        <w:t>Mentor</w:t>
+      </w:r>
+      <w:r>
+        <w:rPr>
+          <w:rFonts w:ascii="Arial" w:hAnsi="Arial" w:cs="Arial"/>
+          <w:sz w:val="22"/>
+          <w:szCs w:val="22"/>
+        </w:rPr>
+        <w:t xml:space="preserve"> Dr. David Savage</w:t>
+      </w:r>
+    </w:p>
+    <w:p>
+      <w:pPr>
+        <w:spacing w:after="120"/>
+        <w:rPr>
+          <w:rFonts w:ascii="Arial" w:hAnsi="Arial" w:cs="Arial"/>
+          <w:sz w:val="22"/>
+          <w:szCs w:val="22"/>
+        </w:rPr>
+      </w:pPr>
+      <w:r>
+        <w:rPr>
+          <w:rFonts w:ascii="Arial" w:hAnsi="Arial" w:cs="Arial"/>
+          <w:sz w:val="22"/>
+          <w:szCs w:val="22"/>
+          <w:u w:val="single"/>
+        </w:rPr>
+        <w:t>Role</w:t>
+      </w:r>
+      <w:r>
+        <w:rPr>
+          <w:rFonts w:ascii="Arial" w:hAnsi="Arial" w:cs="Arial"/>
+          <w:sz w:val="22"/>
+          <w:szCs w:val="22"/>
+        </w:rPr>
+        <w:t xml:space="preserve"> Graduate Student Researcher, Savage lab, University of California, Berkeley, 2016-2022</w:t>
+      </w:r>
+    </w:p>
+    <w:p>
+      <w:pPr>
+        <w:spacing w:after="120"/>
+        <w:rPr>
+          <w:rFonts w:ascii="Arial" w:hAnsi="Arial" w:cs="Arial"/>
+          <w:sz w:val="22"/>
+          <w:szCs w:val="22"/>
+          <w:u w:val="single"/>
+        </w:rPr>
+      </w:pPr>
+      <w:r>
+        <w:rPr>
+          <w:rFonts w:ascii="Arial" w:hAnsi="Arial" w:cs="Arial"/>
+          <w:sz w:val="22"/>
+          <w:szCs w:val="22"/>
+          <w:u w:val="single"/>
+        </w:rPr>
+        <w:t>Description</w:t>
+      </w:r>
+    </w:p>
+    <w:p>
+      <w:pPr>
+        <w:spacing w:after="120"/>
+        <w:rPr>
+          <w:rFonts w:ascii="Arial" w:hAnsi="Arial" w:cs="Arial"/>
+          <w:sz w:val="22"/>
+          <w:szCs w:val="22"/>
+          <w:u w:val="single"/>
+        </w:rPr>
+      </w:pPr>
+      <w:r>
+        <w:rPr>
+          <w:rFonts w:ascii="Arial" w:hAnsi="Arial" w:cs="Arial"/>
+          <w:sz w:val="22"/>
+          <w:szCs w:val="22"/>
+          <w:u w:val="single"/>
+        </w:rPr>
+        <w:t>Results</w:t>
+      </w:r>
+    </w:p>
+    <w:p>
+      <w:pPr>
+        <w:spacing w:after="120"/>
+        <w:rPr>
+          <w:rFonts w:ascii="Arial" w:hAnsi="Arial" w:cs="Arial"/>
+          <w:sz w:val="22"/>
+          <w:szCs w:val="22"/>
+          <w:u w:val="single"/>
+        </w:rPr>
+      </w:pPr>
+      <w:r>
+        <w:rPr>
+          <w:rFonts w:ascii="Arial" w:hAnsi="Arial" w:cs="Arial"/>
+          <w:sz w:val="22"/>
+          <w:szCs w:val="22"/>
+          <w:u w:val="single"/>
+        </w:rPr>
+        <w:t>Connection to fellowship</w:t>
+      </w:r>
+    </w:p>
+    <w:p>
+      <w:pPr>
+        <w:spacing w:after="120"/>
+        <w:rPr>
+          <w:rFonts w:ascii="Arial" w:hAnsi="Arial" w:cs="Arial"/>
+          <w:b/>
+          <w:bCs/>
+          <w:sz w:val="22"/>
+          <w:szCs w:val="22"/>
+        </w:rPr>
+      </w:pPr>
+      <w:r>
+        <w:rPr>
+          <w:rFonts w:ascii="Arial" w:hAnsi="Arial" w:cs="Arial"/>
+          <w:b/>
+          <w:bCs/>
+          <w:sz w:val="22"/>
+          <w:szCs w:val="22"/>
+        </w:rPr>
+        <w:t>3 Savage lab - CRISPR tool development</w:t>
+      </w:r>
+    </w:p>
+    <w:p>
+      <w:pPr>
+        <w:spacing w:after="120"/>
+        <w:rPr>
+          <w:rFonts w:ascii="Arial" w:hAnsi="Arial" w:cs="Arial"/>
+          <w:sz w:val="22"/>
+          <w:szCs w:val="22"/>
+        </w:rPr>
+      </w:pPr>
+      <w:r>
+        <w:rPr>
+          <w:rFonts w:ascii="Arial" w:hAnsi="Arial" w:cs="Arial"/>
+          <w:sz w:val="22"/>
+          <w:szCs w:val="22"/>
+          <w:u w:val="single"/>
+        </w:rPr>
+        <w:t>Mentor</w:t>
+      </w:r>
+      <w:r>
+        <w:rPr>
+          <w:rFonts w:ascii="Arial" w:hAnsi="Arial" w:cs="Arial"/>
+          <w:sz w:val="22"/>
+          <w:szCs w:val="22"/>
+        </w:rPr>
+        <w:t xml:space="preserve"> Dr. David Savage</w:t>
+      </w:r>
+    </w:p>
+    <w:p>
+      <w:pPr>
+        <w:spacing w:after="120"/>
+        <w:rPr>
+          <w:rFonts w:ascii="Arial" w:hAnsi="Arial" w:cs="Arial"/>
+          <w:sz w:val="22"/>
+          <w:szCs w:val="22"/>
+        </w:rPr>
+      </w:pPr>
+      <w:r>
+        <w:rPr>
+          <w:rFonts w:ascii="Arial" w:hAnsi="Arial" w:cs="Arial"/>
+          <w:sz w:val="22"/>
+          <w:szCs w:val="22"/>
+          <w:u w:val="single"/>
+        </w:rPr>
+        <w:t>Role</w:t>
+      </w:r>
+      <w:r>
+        <w:rPr>
+          <w:rFonts w:ascii="Arial" w:hAnsi="Arial" w:cs="Arial"/>
+          <w:sz w:val="22"/>
+          <w:szCs w:val="22"/>
+        </w:rPr>
+        <w:t xml:space="preserve"> Graduate Student Researcher, Savage lab, University of California, Berkeley, 2016-2022</w:t>
+      </w:r>
+    </w:p>
+    <w:p>
+      <w:pPr>
+        <w:spacing w:after="120"/>
+        <w:rPr>
+          <w:rFonts w:ascii="Arial" w:hAnsi="Arial" w:cs="Arial"/>
+          <w:sz w:val="22"/>
+          <w:szCs w:val="22"/>
+          <w:u w:val="single"/>
+        </w:rPr>
+      </w:pPr>
+      <w:r>
+        <w:rPr>
+          <w:rFonts w:ascii="Arial" w:hAnsi="Arial" w:cs="Arial"/>
+          <w:sz w:val="22"/>
+          <w:szCs w:val="22"/>
+          <w:u w:val="single"/>
+        </w:rPr>
+        <w:t>Description</w:t>
+      </w:r>
+    </w:p>
+    <w:p>
+      <w:pPr>
+        <w:spacing w:after="120"/>
+        <w:rPr>
+          <w:rFonts w:ascii="Arial" w:hAnsi="Arial" w:cs="Arial"/>
+          <w:sz w:val="22"/>
+          <w:szCs w:val="22"/>
+          <w:u w:val="single"/>
+        </w:rPr>
+      </w:pPr>
+      <w:r>
+        <w:rPr>
+          <w:rFonts w:ascii="Arial" w:hAnsi="Arial" w:cs="Arial"/>
+          <w:sz w:val="22"/>
+          <w:szCs w:val="22"/>
+          <w:u w:val="single"/>
+        </w:rPr>
+        <w:t>Results</w:t>
+      </w:r>
+    </w:p>
+    <w:p>
+      <w:pPr>
+        <w:spacing w:after="120"/>
+        <w:rPr>
+          <w:rFonts w:ascii="Arial" w:hAnsi="Arial" w:cs="Arial"/>
+          <w:sz w:val="22"/>
+          <w:szCs w:val="22"/>
+          <w:u w:val="single"/>
+        </w:rPr>
+      </w:pPr>
+      <w:r>
+        <w:rPr>
+          <w:rFonts w:ascii="Arial" w:hAnsi="Arial" w:cs="Arial"/>
+          <w:sz w:val="22"/>
+          <w:szCs w:val="22"/>
+          <w:u w:val="single"/>
+        </w:rPr>
+        <w:t>Connection to fellowship</w:t>
+      </w:r>
+    </w:p>
+    <w:p>
+      <w:pPr>
+        <w:spacing w:after="120"/>
+        <w:rPr>
+          <w:rFonts w:ascii="Arial" w:hAnsi="Arial" w:cs="Arial"/>
+          <w:sz w:val="22"/>
+          <w:szCs w:val="22"/>
+        </w:rPr>
+      </w:pPr>
+      <w:r>
+        <w:rPr>
+          <w:rFonts w:ascii="Arial" w:hAnsi="Arial" w:cs="Arial"/>
+          <w:sz w:val="22"/>
+          <w:szCs w:val="22"/>
+        </w:rPr>
+        <w:t xml:space="preserve">Liu, T. Y., Knott, G. J., Smock, D. C. J., </w:t>
+      </w:r>
+      <w:r>
+        <w:rPr>
+          <w:rFonts w:ascii="Arial" w:hAnsi="Arial" w:cs="Arial"/>
+          <w:b/>
+          <w:bCs/>
+          <w:sz w:val="22"/>
+          <w:szCs w:val="22"/>
+        </w:rPr>
+        <w:t>Desmarais, J. J.</w:t>
+      </w:r>
+      <w:r>
+        <w:rPr>
+          <w:rFonts w:ascii="Arial" w:hAnsi="Arial" w:cs="Arial"/>
+          <w:sz w:val="22"/>
+          <w:szCs w:val="22"/>
+        </w:rPr>
+        <w:t xml:space="preserve">, Son, S., Bhuiya, A., Jakhanwal, S., Prywes, N., Agrawal, S., de León Derby, M. D., Switz, N. A., Armstrong, M., Harris, A. R., Charles, E. J., Thornton, B. W., Fozouni, P., Shu, J., Stephens, S. I., Kumar, G. R., Zhao, C., Mok, A., Iavarone, A. T., Escajeda, A. M., McIntosh, R., Kim, S. E., Dugan, E. J., IGI Testing Consortium, Pollard, K. S., Tan, M. X., Ott, M., Fletcher, D. A., Lareau, L. F., Hsu, P. D., Savage, D. F. &amp; Doudna, J. A. Accelerated RNA detection using tandem CRISPR nucleases. </w:t>
       </w:r>
       <w:r>
         <w:rPr>
@@ -3128,527 +3186,68 @@
           <w:sz w:val="22"/>
           <w:szCs w:val="22"/>
         </w:rPr>
-        <w:t>Proceedings of the National Academy of Sciences</w:t>
-      </w:r>
-      <w:r>
-        <w:rPr>
-          <w:rFonts w:ascii="Arial" w:hAnsi="Arial" w:cs="Arial"/>
-          <w:sz w:val="22"/>
-          <w:szCs w:val="22"/>
-        </w:rPr>
-        <w:t xml:space="preserve"> </w:t>
-      </w:r>
-      <w:r>
-        <w:rPr>
-          <w:rFonts w:ascii="Arial" w:hAnsi="Arial" w:cs="Arial"/>
-          <w:b/>
-          <w:bCs/>
-          <w:sz w:val="22"/>
-          <w:szCs w:val="22"/>
-        </w:rPr>
-        <w:t>119,</w:t>
-      </w:r>
-      <w:r>
-        <w:rPr>
-          <w:rFonts w:ascii="Arial" w:hAnsi="Arial" w:cs="Arial"/>
-          <w:sz w:val="22"/>
-          <w:szCs w:val="22"/>
-        </w:rPr>
-        <w:t xml:space="preserve"> e2210539119 (2022).</w:t>
-      </w:r>
-    </w:p>
-    <w:p>
-      <w:pPr>
-        <w:spacing w:after="120"/>
-        <w:rPr>
-          <w:rFonts w:ascii="Arial" w:hAnsi="Arial" w:cs="Arial"/>
-          <w:sz w:val="22"/>
-          <w:szCs w:val="22"/>
-        </w:rPr>
-      </w:pPr>
-      <w:r>
-        <w:rPr>
-          <w:rFonts w:ascii="Arial" w:hAnsi="Arial" w:cs="Arial"/>
-          <w:b/>
-          <w:bCs/>
-          <w:sz w:val="22"/>
-          <w:szCs w:val="22"/>
-        </w:rPr>
-        <w:t>Desmarais, J. J.</w:t>
-      </w:r>
-      <w:r>
-        <w:rPr>
-          <w:rFonts w:ascii="Arial" w:hAnsi="Arial" w:cs="Arial"/>
-          <w:sz w:val="22"/>
-          <w:szCs w:val="22"/>
-        </w:rPr>
-        <w:t>, Flamholz, A. I., Blikstad, C., Dugan, E. J., Laughlin, T. G., Oltrogge, L. M., Chen, A. W., Wetmore, K., Diamond, S., Wang, J. Y. &amp; Savage, D. F.</w:t>
-      </w:r>
-      <w:r>
-        <w:rPr>
-          <w:rFonts w:ascii="Arial" w:hAnsi="Arial" w:cs="Arial"/>
-          <w:sz w:val="22"/>
-          <w:szCs w:val="22"/>
-        </w:rPr>
-        <w:t xml:space="preserve"> </w:t>
-      </w:r>
-      <w:r>
-        <w:rPr>
-          <w:rFonts w:ascii="Arial" w:hAnsi="Arial" w:cs="Arial"/>
-          <w:sz w:val="22"/>
-          <w:szCs w:val="22"/>
-        </w:rPr>
-        <w:t>DABs Accumulate Bicarbonate. Gordon Research Conference - Photosynthesis; 2019; Sunday River Resort, Maine.</w:t>
-      </w:r>
-    </w:p>
-    <w:p>
-      <w:pPr>
-        <w:spacing w:after="120"/>
-        <w:rPr>
-          <w:rFonts w:ascii="Arial" w:hAnsi="Arial" w:cs="Arial"/>
-          <w:sz w:val="22"/>
-          <w:szCs w:val="22"/>
-        </w:rPr>
-      </w:pPr>
-      <w:r>
-        <w:rPr>
-          <w:rFonts w:ascii="Arial" w:hAnsi="Arial" w:cs="Arial"/>
-          <w:b/>
-          <w:bCs/>
-          <w:sz w:val="22"/>
-          <w:szCs w:val="22"/>
-        </w:rPr>
-        <w:t>Desmarais, J. J.</w:t>
-      </w:r>
-      <w:r>
-        <w:rPr>
-          <w:rFonts w:ascii="Arial" w:hAnsi="Arial" w:cs="Arial"/>
-          <w:sz w:val="22"/>
-          <w:szCs w:val="22"/>
-        </w:rPr>
-        <w:t>,</w:t>
-      </w:r>
-      <w:r>
-        <w:rPr>
-          <w:rFonts w:ascii="Arial" w:hAnsi="Arial" w:cs="Arial"/>
-          <w:sz w:val="22"/>
-          <w:szCs w:val="22"/>
-        </w:rPr>
-        <w:t xml:space="preserve"> </w:t>
-      </w:r>
-      <w:r>
-        <w:rPr>
-          <w:rFonts w:ascii="Arial" w:hAnsi="Arial" w:cs="Arial"/>
-          <w:sz w:val="22"/>
-          <w:szCs w:val="22"/>
-        </w:rPr>
-        <w:t>Chen</w:t>
-      </w:r>
-      <w:r>
-        <w:rPr>
-          <w:rFonts w:ascii="Arial" w:hAnsi="Arial" w:cs="Arial"/>
-          <w:sz w:val="22"/>
-          <w:szCs w:val="22"/>
-        </w:rPr>
-        <w:t>,</w:t>
-      </w:r>
-      <w:r>
-        <w:rPr>
-          <w:rFonts w:ascii="Arial" w:hAnsi="Arial" w:cs="Arial"/>
-          <w:sz w:val="22"/>
-          <w:szCs w:val="22"/>
-        </w:rPr>
-        <w:t xml:space="preserve"> A</w:t>
-      </w:r>
-      <w:r>
-        <w:rPr>
-          <w:rFonts w:ascii="Arial" w:hAnsi="Arial" w:cs="Arial"/>
-          <w:sz w:val="22"/>
-          <w:szCs w:val="22"/>
-        </w:rPr>
-        <w:t xml:space="preserve">. </w:t>
-      </w:r>
-      <w:r>
-        <w:rPr>
-          <w:rFonts w:ascii="Arial" w:hAnsi="Arial" w:cs="Arial"/>
-          <w:sz w:val="22"/>
-          <w:szCs w:val="22"/>
-        </w:rPr>
-        <w:t>W</w:t>
-      </w:r>
-      <w:r>
-        <w:rPr>
-          <w:rFonts w:ascii="Arial" w:hAnsi="Arial" w:cs="Arial"/>
-          <w:sz w:val="22"/>
-          <w:szCs w:val="22"/>
-        </w:rPr>
-        <w:t>.</w:t>
-      </w:r>
-      <w:r>
-        <w:rPr>
-          <w:rFonts w:ascii="Arial" w:hAnsi="Arial" w:cs="Arial"/>
-          <w:sz w:val="22"/>
-          <w:szCs w:val="22"/>
-        </w:rPr>
-        <w:t>, Savage</w:t>
-      </w:r>
-      <w:r>
-        <w:rPr>
-          <w:rFonts w:ascii="Arial" w:hAnsi="Arial" w:cs="Arial"/>
-          <w:sz w:val="22"/>
-          <w:szCs w:val="22"/>
-        </w:rPr>
-        <w:t>,</w:t>
-      </w:r>
-      <w:r>
-        <w:rPr>
-          <w:rFonts w:ascii="Arial" w:hAnsi="Arial" w:cs="Arial"/>
-          <w:sz w:val="22"/>
-          <w:szCs w:val="22"/>
-        </w:rPr>
-        <w:t xml:space="preserve"> D</w:t>
-      </w:r>
-      <w:r>
-        <w:rPr>
-          <w:rFonts w:ascii="Arial" w:hAnsi="Arial" w:cs="Arial"/>
-          <w:sz w:val="22"/>
-          <w:szCs w:val="22"/>
-        </w:rPr>
-        <w:t xml:space="preserve">. </w:t>
-      </w:r>
-      <w:r>
-        <w:rPr>
-          <w:rFonts w:ascii="Arial" w:hAnsi="Arial" w:cs="Arial"/>
-          <w:sz w:val="22"/>
-          <w:szCs w:val="22"/>
-        </w:rPr>
-        <w:t>F. The essential gene set for bacterial carbon concentration. Western Photosynthesis Conference; 2018; Biosphere 2, Oracle, Arizona.</w:t>
-      </w:r>
-    </w:p>
-    <w:p>
-      <w:pPr>
-        <w:spacing w:after="120"/>
-        <w:rPr>
-          <w:rFonts w:ascii="Arial" w:hAnsi="Arial" w:cs="Arial"/>
-          <w:b/>
-          <w:bCs/>
-          <w:sz w:val="22"/>
-          <w:szCs w:val="22"/>
-        </w:rPr>
-      </w:pPr>
-      <w:r>
-        <w:rPr>
-          <w:rFonts w:ascii="Arial" w:hAnsi="Arial" w:cs="Arial"/>
-          <w:b/>
-          <w:bCs/>
-          <w:sz w:val="22"/>
-          <w:szCs w:val="22"/>
-        </w:rPr>
-        <w:t>2 Savage lab - Protein engineering</w:t>
-      </w:r>
-    </w:p>
-    <w:p>
-      <w:pPr>
-        <w:spacing w:after="120"/>
-        <w:rPr>
-          <w:rFonts w:ascii="Arial" w:hAnsi="Arial" w:cs="Arial"/>
-          <w:sz w:val="22"/>
-          <w:szCs w:val="22"/>
-        </w:rPr>
-      </w:pPr>
-      <w:r>
-        <w:rPr>
-          <w:rFonts w:ascii="Arial" w:hAnsi="Arial" w:cs="Arial"/>
-          <w:sz w:val="22"/>
-          <w:szCs w:val="22"/>
-          <w:u w:val="single"/>
-        </w:rPr>
-        <w:t>Mentor</w:t>
-      </w:r>
-      <w:r>
-        <w:rPr>
-          <w:rFonts w:ascii="Arial" w:hAnsi="Arial" w:cs="Arial"/>
-          <w:sz w:val="22"/>
-          <w:szCs w:val="22"/>
-        </w:rPr>
-        <w:t xml:space="preserve"> Dr. David Savage</w:t>
-      </w:r>
-    </w:p>
-    <w:p>
-      <w:pPr>
-        <w:spacing w:after="120"/>
-        <w:rPr>
-          <w:rFonts w:ascii="Arial" w:hAnsi="Arial" w:cs="Arial"/>
-          <w:sz w:val="22"/>
-          <w:szCs w:val="22"/>
-        </w:rPr>
-      </w:pPr>
-      <w:r>
-        <w:rPr>
-          <w:rFonts w:ascii="Arial" w:hAnsi="Arial" w:cs="Arial"/>
-          <w:sz w:val="22"/>
-          <w:szCs w:val="22"/>
-          <w:u w:val="single"/>
-        </w:rPr>
-        <w:t>Role</w:t>
-      </w:r>
-      <w:r>
-        <w:rPr>
-          <w:rFonts w:ascii="Arial" w:hAnsi="Arial" w:cs="Arial"/>
-          <w:sz w:val="22"/>
-          <w:szCs w:val="22"/>
-        </w:rPr>
-        <w:t xml:space="preserve"> Graduate Student Researcher, Savage lab, University of California, Berkeley, 2016-2022</w:t>
-      </w:r>
-    </w:p>
-    <w:p>
-      <w:pPr>
-        <w:spacing w:after="120"/>
-        <w:rPr>
-          <w:rFonts w:ascii="Arial" w:hAnsi="Arial" w:cs="Arial"/>
-          <w:sz w:val="22"/>
-          <w:szCs w:val="22"/>
-          <w:u w:val="single"/>
-        </w:rPr>
-      </w:pPr>
-      <w:r>
-        <w:rPr>
-          <w:rFonts w:ascii="Arial" w:hAnsi="Arial" w:cs="Arial"/>
-          <w:sz w:val="22"/>
-          <w:szCs w:val="22"/>
-          <w:u w:val="single"/>
-        </w:rPr>
-        <w:t>Description</w:t>
-      </w:r>
-    </w:p>
-    <w:p>
-      <w:pPr>
-        <w:spacing w:after="120"/>
-        <w:rPr>
-          <w:rFonts w:ascii="Arial" w:hAnsi="Arial" w:cs="Arial"/>
-          <w:sz w:val="22"/>
-          <w:szCs w:val="22"/>
-          <w:u w:val="single"/>
-        </w:rPr>
-      </w:pPr>
-      <w:r>
-        <w:rPr>
-          <w:rFonts w:ascii="Arial" w:hAnsi="Arial" w:cs="Arial"/>
-          <w:sz w:val="22"/>
-          <w:szCs w:val="22"/>
-          <w:u w:val="single"/>
-        </w:rPr>
-        <w:t>Results</w:t>
-      </w:r>
-    </w:p>
-    <w:p>
-      <w:pPr>
-        <w:spacing w:after="120"/>
-        <w:rPr>
-          <w:rFonts w:ascii="Arial" w:hAnsi="Arial" w:cs="Arial"/>
-          <w:sz w:val="22"/>
-          <w:szCs w:val="22"/>
-          <w:u w:val="single"/>
-        </w:rPr>
-      </w:pPr>
-      <w:r>
-        <w:rPr>
-          <w:rFonts w:ascii="Arial" w:hAnsi="Arial" w:cs="Arial"/>
-          <w:sz w:val="22"/>
-          <w:szCs w:val="22"/>
-          <w:u w:val="single"/>
-        </w:rPr>
-        <w:t>Connection to fellowship</w:t>
-      </w:r>
-    </w:p>
-    <w:p>
-      <w:pPr>
-        <w:spacing w:after="120"/>
-        <w:rPr>
-          <w:rFonts w:ascii="Arial" w:hAnsi="Arial" w:cs="Arial"/>
-          <w:b/>
-          <w:bCs/>
-          <w:sz w:val="22"/>
-          <w:szCs w:val="22"/>
-        </w:rPr>
-      </w:pPr>
-      <w:r>
-        <w:rPr>
-          <w:rFonts w:ascii="Arial" w:hAnsi="Arial" w:cs="Arial"/>
-          <w:b/>
-          <w:bCs/>
-          <w:sz w:val="22"/>
-          <w:szCs w:val="22"/>
-        </w:rPr>
-        <w:t>3 Savage lab - CRISPR tool development</w:t>
-      </w:r>
-    </w:p>
-    <w:p>
-      <w:pPr>
-        <w:spacing w:after="120"/>
-        <w:rPr>
-          <w:rFonts w:ascii="Arial" w:hAnsi="Arial" w:cs="Arial"/>
-          <w:sz w:val="22"/>
-          <w:szCs w:val="22"/>
-        </w:rPr>
-      </w:pPr>
-      <w:r>
-        <w:rPr>
-          <w:rFonts w:ascii="Arial" w:hAnsi="Arial" w:cs="Arial"/>
-          <w:sz w:val="22"/>
-          <w:szCs w:val="22"/>
-          <w:u w:val="single"/>
-        </w:rPr>
-        <w:t>Mentor</w:t>
-      </w:r>
-      <w:r>
-        <w:rPr>
-          <w:rFonts w:ascii="Arial" w:hAnsi="Arial" w:cs="Arial"/>
-          <w:sz w:val="22"/>
-          <w:szCs w:val="22"/>
-        </w:rPr>
-        <w:t xml:space="preserve"> Dr. David Savage</w:t>
-      </w:r>
-    </w:p>
-    <w:p>
-      <w:pPr>
-        <w:spacing w:after="120"/>
-        <w:rPr>
-          <w:rFonts w:ascii="Arial" w:hAnsi="Arial" w:cs="Arial"/>
-          <w:sz w:val="22"/>
-          <w:szCs w:val="22"/>
-        </w:rPr>
-      </w:pPr>
-      <w:r>
-        <w:rPr>
-          <w:rFonts w:ascii="Arial" w:hAnsi="Arial" w:cs="Arial"/>
-          <w:sz w:val="22"/>
-          <w:szCs w:val="22"/>
-          <w:u w:val="single"/>
-        </w:rPr>
-        <w:t>Role</w:t>
-      </w:r>
-      <w:r>
-        <w:rPr>
-          <w:rFonts w:ascii="Arial" w:hAnsi="Arial" w:cs="Arial"/>
-          <w:sz w:val="22"/>
-          <w:szCs w:val="22"/>
-        </w:rPr>
-        <w:t xml:space="preserve"> Graduate Student Researcher, Savage lab, University of California, Berkeley, 2016-2022</w:t>
-      </w:r>
-    </w:p>
-    <w:p>
-      <w:pPr>
-        <w:spacing w:after="120"/>
-        <w:rPr>
-          <w:rFonts w:ascii="Arial" w:hAnsi="Arial" w:cs="Arial"/>
-          <w:sz w:val="22"/>
-          <w:szCs w:val="22"/>
-          <w:u w:val="single"/>
-        </w:rPr>
-      </w:pPr>
-      <w:r>
-        <w:rPr>
-          <w:rFonts w:ascii="Arial" w:hAnsi="Arial" w:cs="Arial"/>
-          <w:sz w:val="22"/>
-          <w:szCs w:val="22"/>
-          <w:u w:val="single"/>
-        </w:rPr>
-        <w:t>Description</w:t>
-      </w:r>
-    </w:p>
-    <w:p>
-      <w:pPr>
-        <w:spacing w:after="120"/>
-        <w:rPr>
-          <w:rFonts w:ascii="Arial" w:hAnsi="Arial" w:cs="Arial"/>
-          <w:sz w:val="22"/>
-          <w:szCs w:val="22"/>
-          <w:u w:val="single"/>
-        </w:rPr>
-      </w:pPr>
-      <w:r>
-        <w:rPr>
-          <w:rFonts w:ascii="Arial" w:hAnsi="Arial" w:cs="Arial"/>
-          <w:sz w:val="22"/>
-          <w:szCs w:val="22"/>
-          <w:u w:val="single"/>
-        </w:rPr>
-        <w:t>Results</w:t>
-      </w:r>
-    </w:p>
-    <w:p>
-      <w:pPr>
-        <w:spacing w:after="120"/>
-        <w:rPr>
-          <w:rFonts w:ascii="Arial" w:hAnsi="Arial" w:cs="Arial"/>
-          <w:sz w:val="22"/>
-          <w:szCs w:val="22"/>
-          <w:u w:val="single"/>
-        </w:rPr>
-      </w:pPr>
-      <w:r>
-        <w:rPr>
-          <w:rFonts w:ascii="Arial" w:hAnsi="Arial" w:cs="Arial"/>
-          <w:sz w:val="22"/>
-          <w:szCs w:val="22"/>
-          <w:u w:val="single"/>
-        </w:rPr>
-        <w:t>Connection to fellowship</w:t>
-      </w:r>
-    </w:p>
-    <w:p>
-      <w:pPr>
-        <w:spacing w:after="120"/>
-        <w:rPr>
-          <w:rFonts w:ascii="Arial" w:hAnsi="Arial" w:cs="Arial"/>
-          <w:sz w:val="22"/>
-          <w:szCs w:val="22"/>
-        </w:rPr>
-      </w:pPr>
-      <w:r>
-        <w:rPr>
-          <w:rFonts w:ascii="Arial" w:hAnsi="Arial" w:cs="Arial"/>
-          <w:sz w:val="22"/>
-          <w:szCs w:val="22"/>
-        </w:rPr>
-        <w:t xml:space="preserve">Liu, T. Y., Knott, G. J., Smock, D. C. J., </w:t>
-      </w:r>
-      <w:r>
-        <w:rPr>
-          <w:rFonts w:ascii="Arial" w:hAnsi="Arial" w:cs="Arial"/>
-          <w:b/>
-          <w:bCs/>
-          <w:sz w:val="22"/>
-          <w:szCs w:val="22"/>
-        </w:rPr>
-        <w:t>Desmarais, J. J.</w:t>
-      </w:r>
-      <w:r>
-        <w:rPr>
-          <w:rFonts w:ascii="Arial" w:hAnsi="Arial" w:cs="Arial"/>
-          <w:sz w:val="22"/>
-          <w:szCs w:val="22"/>
-        </w:rPr>
-        <w:t xml:space="preserve">, Son, S., Bhuiya, A., Jakhanwal, S., Prywes, N., Agrawal, S., de León Derby, M. D., Switz, N. A., Armstrong, M., Harris, A. R., Charles, E. J., Thornton, B. W., Fozouni, P., Shu, J., Stephens, S. I., Kumar, G. R., Zhao, C., </w:t>
-      </w:r>
-      <w:proofErr w:type="spellStart"/>
-      <w:r>
-        <w:rPr>
-          <w:rFonts w:ascii="Arial" w:hAnsi="Arial" w:cs="Arial"/>
-          <w:sz w:val="22"/>
-          <w:szCs w:val="22"/>
-        </w:rPr>
-        <w:t>Mok</w:t>
-      </w:r>
-      <w:proofErr w:type="spellEnd"/>
-      <w:r>
-        <w:rPr>
-          <w:rFonts w:ascii="Arial" w:hAnsi="Arial" w:cs="Arial"/>
-          <w:sz w:val="22"/>
-          <w:szCs w:val="22"/>
-        </w:rPr>
-        <w:t xml:space="preserve">, A., Iavarone, A. T., Escajeda, A. M., McIntosh, R., Kim, S. E., Dugan, E. J., IGI Testing Consortium, Pollard, K. S., Tan, M. X., Ott, M., Fletcher, D. A., Lareau, L. F., Hsu, P. D., Savage, D. F. &amp; Doudna, J. A. Accelerated RNA detection using tandem CRISPR nucleases. </w:t>
+        <w:t>Nat. Chem. Biol.</w:t>
+      </w:r>
+      <w:r>
+        <w:rPr>
+          <w:rFonts w:ascii="Arial" w:hAnsi="Arial" w:cs="Arial"/>
+          <w:sz w:val="22"/>
+          <w:szCs w:val="22"/>
+        </w:rPr>
+        <w:t xml:space="preserve"> 1–7 (2021). doi:10.1101/2021.03.19.21253328</w:t>
+      </w:r>
+    </w:p>
+    <w:p>
+      <w:pPr>
+        <w:spacing w:after="120"/>
+        <w:rPr>
+          <w:rFonts w:ascii="Arial" w:hAnsi="Arial" w:cs="Arial"/>
+          <w:sz w:val="22"/>
+          <w:szCs w:val="22"/>
+          <w:u w:val="single"/>
+        </w:rPr>
+      </w:pPr>
+      <w:r>
+        <w:rPr>
+          <w:rFonts w:ascii="Arial" w:hAnsi="Arial" w:cs="Arial"/>
+          <w:sz w:val="22"/>
+          <w:szCs w:val="22"/>
+        </w:rPr>
+        <w:t>Liu, J.</w:t>
+      </w:r>
+      <w:r>
+        <w:rPr>
+          <w:rFonts w:ascii="Arial" w:hAnsi="Arial" w:cs="Arial"/>
+          <w:sz w:val="22"/>
+          <w:szCs w:val="22"/>
+        </w:rPr>
+        <w:t xml:space="preserve"> </w:t>
+      </w:r>
+      <w:r>
+        <w:rPr>
+          <w:rFonts w:ascii="Arial" w:hAnsi="Arial" w:cs="Arial"/>
+          <w:sz w:val="22"/>
+          <w:szCs w:val="22"/>
+        </w:rPr>
+        <w:t xml:space="preserve">J., Orlova, N., Oakes, B. L., Ma, E., Spinner, H. B., Baney, K. L. M., Chuck, J., Tan, D., Knott, G. J., Harrington, L. B., Al-Shayeb, B., Wagner, A., Brötzmann, J., Staahl, B. T., Taylor, K. L., </w:t>
+      </w:r>
+      <w:r>
+        <w:rPr>
+          <w:rFonts w:ascii="Arial" w:hAnsi="Arial" w:cs="Arial"/>
+          <w:b/>
+          <w:bCs/>
+          <w:sz w:val="22"/>
+          <w:szCs w:val="22"/>
+        </w:rPr>
+        <w:t>Desmarais, J.</w:t>
+      </w:r>
+      <w:r>
+        <w:rPr>
+          <w:rFonts w:ascii="Arial" w:hAnsi="Arial" w:cs="Arial"/>
+          <w:sz w:val="22"/>
+          <w:szCs w:val="22"/>
+        </w:rPr>
+        <w:t xml:space="preserve">, Nogales, E. &amp; Doudna, J. A. CasX enzymes comprise a distinct family of RNA-guided genome editors. </w:t>
       </w:r>
       <w:r>
         <w:rPr>
@@ -3658,185 +3257,6 @@
           <w:sz w:val="22"/>
           <w:szCs w:val="22"/>
         </w:rPr>
-        <w:t>Nat. Chem. Biol.</w:t>
-      </w:r>
-      <w:r>
-        <w:rPr>
-          <w:rFonts w:ascii="Arial" w:hAnsi="Arial" w:cs="Arial"/>
-          <w:sz w:val="22"/>
-          <w:szCs w:val="22"/>
-        </w:rPr>
-        <w:t xml:space="preserve"> 1–7 (2021). doi:10.1101/2021.03.19.21253328</w:t>
-      </w:r>
-    </w:p>
-    <w:p>
-      <w:pPr>
-        <w:spacing w:after="120"/>
-        <w:rPr>
-          <w:rFonts w:ascii="Arial" w:hAnsi="Arial" w:cs="Arial"/>
-          <w:sz w:val="22"/>
-          <w:szCs w:val="22"/>
-          <w:u w:val="single"/>
-        </w:rPr>
-      </w:pPr>
-      <w:r>
-        <w:rPr>
-          <w:rFonts w:ascii="Arial" w:hAnsi="Arial" w:cs="Arial"/>
-          <w:sz w:val="22"/>
-          <w:szCs w:val="22"/>
-        </w:rPr>
-        <w:t>Liu, J.</w:t>
-      </w:r>
-      <w:r>
-        <w:rPr>
-          <w:rFonts w:ascii="Arial" w:hAnsi="Arial" w:cs="Arial"/>
-          <w:sz w:val="22"/>
-          <w:szCs w:val="22"/>
-        </w:rPr>
-        <w:t xml:space="preserve"> </w:t>
-      </w:r>
-      <w:r>
-        <w:rPr>
-          <w:rFonts w:ascii="Arial" w:hAnsi="Arial" w:cs="Arial"/>
-          <w:sz w:val="22"/>
-          <w:szCs w:val="22"/>
-        </w:rPr>
-        <w:t xml:space="preserve">J., </w:t>
-      </w:r>
-      <w:proofErr w:type="spellStart"/>
-      <w:r>
-        <w:rPr>
-          <w:rFonts w:ascii="Arial" w:hAnsi="Arial" w:cs="Arial"/>
-          <w:sz w:val="22"/>
-          <w:szCs w:val="22"/>
-        </w:rPr>
-        <w:t>Orlova</w:t>
-      </w:r>
-      <w:proofErr w:type="spellEnd"/>
-      <w:r>
-        <w:rPr>
-          <w:rFonts w:ascii="Arial" w:hAnsi="Arial" w:cs="Arial"/>
-          <w:sz w:val="22"/>
-          <w:szCs w:val="22"/>
-        </w:rPr>
-        <w:t xml:space="preserve">, N., Oakes, B. L., Ma, E., Spinner, H. B., </w:t>
-      </w:r>
-      <w:proofErr w:type="spellStart"/>
-      <w:r>
-        <w:rPr>
-          <w:rFonts w:ascii="Arial" w:hAnsi="Arial" w:cs="Arial"/>
-          <w:sz w:val="22"/>
-          <w:szCs w:val="22"/>
-        </w:rPr>
-        <w:t>Baney</w:t>
-      </w:r>
-      <w:proofErr w:type="spellEnd"/>
-      <w:r>
-        <w:rPr>
-          <w:rFonts w:ascii="Arial" w:hAnsi="Arial" w:cs="Arial"/>
-          <w:sz w:val="22"/>
-          <w:szCs w:val="22"/>
-        </w:rPr>
-        <w:t>, K. L. M., Chuck, J., Tan, D., Knott, G. J., Harrington, L. B., Al-</w:t>
-      </w:r>
-      <w:proofErr w:type="spellStart"/>
-      <w:r>
-        <w:rPr>
-          <w:rFonts w:ascii="Arial" w:hAnsi="Arial" w:cs="Arial"/>
-          <w:sz w:val="22"/>
-          <w:szCs w:val="22"/>
-        </w:rPr>
-        <w:t>Shayeb</w:t>
-      </w:r>
-      <w:proofErr w:type="spellEnd"/>
-      <w:r>
-        <w:rPr>
-          <w:rFonts w:ascii="Arial" w:hAnsi="Arial" w:cs="Arial"/>
-          <w:sz w:val="22"/>
-          <w:szCs w:val="22"/>
-        </w:rPr>
-        <w:t xml:space="preserve">, B., Wagner, A., </w:t>
-      </w:r>
-      <w:proofErr w:type="spellStart"/>
-      <w:r>
-        <w:rPr>
-          <w:rFonts w:ascii="Arial" w:hAnsi="Arial" w:cs="Arial"/>
-          <w:sz w:val="22"/>
-          <w:szCs w:val="22"/>
-        </w:rPr>
-        <w:t>Brötzmann</w:t>
-      </w:r>
-      <w:proofErr w:type="spellEnd"/>
-      <w:r>
-        <w:rPr>
-          <w:rFonts w:ascii="Arial" w:hAnsi="Arial" w:cs="Arial"/>
-          <w:sz w:val="22"/>
-          <w:szCs w:val="22"/>
-        </w:rPr>
-        <w:t xml:space="preserve">, J., </w:t>
-      </w:r>
-      <w:proofErr w:type="spellStart"/>
-      <w:r>
-        <w:rPr>
-          <w:rFonts w:ascii="Arial" w:hAnsi="Arial" w:cs="Arial"/>
-          <w:sz w:val="22"/>
-          <w:szCs w:val="22"/>
-        </w:rPr>
-        <w:t>Staahl</w:t>
-      </w:r>
-      <w:proofErr w:type="spellEnd"/>
-      <w:r>
-        <w:rPr>
-          <w:rFonts w:ascii="Arial" w:hAnsi="Arial" w:cs="Arial"/>
-          <w:sz w:val="22"/>
-          <w:szCs w:val="22"/>
-        </w:rPr>
-        <w:t xml:space="preserve">, B. T., Taylor, K. L., </w:t>
-      </w:r>
-      <w:r>
-        <w:rPr>
-          <w:rFonts w:ascii="Arial" w:hAnsi="Arial" w:cs="Arial"/>
-          <w:b/>
-          <w:bCs/>
-          <w:sz w:val="22"/>
-          <w:szCs w:val="22"/>
-        </w:rPr>
-        <w:t>Desmarais, J.</w:t>
-      </w:r>
-      <w:r>
-        <w:rPr>
-          <w:rFonts w:ascii="Arial" w:hAnsi="Arial" w:cs="Arial"/>
-          <w:sz w:val="22"/>
-          <w:szCs w:val="22"/>
-        </w:rPr>
-        <w:t xml:space="preserve">, Nogales, E. &amp; Doudna, J. A. </w:t>
-      </w:r>
-      <w:proofErr w:type="spellStart"/>
-      <w:r>
-        <w:rPr>
-          <w:rFonts w:ascii="Arial" w:hAnsi="Arial" w:cs="Arial"/>
-          <w:sz w:val="22"/>
-          <w:szCs w:val="22"/>
-        </w:rPr>
-        <w:t>CasX</w:t>
-      </w:r>
-      <w:proofErr w:type="spellEnd"/>
-      <w:r>
-        <w:rPr>
-          <w:rFonts w:ascii="Arial" w:hAnsi="Arial" w:cs="Arial"/>
-          <w:sz w:val="22"/>
-          <w:szCs w:val="22"/>
-        </w:rPr>
-        <w:t xml:space="preserve"> enzymes comprise a distinct family of RNA-guided genome editors. </w:t>
-      </w:r>
-      <w:r>
-        <w:rPr>
-          <w:rFonts w:ascii="Arial" w:hAnsi="Arial" w:cs="Arial"/>
-          <w:i/>
-          <w:iCs/>
-          <w:sz w:val="22"/>
-          <w:szCs w:val="22"/>
-        </w:rPr>
         <w:t>Nature</w:t>
       </w:r>
       <w:r>
@@ -3869,6 +3289,7 @@
           <w:szCs w:val="22"/>
           <w:u w:val="single"/>
         </w:rPr>
+        <w:lastRenderedPageBreak/>
         <w:t>postdoctoral research</w:t>
       </w:r>
     </w:p>
@@ -3937,7 +3358,6 @@
           <w:szCs w:val="22"/>
           <w:u w:val="single"/>
         </w:rPr>
-        <w:lastRenderedPageBreak/>
         <w:t>Role</w:t>
       </w:r>
       <w:r>

</xml_diff>

<commit_message>
have a description of my protein work done
</commit_message>
<xml_diff>
--- a/2023_04_08_sub_F32/Applicant_Background_and_Goals_for_Fellowship_Training.docx
+++ b/2023_04_08_sub_F32/Applicant_Background_and_Goals_for_Fellowship_Training.docx
@@ -69,15 +69,27 @@
         </w:rPr>
         <w:t xml:space="preserve">1 </w:t>
       </w:r>
-      <w:r>
-        <w:rPr>
-          <w:rFonts w:ascii="Arial" w:hAnsi="Arial" w:cs="Arial"/>
-          <w:b/>
-          <w:bCs/>
-          <w:sz w:val="22"/>
-          <w:szCs w:val="22"/>
-        </w:rPr>
-        <w:t>Neitz lab</w:t>
+      <w:proofErr w:type="spellStart"/>
+      <w:r>
+        <w:rPr>
+          <w:rFonts w:ascii="Arial" w:hAnsi="Arial" w:cs="Arial"/>
+          <w:b/>
+          <w:bCs/>
+          <w:sz w:val="22"/>
+          <w:szCs w:val="22"/>
+        </w:rPr>
+        <w:t>Neitz</w:t>
+      </w:r>
+      <w:proofErr w:type="spellEnd"/>
+      <w:r>
+        <w:rPr>
+          <w:rFonts w:ascii="Arial" w:hAnsi="Arial" w:cs="Arial"/>
+          <w:b/>
+          <w:bCs/>
+          <w:sz w:val="22"/>
+          <w:szCs w:val="22"/>
+        </w:rPr>
+        <w:t xml:space="preserve"> lab</w:t>
       </w:r>
     </w:p>
     <w:p>
@@ -104,8 +116,18 @@
           <w:sz w:val="22"/>
           <w:szCs w:val="22"/>
         </w:rPr>
-        <w:t xml:space="preserve"> Dr. Jay Neitz</w:t>
-      </w:r>
+        <w:t xml:space="preserve"> Dr. Jay </w:t>
+      </w:r>
+      <w:proofErr w:type="spellStart"/>
+      <w:r>
+        <w:rPr>
+          <w:rFonts w:ascii="Arial" w:hAnsi="Arial" w:cs="Arial"/>
+          <w:sz w:val="22"/>
+          <w:szCs w:val="22"/>
+        </w:rPr>
+        <w:t>Neitz</w:t>
+      </w:r>
+      <w:proofErr w:type="spellEnd"/>
     </w:p>
     <w:p>
       <w:pPr>
@@ -131,7 +153,25 @@
           <w:sz w:val="22"/>
           <w:szCs w:val="22"/>
         </w:rPr>
-        <w:t xml:space="preserve"> Summer intern, Neitz lab, University of Washington medical school, 2011-2012</w:t>
+        <w:t xml:space="preserve"> Summer intern, </w:t>
+      </w:r>
+      <w:proofErr w:type="spellStart"/>
+      <w:r>
+        <w:rPr>
+          <w:rFonts w:ascii="Arial" w:hAnsi="Arial" w:cs="Arial"/>
+          <w:sz w:val="22"/>
+          <w:szCs w:val="22"/>
+        </w:rPr>
+        <w:t>Neitz</w:t>
+      </w:r>
+      <w:proofErr w:type="spellEnd"/>
+      <w:r>
+        <w:rPr>
+          <w:rFonts w:ascii="Arial" w:hAnsi="Arial" w:cs="Arial"/>
+          <w:sz w:val="22"/>
+          <w:szCs w:val="22"/>
+        </w:rPr>
+        <w:t xml:space="preserve"> lab, University of Washington medical school, 2011-2012</w:t>
       </w:r>
     </w:p>
     <w:p>
@@ -158,7 +198,25 @@
           <w:sz w:val="22"/>
           <w:szCs w:val="22"/>
         </w:rPr>
-        <w:t xml:space="preserve"> My first research experiences were summer internships in the Neitz lab during high school. I</w:t>
+        <w:t xml:space="preserve"> My first research experiences were summer internships in the </w:t>
+      </w:r>
+      <w:proofErr w:type="spellStart"/>
+      <w:r>
+        <w:rPr>
+          <w:rFonts w:ascii="Arial" w:hAnsi="Arial" w:cs="Arial"/>
+          <w:sz w:val="22"/>
+          <w:szCs w:val="22"/>
+        </w:rPr>
+        <w:t>Neitz</w:t>
+      </w:r>
+      <w:proofErr w:type="spellEnd"/>
+      <w:r>
+        <w:rPr>
+          <w:rFonts w:ascii="Arial" w:hAnsi="Arial" w:cs="Arial"/>
+          <w:sz w:val="22"/>
+          <w:szCs w:val="22"/>
+        </w:rPr>
+        <w:t xml:space="preserve"> lab during high school. I</w:t>
       </w:r>
       <w:r>
         <w:rPr>
@@ -509,7 +567,25 @@
           <w:sz w:val="22"/>
           <w:szCs w:val="22"/>
         </w:rPr>
-        <w:t xml:space="preserve"> Drs. Noah Graham, Frank Swenton, Jeremy Ward</w:t>
+        <w:t xml:space="preserve"> Drs. Noah Graham, Frank </w:t>
+      </w:r>
+      <w:proofErr w:type="spellStart"/>
+      <w:r>
+        <w:rPr>
+          <w:rFonts w:ascii="Arial" w:hAnsi="Arial" w:cs="Arial"/>
+          <w:sz w:val="22"/>
+          <w:szCs w:val="22"/>
+        </w:rPr>
+        <w:t>Swenton</w:t>
+      </w:r>
+      <w:proofErr w:type="spellEnd"/>
+      <w:r>
+        <w:rPr>
+          <w:rFonts w:ascii="Arial" w:hAnsi="Arial" w:cs="Arial"/>
+          <w:sz w:val="22"/>
+          <w:szCs w:val="22"/>
+        </w:rPr>
+        <w:t>, Jeremy Ward</w:t>
       </w:r>
     </w:p>
     <w:p>
@@ -692,8 +768,36 @@
           <w:sz w:val="22"/>
           <w:szCs w:val="22"/>
         </w:rPr>
-        <w:t xml:space="preserve"> Drs. Matthew C. Gibson, Aissam Ikmi</w:t>
-      </w:r>
+        <w:t xml:space="preserve"> Drs. Matthew C. Gibson, </w:t>
+      </w:r>
+      <w:proofErr w:type="spellStart"/>
+      <w:r>
+        <w:rPr>
+          <w:rFonts w:ascii="Arial" w:hAnsi="Arial" w:cs="Arial"/>
+          <w:sz w:val="22"/>
+          <w:szCs w:val="22"/>
+        </w:rPr>
+        <w:t>Aissam</w:t>
+      </w:r>
+      <w:proofErr w:type="spellEnd"/>
+      <w:r>
+        <w:rPr>
+          <w:rFonts w:ascii="Arial" w:hAnsi="Arial" w:cs="Arial"/>
+          <w:sz w:val="22"/>
+          <w:szCs w:val="22"/>
+        </w:rPr>
+        <w:t xml:space="preserve"> </w:t>
+      </w:r>
+      <w:proofErr w:type="spellStart"/>
+      <w:r>
+        <w:rPr>
+          <w:rFonts w:ascii="Arial" w:hAnsi="Arial" w:cs="Arial"/>
+          <w:sz w:val="22"/>
+          <w:szCs w:val="22"/>
+        </w:rPr>
+        <w:t>Ikmi</w:t>
+      </w:r>
+      <w:proofErr w:type="spellEnd"/>
     </w:p>
     <w:p>
       <w:pPr>
@@ -762,23 +866,95 @@
           <w:sz w:val="22"/>
           <w:szCs w:val="22"/>
         </w:rPr>
-        <w:t>Gibson’s lab. I worked with the postdoc Dr. Aissam Ikmi, studying how the size on the embryo affects the</w:t>
-      </w:r>
-      <w:r>
-        <w:rPr>
-          <w:rFonts w:ascii="Arial" w:hAnsi="Arial" w:cs="Arial"/>
-          <w:sz w:val="22"/>
-          <w:szCs w:val="22"/>
-        </w:rPr>
-        <w:t xml:space="preserve"> </w:t>
-      </w:r>
-      <w:r>
-        <w:rPr>
-          <w:rFonts w:ascii="Arial" w:hAnsi="Arial" w:cs="Arial"/>
-          <w:sz w:val="22"/>
-          <w:szCs w:val="22"/>
-        </w:rPr>
-        <w:t>early development of N. vectensis sea anemones. N. vectensis grows from an egg into a polyp with 4</w:t>
+        <w:t xml:space="preserve">Gibson’s lab. I worked with the postdoc Dr. </w:t>
+      </w:r>
+      <w:proofErr w:type="spellStart"/>
+      <w:r>
+        <w:rPr>
+          <w:rFonts w:ascii="Arial" w:hAnsi="Arial" w:cs="Arial"/>
+          <w:sz w:val="22"/>
+          <w:szCs w:val="22"/>
+        </w:rPr>
+        <w:t>Aissam</w:t>
+      </w:r>
+      <w:proofErr w:type="spellEnd"/>
+      <w:r>
+        <w:rPr>
+          <w:rFonts w:ascii="Arial" w:hAnsi="Arial" w:cs="Arial"/>
+          <w:sz w:val="22"/>
+          <w:szCs w:val="22"/>
+        </w:rPr>
+        <w:t xml:space="preserve"> </w:t>
+      </w:r>
+      <w:proofErr w:type="spellStart"/>
+      <w:r>
+        <w:rPr>
+          <w:rFonts w:ascii="Arial" w:hAnsi="Arial" w:cs="Arial"/>
+          <w:sz w:val="22"/>
+          <w:szCs w:val="22"/>
+        </w:rPr>
+        <w:t>Ikmi</w:t>
+      </w:r>
+      <w:proofErr w:type="spellEnd"/>
+      <w:r>
+        <w:rPr>
+          <w:rFonts w:ascii="Arial" w:hAnsi="Arial" w:cs="Arial"/>
+          <w:sz w:val="22"/>
+          <w:szCs w:val="22"/>
+        </w:rPr>
+        <w:t>, studying how the size on the embryo affects the</w:t>
+      </w:r>
+      <w:r>
+        <w:rPr>
+          <w:rFonts w:ascii="Arial" w:hAnsi="Arial" w:cs="Arial"/>
+          <w:sz w:val="22"/>
+          <w:szCs w:val="22"/>
+        </w:rPr>
+        <w:t xml:space="preserve"> </w:t>
+      </w:r>
+      <w:r>
+        <w:rPr>
+          <w:rFonts w:ascii="Arial" w:hAnsi="Arial" w:cs="Arial"/>
+          <w:sz w:val="22"/>
+          <w:szCs w:val="22"/>
+        </w:rPr>
+        <w:t xml:space="preserve">early development of N. </w:t>
+      </w:r>
+      <w:proofErr w:type="spellStart"/>
+      <w:r>
+        <w:rPr>
+          <w:rFonts w:ascii="Arial" w:hAnsi="Arial" w:cs="Arial"/>
+          <w:sz w:val="22"/>
+          <w:szCs w:val="22"/>
+        </w:rPr>
+        <w:t>vectensis</w:t>
+      </w:r>
+      <w:proofErr w:type="spellEnd"/>
+      <w:r>
+        <w:rPr>
+          <w:rFonts w:ascii="Arial" w:hAnsi="Arial" w:cs="Arial"/>
+          <w:sz w:val="22"/>
+          <w:szCs w:val="22"/>
+        </w:rPr>
+        <w:t xml:space="preserve"> sea anemones. N. </w:t>
+      </w:r>
+      <w:proofErr w:type="spellStart"/>
+      <w:r>
+        <w:rPr>
+          <w:rFonts w:ascii="Arial" w:hAnsi="Arial" w:cs="Arial"/>
+          <w:sz w:val="22"/>
+          <w:szCs w:val="22"/>
+        </w:rPr>
+        <w:t>vectensis</w:t>
+      </w:r>
+      <w:proofErr w:type="spellEnd"/>
+      <w:r>
+        <w:rPr>
+          <w:rFonts w:ascii="Arial" w:hAnsi="Arial" w:cs="Arial"/>
+          <w:sz w:val="22"/>
+          <w:szCs w:val="22"/>
+        </w:rPr>
+        <w:t xml:space="preserve"> grows from an egg into a polyp with 4</w:t>
       </w:r>
       <w:r>
         <w:rPr>
@@ -908,29 +1084,69 @@
           <w:sz w:val="22"/>
           <w:szCs w:val="22"/>
         </w:rPr>
-        <w:t>tentacles. All together, this data suggested that tentacles are patterned in a size dependent manner.</w:t>
-      </w:r>
-    </w:p>
-    <w:p>
-      <w:pPr>
-        <w:spacing w:after="120"/>
-        <w:rPr>
-          <w:rFonts w:ascii="Arial" w:hAnsi="Arial" w:cs="Arial"/>
-          <w:b/>
-          <w:bCs/>
-          <w:sz w:val="22"/>
-          <w:szCs w:val="22"/>
-        </w:rPr>
-      </w:pPr>
-      <w:r>
-        <w:rPr>
-          <w:rFonts w:ascii="Arial" w:hAnsi="Arial" w:cs="Arial"/>
-          <w:b/>
-          <w:bCs/>
-          <w:sz w:val="22"/>
-          <w:szCs w:val="22"/>
-        </w:rPr>
-        <w:t>4 Keasling lab</w:t>
+        <w:t xml:space="preserve">tentacles. </w:t>
+      </w:r>
+      <w:proofErr w:type="spellStart"/>
+      <w:r>
+        <w:rPr>
+          <w:rFonts w:ascii="Arial" w:hAnsi="Arial" w:cs="Arial"/>
+          <w:sz w:val="22"/>
+          <w:szCs w:val="22"/>
+        </w:rPr>
+        <w:t>All together</w:t>
+      </w:r>
+      <w:proofErr w:type="spellEnd"/>
+      <w:r>
+        <w:rPr>
+          <w:rFonts w:ascii="Arial" w:hAnsi="Arial" w:cs="Arial"/>
+          <w:sz w:val="22"/>
+          <w:szCs w:val="22"/>
+        </w:rPr>
+        <w:t>, this data suggested that tentacles are patterned in a size dependent manner.</w:t>
+      </w:r>
+    </w:p>
+    <w:p>
+      <w:pPr>
+        <w:spacing w:after="120"/>
+        <w:rPr>
+          <w:rFonts w:ascii="Arial" w:hAnsi="Arial" w:cs="Arial"/>
+          <w:b/>
+          <w:bCs/>
+          <w:sz w:val="22"/>
+          <w:szCs w:val="22"/>
+        </w:rPr>
+      </w:pPr>
+      <w:r>
+        <w:rPr>
+          <w:rFonts w:ascii="Arial" w:hAnsi="Arial" w:cs="Arial"/>
+          <w:b/>
+          <w:bCs/>
+          <w:sz w:val="22"/>
+          <w:szCs w:val="22"/>
+        </w:rPr>
+        <w:t xml:space="preserve">4 </w:t>
+      </w:r>
+      <w:proofErr w:type="spellStart"/>
+      <w:r>
+        <w:rPr>
+          <w:rFonts w:ascii="Arial" w:hAnsi="Arial" w:cs="Arial"/>
+          <w:b/>
+          <w:bCs/>
+          <w:sz w:val="22"/>
+          <w:szCs w:val="22"/>
+        </w:rPr>
+        <w:t>Keasling</w:t>
+      </w:r>
+      <w:proofErr w:type="spellEnd"/>
+      <w:r>
+        <w:rPr>
+          <w:rFonts w:ascii="Arial" w:hAnsi="Arial" w:cs="Arial"/>
+          <w:b/>
+          <w:bCs/>
+          <w:sz w:val="22"/>
+          <w:szCs w:val="22"/>
+        </w:rPr>
+        <w:t xml:space="preserve"> lab</w:t>
       </w:r>
     </w:p>
     <w:p>
@@ -957,8 +1173,36 @@
           <w:sz w:val="22"/>
           <w:szCs w:val="22"/>
         </w:rPr>
-        <w:t xml:space="preserve"> Drs. Jay Keasling, Victor Chubukov</w:t>
-      </w:r>
+        <w:t xml:space="preserve"> Drs. Jay </w:t>
+      </w:r>
+      <w:proofErr w:type="spellStart"/>
+      <w:r>
+        <w:rPr>
+          <w:rFonts w:ascii="Arial" w:hAnsi="Arial" w:cs="Arial"/>
+          <w:sz w:val="22"/>
+          <w:szCs w:val="22"/>
+        </w:rPr>
+        <w:t>Keasling</w:t>
+      </w:r>
+      <w:proofErr w:type="spellEnd"/>
+      <w:r>
+        <w:rPr>
+          <w:rFonts w:ascii="Arial" w:hAnsi="Arial" w:cs="Arial"/>
+          <w:sz w:val="22"/>
+          <w:szCs w:val="22"/>
+        </w:rPr>
+        <w:t xml:space="preserve">, Victor </w:t>
+      </w:r>
+      <w:proofErr w:type="spellStart"/>
+      <w:r>
+        <w:rPr>
+          <w:rFonts w:ascii="Arial" w:hAnsi="Arial" w:cs="Arial"/>
+          <w:sz w:val="22"/>
+          <w:szCs w:val="22"/>
+        </w:rPr>
+        <w:t>Chubukov</w:t>
+      </w:r>
+      <w:proofErr w:type="spellEnd"/>
     </w:p>
     <w:p>
       <w:pPr>
@@ -984,7 +1228,25 @@
           <w:sz w:val="22"/>
           <w:szCs w:val="22"/>
         </w:rPr>
-        <w:t xml:space="preserve"> Amgen Scholar, Keasling lab, Joint Bioenergy Institute, University of California, Berkeley, 2015</w:t>
+        <w:t xml:space="preserve"> Amgen Scholar, </w:t>
+      </w:r>
+      <w:proofErr w:type="spellStart"/>
+      <w:r>
+        <w:rPr>
+          <w:rFonts w:ascii="Arial" w:hAnsi="Arial" w:cs="Arial"/>
+          <w:sz w:val="22"/>
+          <w:szCs w:val="22"/>
+        </w:rPr>
+        <w:t>Keasling</w:t>
+      </w:r>
+      <w:proofErr w:type="spellEnd"/>
+      <w:r>
+        <w:rPr>
+          <w:rFonts w:ascii="Arial" w:hAnsi="Arial" w:cs="Arial"/>
+          <w:sz w:val="22"/>
+          <w:szCs w:val="22"/>
+        </w:rPr>
+        <w:t xml:space="preserve"> lab, Joint Bioenergy Institute, University of California, Berkeley, 2015</w:t>
       </w:r>
     </w:p>
     <w:p>
@@ -1011,23 +1273,59 @@
           <w:sz w:val="22"/>
           <w:szCs w:val="22"/>
         </w:rPr>
-        <w:t xml:space="preserve"> After my junior year of college, I joined the Keasling lab for the summer as an Amgen Scholar.</w:t>
-      </w:r>
-      <w:r>
-        <w:rPr>
-          <w:rFonts w:ascii="Arial" w:hAnsi="Arial" w:cs="Arial"/>
-          <w:sz w:val="22"/>
-          <w:szCs w:val="22"/>
-        </w:rPr>
-        <w:t xml:space="preserve"> </w:t>
-      </w:r>
-      <w:r>
-        <w:rPr>
-          <w:rFonts w:ascii="Arial" w:hAnsi="Arial" w:cs="Arial"/>
-          <w:sz w:val="22"/>
-          <w:szCs w:val="22"/>
-        </w:rPr>
-        <w:t>Under the mentorship of postdoc Dr. Victor Chubukov, I worked on developing chassis strains of E. coli that</w:t>
+        <w:t xml:space="preserve"> After my junior year of college, I joined the </w:t>
+      </w:r>
+      <w:proofErr w:type="spellStart"/>
+      <w:r>
+        <w:rPr>
+          <w:rFonts w:ascii="Arial" w:hAnsi="Arial" w:cs="Arial"/>
+          <w:sz w:val="22"/>
+          <w:szCs w:val="22"/>
+        </w:rPr>
+        <w:t>Keasling</w:t>
+      </w:r>
+      <w:proofErr w:type="spellEnd"/>
+      <w:r>
+        <w:rPr>
+          <w:rFonts w:ascii="Arial" w:hAnsi="Arial" w:cs="Arial"/>
+          <w:sz w:val="22"/>
+          <w:szCs w:val="22"/>
+        </w:rPr>
+        <w:t xml:space="preserve"> lab for the summer as an Amgen Scholar.</w:t>
+      </w:r>
+      <w:r>
+        <w:rPr>
+          <w:rFonts w:ascii="Arial" w:hAnsi="Arial" w:cs="Arial"/>
+          <w:sz w:val="22"/>
+          <w:szCs w:val="22"/>
+        </w:rPr>
+        <w:t xml:space="preserve"> </w:t>
+      </w:r>
+      <w:r>
+        <w:rPr>
+          <w:rFonts w:ascii="Arial" w:hAnsi="Arial" w:cs="Arial"/>
+          <w:sz w:val="22"/>
+          <w:szCs w:val="22"/>
+        </w:rPr>
+        <w:t xml:space="preserve">Under the mentorship of postdoc Dr. Victor </w:t>
+      </w:r>
+      <w:proofErr w:type="spellStart"/>
+      <w:r>
+        <w:rPr>
+          <w:rFonts w:ascii="Arial" w:hAnsi="Arial" w:cs="Arial"/>
+          <w:sz w:val="22"/>
+          <w:szCs w:val="22"/>
+        </w:rPr>
+        <w:t>Chubukov</w:t>
+      </w:r>
+      <w:proofErr w:type="spellEnd"/>
+      <w:r>
+        <w:rPr>
+          <w:rFonts w:ascii="Arial" w:hAnsi="Arial" w:cs="Arial"/>
+          <w:sz w:val="22"/>
+          <w:szCs w:val="22"/>
+        </w:rPr>
+        <w:t>, I worked on developing chassis strains of E. coli that</w:t>
       </w:r>
       <w:r>
         <w:rPr>
@@ -1191,7 +1489,25 @@
           <w:sz w:val="22"/>
           <w:szCs w:val="22"/>
         </w:rPr>
-        <w:t>-ketoglutarate levels rise, inhibiting the enzyme PtsI. This blocks glucose</w:t>
+        <w:t xml:space="preserve">-ketoglutarate levels rise, inhibiting the enzyme </w:t>
+      </w:r>
+      <w:proofErr w:type="spellStart"/>
+      <w:r>
+        <w:rPr>
+          <w:rFonts w:ascii="Arial" w:hAnsi="Arial" w:cs="Arial"/>
+          <w:sz w:val="22"/>
+          <w:szCs w:val="22"/>
+        </w:rPr>
+        <w:t>PtsI</w:t>
+      </w:r>
+      <w:proofErr w:type="spellEnd"/>
+      <w:r>
+        <w:rPr>
+          <w:rFonts w:ascii="Arial" w:hAnsi="Arial" w:cs="Arial"/>
+          <w:sz w:val="22"/>
+          <w:szCs w:val="22"/>
+        </w:rPr>
+        <w:t>. This blocks glucose</w:t>
       </w:r>
       <w:r>
         <w:rPr>
@@ -1223,56 +1539,174 @@
           <w:sz w:val="22"/>
           <w:szCs w:val="22"/>
         </w:rPr>
-        <w:t>over-expressing PtsI. The second was a PtsI-PtsP chimera that was hypothesized to avoid inhibition. The</w:t>
-      </w:r>
-      <w:r>
-        <w:rPr>
-          <w:rFonts w:ascii="Arial" w:hAnsi="Arial" w:cs="Arial"/>
-          <w:sz w:val="22"/>
-          <w:szCs w:val="22"/>
-        </w:rPr>
-        <w:t xml:space="preserve"> </w:t>
-      </w:r>
-      <w:r>
-        <w:rPr>
-          <w:rFonts w:ascii="Arial" w:hAnsi="Arial" w:cs="Arial"/>
-          <w:sz w:val="22"/>
-          <w:szCs w:val="22"/>
-        </w:rPr>
-        <w:t>third was GalP and Glk a permease and kinase that take up glucose through an orthogonal pathway. We</w:t>
-      </w:r>
-      <w:r>
-        <w:rPr>
-          <w:rFonts w:ascii="Arial" w:hAnsi="Arial" w:cs="Arial"/>
-          <w:sz w:val="22"/>
-          <w:szCs w:val="22"/>
-        </w:rPr>
-        <w:t xml:space="preserve"> </w:t>
-      </w:r>
-      <w:r>
-        <w:rPr>
-          <w:rFonts w:ascii="Arial" w:hAnsi="Arial" w:cs="Arial"/>
-          <w:sz w:val="22"/>
-          <w:szCs w:val="22"/>
-        </w:rPr>
-        <w:t>found that all of these strategies increase glucose uptake during nitrogen limitation, but PtsI over-expression</w:t>
-      </w:r>
-      <w:r>
-        <w:rPr>
-          <w:rFonts w:ascii="Arial" w:hAnsi="Arial" w:cs="Arial"/>
-          <w:sz w:val="22"/>
-          <w:szCs w:val="22"/>
-        </w:rPr>
-        <w:t xml:space="preserve"> </w:t>
-      </w:r>
-      <w:r>
-        <w:rPr>
-          <w:rFonts w:ascii="Arial" w:hAnsi="Arial" w:cs="Arial"/>
-          <w:sz w:val="22"/>
-          <w:szCs w:val="22"/>
-        </w:rPr>
-        <w:t>is more effective than chimera over-expression, and Galp/Glk over-expression can cause cell death. The PtsI</w:t>
-      </w:r>
+        <w:t xml:space="preserve">over-expressing </w:t>
+      </w:r>
+      <w:proofErr w:type="spellStart"/>
+      <w:r>
+        <w:rPr>
+          <w:rFonts w:ascii="Arial" w:hAnsi="Arial" w:cs="Arial"/>
+          <w:sz w:val="22"/>
+          <w:szCs w:val="22"/>
+        </w:rPr>
+        <w:t>PtsI</w:t>
+      </w:r>
+      <w:proofErr w:type="spellEnd"/>
+      <w:r>
+        <w:rPr>
+          <w:rFonts w:ascii="Arial" w:hAnsi="Arial" w:cs="Arial"/>
+          <w:sz w:val="22"/>
+          <w:szCs w:val="22"/>
+        </w:rPr>
+        <w:t xml:space="preserve">. The second was a </w:t>
+      </w:r>
+      <w:proofErr w:type="spellStart"/>
+      <w:r>
+        <w:rPr>
+          <w:rFonts w:ascii="Arial" w:hAnsi="Arial" w:cs="Arial"/>
+          <w:sz w:val="22"/>
+          <w:szCs w:val="22"/>
+        </w:rPr>
+        <w:t>PtsI-PtsP</w:t>
+      </w:r>
+      <w:proofErr w:type="spellEnd"/>
+      <w:r>
+        <w:rPr>
+          <w:rFonts w:ascii="Arial" w:hAnsi="Arial" w:cs="Arial"/>
+          <w:sz w:val="22"/>
+          <w:szCs w:val="22"/>
+        </w:rPr>
+        <w:t xml:space="preserve"> chimera that was hypothesized to avoid inhibition. The</w:t>
+      </w:r>
+      <w:r>
+        <w:rPr>
+          <w:rFonts w:ascii="Arial" w:hAnsi="Arial" w:cs="Arial"/>
+          <w:sz w:val="22"/>
+          <w:szCs w:val="22"/>
+        </w:rPr>
+        <w:t xml:space="preserve"> </w:t>
+      </w:r>
+      <w:r>
+        <w:rPr>
+          <w:rFonts w:ascii="Arial" w:hAnsi="Arial" w:cs="Arial"/>
+          <w:sz w:val="22"/>
+          <w:szCs w:val="22"/>
+        </w:rPr>
+        <w:t xml:space="preserve">third was </w:t>
+      </w:r>
+      <w:proofErr w:type="spellStart"/>
+      <w:r>
+        <w:rPr>
+          <w:rFonts w:ascii="Arial" w:hAnsi="Arial" w:cs="Arial"/>
+          <w:sz w:val="22"/>
+          <w:szCs w:val="22"/>
+        </w:rPr>
+        <w:t>GalP</w:t>
+      </w:r>
+      <w:proofErr w:type="spellEnd"/>
+      <w:r>
+        <w:rPr>
+          <w:rFonts w:ascii="Arial" w:hAnsi="Arial" w:cs="Arial"/>
+          <w:sz w:val="22"/>
+          <w:szCs w:val="22"/>
+        </w:rPr>
+        <w:t xml:space="preserve"> and </w:t>
+      </w:r>
+      <w:proofErr w:type="spellStart"/>
+      <w:r>
+        <w:rPr>
+          <w:rFonts w:ascii="Arial" w:hAnsi="Arial" w:cs="Arial"/>
+          <w:sz w:val="22"/>
+          <w:szCs w:val="22"/>
+        </w:rPr>
+        <w:t>Glk</w:t>
+      </w:r>
+      <w:proofErr w:type="spellEnd"/>
+      <w:r>
+        <w:rPr>
+          <w:rFonts w:ascii="Arial" w:hAnsi="Arial" w:cs="Arial"/>
+          <w:sz w:val="22"/>
+          <w:szCs w:val="22"/>
+        </w:rPr>
+        <w:t xml:space="preserve"> a permease and kinase that take up glucose through an orthogonal pathway. We</w:t>
+      </w:r>
+      <w:r>
+        <w:rPr>
+          <w:rFonts w:ascii="Arial" w:hAnsi="Arial" w:cs="Arial"/>
+          <w:sz w:val="22"/>
+          <w:szCs w:val="22"/>
+        </w:rPr>
+        <w:t xml:space="preserve"> </w:t>
+      </w:r>
+      <w:r>
+        <w:rPr>
+          <w:rFonts w:ascii="Arial" w:hAnsi="Arial" w:cs="Arial"/>
+          <w:sz w:val="22"/>
+          <w:szCs w:val="22"/>
+        </w:rPr>
+        <w:t xml:space="preserve">found that all of these strategies increase glucose uptake during nitrogen limitation, but </w:t>
+      </w:r>
+      <w:proofErr w:type="spellStart"/>
+      <w:r>
+        <w:rPr>
+          <w:rFonts w:ascii="Arial" w:hAnsi="Arial" w:cs="Arial"/>
+          <w:sz w:val="22"/>
+          <w:szCs w:val="22"/>
+        </w:rPr>
+        <w:t>PtsI</w:t>
+      </w:r>
+      <w:proofErr w:type="spellEnd"/>
+      <w:r>
+        <w:rPr>
+          <w:rFonts w:ascii="Arial" w:hAnsi="Arial" w:cs="Arial"/>
+          <w:sz w:val="22"/>
+          <w:szCs w:val="22"/>
+        </w:rPr>
+        <w:t xml:space="preserve"> over-expression</w:t>
+      </w:r>
+      <w:r>
+        <w:rPr>
+          <w:rFonts w:ascii="Arial" w:hAnsi="Arial" w:cs="Arial"/>
+          <w:sz w:val="22"/>
+          <w:szCs w:val="22"/>
+        </w:rPr>
+        <w:t xml:space="preserve"> </w:t>
+      </w:r>
+      <w:r>
+        <w:rPr>
+          <w:rFonts w:ascii="Arial" w:hAnsi="Arial" w:cs="Arial"/>
+          <w:sz w:val="22"/>
+          <w:szCs w:val="22"/>
+        </w:rPr>
+        <w:t>is more effective than chimera over-expression, and Galp/</w:t>
+      </w:r>
+      <w:proofErr w:type="spellStart"/>
+      <w:r>
+        <w:rPr>
+          <w:rFonts w:ascii="Arial" w:hAnsi="Arial" w:cs="Arial"/>
+          <w:sz w:val="22"/>
+          <w:szCs w:val="22"/>
+        </w:rPr>
+        <w:t>Glk</w:t>
+      </w:r>
+      <w:proofErr w:type="spellEnd"/>
+      <w:r>
+        <w:rPr>
+          <w:rFonts w:ascii="Arial" w:hAnsi="Arial" w:cs="Arial"/>
+          <w:sz w:val="22"/>
+          <w:szCs w:val="22"/>
+        </w:rPr>
+        <w:t xml:space="preserve"> over-expression can cause cell death. The </w:t>
+      </w:r>
+      <w:proofErr w:type="spellStart"/>
+      <w:r>
+        <w:rPr>
+          <w:rFonts w:ascii="Arial" w:hAnsi="Arial" w:cs="Arial"/>
+          <w:sz w:val="22"/>
+          <w:szCs w:val="22"/>
+        </w:rPr>
+        <w:t>PtsI</w:t>
+      </w:r>
+      <w:proofErr w:type="spellEnd"/>
       <w:r>
         <w:rPr>
           <w:rFonts w:ascii="Arial" w:hAnsi="Arial" w:cs="Arial"/>
@@ -1351,7 +1785,25 @@
           <w:sz w:val="22"/>
           <w:szCs w:val="22"/>
         </w:rPr>
-        <w:t>increasing their metabolic activity with PtsI did not improve yield. We published these finding in NPJ systems</w:t>
+        <w:t xml:space="preserve">increasing their metabolic activity with </w:t>
+      </w:r>
+      <w:proofErr w:type="spellStart"/>
+      <w:r>
+        <w:rPr>
+          <w:rFonts w:ascii="Arial" w:hAnsi="Arial" w:cs="Arial"/>
+          <w:sz w:val="22"/>
+          <w:szCs w:val="22"/>
+        </w:rPr>
+        <w:t>PtsI</w:t>
+      </w:r>
+      <w:proofErr w:type="spellEnd"/>
+      <w:r>
+        <w:rPr>
+          <w:rFonts w:ascii="Arial" w:hAnsi="Arial" w:cs="Arial"/>
+          <w:sz w:val="22"/>
+          <w:szCs w:val="22"/>
+        </w:rPr>
+        <w:t xml:space="preserve"> did not improve yield. We published these finding in NPJ systems</w:t>
       </w:r>
       <w:r>
         <w:rPr>
@@ -1379,13 +1831,23 @@
           <w:szCs w:val="22"/>
         </w:rPr>
       </w:pPr>
-      <w:r>
-        <w:rPr>
-          <w:rFonts w:ascii="Arial" w:hAnsi="Arial" w:cs="Arial"/>
-          <w:sz w:val="22"/>
-          <w:szCs w:val="22"/>
-        </w:rPr>
-        <w:t xml:space="preserve">Chubukov, V., </w:t>
+      <w:proofErr w:type="spellStart"/>
+      <w:r>
+        <w:rPr>
+          <w:rFonts w:ascii="Arial" w:hAnsi="Arial" w:cs="Arial"/>
+          <w:sz w:val="22"/>
+          <w:szCs w:val="22"/>
+        </w:rPr>
+        <w:t>Chubukov</w:t>
+      </w:r>
+      <w:proofErr w:type="spellEnd"/>
+      <w:r>
+        <w:rPr>
+          <w:rFonts w:ascii="Arial" w:hAnsi="Arial" w:cs="Arial"/>
+          <w:sz w:val="22"/>
+          <w:szCs w:val="22"/>
+        </w:rPr>
+        <w:t xml:space="preserve">, V., </w:t>
       </w:r>
       <w:r>
         <w:rPr>
@@ -1403,7 +1865,43 @@
           <w:sz w:val="22"/>
           <w:szCs w:val="22"/>
         </w:rPr>
-        <w:t xml:space="preserve">., Wang, G., Chan, L. J. G., Baidoo, E. E. K., Petzold, C. J., Keasling, J. D. &amp; Mukhopadhyay, A. Engineering glucose metabolism of Escherichia coli under nitrogen starvation. </w:t>
+        <w:t xml:space="preserve">., Wang, G., Chan, L. J. G., Baidoo, E. E. K., </w:t>
+      </w:r>
+      <w:proofErr w:type="spellStart"/>
+      <w:r>
+        <w:rPr>
+          <w:rFonts w:ascii="Arial" w:hAnsi="Arial" w:cs="Arial"/>
+          <w:sz w:val="22"/>
+          <w:szCs w:val="22"/>
+        </w:rPr>
+        <w:t>Petzold</w:t>
+      </w:r>
+      <w:proofErr w:type="spellEnd"/>
+      <w:r>
+        <w:rPr>
+          <w:rFonts w:ascii="Arial" w:hAnsi="Arial" w:cs="Arial"/>
+          <w:sz w:val="22"/>
+          <w:szCs w:val="22"/>
+        </w:rPr>
+        <w:t xml:space="preserve">, C. J., </w:t>
+      </w:r>
+      <w:proofErr w:type="spellStart"/>
+      <w:r>
+        <w:rPr>
+          <w:rFonts w:ascii="Arial" w:hAnsi="Arial" w:cs="Arial"/>
+          <w:sz w:val="22"/>
+          <w:szCs w:val="22"/>
+        </w:rPr>
+        <w:t>Keasling</w:t>
+      </w:r>
+      <w:proofErr w:type="spellEnd"/>
+      <w:r>
+        <w:rPr>
+          <w:rFonts w:ascii="Arial" w:hAnsi="Arial" w:cs="Arial"/>
+          <w:sz w:val="22"/>
+          <w:szCs w:val="22"/>
+        </w:rPr>
+        <w:t xml:space="preserve">, J. D. &amp; Mukhopadhyay, A. Engineering glucose metabolism of Escherichia coli under nitrogen starvation. </w:t>
       </w:r>
       <w:r>
         <w:rPr>
@@ -2585,87 +3083,9 @@
           <w:sz w:val="22"/>
           <w:szCs w:val="22"/>
         </w:rPr>
-        <w:t>Nat Microbiol</w:t>
-      </w:r>
-      <w:r>
-        <w:rPr>
-          <w:rFonts w:ascii="Arial" w:hAnsi="Arial" w:cs="Arial"/>
-          <w:sz w:val="22"/>
-          <w:szCs w:val="22"/>
-        </w:rPr>
-        <w:t xml:space="preserve"> </w:t>
-      </w:r>
-      <w:r>
-        <w:rPr>
-          <w:rFonts w:ascii="Arial" w:hAnsi="Arial" w:cs="Arial"/>
-          <w:b/>
-          <w:bCs/>
-          <w:sz w:val="22"/>
-          <w:szCs w:val="22"/>
-        </w:rPr>
-        <w:t>4,</w:t>
-      </w:r>
-      <w:r>
-        <w:rPr>
-          <w:rFonts w:ascii="Arial" w:hAnsi="Arial" w:cs="Arial"/>
-          <w:sz w:val="22"/>
-          <w:szCs w:val="22"/>
-        </w:rPr>
-        <w:t xml:space="preserve"> 2204–2215 (2019).</w:t>
-      </w:r>
-    </w:p>
-    <w:p>
-      <w:pPr>
-        <w:spacing w:after="120"/>
-        <w:rPr>
-          <w:rFonts w:ascii="Arial" w:hAnsi="Arial" w:cs="Arial"/>
-          <w:sz w:val="22"/>
-          <w:szCs w:val="22"/>
-        </w:rPr>
-      </w:pPr>
-      <w:r>
-        <w:rPr>
-          <w:rFonts w:ascii="Arial" w:hAnsi="Arial" w:cs="Arial"/>
-          <w:sz w:val="22"/>
-          <w:szCs w:val="22"/>
-        </w:rPr>
-        <w:t xml:space="preserve">Flamholz, A. I., Dugan, E., Panich, J., </w:t>
-      </w:r>
-      <w:r>
-        <w:rPr>
-          <w:rFonts w:ascii="Arial" w:hAnsi="Arial" w:cs="Arial"/>
-          <w:b/>
-          <w:bCs/>
-          <w:sz w:val="22"/>
-          <w:szCs w:val="22"/>
-        </w:rPr>
-        <w:t>Desmarais, J. J.</w:t>
-      </w:r>
-      <w:r>
-        <w:rPr>
-          <w:rFonts w:ascii="Arial" w:hAnsi="Arial" w:cs="Arial"/>
-          <w:sz w:val="22"/>
-          <w:szCs w:val="22"/>
-        </w:rPr>
-        <w:t>, Oltrogge, L. M., Fischer, W. W., Singer, S. W. &amp; Savage, D. F. Trajectories for the evolution of bacterial CO</w:t>
-      </w:r>
-      <w:r>
-        <w:rPr>
-          <w:rFonts w:ascii="Arial" w:hAnsi="Arial" w:cs="Arial"/>
-          <w:sz w:val="22"/>
-          <w:szCs w:val="22"/>
-          <w:vertAlign w:val="subscript"/>
-        </w:rPr>
-        <w:t>2</w:t>
-      </w:r>
-      <w:r>
-        <w:rPr>
-          <w:rFonts w:ascii="Arial" w:hAnsi="Arial" w:cs="Arial"/>
-          <w:sz w:val="22"/>
-          <w:szCs w:val="22"/>
-        </w:rPr>
-        <w:t xml:space="preserve">-concentrating mechanisms. </w:t>
-      </w:r>
+        <w:t xml:space="preserve">Nat </w:t>
+      </w:r>
+      <w:proofErr w:type="spellStart"/>
       <w:r>
         <w:rPr>
           <w:rFonts w:ascii="Arial" w:hAnsi="Arial" w:cs="Arial"/>
@@ -2674,44 +3094,53 @@
           <w:sz w:val="22"/>
           <w:szCs w:val="22"/>
         </w:rPr>
-        <w:t>Proceedings of the National Academy of Sciences</w:t>
-      </w:r>
-      <w:r>
-        <w:rPr>
-          <w:rFonts w:ascii="Arial" w:hAnsi="Arial" w:cs="Arial"/>
-          <w:sz w:val="22"/>
-          <w:szCs w:val="22"/>
-        </w:rPr>
-        <w:t xml:space="preserve"> </w:t>
-      </w:r>
-      <w:r>
-        <w:rPr>
-          <w:rFonts w:ascii="Arial" w:hAnsi="Arial" w:cs="Arial"/>
-          <w:b/>
-          <w:bCs/>
-          <w:sz w:val="22"/>
-          <w:szCs w:val="22"/>
-        </w:rPr>
-        <w:t>119,</w:t>
-      </w:r>
-      <w:r>
-        <w:rPr>
-          <w:rFonts w:ascii="Arial" w:hAnsi="Arial" w:cs="Arial"/>
-          <w:sz w:val="22"/>
-          <w:szCs w:val="22"/>
-        </w:rPr>
-        <w:t xml:space="preserve"> e2210539119 (2022).</w:t>
-      </w:r>
-    </w:p>
-    <w:p>
-      <w:pPr>
-        <w:spacing w:after="120"/>
-        <w:rPr>
-          <w:rFonts w:ascii="Arial" w:hAnsi="Arial" w:cs="Arial"/>
-          <w:sz w:val="22"/>
-          <w:szCs w:val="22"/>
-        </w:rPr>
-      </w:pPr>
+        <w:t>Microbiol</w:t>
+      </w:r>
+      <w:proofErr w:type="spellEnd"/>
+      <w:r>
+        <w:rPr>
+          <w:rFonts w:ascii="Arial" w:hAnsi="Arial" w:cs="Arial"/>
+          <w:sz w:val="22"/>
+          <w:szCs w:val="22"/>
+        </w:rPr>
+        <w:t xml:space="preserve"> </w:t>
+      </w:r>
+      <w:r>
+        <w:rPr>
+          <w:rFonts w:ascii="Arial" w:hAnsi="Arial" w:cs="Arial"/>
+          <w:b/>
+          <w:bCs/>
+          <w:sz w:val="22"/>
+          <w:szCs w:val="22"/>
+        </w:rPr>
+        <w:t>4,</w:t>
+      </w:r>
+      <w:r>
+        <w:rPr>
+          <w:rFonts w:ascii="Arial" w:hAnsi="Arial" w:cs="Arial"/>
+          <w:sz w:val="22"/>
+          <w:szCs w:val="22"/>
+        </w:rPr>
+        <w:t xml:space="preserve"> 2204–2215 (2019).</w:t>
+      </w:r>
+    </w:p>
+    <w:p>
+      <w:pPr>
+        <w:spacing w:after="120"/>
+        <w:rPr>
+          <w:rFonts w:ascii="Arial" w:hAnsi="Arial" w:cs="Arial"/>
+          <w:sz w:val="22"/>
+          <w:szCs w:val="22"/>
+        </w:rPr>
+      </w:pPr>
+      <w:r>
+        <w:rPr>
+          <w:rFonts w:ascii="Arial" w:hAnsi="Arial" w:cs="Arial"/>
+          <w:sz w:val="22"/>
+          <w:szCs w:val="22"/>
+        </w:rPr>
+        <w:t xml:space="preserve">Flamholz, A. I., Dugan, E., Panich, J., </w:t>
+      </w:r>
       <w:r>
         <w:rPr>
           <w:rFonts w:ascii="Arial" w:hAnsi="Arial" w:cs="Arial"/>
@@ -2728,455 +3157,24 @@
           <w:sz w:val="22"/>
           <w:szCs w:val="22"/>
         </w:rPr>
-        <w:t>, Flamholz, A. I., Blikstad, C., Dugan, E. J., Laughlin, T. G., Oltrogge, L. M., Chen, A. W., Wetmore, K., Diamond, S., Wang, J. Y. &amp; Savage, D. F.</w:t>
-      </w:r>
-      <w:r>
-        <w:rPr>
-          <w:rFonts w:ascii="Arial" w:hAnsi="Arial" w:cs="Arial"/>
-          <w:sz w:val="22"/>
-          <w:szCs w:val="22"/>
-        </w:rPr>
-        <w:t xml:space="preserve"> </w:t>
-      </w:r>
-      <w:r>
-        <w:rPr>
-          <w:rFonts w:ascii="Arial" w:hAnsi="Arial" w:cs="Arial"/>
-          <w:sz w:val="22"/>
-          <w:szCs w:val="22"/>
-        </w:rPr>
-        <w:t>DABs Accumulate Bicarbonate. Gordon Research Conference - Photosynthesis; 2019; Sunday River Resort, Maine.</w:t>
-      </w:r>
-    </w:p>
-    <w:p>
-      <w:pPr>
-        <w:spacing w:after="120"/>
-        <w:rPr>
-          <w:rFonts w:ascii="Arial" w:hAnsi="Arial" w:cs="Arial"/>
-          <w:sz w:val="22"/>
-          <w:szCs w:val="22"/>
-        </w:rPr>
-      </w:pPr>
-      <w:r>
-        <w:rPr>
-          <w:rFonts w:ascii="Arial" w:hAnsi="Arial" w:cs="Arial"/>
-          <w:b/>
-          <w:bCs/>
-          <w:sz w:val="22"/>
-          <w:szCs w:val="22"/>
-        </w:rPr>
-        <w:t>Desmarais, J. J.</w:t>
-      </w:r>
-      <w:r>
-        <w:rPr>
-          <w:rFonts w:ascii="Arial" w:hAnsi="Arial" w:cs="Arial"/>
-          <w:sz w:val="22"/>
-          <w:szCs w:val="22"/>
-        </w:rPr>
-        <w:t>,</w:t>
-      </w:r>
-      <w:r>
-        <w:rPr>
-          <w:rFonts w:ascii="Arial" w:hAnsi="Arial" w:cs="Arial"/>
-          <w:sz w:val="22"/>
-          <w:szCs w:val="22"/>
-        </w:rPr>
-        <w:t xml:space="preserve"> </w:t>
-      </w:r>
-      <w:r>
-        <w:rPr>
-          <w:rFonts w:ascii="Arial" w:hAnsi="Arial" w:cs="Arial"/>
-          <w:sz w:val="22"/>
-          <w:szCs w:val="22"/>
-        </w:rPr>
-        <w:t>Chen</w:t>
-      </w:r>
-      <w:r>
-        <w:rPr>
-          <w:rFonts w:ascii="Arial" w:hAnsi="Arial" w:cs="Arial"/>
-          <w:sz w:val="22"/>
-          <w:szCs w:val="22"/>
-        </w:rPr>
-        <w:t>,</w:t>
-      </w:r>
-      <w:r>
-        <w:rPr>
-          <w:rFonts w:ascii="Arial" w:hAnsi="Arial" w:cs="Arial"/>
-          <w:sz w:val="22"/>
-          <w:szCs w:val="22"/>
-        </w:rPr>
-        <w:t xml:space="preserve"> A</w:t>
-      </w:r>
-      <w:r>
-        <w:rPr>
-          <w:rFonts w:ascii="Arial" w:hAnsi="Arial" w:cs="Arial"/>
-          <w:sz w:val="22"/>
-          <w:szCs w:val="22"/>
-        </w:rPr>
-        <w:t xml:space="preserve">. </w:t>
-      </w:r>
-      <w:r>
-        <w:rPr>
-          <w:rFonts w:ascii="Arial" w:hAnsi="Arial" w:cs="Arial"/>
-          <w:sz w:val="22"/>
-          <w:szCs w:val="22"/>
-        </w:rPr>
-        <w:t>W</w:t>
-      </w:r>
-      <w:r>
-        <w:rPr>
-          <w:rFonts w:ascii="Arial" w:hAnsi="Arial" w:cs="Arial"/>
-          <w:sz w:val="22"/>
-          <w:szCs w:val="22"/>
-        </w:rPr>
-        <w:t>.</w:t>
-      </w:r>
-      <w:r>
-        <w:rPr>
-          <w:rFonts w:ascii="Arial" w:hAnsi="Arial" w:cs="Arial"/>
-          <w:sz w:val="22"/>
-          <w:szCs w:val="22"/>
-        </w:rPr>
-        <w:t>, Savage</w:t>
-      </w:r>
-      <w:r>
-        <w:rPr>
-          <w:rFonts w:ascii="Arial" w:hAnsi="Arial" w:cs="Arial"/>
-          <w:sz w:val="22"/>
-          <w:szCs w:val="22"/>
-        </w:rPr>
-        <w:t>,</w:t>
-      </w:r>
-      <w:r>
-        <w:rPr>
-          <w:rFonts w:ascii="Arial" w:hAnsi="Arial" w:cs="Arial"/>
-          <w:sz w:val="22"/>
-          <w:szCs w:val="22"/>
-        </w:rPr>
-        <w:t xml:space="preserve"> D</w:t>
-      </w:r>
-      <w:r>
-        <w:rPr>
-          <w:rFonts w:ascii="Arial" w:hAnsi="Arial" w:cs="Arial"/>
-          <w:sz w:val="22"/>
-          <w:szCs w:val="22"/>
-        </w:rPr>
-        <w:t xml:space="preserve">. </w:t>
-      </w:r>
-      <w:r>
-        <w:rPr>
-          <w:rFonts w:ascii="Arial" w:hAnsi="Arial" w:cs="Arial"/>
-          <w:sz w:val="22"/>
-          <w:szCs w:val="22"/>
-        </w:rPr>
-        <w:t>F. The essential gene set for bacterial carbon concentration. Western Photosynthesis Conference; 2018; Biosphere 2, Oracle, Arizona.</w:t>
-      </w:r>
-    </w:p>
-    <w:p>
-      <w:pPr>
-        <w:spacing w:after="120"/>
-        <w:rPr>
-          <w:rFonts w:ascii="Arial" w:hAnsi="Arial" w:cs="Arial"/>
-          <w:b/>
-          <w:bCs/>
-          <w:sz w:val="22"/>
-          <w:szCs w:val="22"/>
-        </w:rPr>
-      </w:pPr>
-      <w:r>
-        <w:rPr>
-          <w:rFonts w:ascii="Arial" w:hAnsi="Arial" w:cs="Arial"/>
-          <w:b/>
-          <w:bCs/>
-          <w:sz w:val="22"/>
-          <w:szCs w:val="22"/>
-        </w:rPr>
-        <w:t>2 Savage lab - Protein engineering</w:t>
-      </w:r>
-    </w:p>
-    <w:p>
-      <w:pPr>
-        <w:spacing w:after="120"/>
-        <w:rPr>
-          <w:rFonts w:ascii="Arial" w:hAnsi="Arial" w:cs="Arial"/>
-          <w:sz w:val="22"/>
-          <w:szCs w:val="22"/>
-        </w:rPr>
-      </w:pPr>
-      <w:r>
-        <w:rPr>
-          <w:rFonts w:ascii="Arial" w:hAnsi="Arial" w:cs="Arial"/>
-          <w:sz w:val="22"/>
-          <w:szCs w:val="22"/>
-          <w:u w:val="single"/>
-        </w:rPr>
-        <w:t>Mentor</w:t>
-      </w:r>
-      <w:r>
-        <w:rPr>
-          <w:rFonts w:ascii="Arial" w:hAnsi="Arial" w:cs="Arial"/>
-          <w:sz w:val="22"/>
-          <w:szCs w:val="22"/>
-        </w:rPr>
-        <w:t xml:space="preserve"> Dr. David Savage</w:t>
-      </w:r>
-    </w:p>
-    <w:p>
-      <w:pPr>
-        <w:spacing w:after="120"/>
-        <w:rPr>
-          <w:rFonts w:ascii="Arial" w:hAnsi="Arial" w:cs="Arial"/>
-          <w:sz w:val="22"/>
-          <w:szCs w:val="22"/>
-        </w:rPr>
-      </w:pPr>
-      <w:r>
-        <w:rPr>
-          <w:rFonts w:ascii="Arial" w:hAnsi="Arial" w:cs="Arial"/>
-          <w:sz w:val="22"/>
-          <w:szCs w:val="22"/>
-          <w:u w:val="single"/>
-        </w:rPr>
-        <w:t>Role</w:t>
-      </w:r>
-      <w:r>
-        <w:rPr>
-          <w:rFonts w:ascii="Arial" w:hAnsi="Arial" w:cs="Arial"/>
-          <w:sz w:val="22"/>
-          <w:szCs w:val="22"/>
-        </w:rPr>
-        <w:t xml:space="preserve"> Graduate Student Researcher, Savage lab, University of California, Berkeley, 2016-2022</w:t>
-      </w:r>
-    </w:p>
-    <w:p>
-      <w:pPr>
-        <w:spacing w:after="120"/>
-        <w:rPr>
-          <w:rFonts w:ascii="Arial" w:hAnsi="Arial" w:cs="Arial"/>
-          <w:sz w:val="22"/>
-          <w:szCs w:val="22"/>
-          <w:u w:val="single"/>
-        </w:rPr>
-      </w:pPr>
-      <w:r>
-        <w:rPr>
-          <w:rFonts w:ascii="Arial" w:hAnsi="Arial" w:cs="Arial"/>
-          <w:sz w:val="22"/>
-          <w:szCs w:val="22"/>
-          <w:u w:val="single"/>
-        </w:rPr>
-        <w:t>Description</w:t>
-      </w:r>
-    </w:p>
-    <w:p>
-      <w:pPr>
-        <w:spacing w:after="120"/>
-        <w:rPr>
-          <w:rFonts w:ascii="Arial" w:hAnsi="Arial" w:cs="Arial"/>
-          <w:sz w:val="22"/>
-          <w:szCs w:val="22"/>
-          <w:u w:val="single"/>
-        </w:rPr>
-      </w:pPr>
-      <w:r>
-        <w:rPr>
-          <w:rFonts w:ascii="Arial" w:hAnsi="Arial" w:cs="Arial"/>
-          <w:sz w:val="22"/>
-          <w:szCs w:val="22"/>
-          <w:u w:val="single"/>
-        </w:rPr>
-        <w:t>Results</w:t>
-      </w:r>
-    </w:p>
-    <w:p>
-      <w:pPr>
-        <w:spacing w:after="120"/>
-        <w:rPr>
-          <w:rFonts w:ascii="Arial" w:hAnsi="Arial" w:cs="Arial"/>
-          <w:sz w:val="22"/>
-          <w:szCs w:val="22"/>
-          <w:u w:val="single"/>
-        </w:rPr>
-      </w:pPr>
-      <w:r>
-        <w:rPr>
-          <w:rFonts w:ascii="Arial" w:hAnsi="Arial" w:cs="Arial"/>
-          <w:sz w:val="22"/>
-          <w:szCs w:val="22"/>
-          <w:u w:val="single"/>
-        </w:rPr>
-        <w:t>Connection to fellowship</w:t>
-      </w:r>
-    </w:p>
-    <w:p>
-      <w:pPr>
-        <w:spacing w:after="120"/>
-        <w:rPr>
-          <w:rFonts w:ascii="Arial" w:hAnsi="Arial" w:cs="Arial"/>
-          <w:b/>
-          <w:bCs/>
-          <w:sz w:val="22"/>
-          <w:szCs w:val="22"/>
-        </w:rPr>
-      </w:pPr>
-      <w:r>
-        <w:rPr>
-          <w:rFonts w:ascii="Arial" w:hAnsi="Arial" w:cs="Arial"/>
-          <w:b/>
-          <w:bCs/>
-          <w:sz w:val="22"/>
-          <w:szCs w:val="22"/>
-        </w:rPr>
-        <w:t>3 Savage lab - CRISPR tool development</w:t>
-      </w:r>
-    </w:p>
-    <w:p>
-      <w:pPr>
-        <w:spacing w:after="120"/>
-        <w:rPr>
-          <w:rFonts w:ascii="Arial" w:hAnsi="Arial" w:cs="Arial"/>
-          <w:sz w:val="22"/>
-          <w:szCs w:val="22"/>
-        </w:rPr>
-      </w:pPr>
-      <w:r>
-        <w:rPr>
-          <w:rFonts w:ascii="Arial" w:hAnsi="Arial" w:cs="Arial"/>
-          <w:sz w:val="22"/>
-          <w:szCs w:val="22"/>
-          <w:u w:val="single"/>
-        </w:rPr>
-        <w:t>Mentor</w:t>
-      </w:r>
-      <w:r>
-        <w:rPr>
-          <w:rFonts w:ascii="Arial" w:hAnsi="Arial" w:cs="Arial"/>
-          <w:sz w:val="22"/>
-          <w:szCs w:val="22"/>
-        </w:rPr>
-        <w:t xml:space="preserve"> Dr. David Savage</w:t>
-      </w:r>
-    </w:p>
-    <w:p>
-      <w:pPr>
-        <w:spacing w:after="120"/>
-        <w:rPr>
-          <w:rFonts w:ascii="Arial" w:hAnsi="Arial" w:cs="Arial"/>
-          <w:sz w:val="22"/>
-          <w:szCs w:val="22"/>
-        </w:rPr>
-      </w:pPr>
-      <w:r>
-        <w:rPr>
-          <w:rFonts w:ascii="Arial" w:hAnsi="Arial" w:cs="Arial"/>
-          <w:sz w:val="22"/>
-          <w:szCs w:val="22"/>
-          <w:u w:val="single"/>
-        </w:rPr>
-        <w:t>Role</w:t>
-      </w:r>
-      <w:r>
-        <w:rPr>
-          <w:rFonts w:ascii="Arial" w:hAnsi="Arial" w:cs="Arial"/>
-          <w:sz w:val="22"/>
-          <w:szCs w:val="22"/>
-        </w:rPr>
-        <w:t xml:space="preserve"> Graduate Student Researcher, Savage lab, University of California, Berkeley, 2016-2022</w:t>
-      </w:r>
-    </w:p>
-    <w:p>
-      <w:pPr>
-        <w:spacing w:after="120"/>
-        <w:rPr>
-          <w:rFonts w:ascii="Arial" w:hAnsi="Arial" w:cs="Arial"/>
-          <w:sz w:val="22"/>
-          <w:szCs w:val="22"/>
-          <w:u w:val="single"/>
-        </w:rPr>
-      </w:pPr>
-      <w:r>
-        <w:rPr>
-          <w:rFonts w:ascii="Arial" w:hAnsi="Arial" w:cs="Arial"/>
-          <w:sz w:val="22"/>
-          <w:szCs w:val="22"/>
-          <w:u w:val="single"/>
-        </w:rPr>
-        <w:t>Description</w:t>
-      </w:r>
-    </w:p>
-    <w:p>
-      <w:pPr>
-        <w:spacing w:after="120"/>
-        <w:rPr>
-          <w:rFonts w:ascii="Arial" w:hAnsi="Arial" w:cs="Arial"/>
-          <w:sz w:val="22"/>
-          <w:szCs w:val="22"/>
-          <w:u w:val="single"/>
-        </w:rPr>
-      </w:pPr>
-      <w:r>
-        <w:rPr>
-          <w:rFonts w:ascii="Arial" w:hAnsi="Arial" w:cs="Arial"/>
-          <w:sz w:val="22"/>
-          <w:szCs w:val="22"/>
-          <w:u w:val="single"/>
-        </w:rPr>
-        <w:t>Results</w:t>
-      </w:r>
-    </w:p>
-    <w:p>
-      <w:pPr>
-        <w:spacing w:after="120"/>
-        <w:rPr>
-          <w:rFonts w:ascii="Arial" w:hAnsi="Arial" w:cs="Arial"/>
-          <w:sz w:val="22"/>
-          <w:szCs w:val="22"/>
-          <w:u w:val="single"/>
-        </w:rPr>
-      </w:pPr>
-      <w:r>
-        <w:rPr>
-          <w:rFonts w:ascii="Arial" w:hAnsi="Arial" w:cs="Arial"/>
-          <w:sz w:val="22"/>
-          <w:szCs w:val="22"/>
-          <w:u w:val="single"/>
-        </w:rPr>
-        <w:t>Connection to fellowship</w:t>
-      </w:r>
-    </w:p>
-    <w:p>
-      <w:pPr>
-        <w:spacing w:after="120"/>
-        <w:rPr>
-          <w:rFonts w:ascii="Arial" w:hAnsi="Arial" w:cs="Arial"/>
-          <w:sz w:val="22"/>
-          <w:szCs w:val="22"/>
-        </w:rPr>
-      </w:pPr>
-      <w:r>
-        <w:rPr>
-          <w:rFonts w:ascii="Arial" w:hAnsi="Arial" w:cs="Arial"/>
-          <w:sz w:val="22"/>
-          <w:szCs w:val="22"/>
-        </w:rPr>
-        <w:t xml:space="preserve">Liu, T. Y., Knott, G. J., Smock, D. C. J., </w:t>
-      </w:r>
-      <w:r>
-        <w:rPr>
-          <w:rFonts w:ascii="Arial" w:hAnsi="Arial" w:cs="Arial"/>
-          <w:b/>
-          <w:bCs/>
-          <w:sz w:val="22"/>
-          <w:szCs w:val="22"/>
-        </w:rPr>
-        <w:t>Desmarais, J. J.</w:t>
-      </w:r>
-      <w:r>
-        <w:rPr>
-          <w:rFonts w:ascii="Arial" w:hAnsi="Arial" w:cs="Arial"/>
-          <w:sz w:val="22"/>
-          <w:szCs w:val="22"/>
-        </w:rPr>
-        <w:t xml:space="preserve">, Son, S., Bhuiya, A., Jakhanwal, S., Prywes, N., Agrawal, S., de León Derby, M. D., Switz, N. A., Armstrong, M., Harris, A. R., Charles, E. J., Thornton, B. W., Fozouni, P., Shu, J., Stephens, S. I., Kumar, G. R., Zhao, C., Mok, A., Iavarone, A. T., Escajeda, A. M., McIntosh, R., Kim, S. E., Dugan, E. J., IGI Testing Consortium, Pollard, K. S., Tan, M. X., Ott, M., Fletcher, D. A., Lareau, L. F., Hsu, P. D., Savage, D. F. &amp; Doudna, J. A. Accelerated RNA detection using tandem CRISPR nucleases. </w:t>
+        <w:t>, Oltrogge, L. M., Fischer, W. W., Singer, S. W. &amp; Savage, D. F. Trajectories for the evolution of bacterial CO</w:t>
+      </w:r>
+      <w:r>
+        <w:rPr>
+          <w:rFonts w:ascii="Arial" w:hAnsi="Arial" w:cs="Arial"/>
+          <w:sz w:val="22"/>
+          <w:szCs w:val="22"/>
+          <w:vertAlign w:val="subscript"/>
+        </w:rPr>
+        <w:t>2</w:t>
+      </w:r>
+      <w:r>
+        <w:rPr>
+          <w:rFonts w:ascii="Arial" w:hAnsi="Arial" w:cs="Arial"/>
+          <w:sz w:val="22"/>
+          <w:szCs w:val="22"/>
+        </w:rPr>
+        <w:t xml:space="preserve">-concentrating mechanisms. </w:t>
       </w:r>
       <w:r>
         <w:rPr>
@@ -3186,68 +3184,691 @@
           <w:sz w:val="22"/>
           <w:szCs w:val="22"/>
         </w:rPr>
-        <w:t>Nat. Chem. Biol.</w:t>
-      </w:r>
-      <w:r>
-        <w:rPr>
-          <w:rFonts w:ascii="Arial" w:hAnsi="Arial" w:cs="Arial"/>
-          <w:sz w:val="22"/>
-          <w:szCs w:val="22"/>
-        </w:rPr>
-        <w:t xml:space="preserve"> 1–7 (2021). doi:10.1101/2021.03.19.21253328</w:t>
-      </w:r>
-    </w:p>
-    <w:p>
-      <w:pPr>
-        <w:spacing w:after="120"/>
-        <w:rPr>
-          <w:rFonts w:ascii="Arial" w:hAnsi="Arial" w:cs="Arial"/>
-          <w:sz w:val="22"/>
-          <w:szCs w:val="22"/>
-          <w:u w:val="single"/>
-        </w:rPr>
-      </w:pPr>
-      <w:r>
-        <w:rPr>
-          <w:rFonts w:ascii="Arial" w:hAnsi="Arial" w:cs="Arial"/>
-          <w:sz w:val="22"/>
-          <w:szCs w:val="22"/>
-        </w:rPr>
-        <w:t>Liu, J.</w:t>
-      </w:r>
-      <w:r>
-        <w:rPr>
-          <w:rFonts w:ascii="Arial" w:hAnsi="Arial" w:cs="Arial"/>
-          <w:sz w:val="22"/>
-          <w:szCs w:val="22"/>
-        </w:rPr>
-        <w:t xml:space="preserve"> </w:t>
-      </w:r>
-      <w:r>
-        <w:rPr>
-          <w:rFonts w:ascii="Arial" w:hAnsi="Arial" w:cs="Arial"/>
-          <w:sz w:val="22"/>
-          <w:szCs w:val="22"/>
-        </w:rPr>
-        <w:t xml:space="preserve">J., Orlova, N., Oakes, B. L., Ma, E., Spinner, H. B., Baney, K. L. M., Chuck, J., Tan, D., Knott, G. J., Harrington, L. B., Al-Shayeb, B., Wagner, A., Brötzmann, J., Staahl, B. T., Taylor, K. L., </w:t>
-      </w:r>
-      <w:r>
-        <w:rPr>
-          <w:rFonts w:ascii="Arial" w:hAnsi="Arial" w:cs="Arial"/>
-          <w:b/>
-          <w:bCs/>
-          <w:sz w:val="22"/>
-          <w:szCs w:val="22"/>
-        </w:rPr>
-        <w:t>Desmarais, J.</w:t>
-      </w:r>
-      <w:r>
-        <w:rPr>
-          <w:rFonts w:ascii="Arial" w:hAnsi="Arial" w:cs="Arial"/>
-          <w:sz w:val="22"/>
-          <w:szCs w:val="22"/>
-        </w:rPr>
-        <w:t xml:space="preserve">, Nogales, E. &amp; Doudna, J. A. CasX enzymes comprise a distinct family of RNA-guided genome editors. </w:t>
+        <w:t>Proceedings of the National Academy of Sciences</w:t>
+      </w:r>
+      <w:r>
+        <w:rPr>
+          <w:rFonts w:ascii="Arial" w:hAnsi="Arial" w:cs="Arial"/>
+          <w:sz w:val="22"/>
+          <w:szCs w:val="22"/>
+        </w:rPr>
+        <w:t xml:space="preserve"> </w:t>
+      </w:r>
+      <w:r>
+        <w:rPr>
+          <w:rFonts w:ascii="Arial" w:hAnsi="Arial" w:cs="Arial"/>
+          <w:b/>
+          <w:bCs/>
+          <w:sz w:val="22"/>
+          <w:szCs w:val="22"/>
+        </w:rPr>
+        <w:t>119,</w:t>
+      </w:r>
+      <w:r>
+        <w:rPr>
+          <w:rFonts w:ascii="Arial" w:hAnsi="Arial" w:cs="Arial"/>
+          <w:sz w:val="22"/>
+          <w:szCs w:val="22"/>
+        </w:rPr>
+        <w:t xml:space="preserve"> e2210539119 (2022).</w:t>
+      </w:r>
+    </w:p>
+    <w:p>
+      <w:pPr>
+        <w:spacing w:after="120"/>
+        <w:rPr>
+          <w:rFonts w:ascii="Arial" w:hAnsi="Arial" w:cs="Arial"/>
+          <w:sz w:val="22"/>
+          <w:szCs w:val="22"/>
+        </w:rPr>
+      </w:pPr>
+      <w:r>
+        <w:rPr>
+          <w:rFonts w:ascii="Arial" w:hAnsi="Arial" w:cs="Arial"/>
+          <w:b/>
+          <w:bCs/>
+          <w:sz w:val="22"/>
+          <w:szCs w:val="22"/>
+        </w:rPr>
+        <w:t>Desmarais, J. J.</w:t>
+      </w:r>
+      <w:r>
+        <w:rPr>
+          <w:rFonts w:ascii="Arial" w:hAnsi="Arial" w:cs="Arial"/>
+          <w:sz w:val="22"/>
+          <w:szCs w:val="22"/>
+        </w:rPr>
+        <w:t>, Flamholz, A. I., Blikstad, C., Dugan, E. J., Laughlin, T. G., Oltrogge, L. M., Chen, A. W., Wetmore, K., Diamond, S., Wang, J. Y. &amp; Savage, D. F.</w:t>
+      </w:r>
+      <w:r>
+        <w:rPr>
+          <w:rFonts w:ascii="Arial" w:hAnsi="Arial" w:cs="Arial"/>
+          <w:sz w:val="22"/>
+          <w:szCs w:val="22"/>
+        </w:rPr>
+        <w:t xml:space="preserve"> </w:t>
+      </w:r>
+      <w:r>
+        <w:rPr>
+          <w:rFonts w:ascii="Arial" w:hAnsi="Arial" w:cs="Arial"/>
+          <w:sz w:val="22"/>
+          <w:szCs w:val="22"/>
+        </w:rPr>
+        <w:t>DABs Accumulate Bicarbonate. Gordon Research Conference - Photosynthesis; 2019; Sunday River Resort, Maine.</w:t>
+      </w:r>
+    </w:p>
+    <w:p>
+      <w:pPr>
+        <w:spacing w:after="120"/>
+        <w:rPr>
+          <w:rFonts w:ascii="Arial" w:hAnsi="Arial" w:cs="Arial"/>
+          <w:sz w:val="22"/>
+          <w:szCs w:val="22"/>
+        </w:rPr>
+      </w:pPr>
+      <w:r>
+        <w:rPr>
+          <w:rFonts w:ascii="Arial" w:hAnsi="Arial" w:cs="Arial"/>
+          <w:b/>
+          <w:bCs/>
+          <w:sz w:val="22"/>
+          <w:szCs w:val="22"/>
+        </w:rPr>
+        <w:t>Desmarais, J. J.</w:t>
+      </w:r>
+      <w:r>
+        <w:rPr>
+          <w:rFonts w:ascii="Arial" w:hAnsi="Arial" w:cs="Arial"/>
+          <w:sz w:val="22"/>
+          <w:szCs w:val="22"/>
+        </w:rPr>
+        <w:t>,</w:t>
+      </w:r>
+      <w:r>
+        <w:rPr>
+          <w:rFonts w:ascii="Arial" w:hAnsi="Arial" w:cs="Arial"/>
+          <w:sz w:val="22"/>
+          <w:szCs w:val="22"/>
+        </w:rPr>
+        <w:t xml:space="preserve"> </w:t>
+      </w:r>
+      <w:r>
+        <w:rPr>
+          <w:rFonts w:ascii="Arial" w:hAnsi="Arial" w:cs="Arial"/>
+          <w:sz w:val="22"/>
+          <w:szCs w:val="22"/>
+        </w:rPr>
+        <w:t>Chen</w:t>
+      </w:r>
+      <w:r>
+        <w:rPr>
+          <w:rFonts w:ascii="Arial" w:hAnsi="Arial" w:cs="Arial"/>
+          <w:sz w:val="22"/>
+          <w:szCs w:val="22"/>
+        </w:rPr>
+        <w:t>,</w:t>
+      </w:r>
+      <w:r>
+        <w:rPr>
+          <w:rFonts w:ascii="Arial" w:hAnsi="Arial" w:cs="Arial"/>
+          <w:sz w:val="22"/>
+          <w:szCs w:val="22"/>
+        </w:rPr>
+        <w:t xml:space="preserve"> A</w:t>
+      </w:r>
+      <w:r>
+        <w:rPr>
+          <w:rFonts w:ascii="Arial" w:hAnsi="Arial" w:cs="Arial"/>
+          <w:sz w:val="22"/>
+          <w:szCs w:val="22"/>
+        </w:rPr>
+        <w:t xml:space="preserve">. </w:t>
+      </w:r>
+      <w:r>
+        <w:rPr>
+          <w:rFonts w:ascii="Arial" w:hAnsi="Arial" w:cs="Arial"/>
+          <w:sz w:val="22"/>
+          <w:szCs w:val="22"/>
+        </w:rPr>
+        <w:t>W</w:t>
+      </w:r>
+      <w:r>
+        <w:rPr>
+          <w:rFonts w:ascii="Arial" w:hAnsi="Arial" w:cs="Arial"/>
+          <w:sz w:val="22"/>
+          <w:szCs w:val="22"/>
+        </w:rPr>
+        <w:t>.</w:t>
+      </w:r>
+      <w:r>
+        <w:rPr>
+          <w:rFonts w:ascii="Arial" w:hAnsi="Arial" w:cs="Arial"/>
+          <w:sz w:val="22"/>
+          <w:szCs w:val="22"/>
+        </w:rPr>
+        <w:t>, Savage</w:t>
+      </w:r>
+      <w:r>
+        <w:rPr>
+          <w:rFonts w:ascii="Arial" w:hAnsi="Arial" w:cs="Arial"/>
+          <w:sz w:val="22"/>
+          <w:szCs w:val="22"/>
+        </w:rPr>
+        <w:t>,</w:t>
+      </w:r>
+      <w:r>
+        <w:rPr>
+          <w:rFonts w:ascii="Arial" w:hAnsi="Arial" w:cs="Arial"/>
+          <w:sz w:val="22"/>
+          <w:szCs w:val="22"/>
+        </w:rPr>
+        <w:t xml:space="preserve"> D</w:t>
+      </w:r>
+      <w:r>
+        <w:rPr>
+          <w:rFonts w:ascii="Arial" w:hAnsi="Arial" w:cs="Arial"/>
+          <w:sz w:val="22"/>
+          <w:szCs w:val="22"/>
+        </w:rPr>
+        <w:t xml:space="preserve">. </w:t>
+      </w:r>
+      <w:r>
+        <w:rPr>
+          <w:rFonts w:ascii="Arial" w:hAnsi="Arial" w:cs="Arial"/>
+          <w:sz w:val="22"/>
+          <w:szCs w:val="22"/>
+        </w:rPr>
+        <w:t>F. The essential gene set for bacterial carbon concentration. Western Photosynthesis Conference; 2018; Biosphere 2, Oracle, Arizona.</w:t>
+      </w:r>
+    </w:p>
+    <w:p>
+      <w:pPr>
+        <w:spacing w:after="120"/>
+        <w:rPr>
+          <w:rFonts w:ascii="Arial" w:hAnsi="Arial" w:cs="Arial"/>
+          <w:b/>
+          <w:bCs/>
+          <w:sz w:val="22"/>
+          <w:szCs w:val="22"/>
+        </w:rPr>
+      </w:pPr>
+      <w:r>
+        <w:rPr>
+          <w:rFonts w:ascii="Arial" w:hAnsi="Arial" w:cs="Arial"/>
+          <w:b/>
+          <w:bCs/>
+          <w:sz w:val="22"/>
+          <w:szCs w:val="22"/>
+        </w:rPr>
+        <w:t>2 Savage lab - Protein engineering</w:t>
+      </w:r>
+    </w:p>
+    <w:p>
+      <w:pPr>
+        <w:spacing w:after="120"/>
+        <w:rPr>
+          <w:rFonts w:ascii="Arial" w:hAnsi="Arial" w:cs="Arial"/>
+          <w:sz w:val="22"/>
+          <w:szCs w:val="22"/>
+        </w:rPr>
+      </w:pPr>
+      <w:r>
+        <w:rPr>
+          <w:rFonts w:ascii="Arial" w:hAnsi="Arial" w:cs="Arial"/>
+          <w:sz w:val="22"/>
+          <w:szCs w:val="22"/>
+          <w:u w:val="single"/>
+        </w:rPr>
+        <w:t>Mentor</w:t>
+      </w:r>
+      <w:r>
+        <w:rPr>
+          <w:rFonts w:ascii="Arial" w:hAnsi="Arial" w:cs="Arial"/>
+          <w:sz w:val="22"/>
+          <w:szCs w:val="22"/>
+        </w:rPr>
+        <w:t xml:space="preserve"> Dr. David Savage</w:t>
+      </w:r>
+    </w:p>
+    <w:p>
+      <w:pPr>
+        <w:spacing w:after="120"/>
+        <w:rPr>
+          <w:rFonts w:ascii="Arial" w:hAnsi="Arial" w:cs="Arial"/>
+          <w:sz w:val="22"/>
+          <w:szCs w:val="22"/>
+        </w:rPr>
+      </w:pPr>
+      <w:r>
+        <w:rPr>
+          <w:rFonts w:ascii="Arial" w:hAnsi="Arial" w:cs="Arial"/>
+          <w:sz w:val="22"/>
+          <w:szCs w:val="22"/>
+          <w:u w:val="single"/>
+        </w:rPr>
+        <w:t>Role</w:t>
+      </w:r>
+      <w:r>
+        <w:rPr>
+          <w:rFonts w:ascii="Arial" w:hAnsi="Arial" w:cs="Arial"/>
+          <w:sz w:val="22"/>
+          <w:szCs w:val="22"/>
+        </w:rPr>
+        <w:t xml:space="preserve"> Graduate Student Researcher, Savage lab, University of California, Berkeley, 2016-2022</w:t>
+      </w:r>
+    </w:p>
+    <w:p>
+      <w:pPr>
+        <w:spacing w:after="120"/>
+        <w:rPr>
+          <w:rFonts w:ascii="Arial" w:hAnsi="Arial" w:cs="Arial"/>
+          <w:sz w:val="22"/>
+          <w:szCs w:val="22"/>
+        </w:rPr>
+      </w:pPr>
+      <w:r>
+        <w:rPr>
+          <w:rFonts w:ascii="Arial" w:hAnsi="Arial" w:cs="Arial"/>
+          <w:sz w:val="22"/>
+          <w:szCs w:val="22"/>
+          <w:u w:val="single"/>
+        </w:rPr>
+        <w:t>Description</w:t>
+      </w:r>
+      <w:r>
+        <w:rPr>
+          <w:rFonts w:ascii="Arial" w:hAnsi="Arial" w:cs="Arial"/>
+          <w:sz w:val="22"/>
+          <w:szCs w:val="22"/>
+        </w:rPr>
+        <w:t xml:space="preserve"> </w:t>
+      </w:r>
+      <w:r>
+        <w:rPr>
+          <w:rFonts w:ascii="Arial" w:hAnsi="Arial" w:cs="Arial"/>
+          <w:sz w:val="22"/>
+          <w:szCs w:val="22"/>
+        </w:rPr>
+        <w:t xml:space="preserve">In the second half of graduate school, I began working on applying my interest in massively parallel assays and quantitative phenotypes to understanding the fitness landscape of </w:t>
+      </w:r>
+      <w:proofErr w:type="spellStart"/>
+      <w:proofErr w:type="gramStart"/>
+      <w:r>
+        <w:rPr>
+          <w:rFonts w:ascii="Arial" w:hAnsi="Arial" w:cs="Arial"/>
+          <w:sz w:val="22"/>
+          <w:szCs w:val="22"/>
+        </w:rPr>
+        <w:t>proteins.</w:t>
+      </w:r>
+      <w:r>
+        <w:rPr>
+          <w:rFonts w:ascii="Arial" w:hAnsi="Arial" w:cs="Arial"/>
+          <w:sz w:val="22"/>
+          <w:szCs w:val="22"/>
+        </w:rPr>
+        <w:t>Most</w:t>
+      </w:r>
+      <w:proofErr w:type="spellEnd"/>
+      <w:proofErr w:type="gramEnd"/>
+      <w:r>
+        <w:rPr>
+          <w:rFonts w:ascii="Arial" w:hAnsi="Arial" w:cs="Arial"/>
+          <w:sz w:val="22"/>
+          <w:szCs w:val="22"/>
+        </w:rPr>
+        <w:t xml:space="preserve"> efforts to map the fitness landscape of proteins have focused on mutational scans. These efforts rely on generating all single amino acid changes in a protein and evaluating the effect on a phenotype of interest</w:t>
+      </w:r>
+      <w:r>
+        <w:rPr>
+          <w:rFonts w:ascii="Arial" w:hAnsi="Arial" w:cs="Arial"/>
+          <w:sz w:val="22"/>
+          <w:szCs w:val="22"/>
+        </w:rPr>
+        <w:t xml:space="preserve"> in a massively parallel assay</w:t>
+      </w:r>
+      <w:r>
+        <w:rPr>
+          <w:rFonts w:ascii="Arial" w:hAnsi="Arial" w:cs="Arial"/>
+          <w:sz w:val="22"/>
+          <w:szCs w:val="22"/>
+        </w:rPr>
+        <w:t xml:space="preserve">. However, single mutant libraries </w:t>
+      </w:r>
+      <w:r>
+        <w:rPr>
+          <w:rFonts w:ascii="Arial" w:hAnsi="Arial" w:cs="Arial"/>
+          <w:sz w:val="22"/>
+          <w:szCs w:val="22"/>
+        </w:rPr>
+        <w:t>can be</w:t>
+      </w:r>
+      <w:r>
+        <w:rPr>
+          <w:rFonts w:ascii="Arial" w:hAnsi="Arial" w:cs="Arial"/>
+          <w:sz w:val="22"/>
+          <w:szCs w:val="22"/>
+        </w:rPr>
+        <w:t xml:space="preserve"> difficult to generate</w:t>
+      </w:r>
+      <w:r>
+        <w:rPr>
+          <w:rFonts w:ascii="Arial" w:hAnsi="Arial" w:cs="Arial"/>
+          <w:sz w:val="22"/>
+          <w:szCs w:val="22"/>
+        </w:rPr>
+        <w:t xml:space="preserve">. Further, only considering single mutants restricts the data to the effect of the mutant in the wild type sequence context effects which can change as sequence context changes. In order to overcome these issues, I set out to develop a method for mapping the protein fitness landscape using random mutant libraries. Random libraries are easier to generate and each can mutant be seen in multiple contexts providing more information on the mutations effect. </w:t>
+      </w:r>
+      <w:r>
+        <w:rPr>
+          <w:rFonts w:ascii="Arial" w:hAnsi="Arial" w:cs="Arial"/>
+          <w:sz w:val="22"/>
+          <w:szCs w:val="22"/>
+        </w:rPr>
+        <w:t xml:space="preserve">In this work, I focused on Dihydrofolate reductase an enzyme </w:t>
+      </w:r>
+      <w:r>
+        <w:rPr>
+          <w:rFonts w:ascii="Arial" w:hAnsi="Arial" w:cs="Arial"/>
+          <w:sz w:val="22"/>
+          <w:szCs w:val="22"/>
+        </w:rPr>
+        <w:t>that catalyzes</w:t>
+      </w:r>
+      <w:r>
+        <w:rPr>
+          <w:rFonts w:ascii="Arial" w:hAnsi="Arial" w:cs="Arial"/>
+          <w:sz w:val="22"/>
+          <w:szCs w:val="22"/>
+        </w:rPr>
+        <w:t xml:space="preserve"> an essential step of nucleotide and amino acid synthesis and a target of antimalarials, </w:t>
+      </w:r>
+      <w:proofErr w:type="spellStart"/>
+      <w:r>
+        <w:rPr>
+          <w:rFonts w:ascii="Arial" w:hAnsi="Arial" w:cs="Arial"/>
+          <w:sz w:val="22"/>
+          <w:szCs w:val="22"/>
+        </w:rPr>
+        <w:t>antibacterials</w:t>
+      </w:r>
+      <w:proofErr w:type="spellEnd"/>
+      <w:r>
+        <w:rPr>
+          <w:rFonts w:ascii="Arial" w:hAnsi="Arial" w:cs="Arial"/>
+          <w:sz w:val="22"/>
+          <w:szCs w:val="22"/>
+        </w:rPr>
+        <w:t>, and antifungals.</w:t>
+      </w:r>
+      <w:r>
+        <w:rPr>
+          <w:rFonts w:ascii="Arial" w:hAnsi="Arial" w:cs="Arial"/>
+          <w:sz w:val="22"/>
+          <w:szCs w:val="22"/>
+        </w:rPr>
+        <w:t xml:space="preserve"> </w:t>
+      </w:r>
+      <w:r>
+        <w:rPr>
+          <w:rFonts w:ascii="Arial" w:hAnsi="Arial" w:cs="Arial"/>
+          <w:sz w:val="22"/>
+          <w:szCs w:val="22"/>
+        </w:rPr>
+        <w:t xml:space="preserve">I generated libraries of random mutants with error-prone PCR and measured kcat/km with a massively parallel growth assay that I calibrated using enzymes with known kinetic parameters. I then tested different </w:t>
+      </w:r>
+      <w:r>
+        <w:rPr>
+          <w:rFonts w:ascii="Arial" w:hAnsi="Arial" w:cs="Arial"/>
+          <w:sz w:val="22"/>
+          <w:szCs w:val="22"/>
+        </w:rPr>
+        <w:t xml:space="preserve">models for their ability to learn mutant effects using cross validation. I focused on comparisons between linear models, general epistatic models, and neural networks. I also tested adding phylogenetic information about specific epistasis by evaluating the effect of including a </w:t>
+      </w:r>
+      <w:proofErr w:type="spellStart"/>
+      <w:r>
+        <w:rPr>
+          <w:rFonts w:ascii="Arial" w:hAnsi="Arial" w:cs="Arial"/>
+          <w:sz w:val="22"/>
+          <w:szCs w:val="22"/>
+        </w:rPr>
+        <w:t>potts</w:t>
+      </w:r>
+      <w:proofErr w:type="spellEnd"/>
+      <w:r>
+        <w:rPr>
+          <w:rFonts w:ascii="Arial" w:hAnsi="Arial" w:cs="Arial"/>
+          <w:sz w:val="22"/>
+          <w:szCs w:val="22"/>
+        </w:rPr>
+        <w:t xml:space="preserve"> model energy as an additional feature for each mutant. I found that </w:t>
+      </w:r>
+      <w:r>
+        <w:rPr>
+          <w:rFonts w:ascii="Arial" w:hAnsi="Arial" w:cs="Arial"/>
+          <w:sz w:val="22"/>
+          <w:szCs w:val="22"/>
+        </w:rPr>
+        <w:t xml:space="preserve">general epistasis models performed similarly to neural nets even with far fewer parameters and they both showed marginal benefits from the inclusion of phylogenetic information. In order to test how well each model type extrapolated, I used simulated annealing, greedy optimization, and genetic optimization to design new mutants for each model. I selected mutants </w:t>
+      </w:r>
+      <w:r>
+        <w:rPr>
+          <w:rFonts w:ascii="Arial" w:hAnsi="Arial" w:cs="Arial"/>
+          <w:sz w:val="22"/>
+          <w:szCs w:val="22"/>
+        </w:rPr>
+        <w:t>predicted to have high growth rates across a wide range of mutation numbers from each model and optimization strategy and built a set of 12,000 to test in a massively parallel growth assay. Initial results from the experiment look good, but we are still waiting for the sequencing results back from the final experiment. We hope to publish the work once this data comes in and is analyzed.</w:t>
+      </w:r>
+    </w:p>
+    <w:p>
+      <w:pPr>
+        <w:spacing w:after="120"/>
+        <w:rPr>
+          <w:rFonts w:ascii="Arial" w:hAnsi="Arial" w:cs="Arial"/>
+          <w:sz w:val="22"/>
+          <w:szCs w:val="22"/>
+          <w:u w:val="single"/>
+        </w:rPr>
+      </w:pPr>
+      <w:r>
+        <w:rPr>
+          <w:rFonts w:ascii="Arial" w:hAnsi="Arial" w:cs="Arial"/>
+          <w:sz w:val="22"/>
+          <w:szCs w:val="22"/>
+          <w:u w:val="single"/>
+        </w:rPr>
+        <w:t>Connection to fellowship</w:t>
+      </w:r>
+    </w:p>
+    <w:p>
+      <w:pPr>
+        <w:spacing w:after="120"/>
+        <w:rPr>
+          <w:rFonts w:ascii="Arial" w:hAnsi="Arial" w:cs="Arial"/>
+          <w:b/>
+          <w:bCs/>
+          <w:sz w:val="22"/>
+          <w:szCs w:val="22"/>
+        </w:rPr>
+      </w:pPr>
+      <w:r>
+        <w:rPr>
+          <w:rFonts w:ascii="Arial" w:hAnsi="Arial" w:cs="Arial"/>
+          <w:b/>
+          <w:bCs/>
+          <w:sz w:val="22"/>
+          <w:szCs w:val="22"/>
+        </w:rPr>
+        <w:lastRenderedPageBreak/>
+        <w:t>3 Savage lab - CRISPR tool development</w:t>
+      </w:r>
+    </w:p>
+    <w:p>
+      <w:pPr>
+        <w:spacing w:after="120"/>
+        <w:rPr>
+          <w:rFonts w:ascii="Arial" w:hAnsi="Arial" w:cs="Arial"/>
+          <w:sz w:val="22"/>
+          <w:szCs w:val="22"/>
+        </w:rPr>
+      </w:pPr>
+      <w:r>
+        <w:rPr>
+          <w:rFonts w:ascii="Arial" w:hAnsi="Arial" w:cs="Arial"/>
+          <w:sz w:val="22"/>
+          <w:szCs w:val="22"/>
+          <w:u w:val="single"/>
+        </w:rPr>
+        <w:t>Mentor</w:t>
+      </w:r>
+      <w:r>
+        <w:rPr>
+          <w:rFonts w:ascii="Arial" w:hAnsi="Arial" w:cs="Arial"/>
+          <w:sz w:val="22"/>
+          <w:szCs w:val="22"/>
+        </w:rPr>
+        <w:t xml:space="preserve"> Dr. David Savage</w:t>
+      </w:r>
+    </w:p>
+    <w:p>
+      <w:pPr>
+        <w:spacing w:after="120"/>
+        <w:rPr>
+          <w:rFonts w:ascii="Arial" w:hAnsi="Arial" w:cs="Arial"/>
+          <w:sz w:val="22"/>
+          <w:szCs w:val="22"/>
+        </w:rPr>
+      </w:pPr>
+      <w:r>
+        <w:rPr>
+          <w:rFonts w:ascii="Arial" w:hAnsi="Arial" w:cs="Arial"/>
+          <w:sz w:val="22"/>
+          <w:szCs w:val="22"/>
+          <w:u w:val="single"/>
+        </w:rPr>
+        <w:t>Role</w:t>
+      </w:r>
+      <w:r>
+        <w:rPr>
+          <w:rFonts w:ascii="Arial" w:hAnsi="Arial" w:cs="Arial"/>
+          <w:sz w:val="22"/>
+          <w:szCs w:val="22"/>
+        </w:rPr>
+        <w:t xml:space="preserve"> Graduate Student Researcher, Savage lab, University of California, Berkeley, 2016-2022</w:t>
+      </w:r>
+    </w:p>
+    <w:p>
+      <w:pPr>
+        <w:spacing w:after="120"/>
+        <w:rPr>
+          <w:rFonts w:ascii="Arial" w:hAnsi="Arial" w:cs="Arial"/>
+          <w:sz w:val="22"/>
+          <w:szCs w:val="22"/>
+          <w:u w:val="single"/>
+        </w:rPr>
+      </w:pPr>
+      <w:r>
+        <w:rPr>
+          <w:rFonts w:ascii="Arial" w:hAnsi="Arial" w:cs="Arial"/>
+          <w:sz w:val="22"/>
+          <w:szCs w:val="22"/>
+          <w:u w:val="single"/>
+        </w:rPr>
+        <w:t>Description</w:t>
+      </w:r>
+    </w:p>
+    <w:p>
+      <w:pPr>
+        <w:spacing w:after="120"/>
+        <w:rPr>
+          <w:rFonts w:ascii="Arial" w:hAnsi="Arial" w:cs="Arial"/>
+          <w:sz w:val="22"/>
+          <w:szCs w:val="22"/>
+          <w:u w:val="single"/>
+        </w:rPr>
+      </w:pPr>
+      <w:r>
+        <w:rPr>
+          <w:rFonts w:ascii="Arial" w:hAnsi="Arial" w:cs="Arial"/>
+          <w:sz w:val="22"/>
+          <w:szCs w:val="22"/>
+          <w:u w:val="single"/>
+        </w:rPr>
+        <w:t>Results</w:t>
+      </w:r>
+    </w:p>
+    <w:p>
+      <w:pPr>
+        <w:spacing w:after="120"/>
+        <w:rPr>
+          <w:rFonts w:ascii="Arial" w:hAnsi="Arial" w:cs="Arial"/>
+          <w:sz w:val="22"/>
+          <w:szCs w:val="22"/>
+          <w:u w:val="single"/>
+        </w:rPr>
+      </w:pPr>
+      <w:r>
+        <w:rPr>
+          <w:rFonts w:ascii="Arial" w:hAnsi="Arial" w:cs="Arial"/>
+          <w:sz w:val="22"/>
+          <w:szCs w:val="22"/>
+          <w:u w:val="single"/>
+        </w:rPr>
+        <w:t>Connection to fellowship</w:t>
+      </w:r>
+    </w:p>
+    <w:p>
+      <w:pPr>
+        <w:spacing w:after="120"/>
+        <w:rPr>
+          <w:rFonts w:ascii="Arial" w:hAnsi="Arial" w:cs="Arial"/>
+          <w:sz w:val="22"/>
+          <w:szCs w:val="22"/>
+        </w:rPr>
+      </w:pPr>
+      <w:r>
+        <w:rPr>
+          <w:rFonts w:ascii="Arial" w:hAnsi="Arial" w:cs="Arial"/>
+          <w:sz w:val="22"/>
+          <w:szCs w:val="22"/>
+        </w:rPr>
+        <w:t xml:space="preserve">Liu, T. Y., Knott, G. J., Smock, D. C. J., </w:t>
+      </w:r>
+      <w:r>
+        <w:rPr>
+          <w:rFonts w:ascii="Arial" w:hAnsi="Arial" w:cs="Arial"/>
+          <w:b/>
+          <w:bCs/>
+          <w:sz w:val="22"/>
+          <w:szCs w:val="22"/>
+        </w:rPr>
+        <w:t>Desmarais, J. J.</w:t>
+      </w:r>
+      <w:r>
+        <w:rPr>
+          <w:rFonts w:ascii="Arial" w:hAnsi="Arial" w:cs="Arial"/>
+          <w:sz w:val="22"/>
+          <w:szCs w:val="22"/>
+        </w:rPr>
+        <w:t xml:space="preserve">, Son, S., Bhuiya, A., Jakhanwal, S., Prywes, N., Agrawal, S., de León Derby, M. D., Switz, N. A., Armstrong, M., Harris, A. R., Charles, E. J., Thornton, B. W., Fozouni, P., Shu, J., Stephens, S. I., Kumar, G. R., Zhao, C., </w:t>
+      </w:r>
+      <w:proofErr w:type="spellStart"/>
+      <w:r>
+        <w:rPr>
+          <w:rFonts w:ascii="Arial" w:hAnsi="Arial" w:cs="Arial"/>
+          <w:sz w:val="22"/>
+          <w:szCs w:val="22"/>
+        </w:rPr>
+        <w:t>Mok</w:t>
+      </w:r>
+      <w:proofErr w:type="spellEnd"/>
+      <w:r>
+        <w:rPr>
+          <w:rFonts w:ascii="Arial" w:hAnsi="Arial" w:cs="Arial"/>
+          <w:sz w:val="22"/>
+          <w:szCs w:val="22"/>
+        </w:rPr>
+        <w:t xml:space="preserve">, A., Iavarone, A. T., Escajeda, A. M., McIntosh, R., Kim, S. E., Dugan, E. J., IGI Testing Consortium, Pollard, K. S., Tan, M. X., Ott, M., Fletcher, D. A., Lareau, L. F., Hsu, P. D., Savage, D. F. &amp; Doudna, J. A. Accelerated RNA detection using tandem CRISPR nucleases. </w:t>
       </w:r>
       <w:r>
         <w:rPr>
@@ -3257,6 +3878,185 @@
           <w:sz w:val="22"/>
           <w:szCs w:val="22"/>
         </w:rPr>
+        <w:t>Nat. Chem. Biol.</w:t>
+      </w:r>
+      <w:r>
+        <w:rPr>
+          <w:rFonts w:ascii="Arial" w:hAnsi="Arial" w:cs="Arial"/>
+          <w:sz w:val="22"/>
+          <w:szCs w:val="22"/>
+        </w:rPr>
+        <w:t xml:space="preserve"> 1–7 (2021). doi:10.1101/2021.03.19.21253328</w:t>
+      </w:r>
+    </w:p>
+    <w:p>
+      <w:pPr>
+        <w:spacing w:after="120"/>
+        <w:rPr>
+          <w:rFonts w:ascii="Arial" w:hAnsi="Arial" w:cs="Arial"/>
+          <w:sz w:val="22"/>
+          <w:szCs w:val="22"/>
+          <w:u w:val="single"/>
+        </w:rPr>
+      </w:pPr>
+      <w:r>
+        <w:rPr>
+          <w:rFonts w:ascii="Arial" w:hAnsi="Arial" w:cs="Arial"/>
+          <w:sz w:val="22"/>
+          <w:szCs w:val="22"/>
+        </w:rPr>
+        <w:t>Liu, J.</w:t>
+      </w:r>
+      <w:r>
+        <w:rPr>
+          <w:rFonts w:ascii="Arial" w:hAnsi="Arial" w:cs="Arial"/>
+          <w:sz w:val="22"/>
+          <w:szCs w:val="22"/>
+        </w:rPr>
+        <w:t xml:space="preserve"> </w:t>
+      </w:r>
+      <w:r>
+        <w:rPr>
+          <w:rFonts w:ascii="Arial" w:hAnsi="Arial" w:cs="Arial"/>
+          <w:sz w:val="22"/>
+          <w:szCs w:val="22"/>
+        </w:rPr>
+        <w:t xml:space="preserve">J., </w:t>
+      </w:r>
+      <w:proofErr w:type="spellStart"/>
+      <w:r>
+        <w:rPr>
+          <w:rFonts w:ascii="Arial" w:hAnsi="Arial" w:cs="Arial"/>
+          <w:sz w:val="22"/>
+          <w:szCs w:val="22"/>
+        </w:rPr>
+        <w:t>Orlova</w:t>
+      </w:r>
+      <w:proofErr w:type="spellEnd"/>
+      <w:r>
+        <w:rPr>
+          <w:rFonts w:ascii="Arial" w:hAnsi="Arial" w:cs="Arial"/>
+          <w:sz w:val="22"/>
+          <w:szCs w:val="22"/>
+        </w:rPr>
+        <w:t xml:space="preserve">, N., Oakes, B. L., Ma, E., Spinner, H. B., </w:t>
+      </w:r>
+      <w:proofErr w:type="spellStart"/>
+      <w:r>
+        <w:rPr>
+          <w:rFonts w:ascii="Arial" w:hAnsi="Arial" w:cs="Arial"/>
+          <w:sz w:val="22"/>
+          <w:szCs w:val="22"/>
+        </w:rPr>
+        <w:t>Baney</w:t>
+      </w:r>
+      <w:proofErr w:type="spellEnd"/>
+      <w:r>
+        <w:rPr>
+          <w:rFonts w:ascii="Arial" w:hAnsi="Arial" w:cs="Arial"/>
+          <w:sz w:val="22"/>
+          <w:szCs w:val="22"/>
+        </w:rPr>
+        <w:t>, K. L. M., Chuck, J., Tan, D., Knott, G. J., Harrington, L. B., Al-</w:t>
+      </w:r>
+      <w:proofErr w:type="spellStart"/>
+      <w:r>
+        <w:rPr>
+          <w:rFonts w:ascii="Arial" w:hAnsi="Arial" w:cs="Arial"/>
+          <w:sz w:val="22"/>
+          <w:szCs w:val="22"/>
+        </w:rPr>
+        <w:t>Shayeb</w:t>
+      </w:r>
+      <w:proofErr w:type="spellEnd"/>
+      <w:r>
+        <w:rPr>
+          <w:rFonts w:ascii="Arial" w:hAnsi="Arial" w:cs="Arial"/>
+          <w:sz w:val="22"/>
+          <w:szCs w:val="22"/>
+        </w:rPr>
+        <w:t xml:space="preserve">, B., Wagner, A., </w:t>
+      </w:r>
+      <w:proofErr w:type="spellStart"/>
+      <w:r>
+        <w:rPr>
+          <w:rFonts w:ascii="Arial" w:hAnsi="Arial" w:cs="Arial"/>
+          <w:sz w:val="22"/>
+          <w:szCs w:val="22"/>
+        </w:rPr>
+        <w:t>Brötzmann</w:t>
+      </w:r>
+      <w:proofErr w:type="spellEnd"/>
+      <w:r>
+        <w:rPr>
+          <w:rFonts w:ascii="Arial" w:hAnsi="Arial" w:cs="Arial"/>
+          <w:sz w:val="22"/>
+          <w:szCs w:val="22"/>
+        </w:rPr>
+        <w:t xml:space="preserve">, J., </w:t>
+      </w:r>
+      <w:proofErr w:type="spellStart"/>
+      <w:r>
+        <w:rPr>
+          <w:rFonts w:ascii="Arial" w:hAnsi="Arial" w:cs="Arial"/>
+          <w:sz w:val="22"/>
+          <w:szCs w:val="22"/>
+        </w:rPr>
+        <w:t>Staahl</w:t>
+      </w:r>
+      <w:proofErr w:type="spellEnd"/>
+      <w:r>
+        <w:rPr>
+          <w:rFonts w:ascii="Arial" w:hAnsi="Arial" w:cs="Arial"/>
+          <w:sz w:val="22"/>
+          <w:szCs w:val="22"/>
+        </w:rPr>
+        <w:t xml:space="preserve">, B. T., Taylor, K. L., </w:t>
+      </w:r>
+      <w:r>
+        <w:rPr>
+          <w:rFonts w:ascii="Arial" w:hAnsi="Arial" w:cs="Arial"/>
+          <w:b/>
+          <w:bCs/>
+          <w:sz w:val="22"/>
+          <w:szCs w:val="22"/>
+        </w:rPr>
+        <w:t>Desmarais, J.</w:t>
+      </w:r>
+      <w:r>
+        <w:rPr>
+          <w:rFonts w:ascii="Arial" w:hAnsi="Arial" w:cs="Arial"/>
+          <w:sz w:val="22"/>
+          <w:szCs w:val="22"/>
+        </w:rPr>
+        <w:t xml:space="preserve">, Nogales, E. &amp; Doudna, J. A. </w:t>
+      </w:r>
+      <w:proofErr w:type="spellStart"/>
+      <w:r>
+        <w:rPr>
+          <w:rFonts w:ascii="Arial" w:hAnsi="Arial" w:cs="Arial"/>
+          <w:sz w:val="22"/>
+          <w:szCs w:val="22"/>
+        </w:rPr>
+        <w:t>CasX</w:t>
+      </w:r>
+      <w:proofErr w:type="spellEnd"/>
+      <w:r>
+        <w:rPr>
+          <w:rFonts w:ascii="Arial" w:hAnsi="Arial" w:cs="Arial"/>
+          <w:sz w:val="22"/>
+          <w:szCs w:val="22"/>
+        </w:rPr>
+        <w:t xml:space="preserve"> enzymes comprise a distinct family of RNA-guided genome editors. </w:t>
+      </w:r>
+      <w:r>
+        <w:rPr>
+          <w:rFonts w:ascii="Arial" w:hAnsi="Arial" w:cs="Arial"/>
+          <w:i/>
+          <w:iCs/>
+          <w:sz w:val="22"/>
+          <w:szCs w:val="22"/>
+        </w:rPr>
         <w:t>Nature</w:t>
       </w:r>
       <w:r>
@@ -3289,7 +4089,6 @@
           <w:szCs w:val="22"/>
           <w:u w:val="single"/>
         </w:rPr>
-        <w:lastRenderedPageBreak/>
         <w:t>postdoctoral research</w:t>
       </w:r>
     </w:p>

</xml_diff>

<commit_message>
adding connection to fellowship for DHFR
</commit_message>
<xml_diff>
--- a/2023_04_08_sub_F32/Applicant_Background_and_Goals_for_Fellowship_Training.docx
+++ b/2023_04_08_sub_F32/Applicant_Background_and_Goals_for_Fellowship_Training.docx
@@ -3657,17 +3657,57 @@
           <w:sz w:val="22"/>
           <w:szCs w:val="22"/>
         </w:rPr>
-        <w:t>predicted to have high growth rates across a wide range of mutation numbers from each model and optimization strategy and built a set of 12,000 to test in a massively parallel growth assay. Initial results from the experiment look good, but we are still waiting for the sequencing results back from the final experiment. We hope to publish the work once this data comes in and is analyzed.</w:t>
-      </w:r>
-    </w:p>
-    <w:p>
-      <w:pPr>
-        <w:spacing w:after="120"/>
-        <w:rPr>
-          <w:rFonts w:ascii="Arial" w:hAnsi="Arial" w:cs="Arial"/>
-          <w:sz w:val="22"/>
-          <w:szCs w:val="22"/>
-          <w:u w:val="single"/>
+        <w:t>predicted to have high growth rates across a wide range of mutation numbers from each model and optimization strategy and built a set of 12,000 to test in a massively parallel growth assay. Initial results from the experiment look good, but we are still waiting for the sequencing results back from the final experiment</w:t>
+      </w:r>
+      <w:r>
+        <w:rPr>
+          <w:rFonts w:ascii="Arial" w:hAnsi="Arial" w:cs="Arial"/>
+          <w:sz w:val="22"/>
+          <w:szCs w:val="22"/>
+        </w:rPr>
+        <w:t xml:space="preserve"> to draw any firm conclusions about how far away from wild type each model and optimization strategy is able to </w:t>
+      </w:r>
+      <w:r>
+        <w:rPr>
+          <w:rFonts w:ascii="Arial" w:hAnsi="Arial" w:cs="Arial"/>
+          <w:sz w:val="22"/>
+          <w:szCs w:val="22"/>
+        </w:rPr>
+        <w:lastRenderedPageBreak/>
+        <w:t>generalize</w:t>
+      </w:r>
+      <w:r>
+        <w:rPr>
+          <w:rFonts w:ascii="Arial" w:hAnsi="Arial" w:cs="Arial"/>
+          <w:sz w:val="22"/>
+          <w:szCs w:val="22"/>
+        </w:rPr>
+        <w:t>.</w:t>
+      </w:r>
+      <w:r>
+        <w:rPr>
+          <w:rFonts w:ascii="Arial" w:hAnsi="Arial" w:cs="Arial"/>
+          <w:sz w:val="22"/>
+          <w:szCs w:val="22"/>
+        </w:rPr>
+        <w:t xml:space="preserve"> This work will help develop simple and effective methods to map the fitness landscape of proteins.</w:t>
+      </w:r>
+      <w:r>
+        <w:rPr>
+          <w:rFonts w:ascii="Arial" w:hAnsi="Arial" w:cs="Arial"/>
+          <w:sz w:val="22"/>
+          <w:szCs w:val="22"/>
+        </w:rPr>
+        <w:t xml:space="preserve"> We hope to publish the work once this data comes in and is analyzed.</w:t>
+      </w:r>
+    </w:p>
+    <w:p>
+      <w:pPr>
+        <w:spacing w:after="120"/>
+        <w:rPr>
+          <w:rFonts w:ascii="Arial" w:hAnsi="Arial" w:cs="Arial"/>
+          <w:sz w:val="22"/>
+          <w:szCs w:val="22"/>
         </w:rPr>
       </w:pPr>
       <w:r>
@@ -3679,27 +3719,34 @@
         </w:rPr>
         <w:t>Connection to fellowship</w:t>
       </w:r>
-    </w:p>
-    <w:p>
-      <w:pPr>
-        <w:spacing w:after="120"/>
-        <w:rPr>
-          <w:rFonts w:ascii="Arial" w:hAnsi="Arial" w:cs="Arial"/>
-          <w:b/>
-          <w:bCs/>
-          <w:sz w:val="22"/>
-          <w:szCs w:val="22"/>
-        </w:rPr>
-      </w:pPr>
-      <w:r>
-        <w:rPr>
-          <w:rFonts w:ascii="Arial" w:hAnsi="Arial" w:cs="Arial"/>
-          <w:b/>
-          <w:bCs/>
-          <w:sz w:val="22"/>
-          <w:szCs w:val="22"/>
-        </w:rPr>
-        <w:lastRenderedPageBreak/>
+      <w:r>
+        <w:rPr>
+          <w:rFonts w:ascii="Arial" w:hAnsi="Arial" w:cs="Arial"/>
+          <w:sz w:val="22"/>
+          <w:szCs w:val="22"/>
+        </w:rPr>
+        <w:t xml:space="preserve"> This work allowed me to apply my interest in massively parallel assays, quantitative phenotypes, and modeling in a new field. This helped me strengthen the skills I will use for my proposed project and deepened my interest in these methods. </w:t>
+      </w:r>
+    </w:p>
+    <w:p>
+      <w:pPr>
+        <w:spacing w:after="120"/>
+        <w:rPr>
+          <w:rFonts w:ascii="Arial" w:hAnsi="Arial" w:cs="Arial"/>
+          <w:b/>
+          <w:bCs/>
+          <w:sz w:val="22"/>
+          <w:szCs w:val="22"/>
+        </w:rPr>
+      </w:pPr>
+      <w:r>
+        <w:rPr>
+          <w:rFonts w:ascii="Arial" w:hAnsi="Arial" w:cs="Arial"/>
+          <w:b/>
+          <w:bCs/>
+          <w:sz w:val="22"/>
+          <w:szCs w:val="22"/>
+        </w:rPr>
         <w:t>3 Savage lab - CRISPR tool development</w:t>
       </w:r>
     </w:p>

</xml_diff>

<commit_message>
adding CRISPR tool dev description
</commit_message>
<xml_diff>
--- a/2023_04_08_sub_F32/Applicant_Background_and_Goals_for_Fellowship_Training.docx
+++ b/2023_04_08_sub_F32/Applicant_Background_and_Goals_for_Fellowship_Training.docx
@@ -3400,7 +3400,17 @@
           <w:sz w:val="22"/>
           <w:szCs w:val="22"/>
         </w:rPr>
-        <w:t>2 Savage lab - Protein engineering</w:t>
+        <w:t xml:space="preserve">2 Savage lab - Protein </w:t>
+      </w:r>
+      <w:r>
+        <w:rPr>
+          <w:rFonts w:ascii="Arial" w:hAnsi="Arial" w:cs="Arial"/>
+          <w:b/>
+          <w:bCs/>
+          <w:sz w:val="22"/>
+          <w:szCs w:val="22"/>
+        </w:rPr>
+        <w:t>fitness landscape mapping</w:t>
       </w:r>
     </w:p>
     <w:p>
@@ -3811,8 +3821,180 @@
           <w:rFonts w:ascii="Arial" w:hAnsi="Arial" w:cs="Arial"/>
           <w:sz w:val="22"/>
           <w:szCs w:val="22"/>
+        </w:rPr>
+      </w:pPr>
+      <w:r>
+        <w:rPr>
+          <w:rFonts w:ascii="Arial" w:hAnsi="Arial" w:cs="Arial"/>
+          <w:sz w:val="22"/>
+          <w:szCs w:val="22"/>
           <w:u w:val="single"/>
         </w:rPr>
+        <w:t>Description</w:t>
+      </w:r>
+      <w:r>
+        <w:rPr>
+          <w:rFonts w:ascii="Arial" w:hAnsi="Arial" w:cs="Arial"/>
+          <w:sz w:val="22"/>
+          <w:szCs w:val="22"/>
+        </w:rPr>
+        <w:t xml:space="preserve"> During my graduate work I also worked on several large collaborative projects developing CRISPR tools. </w:t>
+      </w:r>
+      <w:r>
+        <w:rPr>
+          <w:rFonts w:ascii="Arial" w:hAnsi="Arial" w:cs="Arial"/>
+          <w:sz w:val="22"/>
+          <w:szCs w:val="22"/>
+        </w:rPr>
+        <w:t xml:space="preserve">In the first of these projects, I used x ray fluorescence techniques to confirm the presence of zinc in </w:t>
+      </w:r>
+      <w:proofErr w:type="spellStart"/>
+      <w:r>
+        <w:rPr>
+          <w:rFonts w:ascii="Arial" w:hAnsi="Arial" w:cs="Arial"/>
+          <w:sz w:val="22"/>
+          <w:szCs w:val="22"/>
+        </w:rPr>
+        <w:t>CasX</w:t>
+      </w:r>
+      <w:proofErr w:type="spellEnd"/>
+      <w:r>
+        <w:rPr>
+          <w:rFonts w:ascii="Arial" w:hAnsi="Arial" w:cs="Arial"/>
+          <w:sz w:val="22"/>
+          <w:szCs w:val="22"/>
+        </w:rPr>
+        <w:t xml:space="preserve"> as part of the effort that characterized it a new RNA guided nuclease. This work was published in Nature. In the second effort I developed kinetic modeling strategies, data analysis software, and statistical pipelines</w:t>
+      </w:r>
+      <w:r>
+        <w:rPr>
+          <w:rFonts w:ascii="Arial" w:hAnsi="Arial" w:cs="Arial"/>
+          <w:sz w:val="22"/>
+          <w:szCs w:val="22"/>
+        </w:rPr>
+        <w:t xml:space="preserve"> for an effort to create more sensitive CRISPR diagnostics for detecting RNA in clinical samples. We ended up designing a new Cas13 based diagnostic that used Csm6 to amplify the signal and was able to robustly detect SARS-COV2 in patient samples. My modeling was an important part of identifying sensitivity limiting processes in the reactions and guided our decision to switch to a fluoro-modified Csm6 activator, which greatly improved sensitivity. Additionally, my data analysis software was used in the evaluation of all of the diagnostic designs we trialed. </w:t>
+      </w:r>
+      <w:r>
+        <w:rPr>
+          <w:rFonts w:ascii="Arial" w:hAnsi="Arial" w:cs="Arial"/>
+          <w:sz w:val="22"/>
+          <w:szCs w:val="22"/>
+        </w:rPr>
+        <w:t>M</w:t>
+      </w:r>
+      <w:r>
+        <w:rPr>
+          <w:rFonts w:ascii="Arial" w:hAnsi="Arial" w:cs="Arial"/>
+          <w:sz w:val="22"/>
+          <w:szCs w:val="22"/>
+        </w:rPr>
+        <w:t xml:space="preserve">y statistical methods were used to distinguish patient samples from control samples from noisy one-off measurements in a microfluidic device. This work was published in Nature Chemical Biology. The final CRISPR tool development project I worked on was to develop and optimize a massively parallel assay for CRISPR cutting and homologous recombination in yeast. I did this work as part of an effort to apply </w:t>
+      </w:r>
+      <w:r>
+        <w:rPr>
+          <w:rFonts w:ascii="Arial" w:hAnsi="Arial" w:cs="Arial"/>
+          <w:sz w:val="22"/>
+          <w:szCs w:val="22"/>
+        </w:rPr>
+        <w:t xml:space="preserve">my </w:t>
+      </w:r>
+      <w:r>
+        <w:rPr>
+          <w:rFonts w:ascii="Arial" w:hAnsi="Arial" w:cs="Arial"/>
+          <w:sz w:val="22"/>
+          <w:szCs w:val="22"/>
+        </w:rPr>
+        <w:t>protein fitness</w:t>
+      </w:r>
+      <w:r>
+        <w:rPr>
+          <w:rFonts w:ascii="Arial" w:hAnsi="Arial" w:cs="Arial"/>
+          <w:sz w:val="22"/>
+          <w:szCs w:val="22"/>
+        </w:rPr>
+        <w:t xml:space="preserve"> landscape</w:t>
+      </w:r>
+      <w:r>
+        <w:rPr>
+          <w:rFonts w:ascii="Arial" w:hAnsi="Arial" w:cs="Arial"/>
+          <w:sz w:val="22"/>
+          <w:szCs w:val="22"/>
+        </w:rPr>
+        <w:t xml:space="preserve"> mapping techniques to</w:t>
+      </w:r>
+      <w:r>
+        <w:rPr>
+          <w:rFonts w:ascii="Arial" w:hAnsi="Arial" w:cs="Arial"/>
+          <w:sz w:val="22"/>
+          <w:szCs w:val="22"/>
+        </w:rPr>
+        <w:t xml:space="preserve"> </w:t>
+      </w:r>
+      <w:r>
+        <w:rPr>
+          <w:rFonts w:ascii="Arial" w:hAnsi="Arial" w:cs="Arial"/>
+          <w:sz w:val="22"/>
+          <w:szCs w:val="22"/>
+        </w:rPr>
+        <w:t>characteriz</w:t>
+      </w:r>
+      <w:r>
+        <w:rPr>
+          <w:rFonts w:ascii="Arial" w:hAnsi="Arial" w:cs="Arial"/>
+          <w:sz w:val="22"/>
+          <w:szCs w:val="22"/>
+        </w:rPr>
+        <w:t xml:space="preserve">e </w:t>
+      </w:r>
+      <w:r>
+        <w:rPr>
+          <w:rFonts w:ascii="Arial" w:hAnsi="Arial" w:cs="Arial"/>
+          <w:sz w:val="22"/>
+          <w:szCs w:val="22"/>
+        </w:rPr>
+        <w:t>CRISPR effectors from metagenomics data</w:t>
+      </w:r>
+      <w:r>
+        <w:rPr>
+          <w:rFonts w:ascii="Arial" w:hAnsi="Arial" w:cs="Arial"/>
+          <w:sz w:val="22"/>
+          <w:szCs w:val="22"/>
+        </w:rPr>
+        <w:t xml:space="preserve"> and</w:t>
+      </w:r>
+      <w:r>
+        <w:rPr>
+          <w:rFonts w:ascii="Arial" w:hAnsi="Arial" w:cs="Arial"/>
+          <w:sz w:val="22"/>
+          <w:szCs w:val="22"/>
+        </w:rPr>
+        <w:t xml:space="preserve"> design</w:t>
+      </w:r>
+      <w:r>
+        <w:rPr>
+          <w:rFonts w:ascii="Arial" w:hAnsi="Arial" w:cs="Arial"/>
+          <w:sz w:val="22"/>
+          <w:szCs w:val="22"/>
+        </w:rPr>
+        <w:t xml:space="preserve"> </w:t>
+      </w:r>
+      <w:r>
+        <w:rPr>
+          <w:rFonts w:ascii="Arial" w:hAnsi="Arial" w:cs="Arial"/>
+          <w:sz w:val="22"/>
+          <w:szCs w:val="22"/>
+        </w:rPr>
+        <w:t>improved CRISPR effectors. This project is still in progress and is continuing under the direction of other graduate students in the Savage lab now that I have graduated.</w:t>
+      </w:r>
+    </w:p>
+    <w:p>
+      <w:pPr>
+        <w:spacing w:after="120"/>
+        <w:rPr>
+          <w:rFonts w:ascii="Arial" w:hAnsi="Arial" w:cs="Arial"/>
+          <w:sz w:val="22"/>
+          <w:szCs w:val="22"/>
+        </w:rPr>
       </w:pPr>
       <w:r>
         <w:rPr>
@@ -3821,47 +4003,15 @@
           <w:szCs w:val="22"/>
           <w:u w:val="single"/>
         </w:rPr>
-        <w:t>Description</w:t>
-      </w:r>
-    </w:p>
-    <w:p>
-      <w:pPr>
-        <w:spacing w:after="120"/>
-        <w:rPr>
-          <w:rFonts w:ascii="Arial" w:hAnsi="Arial" w:cs="Arial"/>
-          <w:sz w:val="22"/>
-          <w:szCs w:val="22"/>
-          <w:u w:val="single"/>
-        </w:rPr>
-      </w:pPr>
-      <w:r>
-        <w:rPr>
-          <w:rFonts w:ascii="Arial" w:hAnsi="Arial" w:cs="Arial"/>
-          <w:sz w:val="22"/>
-          <w:szCs w:val="22"/>
-          <w:u w:val="single"/>
-        </w:rPr>
-        <w:t>Results</w:t>
-      </w:r>
-    </w:p>
-    <w:p>
-      <w:pPr>
-        <w:spacing w:after="120"/>
-        <w:rPr>
-          <w:rFonts w:ascii="Arial" w:hAnsi="Arial" w:cs="Arial"/>
-          <w:sz w:val="22"/>
-          <w:szCs w:val="22"/>
-          <w:u w:val="single"/>
-        </w:rPr>
-      </w:pPr>
-      <w:r>
-        <w:rPr>
-          <w:rFonts w:ascii="Arial" w:hAnsi="Arial" w:cs="Arial"/>
-          <w:sz w:val="22"/>
-          <w:szCs w:val="22"/>
-          <w:u w:val="single"/>
-        </w:rPr>
         <w:t>Connection to fellowship</w:t>
+      </w:r>
+      <w:r>
+        <w:rPr>
+          <w:rFonts w:ascii="Arial" w:hAnsi="Arial" w:cs="Arial"/>
+          <w:sz w:val="22"/>
+          <w:szCs w:val="22"/>
+        </w:rPr>
+        <w:t xml:space="preserve"> </w:t>
       </w:r>
     </w:p>
     <w:p>

</xml_diff>

<commit_message>
added connection to fellowship for the crispr work
</commit_message>
<xml_diff>
--- a/2023_04_08_sub_F32/Applicant_Background_and_Goals_for_Fellowship_Training.docx
+++ b/2023_04_08_sub_F32/Applicant_Background_and_Goals_for_Fellowship_Training.docx
@@ -4013,6 +4013,14 @@
         </w:rPr>
         <w:t xml:space="preserve"> </w:t>
       </w:r>
+      <w:r>
+        <w:rPr>
+          <w:rFonts w:ascii="Arial" w:hAnsi="Arial" w:cs="Arial"/>
+          <w:sz w:val="22"/>
+          <w:szCs w:val="22"/>
+        </w:rPr>
+        <w:t>This work allowed me to get experience developing tools, methods, and software for others to use. I found that I very much enjoyed this approach to science, and I will be incorporating it into this proposal through my second aim in which I will be developing MPSA analysis software.</w:t>
+      </w:r>
     </w:p>
     <w:p>
       <w:pPr>
@@ -4504,6 +4512,7 @@
           <w:szCs w:val="22"/>
           <w:u w:val="single"/>
         </w:rPr>
+        <w:lastRenderedPageBreak/>
         <w:t>Preparation for career plans</w:t>
       </w:r>
     </w:p>

</xml_diff>

<commit_message>
working on my training and career goals sections
</commit_message>
<xml_diff>
--- a/2023_04_08_sub_F32/Applicant_Background_and_Goals_for_Fellowship_Training.docx
+++ b/2023_04_08_sub_F32/Applicant_Background_and_Goals_for_Fellowship_Training.docx
@@ -4435,23 +4435,43 @@
     </w:p>
     <w:p>
       <w:pPr>
-        <w:spacing w:after="120"/>
-        <w:rPr>
-          <w:rFonts w:ascii="Arial" w:hAnsi="Arial" w:cs="Arial"/>
-          <w:b/>
-          <w:bCs/>
-          <w:sz w:val="22"/>
-          <w:szCs w:val="22"/>
-        </w:rPr>
-      </w:pPr>
-      <w:r>
-        <w:rPr>
-          <w:rFonts w:ascii="Arial" w:hAnsi="Arial" w:cs="Arial"/>
-          <w:b/>
-          <w:bCs/>
-          <w:sz w:val="22"/>
-          <w:szCs w:val="22"/>
-        </w:rPr>
+        <w:rPr>
+          <w:rFonts w:ascii="Arial" w:hAnsi="Arial" w:cs="Arial"/>
+          <w:sz w:val="22"/>
+          <w:szCs w:val="22"/>
+          <w:u w:val="single"/>
+        </w:rPr>
+      </w:pPr>
+      <w:r>
+        <w:rPr>
+          <w:rFonts w:ascii="Arial" w:hAnsi="Arial" w:cs="Arial"/>
+          <w:sz w:val="22"/>
+          <w:szCs w:val="22"/>
+          <w:u w:val="single"/>
+        </w:rPr>
+        <w:br w:type="page"/>
+      </w:r>
+    </w:p>
+    <w:p>
+      <w:pPr>
+        <w:spacing w:after="120"/>
+        <w:rPr>
+          <w:rFonts w:ascii="Arial" w:hAnsi="Arial" w:cs="Arial"/>
+          <w:b/>
+          <w:bCs/>
+          <w:sz w:val="22"/>
+          <w:szCs w:val="22"/>
+        </w:rPr>
+      </w:pPr>
+      <w:r>
+        <w:rPr>
+          <w:rFonts w:ascii="Arial" w:hAnsi="Arial" w:cs="Arial"/>
+          <w:b/>
+          <w:bCs/>
+          <w:sz w:val="22"/>
+          <w:szCs w:val="22"/>
+        </w:rPr>
+        <w:lastRenderedPageBreak/>
         <w:t>Goals for the Fellowship and Training</w:t>
       </w:r>
     </w:p>
@@ -4482,6 +4502,80 @@
           <w:rFonts w:ascii="Arial" w:hAnsi="Arial" w:cs="Arial"/>
           <w:sz w:val="22"/>
           <w:szCs w:val="22"/>
+        </w:rPr>
+      </w:pPr>
+      <w:r>
+        <w:rPr>
+          <w:rFonts w:ascii="Arial" w:hAnsi="Arial" w:cs="Arial"/>
+          <w:sz w:val="22"/>
+          <w:szCs w:val="22"/>
+        </w:rPr>
+        <w:t>My goal for this fellowship is to prepare myself for a career as an independent researcher</w:t>
+      </w:r>
+      <w:r>
+        <w:rPr>
+          <w:rFonts w:ascii="Arial" w:hAnsi="Arial" w:cs="Arial"/>
+          <w:sz w:val="22"/>
+          <w:szCs w:val="22"/>
+        </w:rPr>
+        <w:t xml:space="preserve">. In my eventual lab, I aim to </w:t>
+      </w:r>
+      <w:r>
+        <w:rPr>
+          <w:rFonts w:ascii="Arial" w:hAnsi="Arial" w:cs="Arial"/>
+          <w:sz w:val="22"/>
+          <w:szCs w:val="22"/>
+        </w:rPr>
+        <w:t xml:space="preserve">focus on applying massively parallel assays and computational methods to </w:t>
+      </w:r>
+      <w:r>
+        <w:rPr>
+          <w:rFonts w:ascii="Arial" w:hAnsi="Arial" w:cs="Arial"/>
+          <w:sz w:val="22"/>
+          <w:szCs w:val="22"/>
+        </w:rPr>
+        <w:t xml:space="preserve">questions with both fundamental biological relevance and real applications. In order to prepare for this career, I hope to learn new applications of </w:t>
+      </w:r>
+      <w:r>
+        <w:rPr>
+          <w:rFonts w:ascii="Arial" w:hAnsi="Arial" w:cs="Arial"/>
+          <w:sz w:val="22"/>
+          <w:szCs w:val="22"/>
+        </w:rPr>
+        <w:t>massively parallel assays and computational techniques in the field of RNA biology</w:t>
+      </w:r>
+      <w:r>
+        <w:rPr>
+          <w:rFonts w:ascii="Arial" w:hAnsi="Arial" w:cs="Arial"/>
+          <w:sz w:val="22"/>
+          <w:szCs w:val="22"/>
+        </w:rPr>
+        <w:t xml:space="preserve">, further develop my expertise in computational methods, </w:t>
+      </w:r>
+      <w:r>
+        <w:rPr>
+          <w:rFonts w:ascii="Arial" w:hAnsi="Arial" w:cs="Arial"/>
+          <w:sz w:val="22"/>
+          <w:szCs w:val="22"/>
+        </w:rPr>
+        <w:t xml:space="preserve">and strengthen skills I will need as an independent researcher like grant writing and teaching. </w:t>
+      </w:r>
+      <w:r>
+        <w:rPr>
+          <w:rFonts w:ascii="Arial" w:hAnsi="Arial" w:cs="Arial"/>
+          <w:sz w:val="22"/>
+          <w:szCs w:val="22"/>
+        </w:rPr>
+        <w:t xml:space="preserve">The project I propose here will give me the opportunity to accomplish these goals, helping me to develop as a scientist and to launch my independent career. </w:t>
+      </w:r>
+    </w:p>
+    <w:p>
+      <w:pPr>
+        <w:spacing w:after="120"/>
+        <w:rPr>
+          <w:rFonts w:ascii="Arial" w:hAnsi="Arial" w:cs="Arial"/>
+          <w:sz w:val="22"/>
+          <w:szCs w:val="22"/>
           <w:u w:val="single"/>
         </w:rPr>
       </w:pPr>
@@ -4502,6 +4596,268 @@
           <w:rFonts w:ascii="Arial" w:hAnsi="Arial" w:cs="Arial"/>
           <w:sz w:val="22"/>
           <w:szCs w:val="22"/>
+        </w:rPr>
+      </w:pPr>
+      <w:r>
+        <w:rPr>
+          <w:rFonts w:ascii="Arial" w:hAnsi="Arial" w:cs="Arial"/>
+          <w:sz w:val="22"/>
+          <w:szCs w:val="22"/>
+        </w:rPr>
+        <w:t xml:space="preserve">My proposed project provides an opportunity to learn new applications massively parallel assays and computational techniques in the field of RNA biology by focusing on developing exactly these methods for the application of RNA splicing. Further, as part of this project, I will be optimally placed to train my skills in RNA biology, massively parallel assays, and computational methods. During this project I will attend lab meetings with both the Kinney and </w:t>
+      </w:r>
+      <w:proofErr w:type="spellStart"/>
+      <w:r>
+        <w:rPr>
+          <w:rFonts w:ascii="Arial" w:hAnsi="Arial" w:cs="Arial"/>
+          <w:sz w:val="22"/>
+          <w:szCs w:val="22"/>
+        </w:rPr>
+        <w:t>Krainer</w:t>
+      </w:r>
+      <w:proofErr w:type="spellEnd"/>
+      <w:r>
+        <w:rPr>
+          <w:rFonts w:ascii="Arial" w:hAnsi="Arial" w:cs="Arial"/>
+          <w:sz w:val="22"/>
+          <w:szCs w:val="22"/>
+        </w:rPr>
+        <w:t xml:space="preserve"> labs. The Kinney lab is focused on using massively parallel assays and quantitative modeling to </w:t>
+      </w:r>
+      <w:r>
+        <w:rPr>
+          <w:rFonts w:ascii="Arial" w:hAnsi="Arial" w:cs="Arial"/>
+          <w:sz w:val="22"/>
+          <w:szCs w:val="22"/>
+        </w:rPr>
+        <w:t xml:space="preserve">understand the biology of transcription and splicing so this is an environment that will enable me to sharpen these skills. Further, Kinney lab meetings are held as joint meetings with the Koo and </w:t>
+      </w:r>
+      <w:proofErr w:type="spellStart"/>
+      <w:r>
+        <w:rPr>
+          <w:rFonts w:ascii="Arial" w:hAnsi="Arial" w:cs="Arial"/>
+          <w:sz w:val="22"/>
+          <w:szCs w:val="22"/>
+        </w:rPr>
+        <w:t>McCandlish</w:t>
+      </w:r>
+      <w:proofErr w:type="spellEnd"/>
+      <w:r>
+        <w:rPr>
+          <w:rFonts w:ascii="Arial" w:hAnsi="Arial" w:cs="Arial"/>
+          <w:sz w:val="22"/>
+          <w:szCs w:val="22"/>
+        </w:rPr>
+        <w:t xml:space="preserve"> labs. The Koo lab use neural nets and interpretability methods to understand genomics data while the </w:t>
+      </w:r>
+      <w:proofErr w:type="spellStart"/>
+      <w:r>
+        <w:rPr>
+          <w:rFonts w:ascii="Arial" w:hAnsi="Arial" w:cs="Arial"/>
+          <w:sz w:val="22"/>
+          <w:szCs w:val="22"/>
+        </w:rPr>
+        <w:t>McCandlish</w:t>
+      </w:r>
+      <w:proofErr w:type="spellEnd"/>
+      <w:r>
+        <w:rPr>
+          <w:rFonts w:ascii="Arial" w:hAnsi="Arial" w:cs="Arial"/>
+          <w:sz w:val="22"/>
+          <w:szCs w:val="22"/>
+        </w:rPr>
+        <w:t xml:space="preserve"> lab builds theoretical understandings of fitness landscapes. Sharing lab meeting with these groups will allow me to draw on their expertise in computational methods and modeling for training.</w:t>
+      </w:r>
+      <w:r>
+        <w:rPr>
+          <w:rFonts w:ascii="Arial" w:hAnsi="Arial" w:cs="Arial"/>
+          <w:sz w:val="22"/>
+          <w:szCs w:val="22"/>
+        </w:rPr>
+        <w:t xml:space="preserve"> I am also attending the Koo lab machine learning in genomics weekly journal club to help me keep my knowledge of neural net methods strong.</w:t>
+      </w:r>
+      <w:r>
+        <w:rPr>
+          <w:rFonts w:ascii="Arial" w:hAnsi="Arial" w:cs="Arial"/>
+          <w:sz w:val="22"/>
+          <w:szCs w:val="22"/>
+        </w:rPr>
+        <w:t xml:space="preserve"> The </w:t>
+      </w:r>
+      <w:proofErr w:type="spellStart"/>
+      <w:r>
+        <w:rPr>
+          <w:rFonts w:ascii="Arial" w:hAnsi="Arial" w:cs="Arial"/>
+          <w:sz w:val="22"/>
+          <w:szCs w:val="22"/>
+        </w:rPr>
+        <w:t>Krainer</w:t>
+      </w:r>
+      <w:proofErr w:type="spellEnd"/>
+      <w:r>
+        <w:rPr>
+          <w:rFonts w:ascii="Arial" w:hAnsi="Arial" w:cs="Arial"/>
+          <w:sz w:val="22"/>
+          <w:szCs w:val="22"/>
+        </w:rPr>
+        <w:t xml:space="preserve"> lab on the other hand is a lab with a long history studying RNA splicing and developing splice modifying drugs for human diseases, attending their lab meetings will help me build my expertise in RNA biology.</w:t>
+      </w:r>
+      <w:r>
+        <w:rPr>
+          <w:rFonts w:ascii="Arial" w:hAnsi="Arial" w:cs="Arial"/>
+          <w:sz w:val="22"/>
+          <w:szCs w:val="22"/>
+        </w:rPr>
+        <w:t xml:space="preserve"> </w:t>
+      </w:r>
+      <w:r>
+        <w:rPr>
+          <w:rFonts w:ascii="Arial" w:hAnsi="Arial" w:cs="Arial"/>
+          <w:sz w:val="22"/>
+          <w:szCs w:val="22"/>
+        </w:rPr>
+        <w:t xml:space="preserve">I will use my connections with the </w:t>
+      </w:r>
+      <w:proofErr w:type="spellStart"/>
+      <w:r>
+        <w:rPr>
+          <w:rFonts w:ascii="Arial" w:hAnsi="Arial" w:cs="Arial"/>
+          <w:sz w:val="22"/>
+          <w:szCs w:val="22"/>
+        </w:rPr>
+        <w:t>Krainer</w:t>
+      </w:r>
+      <w:proofErr w:type="spellEnd"/>
+      <w:r>
+        <w:rPr>
+          <w:rFonts w:ascii="Arial" w:hAnsi="Arial" w:cs="Arial"/>
+          <w:sz w:val="22"/>
+          <w:szCs w:val="22"/>
+        </w:rPr>
+        <w:t xml:space="preserve"> lab to gain training in RNA techniques.</w:t>
+      </w:r>
+    </w:p>
+    <w:p>
+      <w:pPr>
+        <w:spacing w:after="120"/>
+        <w:rPr>
+          <w:rFonts w:ascii="Arial" w:hAnsi="Arial" w:cs="Arial"/>
+          <w:sz w:val="22"/>
+          <w:szCs w:val="22"/>
+        </w:rPr>
+      </w:pPr>
+      <w:r>
+        <w:rPr>
+          <w:rFonts w:ascii="Arial" w:hAnsi="Arial" w:cs="Arial"/>
+          <w:sz w:val="22"/>
+          <w:szCs w:val="22"/>
+        </w:rPr>
+        <w:t xml:space="preserve">I will also take advantage of the advantages of my location at Cold Spring Harbor for training. Cold Spring Harbor is famous for </w:t>
+      </w:r>
+      <w:r>
+        <w:rPr>
+          <w:rFonts w:ascii="Arial" w:hAnsi="Arial" w:cs="Arial"/>
+          <w:sz w:val="22"/>
+          <w:szCs w:val="22"/>
+        </w:rPr>
+        <w:t>hosting scientific meetings, I will attend meetings focusing on RNA and quantitative biology including eukaryotic mRNA processing, probabilistic modeling in genomics</w:t>
+      </w:r>
+      <w:r>
+        <w:rPr>
+          <w:rFonts w:ascii="Arial" w:hAnsi="Arial" w:cs="Arial"/>
+          <w:sz w:val="22"/>
+          <w:szCs w:val="22"/>
+        </w:rPr>
+        <w:t>, systems biology</w:t>
+      </w:r>
+      <w:r>
+        <w:rPr>
+          <w:rFonts w:ascii="Arial" w:hAnsi="Arial" w:cs="Arial"/>
+          <w:sz w:val="22"/>
+          <w:szCs w:val="22"/>
+        </w:rPr>
+        <w:t>, the biology of genomes, and biological data science. Attending these meetings will both help me to expand my skill set in these topics and build my</w:t>
+      </w:r>
+      <w:r>
+        <w:rPr>
+          <w:rFonts w:ascii="Arial" w:hAnsi="Arial" w:cs="Arial"/>
+          <w:sz w:val="22"/>
+          <w:szCs w:val="22"/>
+        </w:rPr>
+        <w:t xml:space="preserve"> professional</w:t>
+      </w:r>
+      <w:r>
+        <w:rPr>
+          <w:rFonts w:ascii="Arial" w:hAnsi="Arial" w:cs="Arial"/>
+          <w:sz w:val="22"/>
+          <w:szCs w:val="22"/>
+        </w:rPr>
+        <w:t xml:space="preserve"> network</w:t>
+      </w:r>
+      <w:r>
+        <w:rPr>
+          <w:rFonts w:ascii="Arial" w:hAnsi="Arial" w:cs="Arial"/>
+          <w:sz w:val="22"/>
+          <w:szCs w:val="22"/>
+        </w:rPr>
+        <w:t xml:space="preserve"> in the fields I hope to study in my independent career.</w:t>
+      </w:r>
+      <w:r>
+        <w:rPr>
+          <w:rFonts w:ascii="Arial" w:hAnsi="Arial" w:cs="Arial"/>
+          <w:sz w:val="22"/>
+          <w:szCs w:val="22"/>
+        </w:rPr>
+        <w:t xml:space="preserve"> They will also help me to sharpen my ability to present my work to scientists in a wide array of disciplines an essential skill for an independent investigator.</w:t>
+      </w:r>
+      <w:r>
+        <w:rPr>
+          <w:rFonts w:ascii="Arial" w:hAnsi="Arial" w:cs="Arial"/>
+          <w:sz w:val="22"/>
+          <w:szCs w:val="22"/>
+        </w:rPr>
+        <w:t xml:space="preserve"> </w:t>
+      </w:r>
+      <w:r>
+        <w:rPr>
+          <w:rFonts w:ascii="Arial" w:hAnsi="Arial" w:cs="Arial"/>
+          <w:sz w:val="22"/>
+          <w:szCs w:val="22"/>
+        </w:rPr>
+        <w:t>I will also attend seminar series including a weekly quantitative biology seminar as well as 2 weekly Cold Spring Harbor lab wide seminars. These seminars will help me maintain a broad understanding of topics in quantitative biology.</w:t>
+      </w:r>
+      <w:r>
+        <w:rPr>
+          <w:rFonts w:ascii="Arial" w:hAnsi="Arial" w:cs="Arial"/>
+          <w:sz w:val="22"/>
+          <w:szCs w:val="22"/>
+        </w:rPr>
+        <w:t xml:space="preserve"> Cold Spring Harbor also offers professional development courses for postdoctoral fellows. These include grant writing and academic job search courses. I will utilize these offerings to strengthen my grant writing skill and prepare for my </w:t>
+      </w:r>
+      <w:r>
+        <w:rPr>
+          <w:rFonts w:ascii="Arial" w:hAnsi="Arial" w:cs="Arial"/>
+          <w:sz w:val="22"/>
+          <w:szCs w:val="22"/>
+        </w:rPr>
+        <w:t>j</w:t>
+      </w:r>
+      <w:r>
+        <w:rPr>
+          <w:rFonts w:ascii="Arial" w:hAnsi="Arial" w:cs="Arial"/>
+          <w:sz w:val="22"/>
+          <w:szCs w:val="22"/>
+        </w:rPr>
+        <w:t>ob search.</w:t>
+      </w:r>
+    </w:p>
+    <w:p>
+      <w:pPr>
+        <w:spacing w:after="120"/>
+        <w:rPr>
+          <w:rFonts w:ascii="Arial" w:hAnsi="Arial" w:cs="Arial"/>
+          <w:sz w:val="22"/>
+          <w:szCs w:val="22"/>
           <w:u w:val="single"/>
         </w:rPr>
       </w:pPr>
@@ -4512,29 +4868,48 @@
           <w:szCs w:val="22"/>
           <w:u w:val="single"/>
         </w:rPr>
+        <w:t>Preparation for career plans</w:t>
+      </w:r>
+    </w:p>
+    <w:p>
+      <w:pPr>
+        <w:rPr>
+          <w:rFonts w:ascii="Arial" w:hAnsi="Arial" w:cs="Arial"/>
+          <w:sz w:val="22"/>
+          <w:szCs w:val="22"/>
+          <w:u w:val="single"/>
+        </w:rPr>
+      </w:pPr>
+      <w:r>
+        <w:rPr>
+          <w:rFonts w:ascii="Arial" w:hAnsi="Arial" w:cs="Arial"/>
+          <w:sz w:val="22"/>
+          <w:szCs w:val="22"/>
+          <w:u w:val="single"/>
+        </w:rPr>
+        <w:br w:type="page"/>
+      </w:r>
+    </w:p>
+    <w:p>
+      <w:pPr>
+        <w:spacing w:after="120"/>
+        <w:rPr>
+          <w:rFonts w:ascii="Arial" w:hAnsi="Arial" w:cs="Arial"/>
+          <w:b/>
+          <w:bCs/>
+          <w:sz w:val="22"/>
+          <w:szCs w:val="22"/>
+        </w:rPr>
+      </w:pPr>
+      <w:r>
+        <w:rPr>
+          <w:rFonts w:ascii="Arial" w:hAnsi="Arial" w:cs="Arial"/>
+          <w:b/>
+          <w:bCs/>
+          <w:sz w:val="22"/>
+          <w:szCs w:val="22"/>
+        </w:rPr>
         <w:lastRenderedPageBreak/>
-        <w:t>Preparation for career plans</w:t>
-      </w:r>
-    </w:p>
-    <w:p>
-      <w:pPr>
-        <w:spacing w:after="120"/>
-        <w:rPr>
-          <w:rFonts w:ascii="Arial" w:hAnsi="Arial" w:cs="Arial"/>
-          <w:b/>
-          <w:bCs/>
-          <w:sz w:val="22"/>
-          <w:szCs w:val="22"/>
-        </w:rPr>
-      </w:pPr>
-      <w:r>
-        <w:rPr>
-          <w:rFonts w:ascii="Arial" w:hAnsi="Arial" w:cs="Arial"/>
-          <w:b/>
-          <w:bCs/>
-          <w:sz w:val="22"/>
-          <w:szCs w:val="22"/>
-        </w:rPr>
         <w:t>Activities Planned Under This Award</w:t>
       </w:r>
     </w:p>

</xml_diff>

<commit_message>
goals for the fellowship and training drafted
</commit_message>
<xml_diff>
--- a/2023_04_08_sub_F32/Applicant_Background_and_Goals_for_Fellowship_Training.docx
+++ b/2023_04_08_sub_F32/Applicant_Background_and_Goals_for_Fellowship_Training.docx
@@ -4482,26 +4482,6 @@
           <w:rFonts w:ascii="Arial" w:hAnsi="Arial" w:cs="Arial"/>
           <w:sz w:val="22"/>
           <w:szCs w:val="22"/>
-          <w:u w:val="single"/>
-        </w:rPr>
-      </w:pPr>
-      <w:r>
-        <w:rPr>
-          <w:rFonts w:ascii="Arial" w:hAnsi="Arial" w:cs="Arial"/>
-          <w:sz w:val="22"/>
-          <w:szCs w:val="22"/>
-          <w:u w:val="single"/>
-        </w:rPr>
-        <w:t>Overall training goals</w:t>
-      </w:r>
-    </w:p>
-    <w:p>
-      <w:pPr>
-        <w:spacing w:after="120"/>
-        <w:rPr>
-          <w:rFonts w:ascii="Arial" w:hAnsi="Arial" w:cs="Arial"/>
-          <w:sz w:val="22"/>
-          <w:szCs w:val="22"/>
         </w:rPr>
       </w:pPr>
       <w:r>
@@ -4576,26 +4556,6 @@
           <w:rFonts w:ascii="Arial" w:hAnsi="Arial" w:cs="Arial"/>
           <w:sz w:val="22"/>
           <w:szCs w:val="22"/>
-          <w:u w:val="single"/>
-        </w:rPr>
-      </w:pPr>
-      <w:r>
-        <w:rPr>
-          <w:rFonts w:ascii="Arial" w:hAnsi="Arial" w:cs="Arial"/>
-          <w:sz w:val="22"/>
-          <w:szCs w:val="22"/>
-          <w:u w:val="single"/>
-        </w:rPr>
-        <w:t>Skills to be enhanced</w:t>
-      </w:r>
-    </w:p>
-    <w:p>
-      <w:pPr>
-        <w:spacing w:after="120"/>
-        <w:rPr>
-          <w:rFonts w:ascii="Arial" w:hAnsi="Arial" w:cs="Arial"/>
-          <w:sz w:val="22"/>
-          <w:szCs w:val="22"/>
         </w:rPr>
       </w:pPr>
       <w:r>
@@ -4716,7 +4676,31 @@
           <w:sz w:val="22"/>
           <w:szCs w:val="22"/>
         </w:rPr>
-        <w:t xml:space="preserve">I will use my connections with the </w:t>
+        <w:t xml:space="preserve">I will </w:t>
+      </w:r>
+      <w:r>
+        <w:rPr>
+          <w:rFonts w:ascii="Arial" w:hAnsi="Arial" w:cs="Arial"/>
+          <w:sz w:val="22"/>
+          <w:szCs w:val="22"/>
+        </w:rPr>
+        <w:t>also</w:t>
+      </w:r>
+      <w:r>
+        <w:rPr>
+          <w:rFonts w:ascii="Arial" w:hAnsi="Arial" w:cs="Arial"/>
+          <w:sz w:val="22"/>
+          <w:szCs w:val="22"/>
+        </w:rPr>
+        <w:t xml:space="preserve"> gain training in RNA techniques</w:t>
+      </w:r>
+      <w:r>
+        <w:rPr>
+          <w:rFonts w:ascii="Arial" w:hAnsi="Arial" w:cs="Arial"/>
+          <w:sz w:val="22"/>
+          <w:szCs w:val="22"/>
+        </w:rPr>
+        <w:t xml:space="preserve"> from the members of the </w:t>
       </w:r>
       <w:proofErr w:type="spellStart"/>
       <w:r>
@@ -4734,7 +4718,41 @@
           <w:sz w:val="22"/>
           <w:szCs w:val="22"/>
         </w:rPr>
-        <w:t xml:space="preserve"> lab to gain training in RNA techniques.</w:t>
+        <w:t xml:space="preserve"> lab</w:t>
+      </w:r>
+      <w:r>
+        <w:rPr>
+          <w:rFonts w:ascii="Arial" w:hAnsi="Arial" w:cs="Arial"/>
+          <w:sz w:val="22"/>
+          <w:szCs w:val="22"/>
+        </w:rPr>
+        <w:t>.</w:t>
+      </w:r>
+      <w:r>
+        <w:rPr>
+          <w:rFonts w:ascii="Arial" w:hAnsi="Arial" w:cs="Arial"/>
+          <w:sz w:val="22"/>
+          <w:szCs w:val="22"/>
+        </w:rPr>
+        <w:t xml:space="preserve"> Finally, during this project, I will train my skill at grant writing by applying for a K99 grant during the third year of my </w:t>
+      </w:r>
+      <w:proofErr w:type="spellStart"/>
+      <w:r>
+        <w:rPr>
+          <w:rFonts w:ascii="Arial" w:hAnsi="Arial" w:cs="Arial"/>
+          <w:sz w:val="22"/>
+          <w:szCs w:val="22"/>
+        </w:rPr>
+        <w:t>posdoc</w:t>
+      </w:r>
+      <w:proofErr w:type="spellEnd"/>
+      <w:r>
+        <w:rPr>
+          <w:rFonts w:ascii="Arial" w:hAnsi="Arial" w:cs="Arial"/>
+          <w:sz w:val="22"/>
+          <w:szCs w:val="22"/>
+        </w:rPr>
+        <w:t xml:space="preserve">. </w:t>
       </w:r>
     </w:p>
     <w:p>
@@ -4850,25 +4868,57 @@
         </w:rPr>
         <w:t>ob search.</w:t>
       </w:r>
-    </w:p>
-    <w:p>
-      <w:pPr>
-        <w:spacing w:after="120"/>
-        <w:rPr>
-          <w:rFonts w:ascii="Arial" w:hAnsi="Arial" w:cs="Arial"/>
-          <w:sz w:val="22"/>
-          <w:szCs w:val="22"/>
-          <w:u w:val="single"/>
-        </w:rPr>
-      </w:pPr>
-      <w:r>
-        <w:rPr>
-          <w:rFonts w:ascii="Arial" w:hAnsi="Arial" w:cs="Arial"/>
-          <w:sz w:val="22"/>
-          <w:szCs w:val="22"/>
-          <w:u w:val="single"/>
-        </w:rPr>
-        <w:t>Preparation for career plans</w:t>
+      <w:r>
+        <w:rPr>
+          <w:rFonts w:ascii="Arial" w:hAnsi="Arial" w:cs="Arial"/>
+          <w:sz w:val="22"/>
+          <w:szCs w:val="22"/>
+        </w:rPr>
+        <w:t xml:space="preserve"> </w:t>
+      </w:r>
+      <w:r>
+        <w:rPr>
+          <w:rFonts w:ascii="Arial" w:hAnsi="Arial" w:cs="Arial"/>
+          <w:sz w:val="22"/>
+          <w:szCs w:val="22"/>
+        </w:rPr>
+        <w:t xml:space="preserve">Finally, </w:t>
+      </w:r>
+      <w:proofErr w:type="gramStart"/>
+      <w:r>
+        <w:rPr>
+          <w:rFonts w:ascii="Arial" w:hAnsi="Arial" w:cs="Arial"/>
+          <w:sz w:val="22"/>
+          <w:szCs w:val="22"/>
+        </w:rPr>
+        <w:t>In</w:t>
+      </w:r>
+      <w:proofErr w:type="gramEnd"/>
+      <w:r>
+        <w:rPr>
+          <w:rFonts w:ascii="Arial" w:hAnsi="Arial" w:cs="Arial"/>
+          <w:sz w:val="22"/>
+          <w:szCs w:val="22"/>
+        </w:rPr>
+        <w:t xml:space="preserve"> order to strengthen my skill teaching I will TA the graduate level quantitative biology course at CSHL.</w:t>
+      </w:r>
+    </w:p>
+    <w:p>
+      <w:pPr>
+        <w:spacing w:after="120"/>
+        <w:rPr>
+          <w:rFonts w:ascii="Arial" w:hAnsi="Arial" w:cs="Arial"/>
+          <w:sz w:val="22"/>
+          <w:szCs w:val="22"/>
+        </w:rPr>
+      </w:pPr>
+      <w:r>
+        <w:rPr>
+          <w:rFonts w:ascii="Arial" w:hAnsi="Arial" w:cs="Arial"/>
+          <w:sz w:val="22"/>
+          <w:szCs w:val="22"/>
+        </w:rPr>
+        <w:t>Together, these plans will prepare me for a career as independent researcher by helping me to learn applications of my expertise to new fields, deepening my knowledge of computational methods, building my network of mentors and potential collaborators, and strengthening my skills at essential nonscience tasks like teaching and grant writing.</w:t>
       </w:r>
     </w:p>
     <w:p>

</xml_diff>

<commit_message>
wrote activities planned under this award
</commit_message>
<xml_diff>
--- a/2023_04_08_sub_F32/Applicant_Background_and_Goals_for_Fellowship_Training.docx
+++ b/2023_04_08_sub_F32/Applicant_Background_and_Goals_for_Fellowship_Training.docx
@@ -4642,6 +4642,14 @@
           <w:sz w:val="22"/>
           <w:szCs w:val="22"/>
         </w:rPr>
+        <w:t xml:space="preserve"> I will also attend every other week machine learning for protein engineering journal clubs.</w:t>
+      </w:r>
+      <w:r>
+        <w:rPr>
+          <w:rFonts w:ascii="Arial" w:hAnsi="Arial" w:cs="Arial"/>
+          <w:sz w:val="22"/>
+          <w:szCs w:val="22"/>
+        </w:rPr>
         <w:t xml:space="preserve"> The </w:t>
       </w:r>
       <w:proofErr w:type="spellStart"/>
@@ -4752,7 +4760,7 @@
           <w:sz w:val="22"/>
           <w:szCs w:val="22"/>
         </w:rPr>
-        <w:t xml:space="preserve">. </w:t>
+        <w:t>.</w:t>
       </w:r>
     </w:p>
     <w:p>
@@ -4778,23 +4786,287 @@
           <w:sz w:val="22"/>
           <w:szCs w:val="22"/>
         </w:rPr>
-        <w:t>hosting scientific meetings, I will attend meetings focusing on RNA and quantitative biology including eukaryotic mRNA processing, probabilistic modeling in genomics</w:t>
-      </w:r>
-      <w:r>
-        <w:rPr>
-          <w:rFonts w:ascii="Arial" w:hAnsi="Arial" w:cs="Arial"/>
-          <w:sz w:val="22"/>
-          <w:szCs w:val="22"/>
-        </w:rPr>
-        <w:t>, systems biology</w:t>
-      </w:r>
-      <w:r>
-        <w:rPr>
-          <w:rFonts w:ascii="Arial" w:hAnsi="Arial" w:cs="Arial"/>
-          <w:sz w:val="22"/>
-          <w:szCs w:val="22"/>
-        </w:rPr>
-        <w:t>, the biology of genomes, and biological data science. Attending these meetings will both help me to expand my skill set in these topics and build my</w:t>
+        <w:t>hosting scientific meetings, I will attend</w:t>
+      </w:r>
+      <w:r>
+        <w:rPr>
+          <w:rFonts w:ascii="Arial" w:hAnsi="Arial" w:cs="Arial"/>
+          <w:sz w:val="22"/>
+          <w:szCs w:val="22"/>
+        </w:rPr>
+        <w:t xml:space="preserve"> </w:t>
+      </w:r>
+      <w:r>
+        <w:rPr>
+          <w:rFonts w:ascii="Arial" w:hAnsi="Arial" w:cs="Arial"/>
+          <w:sz w:val="22"/>
+          <w:szCs w:val="22"/>
+        </w:rPr>
+        <w:t>biennial</w:t>
+      </w:r>
+      <w:r>
+        <w:rPr>
+          <w:rFonts w:ascii="Arial" w:hAnsi="Arial" w:cs="Arial"/>
+          <w:sz w:val="22"/>
+          <w:szCs w:val="22"/>
+        </w:rPr>
+        <w:t xml:space="preserve"> meetings focusing on RNA and quantitative biology</w:t>
+      </w:r>
+      <w:r>
+        <w:rPr>
+          <w:rFonts w:ascii="Arial" w:hAnsi="Arial" w:cs="Arial"/>
+          <w:sz w:val="22"/>
+          <w:szCs w:val="22"/>
+        </w:rPr>
+        <w:t>.</w:t>
+      </w:r>
+      <w:r>
+        <w:rPr>
+          <w:rFonts w:ascii="Arial" w:hAnsi="Arial" w:cs="Arial"/>
+          <w:sz w:val="22"/>
+          <w:szCs w:val="22"/>
+        </w:rPr>
+        <w:t xml:space="preserve"> </w:t>
+      </w:r>
+      <w:r>
+        <w:rPr>
+          <w:rFonts w:ascii="Arial" w:hAnsi="Arial" w:cs="Arial"/>
+          <w:sz w:val="22"/>
+          <w:szCs w:val="22"/>
+        </w:rPr>
+        <w:t>This includes</w:t>
+      </w:r>
+      <w:r>
+        <w:rPr>
+          <w:rFonts w:ascii="Arial" w:hAnsi="Arial" w:cs="Arial"/>
+          <w:sz w:val="22"/>
+          <w:szCs w:val="22"/>
+        </w:rPr>
+        <w:t xml:space="preserve"> </w:t>
+      </w:r>
+      <w:r>
+        <w:rPr>
+          <w:rFonts w:ascii="Arial" w:hAnsi="Arial" w:cs="Arial"/>
+          <w:sz w:val="22"/>
+          <w:szCs w:val="22"/>
+        </w:rPr>
+        <w:t>the</w:t>
+      </w:r>
+      <w:r>
+        <w:rPr>
+          <w:rFonts w:ascii="Arial" w:hAnsi="Arial" w:cs="Arial"/>
+          <w:sz w:val="22"/>
+          <w:szCs w:val="22"/>
+        </w:rPr>
+        <w:t xml:space="preserve"> </w:t>
+      </w:r>
+      <w:r>
+        <w:rPr>
+          <w:rFonts w:ascii="Arial" w:hAnsi="Arial" w:cs="Arial"/>
+          <w:sz w:val="22"/>
+          <w:szCs w:val="22"/>
+        </w:rPr>
+        <w:t>Post-Transcriptional Gene Regulation</w:t>
+      </w:r>
+      <w:r>
+        <w:rPr>
+          <w:rFonts w:ascii="Arial" w:hAnsi="Arial" w:cs="Arial"/>
+          <w:sz w:val="22"/>
+          <w:szCs w:val="22"/>
+        </w:rPr>
+        <w:t xml:space="preserve"> Gordon conference</w:t>
+      </w:r>
+      <w:r>
+        <w:rPr>
+          <w:rFonts w:ascii="Arial" w:hAnsi="Arial" w:cs="Arial"/>
+          <w:sz w:val="22"/>
+          <w:szCs w:val="22"/>
+        </w:rPr>
+        <w:t xml:space="preserve"> and the</w:t>
+      </w:r>
+      <w:r>
+        <w:rPr>
+          <w:rFonts w:ascii="Arial" w:hAnsi="Arial" w:cs="Arial"/>
+          <w:sz w:val="22"/>
+          <w:szCs w:val="22"/>
+        </w:rPr>
+        <w:t xml:space="preserve"> </w:t>
+      </w:r>
+      <w:r>
+        <w:rPr>
+          <w:rFonts w:ascii="Arial" w:hAnsi="Arial" w:cs="Arial"/>
+          <w:sz w:val="22"/>
+          <w:szCs w:val="22"/>
+        </w:rPr>
+        <w:t>eukaryotic mRNA processing,</w:t>
+      </w:r>
+      <w:r>
+        <w:rPr>
+          <w:rFonts w:ascii="Arial" w:hAnsi="Arial" w:cs="Arial"/>
+          <w:sz w:val="22"/>
+          <w:szCs w:val="22"/>
+        </w:rPr>
+        <w:t xml:space="preserve"> </w:t>
+      </w:r>
+      <w:r>
+        <w:rPr>
+          <w:rFonts w:ascii="Arial" w:hAnsi="Arial" w:cs="Arial"/>
+          <w:sz w:val="22"/>
+          <w:szCs w:val="22"/>
+        </w:rPr>
+        <w:t>probabilistic modeling in genomics</w:t>
+      </w:r>
+      <w:r>
+        <w:rPr>
+          <w:rFonts w:ascii="Arial" w:hAnsi="Arial" w:cs="Arial"/>
+          <w:sz w:val="22"/>
+          <w:szCs w:val="22"/>
+        </w:rPr>
+        <w:t xml:space="preserve">, </w:t>
+      </w:r>
+      <w:r>
+        <w:rPr>
+          <w:rFonts w:ascii="Arial" w:hAnsi="Arial" w:cs="Arial"/>
+          <w:sz w:val="22"/>
+          <w:szCs w:val="22"/>
+        </w:rPr>
+        <w:t>systems biology</w:t>
+      </w:r>
+      <w:r>
+        <w:rPr>
+          <w:rFonts w:ascii="Arial" w:hAnsi="Arial" w:cs="Arial"/>
+          <w:sz w:val="22"/>
+          <w:szCs w:val="22"/>
+        </w:rPr>
+        <w:t>,</w:t>
+      </w:r>
+      <w:r>
+        <w:rPr>
+          <w:rFonts w:ascii="Arial" w:hAnsi="Arial" w:cs="Arial"/>
+          <w:sz w:val="22"/>
+          <w:szCs w:val="22"/>
+        </w:rPr>
+        <w:t xml:space="preserve"> </w:t>
+      </w:r>
+      <w:r>
+        <w:rPr>
+          <w:rFonts w:ascii="Arial" w:hAnsi="Arial" w:cs="Arial"/>
+          <w:sz w:val="22"/>
+          <w:szCs w:val="22"/>
+        </w:rPr>
+        <w:t>biology of genomes</w:t>
+      </w:r>
+      <w:r>
+        <w:rPr>
+          <w:rFonts w:ascii="Arial" w:hAnsi="Arial" w:cs="Arial"/>
+          <w:sz w:val="22"/>
+          <w:szCs w:val="22"/>
+        </w:rPr>
+        <w:t>, and</w:t>
+      </w:r>
+      <w:r>
+        <w:rPr>
+          <w:rFonts w:ascii="Arial" w:hAnsi="Arial" w:cs="Arial"/>
+          <w:sz w:val="22"/>
+          <w:szCs w:val="22"/>
+        </w:rPr>
+        <w:t xml:space="preserve"> </w:t>
+      </w:r>
+      <w:r>
+        <w:rPr>
+          <w:rFonts w:ascii="Arial" w:hAnsi="Arial" w:cs="Arial"/>
+          <w:sz w:val="22"/>
+          <w:szCs w:val="22"/>
+        </w:rPr>
+        <w:t>biological data science</w:t>
+      </w:r>
+      <w:r>
+        <w:rPr>
+          <w:rFonts w:ascii="Arial" w:hAnsi="Arial" w:cs="Arial"/>
+          <w:sz w:val="22"/>
+          <w:szCs w:val="22"/>
+        </w:rPr>
+        <w:t xml:space="preserve"> </w:t>
+      </w:r>
+      <w:r>
+        <w:rPr>
+          <w:rFonts w:ascii="Arial" w:hAnsi="Arial" w:cs="Arial"/>
+          <w:sz w:val="22"/>
+          <w:szCs w:val="22"/>
+        </w:rPr>
+        <w:t>C</w:t>
+      </w:r>
+      <w:r>
+        <w:rPr>
+          <w:rFonts w:ascii="Arial" w:hAnsi="Arial" w:cs="Arial"/>
+          <w:sz w:val="22"/>
+          <w:szCs w:val="22"/>
+        </w:rPr>
+        <w:t xml:space="preserve">old </w:t>
+      </w:r>
+      <w:r>
+        <w:rPr>
+          <w:rFonts w:ascii="Arial" w:hAnsi="Arial" w:cs="Arial"/>
+          <w:sz w:val="22"/>
+          <w:szCs w:val="22"/>
+        </w:rPr>
+        <w:t>S</w:t>
+      </w:r>
+      <w:r>
+        <w:rPr>
+          <w:rFonts w:ascii="Arial" w:hAnsi="Arial" w:cs="Arial"/>
+          <w:sz w:val="22"/>
+          <w:szCs w:val="22"/>
+        </w:rPr>
+        <w:t xml:space="preserve">pring </w:t>
+      </w:r>
+      <w:r>
+        <w:rPr>
+          <w:rFonts w:ascii="Arial" w:hAnsi="Arial" w:cs="Arial"/>
+          <w:sz w:val="22"/>
+          <w:szCs w:val="22"/>
+        </w:rPr>
+        <w:t>H</w:t>
+      </w:r>
+      <w:r>
+        <w:rPr>
+          <w:rFonts w:ascii="Arial" w:hAnsi="Arial" w:cs="Arial"/>
+          <w:sz w:val="22"/>
+          <w:szCs w:val="22"/>
+        </w:rPr>
+        <w:t>arbor meetings</w:t>
+      </w:r>
+      <w:r>
+        <w:rPr>
+          <w:rFonts w:ascii="Arial" w:hAnsi="Arial" w:cs="Arial"/>
+          <w:sz w:val="22"/>
+          <w:szCs w:val="22"/>
+        </w:rPr>
+        <w:t>.</w:t>
+      </w:r>
+      <w:r>
+        <w:rPr>
+          <w:rFonts w:ascii="Arial" w:hAnsi="Arial" w:cs="Arial"/>
+          <w:sz w:val="22"/>
+          <w:szCs w:val="22"/>
+        </w:rPr>
+        <w:t xml:space="preserve"> Since each meeting is biennial, this will be one RNA meeting and two quantitative biology meetings a year.</w:t>
+      </w:r>
+      <w:r>
+        <w:rPr>
+          <w:rFonts w:ascii="Arial" w:hAnsi="Arial" w:cs="Arial"/>
+          <w:sz w:val="22"/>
+          <w:szCs w:val="22"/>
+        </w:rPr>
+        <w:t xml:space="preserve"> </w:t>
+      </w:r>
+      <w:r>
+        <w:rPr>
+          <w:rFonts w:ascii="Arial" w:hAnsi="Arial" w:cs="Arial"/>
+          <w:sz w:val="22"/>
+          <w:szCs w:val="22"/>
+        </w:rPr>
+        <w:t>Attending these meetings will both help me to expand my skill set in these topics and build my</w:t>
       </w:r>
       <w:r>
         <w:rPr>
@@ -4961,6 +5233,1375 @@
         </w:rPr>
         <w:lastRenderedPageBreak/>
         <w:t>Activities Planned Under This Award</w:t>
+      </w:r>
+    </w:p>
+    <w:p>
+      <w:pPr>
+        <w:spacing w:after="120"/>
+        <w:rPr>
+          <w:rFonts w:ascii="Arial" w:hAnsi="Arial" w:cs="Arial"/>
+          <w:sz w:val="22"/>
+          <w:szCs w:val="22"/>
+          <w:u w:val="single"/>
+        </w:rPr>
+      </w:pPr>
+      <w:r>
+        <w:rPr>
+          <w:rFonts w:ascii="Arial" w:hAnsi="Arial" w:cs="Arial"/>
+          <w:sz w:val="22"/>
+          <w:szCs w:val="22"/>
+          <w:u w:val="single"/>
+        </w:rPr>
+        <w:t>Year 1:</w:t>
+      </w:r>
+    </w:p>
+    <w:p>
+      <w:pPr>
+        <w:spacing w:after="120"/>
+        <w:rPr>
+          <w:rFonts w:ascii="Arial" w:hAnsi="Arial" w:cs="Arial"/>
+          <w:sz w:val="22"/>
+          <w:szCs w:val="22"/>
+        </w:rPr>
+      </w:pPr>
+      <w:r>
+        <w:rPr>
+          <w:rFonts w:ascii="Arial" w:hAnsi="Arial" w:cs="Arial"/>
+          <w:i/>
+          <w:iCs/>
+          <w:sz w:val="22"/>
+          <w:szCs w:val="22"/>
+          <w:u w:val="single"/>
+        </w:rPr>
+        <w:t>Research: 85% effort</w:t>
+      </w:r>
+    </w:p>
+    <w:p>
+      <w:pPr>
+        <w:pStyle w:val="ListParagraph"/>
+        <w:numPr>
+          <w:ilvl w:val="0"/>
+          <w:numId w:val="1"/>
+        </w:numPr>
+        <w:spacing w:after="120"/>
+        <w:rPr>
+          <w:rFonts w:ascii="Arial" w:hAnsi="Arial" w:cs="Arial"/>
+          <w:sz w:val="22"/>
+          <w:szCs w:val="22"/>
+        </w:rPr>
+      </w:pPr>
+      <w:r>
+        <w:rPr>
+          <w:rFonts w:ascii="Arial" w:hAnsi="Arial" w:cs="Arial"/>
+          <w:sz w:val="22"/>
+          <w:szCs w:val="22"/>
+        </w:rPr>
+        <w:t>Aim</w:t>
+      </w:r>
+      <w:r>
+        <w:rPr>
+          <w:rFonts w:ascii="Arial" w:hAnsi="Arial" w:cs="Arial"/>
+          <w:sz w:val="22"/>
+          <w:szCs w:val="22"/>
+        </w:rPr>
+        <w:t xml:space="preserve"> 1:</w:t>
+      </w:r>
+    </w:p>
+    <w:p>
+      <w:pPr>
+        <w:pStyle w:val="ListParagraph"/>
+        <w:numPr>
+          <w:ilvl w:val="1"/>
+          <w:numId w:val="1"/>
+        </w:numPr>
+        <w:spacing w:after="120"/>
+        <w:rPr>
+          <w:rFonts w:ascii="Arial" w:hAnsi="Arial" w:cs="Arial"/>
+          <w:sz w:val="22"/>
+          <w:szCs w:val="22"/>
+        </w:rPr>
+      </w:pPr>
+      <w:r>
+        <w:rPr>
+          <w:rFonts w:ascii="Arial" w:hAnsi="Arial" w:cs="Arial"/>
+          <w:sz w:val="22"/>
+          <w:szCs w:val="22"/>
+        </w:rPr>
+        <w:t>Generate SMN2 test library</w:t>
+      </w:r>
+    </w:p>
+    <w:p>
+      <w:pPr>
+        <w:pStyle w:val="ListParagraph"/>
+        <w:numPr>
+          <w:ilvl w:val="1"/>
+          <w:numId w:val="1"/>
+        </w:numPr>
+        <w:spacing w:after="120"/>
+        <w:rPr>
+          <w:rFonts w:ascii="Arial" w:hAnsi="Arial" w:cs="Arial"/>
+          <w:sz w:val="22"/>
+          <w:szCs w:val="22"/>
+        </w:rPr>
+      </w:pPr>
+      <w:r>
+        <w:rPr>
+          <w:rFonts w:ascii="Arial" w:hAnsi="Arial" w:cs="Arial"/>
+          <w:sz w:val="22"/>
+          <w:szCs w:val="22"/>
+        </w:rPr>
+        <w:t xml:space="preserve">Optimize MPSA sequencing library </w:t>
+      </w:r>
+      <w:r>
+        <w:rPr>
+          <w:rFonts w:ascii="Arial" w:hAnsi="Arial" w:cs="Arial"/>
+          <w:sz w:val="22"/>
+          <w:szCs w:val="22"/>
+        </w:rPr>
+        <w:t>preparation</w:t>
+      </w:r>
+    </w:p>
+    <w:p>
+      <w:pPr>
+        <w:pStyle w:val="ListParagraph"/>
+        <w:numPr>
+          <w:ilvl w:val="0"/>
+          <w:numId w:val="1"/>
+        </w:numPr>
+        <w:spacing w:after="120"/>
+        <w:rPr>
+          <w:rFonts w:ascii="Arial" w:hAnsi="Arial" w:cs="Arial"/>
+          <w:sz w:val="22"/>
+          <w:szCs w:val="22"/>
+        </w:rPr>
+      </w:pPr>
+      <w:r>
+        <w:rPr>
+          <w:rFonts w:ascii="Arial" w:hAnsi="Arial" w:cs="Arial"/>
+          <w:sz w:val="22"/>
+          <w:szCs w:val="22"/>
+        </w:rPr>
+        <w:t>Aim 2:</w:t>
+      </w:r>
+    </w:p>
+    <w:p>
+      <w:pPr>
+        <w:pStyle w:val="ListParagraph"/>
+        <w:numPr>
+          <w:ilvl w:val="1"/>
+          <w:numId w:val="1"/>
+        </w:numPr>
+        <w:spacing w:after="120"/>
+        <w:rPr>
+          <w:rFonts w:ascii="Arial" w:hAnsi="Arial" w:cs="Arial"/>
+          <w:sz w:val="22"/>
+          <w:szCs w:val="22"/>
+        </w:rPr>
+      </w:pPr>
+      <w:r>
+        <w:rPr>
+          <w:rFonts w:ascii="Arial" w:hAnsi="Arial" w:cs="Arial"/>
+          <w:sz w:val="22"/>
+          <w:szCs w:val="22"/>
+        </w:rPr>
+        <w:t>Write data simulation pipeline</w:t>
+      </w:r>
+    </w:p>
+    <w:p>
+      <w:pPr>
+        <w:pStyle w:val="ListParagraph"/>
+        <w:numPr>
+          <w:ilvl w:val="0"/>
+          <w:numId w:val="1"/>
+        </w:numPr>
+        <w:spacing w:after="120"/>
+        <w:rPr>
+          <w:rFonts w:ascii="Arial" w:hAnsi="Arial" w:cs="Arial"/>
+          <w:sz w:val="22"/>
+          <w:szCs w:val="22"/>
+        </w:rPr>
+      </w:pPr>
+      <w:r>
+        <w:rPr>
+          <w:rFonts w:ascii="Arial" w:hAnsi="Arial" w:cs="Arial"/>
+          <w:sz w:val="22"/>
+          <w:szCs w:val="22"/>
+        </w:rPr>
+        <w:t xml:space="preserve">Aim 3: </w:t>
+      </w:r>
+    </w:p>
+    <w:p>
+      <w:pPr>
+        <w:pStyle w:val="ListParagraph"/>
+        <w:numPr>
+          <w:ilvl w:val="1"/>
+          <w:numId w:val="1"/>
+        </w:numPr>
+        <w:spacing w:after="120"/>
+        <w:rPr>
+          <w:rFonts w:ascii="Arial" w:hAnsi="Arial" w:cs="Arial"/>
+          <w:sz w:val="22"/>
+          <w:szCs w:val="22"/>
+        </w:rPr>
+      </w:pPr>
+      <w:r>
+        <w:rPr>
+          <w:rFonts w:ascii="Arial" w:hAnsi="Arial" w:cs="Arial"/>
+          <w:sz w:val="22"/>
+          <w:szCs w:val="22"/>
+        </w:rPr>
+        <w:t>Perform course mapping of PKM minigene introns</w:t>
+      </w:r>
+    </w:p>
+    <w:p>
+      <w:pPr>
+        <w:pStyle w:val="ListParagraph"/>
+        <w:numPr>
+          <w:ilvl w:val="1"/>
+          <w:numId w:val="1"/>
+        </w:numPr>
+        <w:spacing w:after="120"/>
+        <w:rPr>
+          <w:rFonts w:ascii="Arial" w:hAnsi="Arial" w:cs="Arial"/>
+          <w:sz w:val="22"/>
+          <w:szCs w:val="22"/>
+        </w:rPr>
+      </w:pPr>
+      <w:r>
+        <w:rPr>
+          <w:rFonts w:ascii="Arial" w:hAnsi="Arial" w:cs="Arial"/>
+          <w:sz w:val="22"/>
+          <w:szCs w:val="22"/>
+        </w:rPr>
+        <w:t>Design and order oligo library encoding single mutants</w:t>
+      </w:r>
+    </w:p>
+    <w:p>
+      <w:pPr>
+        <w:pStyle w:val="ListParagraph"/>
+        <w:numPr>
+          <w:ilvl w:val="1"/>
+          <w:numId w:val="1"/>
+        </w:numPr>
+        <w:spacing w:after="120"/>
+        <w:rPr>
+          <w:rFonts w:ascii="Arial" w:hAnsi="Arial" w:cs="Arial"/>
+          <w:sz w:val="22"/>
+          <w:szCs w:val="22"/>
+        </w:rPr>
+      </w:pPr>
+      <w:r>
+        <w:rPr>
+          <w:rFonts w:ascii="Arial" w:hAnsi="Arial" w:cs="Arial"/>
+          <w:sz w:val="22"/>
+          <w:szCs w:val="22"/>
+        </w:rPr>
+        <w:t>Construct variant library</w:t>
+      </w:r>
+    </w:p>
+    <w:p>
+      <w:pPr>
+        <w:spacing w:after="120"/>
+        <w:rPr>
+          <w:rFonts w:ascii="Arial" w:hAnsi="Arial" w:cs="Arial"/>
+          <w:i/>
+          <w:iCs/>
+          <w:sz w:val="22"/>
+          <w:szCs w:val="22"/>
+        </w:rPr>
+      </w:pPr>
+      <w:r>
+        <w:rPr>
+          <w:rFonts w:ascii="Arial" w:hAnsi="Arial" w:cs="Arial"/>
+          <w:i/>
+          <w:iCs/>
+          <w:sz w:val="22"/>
+          <w:szCs w:val="22"/>
+          <w:u w:val="single"/>
+        </w:rPr>
+        <w:t>Meetings, seminars, journal clubs</w:t>
+      </w:r>
+      <w:r>
+        <w:rPr>
+          <w:rFonts w:ascii="Arial" w:hAnsi="Arial" w:cs="Arial"/>
+          <w:i/>
+          <w:iCs/>
+          <w:sz w:val="22"/>
+          <w:szCs w:val="22"/>
+          <w:u w:val="single"/>
+        </w:rPr>
+        <w:t xml:space="preserve">: </w:t>
+      </w:r>
+      <w:r>
+        <w:rPr>
+          <w:rFonts w:ascii="Arial" w:hAnsi="Arial" w:cs="Arial"/>
+          <w:i/>
+          <w:iCs/>
+          <w:sz w:val="22"/>
+          <w:szCs w:val="22"/>
+          <w:u w:val="single"/>
+        </w:rPr>
+        <w:t>10</w:t>
+      </w:r>
+      <w:r>
+        <w:rPr>
+          <w:rFonts w:ascii="Arial" w:hAnsi="Arial" w:cs="Arial"/>
+          <w:i/>
+          <w:iCs/>
+          <w:sz w:val="22"/>
+          <w:szCs w:val="22"/>
+          <w:u w:val="single"/>
+        </w:rPr>
+        <w:t>% effort</w:t>
+      </w:r>
+    </w:p>
+    <w:p>
+      <w:pPr>
+        <w:pStyle w:val="ListParagraph"/>
+        <w:numPr>
+          <w:ilvl w:val="0"/>
+          <w:numId w:val="2"/>
+        </w:numPr>
+        <w:spacing w:after="120"/>
+        <w:rPr>
+          <w:rFonts w:ascii="Arial" w:hAnsi="Arial" w:cs="Arial"/>
+          <w:sz w:val="22"/>
+          <w:szCs w:val="22"/>
+        </w:rPr>
+      </w:pPr>
+      <w:r>
+        <w:rPr>
+          <w:rFonts w:ascii="Arial" w:hAnsi="Arial" w:cs="Arial"/>
+          <w:sz w:val="22"/>
+          <w:szCs w:val="22"/>
+        </w:rPr>
+        <w:t>Machine learning in genomics</w:t>
+      </w:r>
+      <w:r>
+        <w:rPr>
+          <w:rFonts w:ascii="Arial" w:hAnsi="Arial" w:cs="Arial"/>
+          <w:sz w:val="22"/>
+          <w:szCs w:val="22"/>
+        </w:rPr>
+        <w:t xml:space="preserve"> weekly</w:t>
+      </w:r>
+      <w:r>
+        <w:rPr>
+          <w:rFonts w:ascii="Arial" w:hAnsi="Arial" w:cs="Arial"/>
+          <w:sz w:val="22"/>
+          <w:szCs w:val="22"/>
+        </w:rPr>
+        <w:t xml:space="preserve"> journal club</w:t>
+      </w:r>
+    </w:p>
+    <w:p>
+      <w:pPr>
+        <w:pStyle w:val="ListParagraph"/>
+        <w:numPr>
+          <w:ilvl w:val="0"/>
+          <w:numId w:val="2"/>
+        </w:numPr>
+        <w:spacing w:after="120"/>
+        <w:rPr>
+          <w:rFonts w:ascii="Arial" w:hAnsi="Arial" w:cs="Arial"/>
+          <w:sz w:val="22"/>
+          <w:szCs w:val="22"/>
+        </w:rPr>
+      </w:pPr>
+      <w:r>
+        <w:rPr>
+          <w:rFonts w:ascii="Arial" w:hAnsi="Arial" w:cs="Arial"/>
+          <w:sz w:val="22"/>
+          <w:szCs w:val="22"/>
+        </w:rPr>
+        <w:t>Machine learning for protein engineering</w:t>
+      </w:r>
+      <w:r>
+        <w:rPr>
+          <w:rFonts w:ascii="Arial" w:hAnsi="Arial" w:cs="Arial"/>
+          <w:sz w:val="22"/>
+          <w:szCs w:val="22"/>
+        </w:rPr>
+        <w:t xml:space="preserve"> biweekly</w:t>
+      </w:r>
+      <w:r>
+        <w:rPr>
+          <w:rFonts w:ascii="Arial" w:hAnsi="Arial" w:cs="Arial"/>
+          <w:sz w:val="22"/>
+          <w:szCs w:val="22"/>
+        </w:rPr>
+        <w:t xml:space="preserve"> </w:t>
+      </w:r>
+      <w:r>
+        <w:rPr>
+          <w:rFonts w:ascii="Arial" w:hAnsi="Arial" w:cs="Arial"/>
+          <w:sz w:val="22"/>
+          <w:szCs w:val="22"/>
+        </w:rPr>
+        <w:t>j</w:t>
+      </w:r>
+      <w:r>
+        <w:rPr>
+          <w:rFonts w:ascii="Arial" w:hAnsi="Arial" w:cs="Arial"/>
+          <w:sz w:val="22"/>
+          <w:szCs w:val="22"/>
+        </w:rPr>
+        <w:t>ournal club</w:t>
+      </w:r>
+    </w:p>
+    <w:p>
+      <w:pPr>
+        <w:pStyle w:val="ListParagraph"/>
+        <w:numPr>
+          <w:ilvl w:val="0"/>
+          <w:numId w:val="2"/>
+        </w:numPr>
+        <w:spacing w:after="120"/>
+        <w:rPr>
+          <w:rFonts w:ascii="Arial" w:hAnsi="Arial" w:cs="Arial"/>
+          <w:sz w:val="22"/>
+          <w:szCs w:val="22"/>
+        </w:rPr>
+      </w:pPr>
+      <w:r>
+        <w:rPr>
+          <w:rFonts w:ascii="Arial" w:hAnsi="Arial" w:cs="Arial"/>
+          <w:sz w:val="22"/>
+          <w:szCs w:val="22"/>
+        </w:rPr>
+        <w:t>Quantitative biology weekly seminar</w:t>
+      </w:r>
+    </w:p>
+    <w:p>
+      <w:pPr>
+        <w:pStyle w:val="ListParagraph"/>
+        <w:numPr>
+          <w:ilvl w:val="0"/>
+          <w:numId w:val="2"/>
+        </w:numPr>
+        <w:spacing w:after="120"/>
+        <w:rPr>
+          <w:rFonts w:ascii="Arial" w:hAnsi="Arial" w:cs="Arial"/>
+          <w:sz w:val="22"/>
+          <w:szCs w:val="22"/>
+        </w:rPr>
+      </w:pPr>
+      <w:r>
+        <w:rPr>
+          <w:rFonts w:ascii="Arial" w:hAnsi="Arial" w:cs="Arial"/>
+          <w:sz w:val="22"/>
+          <w:szCs w:val="22"/>
+        </w:rPr>
+        <w:t>Cold Spring Harbor lab wide twice weekly seminars</w:t>
+      </w:r>
+    </w:p>
+    <w:p>
+      <w:pPr>
+        <w:pStyle w:val="ListParagraph"/>
+        <w:numPr>
+          <w:ilvl w:val="0"/>
+          <w:numId w:val="2"/>
+        </w:numPr>
+        <w:spacing w:after="120"/>
+        <w:rPr>
+          <w:rFonts w:ascii="Arial" w:hAnsi="Arial" w:cs="Arial"/>
+          <w:sz w:val="22"/>
+          <w:szCs w:val="22"/>
+        </w:rPr>
+      </w:pPr>
+      <w:r>
+        <w:rPr>
+          <w:rFonts w:ascii="Arial" w:hAnsi="Arial" w:cs="Arial"/>
+          <w:sz w:val="22"/>
+          <w:szCs w:val="22"/>
+        </w:rPr>
+        <w:t>Attend</w:t>
+      </w:r>
+      <w:r>
+        <w:rPr>
+          <w:rFonts w:ascii="Arial" w:hAnsi="Arial" w:cs="Arial"/>
+          <w:sz w:val="22"/>
+          <w:szCs w:val="22"/>
+        </w:rPr>
+        <w:t xml:space="preserve"> weekly</w:t>
+      </w:r>
+      <w:r>
+        <w:rPr>
+          <w:rFonts w:ascii="Arial" w:hAnsi="Arial" w:cs="Arial"/>
+          <w:sz w:val="22"/>
+          <w:szCs w:val="22"/>
+        </w:rPr>
+        <w:t xml:space="preserve"> Lab meeting in the </w:t>
+      </w:r>
+      <w:proofErr w:type="spellStart"/>
+      <w:r>
+        <w:rPr>
+          <w:rFonts w:ascii="Arial" w:hAnsi="Arial" w:cs="Arial"/>
+          <w:sz w:val="22"/>
+          <w:szCs w:val="22"/>
+        </w:rPr>
+        <w:t>Krainer</w:t>
+      </w:r>
+      <w:proofErr w:type="spellEnd"/>
+      <w:r>
+        <w:rPr>
+          <w:rFonts w:ascii="Arial" w:hAnsi="Arial" w:cs="Arial"/>
+          <w:sz w:val="22"/>
+          <w:szCs w:val="22"/>
+        </w:rPr>
+        <w:t xml:space="preserve"> lab</w:t>
+      </w:r>
+    </w:p>
+    <w:p>
+      <w:pPr>
+        <w:pStyle w:val="ListParagraph"/>
+        <w:numPr>
+          <w:ilvl w:val="0"/>
+          <w:numId w:val="2"/>
+        </w:numPr>
+        <w:spacing w:after="120"/>
+        <w:rPr>
+          <w:rFonts w:ascii="Arial" w:hAnsi="Arial" w:cs="Arial"/>
+          <w:sz w:val="22"/>
+          <w:szCs w:val="22"/>
+        </w:rPr>
+      </w:pPr>
+      <w:r>
+        <w:rPr>
+          <w:rFonts w:ascii="Arial" w:hAnsi="Arial" w:cs="Arial"/>
+          <w:sz w:val="22"/>
+          <w:szCs w:val="22"/>
+        </w:rPr>
+        <w:t>Attend</w:t>
+      </w:r>
+      <w:r>
+        <w:rPr>
+          <w:rFonts w:ascii="Arial" w:hAnsi="Arial" w:cs="Arial"/>
+          <w:sz w:val="22"/>
+          <w:szCs w:val="22"/>
+        </w:rPr>
+        <w:t xml:space="preserve"> </w:t>
+      </w:r>
+      <w:r>
+        <w:rPr>
+          <w:rFonts w:ascii="Arial" w:hAnsi="Arial" w:cs="Arial"/>
+          <w:sz w:val="22"/>
+          <w:szCs w:val="22"/>
+        </w:rPr>
+        <w:t>weekly</w:t>
+      </w:r>
+      <w:r>
+        <w:rPr>
+          <w:rFonts w:ascii="Arial" w:hAnsi="Arial" w:cs="Arial"/>
+          <w:sz w:val="22"/>
+          <w:szCs w:val="22"/>
+        </w:rPr>
+        <w:t xml:space="preserve"> </w:t>
+      </w:r>
+      <w:r>
+        <w:rPr>
+          <w:rFonts w:ascii="Arial" w:hAnsi="Arial" w:cs="Arial"/>
+          <w:sz w:val="22"/>
+          <w:szCs w:val="22"/>
+        </w:rPr>
+        <w:t xml:space="preserve">joint lab meeting Kinney, Koo, and </w:t>
+      </w:r>
+      <w:proofErr w:type="spellStart"/>
+      <w:r>
+        <w:rPr>
+          <w:rFonts w:ascii="Arial" w:hAnsi="Arial" w:cs="Arial"/>
+          <w:sz w:val="22"/>
+          <w:szCs w:val="22"/>
+        </w:rPr>
+        <w:t>McCandlish</w:t>
+      </w:r>
+      <w:proofErr w:type="spellEnd"/>
+      <w:r>
+        <w:rPr>
+          <w:rFonts w:ascii="Arial" w:hAnsi="Arial" w:cs="Arial"/>
+          <w:sz w:val="22"/>
+          <w:szCs w:val="22"/>
+        </w:rPr>
+        <w:t xml:space="preserve"> labs</w:t>
+      </w:r>
+    </w:p>
+    <w:p>
+      <w:pPr>
+        <w:pStyle w:val="ListParagraph"/>
+        <w:numPr>
+          <w:ilvl w:val="0"/>
+          <w:numId w:val="2"/>
+        </w:numPr>
+        <w:spacing w:after="120"/>
+        <w:rPr>
+          <w:rFonts w:ascii="Arial" w:hAnsi="Arial" w:cs="Arial"/>
+          <w:sz w:val="22"/>
+          <w:szCs w:val="22"/>
+        </w:rPr>
+      </w:pPr>
+      <w:r>
+        <w:rPr>
+          <w:rFonts w:ascii="Arial" w:hAnsi="Arial" w:cs="Arial"/>
+          <w:sz w:val="22"/>
+          <w:szCs w:val="22"/>
+        </w:rPr>
+        <w:t>Post-Transcriptional Gene Regulation</w:t>
+      </w:r>
+      <w:r>
+        <w:rPr>
+          <w:rFonts w:ascii="Arial" w:hAnsi="Arial" w:cs="Arial"/>
+          <w:sz w:val="22"/>
+          <w:szCs w:val="22"/>
+        </w:rPr>
+        <w:t xml:space="preserve"> Gordon </w:t>
+      </w:r>
+      <w:r>
+        <w:rPr>
+          <w:rFonts w:ascii="Arial" w:hAnsi="Arial" w:cs="Arial"/>
+          <w:sz w:val="22"/>
+          <w:szCs w:val="22"/>
+        </w:rPr>
+        <w:t>C</w:t>
+      </w:r>
+      <w:r>
+        <w:rPr>
+          <w:rFonts w:ascii="Arial" w:hAnsi="Arial" w:cs="Arial"/>
+          <w:sz w:val="22"/>
+          <w:szCs w:val="22"/>
+        </w:rPr>
+        <w:t>onference</w:t>
+      </w:r>
+    </w:p>
+    <w:p>
+      <w:pPr>
+        <w:pStyle w:val="ListParagraph"/>
+        <w:numPr>
+          <w:ilvl w:val="0"/>
+          <w:numId w:val="2"/>
+        </w:numPr>
+        <w:spacing w:after="120"/>
+        <w:rPr>
+          <w:rFonts w:ascii="Arial" w:hAnsi="Arial" w:cs="Arial"/>
+          <w:sz w:val="22"/>
+          <w:szCs w:val="22"/>
+        </w:rPr>
+      </w:pPr>
+      <w:r>
+        <w:rPr>
+          <w:rFonts w:ascii="Arial" w:hAnsi="Arial" w:cs="Arial"/>
+          <w:sz w:val="22"/>
+          <w:szCs w:val="22"/>
+        </w:rPr>
+        <w:t>Biological data science Cold Spring Harbor meeting</w:t>
+      </w:r>
+    </w:p>
+    <w:p>
+      <w:pPr>
+        <w:pStyle w:val="ListParagraph"/>
+        <w:numPr>
+          <w:ilvl w:val="0"/>
+          <w:numId w:val="2"/>
+        </w:numPr>
+        <w:spacing w:after="120"/>
+        <w:rPr>
+          <w:rFonts w:ascii="Arial" w:hAnsi="Arial" w:cs="Arial"/>
+          <w:sz w:val="22"/>
+          <w:szCs w:val="22"/>
+        </w:rPr>
+      </w:pPr>
+      <w:r>
+        <w:rPr>
+          <w:rFonts w:ascii="Arial" w:hAnsi="Arial" w:cs="Arial"/>
+          <w:sz w:val="22"/>
+          <w:szCs w:val="22"/>
+        </w:rPr>
+        <w:t>Systems biology Cold Spring Harbor meeting</w:t>
+      </w:r>
+    </w:p>
+    <w:p>
+      <w:pPr>
+        <w:spacing w:after="120"/>
+        <w:rPr>
+          <w:rFonts w:ascii="Arial" w:hAnsi="Arial" w:cs="Arial"/>
+          <w:sz w:val="22"/>
+          <w:szCs w:val="22"/>
+        </w:rPr>
+      </w:pPr>
+      <w:r>
+        <w:rPr>
+          <w:rFonts w:ascii="Arial" w:hAnsi="Arial" w:cs="Arial"/>
+          <w:i/>
+          <w:iCs/>
+          <w:sz w:val="22"/>
+          <w:szCs w:val="22"/>
+          <w:u w:val="single"/>
+        </w:rPr>
+        <w:t>Other opportunities</w:t>
+      </w:r>
+      <w:r>
+        <w:rPr>
+          <w:rFonts w:ascii="Arial" w:hAnsi="Arial" w:cs="Arial"/>
+          <w:i/>
+          <w:iCs/>
+          <w:sz w:val="22"/>
+          <w:szCs w:val="22"/>
+          <w:u w:val="single"/>
+        </w:rPr>
+        <w:t>: 5% effort</w:t>
+      </w:r>
+    </w:p>
+    <w:p>
+      <w:pPr>
+        <w:pStyle w:val="ListParagraph"/>
+        <w:numPr>
+          <w:ilvl w:val="0"/>
+          <w:numId w:val="3"/>
+        </w:numPr>
+        <w:spacing w:after="120"/>
+        <w:rPr>
+          <w:rFonts w:ascii="Arial" w:hAnsi="Arial" w:cs="Arial"/>
+          <w:sz w:val="22"/>
+          <w:szCs w:val="22"/>
+        </w:rPr>
+      </w:pPr>
+      <w:r>
+        <w:rPr>
+          <w:rFonts w:ascii="Arial" w:hAnsi="Arial" w:cs="Arial"/>
+          <w:sz w:val="22"/>
+          <w:szCs w:val="22"/>
+        </w:rPr>
+        <w:t>Teach quantitative biology course</w:t>
+      </w:r>
+    </w:p>
+    <w:p>
+      <w:pPr>
+        <w:pStyle w:val="ListParagraph"/>
+        <w:numPr>
+          <w:ilvl w:val="0"/>
+          <w:numId w:val="3"/>
+        </w:numPr>
+        <w:spacing w:after="120"/>
+        <w:rPr>
+          <w:rFonts w:ascii="Arial" w:hAnsi="Arial" w:cs="Arial"/>
+          <w:sz w:val="22"/>
+          <w:szCs w:val="22"/>
+        </w:rPr>
+      </w:pPr>
+      <w:r>
+        <w:rPr>
+          <w:rFonts w:ascii="Arial" w:hAnsi="Arial" w:cs="Arial"/>
+          <w:sz w:val="22"/>
+          <w:szCs w:val="22"/>
+        </w:rPr>
+        <w:t>Attend professional development courses</w:t>
+      </w:r>
+    </w:p>
+    <w:p>
+      <w:pPr>
+        <w:spacing w:after="120"/>
+        <w:rPr>
+          <w:rFonts w:ascii="Arial" w:hAnsi="Arial" w:cs="Arial"/>
+          <w:sz w:val="22"/>
+          <w:szCs w:val="22"/>
+          <w:u w:val="single"/>
+        </w:rPr>
+      </w:pPr>
+      <w:r>
+        <w:rPr>
+          <w:rFonts w:ascii="Arial" w:hAnsi="Arial" w:cs="Arial"/>
+          <w:sz w:val="22"/>
+          <w:szCs w:val="22"/>
+          <w:u w:val="single"/>
+        </w:rPr>
+        <w:t xml:space="preserve">Year </w:t>
+      </w:r>
+      <w:r>
+        <w:rPr>
+          <w:rFonts w:ascii="Arial" w:hAnsi="Arial" w:cs="Arial"/>
+          <w:sz w:val="22"/>
+          <w:szCs w:val="22"/>
+          <w:u w:val="single"/>
+        </w:rPr>
+        <w:t>2</w:t>
+      </w:r>
+      <w:r>
+        <w:rPr>
+          <w:rFonts w:ascii="Arial" w:hAnsi="Arial" w:cs="Arial"/>
+          <w:sz w:val="22"/>
+          <w:szCs w:val="22"/>
+          <w:u w:val="single"/>
+        </w:rPr>
+        <w:t>:</w:t>
+      </w:r>
+    </w:p>
+    <w:p>
+      <w:pPr>
+        <w:spacing w:after="120"/>
+        <w:rPr>
+          <w:rFonts w:ascii="Arial" w:hAnsi="Arial" w:cs="Arial"/>
+          <w:sz w:val="22"/>
+          <w:szCs w:val="22"/>
+        </w:rPr>
+      </w:pPr>
+      <w:r>
+        <w:rPr>
+          <w:rFonts w:ascii="Arial" w:hAnsi="Arial" w:cs="Arial"/>
+          <w:i/>
+          <w:iCs/>
+          <w:sz w:val="22"/>
+          <w:szCs w:val="22"/>
+          <w:u w:val="single"/>
+        </w:rPr>
+        <w:t>Research: 85% effort</w:t>
+      </w:r>
+    </w:p>
+    <w:p>
+      <w:pPr>
+        <w:pStyle w:val="ListParagraph"/>
+        <w:numPr>
+          <w:ilvl w:val="0"/>
+          <w:numId w:val="1"/>
+        </w:numPr>
+        <w:spacing w:after="120"/>
+        <w:rPr>
+          <w:rFonts w:ascii="Arial" w:hAnsi="Arial" w:cs="Arial"/>
+          <w:sz w:val="22"/>
+          <w:szCs w:val="22"/>
+        </w:rPr>
+      </w:pPr>
+      <w:r>
+        <w:rPr>
+          <w:rFonts w:ascii="Arial" w:hAnsi="Arial" w:cs="Arial"/>
+          <w:sz w:val="22"/>
+          <w:szCs w:val="22"/>
+        </w:rPr>
+        <w:t>Aim</w:t>
+      </w:r>
+      <w:r>
+        <w:rPr>
+          <w:rFonts w:ascii="Arial" w:hAnsi="Arial" w:cs="Arial"/>
+          <w:sz w:val="22"/>
+          <w:szCs w:val="22"/>
+        </w:rPr>
+        <w:t xml:space="preserve"> 1:</w:t>
+      </w:r>
+    </w:p>
+    <w:p>
+      <w:pPr>
+        <w:pStyle w:val="ListParagraph"/>
+        <w:numPr>
+          <w:ilvl w:val="1"/>
+          <w:numId w:val="1"/>
+        </w:numPr>
+        <w:spacing w:after="120"/>
+        <w:rPr>
+          <w:rFonts w:ascii="Arial" w:hAnsi="Arial" w:cs="Arial"/>
+          <w:sz w:val="22"/>
+          <w:szCs w:val="22"/>
+        </w:rPr>
+      </w:pPr>
+      <w:r>
+        <w:rPr>
+          <w:rFonts w:ascii="Arial" w:hAnsi="Arial" w:cs="Arial"/>
+          <w:sz w:val="22"/>
+          <w:szCs w:val="22"/>
+        </w:rPr>
+        <w:t>Benchmark LR-MPSA against other methods</w:t>
+      </w:r>
+    </w:p>
+    <w:p>
+      <w:pPr>
+        <w:pStyle w:val="ListParagraph"/>
+        <w:numPr>
+          <w:ilvl w:val="0"/>
+          <w:numId w:val="1"/>
+        </w:numPr>
+        <w:spacing w:after="120"/>
+        <w:rPr>
+          <w:rFonts w:ascii="Arial" w:hAnsi="Arial" w:cs="Arial"/>
+          <w:sz w:val="22"/>
+          <w:szCs w:val="22"/>
+        </w:rPr>
+      </w:pPr>
+      <w:r>
+        <w:rPr>
+          <w:rFonts w:ascii="Arial" w:hAnsi="Arial" w:cs="Arial"/>
+          <w:sz w:val="22"/>
+          <w:szCs w:val="22"/>
+        </w:rPr>
+        <w:t>Aim 2:</w:t>
+      </w:r>
+    </w:p>
+    <w:p>
+      <w:pPr>
+        <w:pStyle w:val="ListParagraph"/>
+        <w:numPr>
+          <w:ilvl w:val="1"/>
+          <w:numId w:val="1"/>
+        </w:numPr>
+        <w:spacing w:after="120"/>
+        <w:rPr>
+          <w:rFonts w:ascii="Arial" w:hAnsi="Arial" w:cs="Arial"/>
+          <w:sz w:val="22"/>
+          <w:szCs w:val="22"/>
+        </w:rPr>
+      </w:pPr>
+      <w:r>
+        <w:rPr>
+          <w:rFonts w:ascii="Arial" w:hAnsi="Arial" w:cs="Arial"/>
+          <w:sz w:val="22"/>
+          <w:szCs w:val="22"/>
+        </w:rPr>
+        <w:t>Test analysis software on simulated data</w:t>
+      </w:r>
+    </w:p>
+    <w:p>
+      <w:pPr>
+        <w:pStyle w:val="ListParagraph"/>
+        <w:numPr>
+          <w:ilvl w:val="1"/>
+          <w:numId w:val="1"/>
+        </w:numPr>
+        <w:spacing w:after="120"/>
+        <w:rPr>
+          <w:rFonts w:ascii="Arial" w:hAnsi="Arial" w:cs="Arial"/>
+          <w:sz w:val="22"/>
+          <w:szCs w:val="22"/>
+        </w:rPr>
+      </w:pPr>
+      <w:r>
+        <w:rPr>
+          <w:rFonts w:ascii="Arial" w:hAnsi="Arial" w:cs="Arial"/>
+          <w:sz w:val="22"/>
+          <w:szCs w:val="22"/>
+        </w:rPr>
+        <w:t>Package and distribute software</w:t>
+      </w:r>
+    </w:p>
+    <w:p>
+      <w:pPr>
+        <w:pStyle w:val="ListParagraph"/>
+        <w:numPr>
+          <w:ilvl w:val="0"/>
+          <w:numId w:val="1"/>
+        </w:numPr>
+        <w:spacing w:after="120"/>
+        <w:rPr>
+          <w:rFonts w:ascii="Arial" w:hAnsi="Arial" w:cs="Arial"/>
+          <w:sz w:val="22"/>
+          <w:szCs w:val="22"/>
+        </w:rPr>
+      </w:pPr>
+      <w:r>
+        <w:rPr>
+          <w:rFonts w:ascii="Arial" w:hAnsi="Arial" w:cs="Arial"/>
+          <w:sz w:val="22"/>
+          <w:szCs w:val="22"/>
+        </w:rPr>
+        <w:t xml:space="preserve">Aim 3: </w:t>
+      </w:r>
+    </w:p>
+    <w:p>
+      <w:pPr>
+        <w:pStyle w:val="ListParagraph"/>
+        <w:numPr>
+          <w:ilvl w:val="1"/>
+          <w:numId w:val="1"/>
+        </w:numPr>
+        <w:spacing w:after="120"/>
+        <w:rPr>
+          <w:rFonts w:ascii="Arial" w:hAnsi="Arial" w:cs="Arial"/>
+          <w:sz w:val="22"/>
+          <w:szCs w:val="22"/>
+        </w:rPr>
+      </w:pPr>
+      <w:r>
+        <w:rPr>
+          <w:rFonts w:ascii="Arial" w:hAnsi="Arial" w:cs="Arial"/>
+          <w:sz w:val="22"/>
+          <w:szCs w:val="22"/>
+        </w:rPr>
+        <w:t>Perform LR-MPSA on PKM variant library</w:t>
+      </w:r>
+    </w:p>
+    <w:p>
+      <w:pPr>
+        <w:pStyle w:val="ListParagraph"/>
+        <w:numPr>
+          <w:ilvl w:val="1"/>
+          <w:numId w:val="1"/>
+        </w:numPr>
+        <w:spacing w:after="120"/>
+        <w:rPr>
+          <w:rFonts w:ascii="Arial" w:hAnsi="Arial" w:cs="Arial"/>
+          <w:sz w:val="22"/>
+          <w:szCs w:val="22"/>
+        </w:rPr>
+      </w:pPr>
+      <w:r>
+        <w:rPr>
+          <w:rFonts w:ascii="Arial" w:hAnsi="Arial" w:cs="Arial"/>
+          <w:sz w:val="22"/>
+          <w:szCs w:val="22"/>
+        </w:rPr>
+        <w:t>Biochemical follow up on motifs of interest</w:t>
+      </w:r>
+    </w:p>
+    <w:p>
+      <w:pPr>
+        <w:spacing w:after="120"/>
+        <w:rPr>
+          <w:rFonts w:ascii="Arial" w:hAnsi="Arial" w:cs="Arial"/>
+          <w:i/>
+          <w:iCs/>
+          <w:sz w:val="22"/>
+          <w:szCs w:val="22"/>
+        </w:rPr>
+      </w:pPr>
+      <w:r>
+        <w:rPr>
+          <w:rFonts w:ascii="Arial" w:hAnsi="Arial" w:cs="Arial"/>
+          <w:i/>
+          <w:iCs/>
+          <w:sz w:val="22"/>
+          <w:szCs w:val="22"/>
+          <w:u w:val="single"/>
+        </w:rPr>
+        <w:t>Meetings, seminars, journal clubs: 10% effort</w:t>
+      </w:r>
+    </w:p>
+    <w:p>
+      <w:pPr>
+        <w:pStyle w:val="ListParagraph"/>
+        <w:numPr>
+          <w:ilvl w:val="0"/>
+          <w:numId w:val="2"/>
+        </w:numPr>
+        <w:spacing w:after="120"/>
+        <w:rPr>
+          <w:rFonts w:ascii="Arial" w:hAnsi="Arial" w:cs="Arial"/>
+          <w:sz w:val="22"/>
+          <w:szCs w:val="22"/>
+        </w:rPr>
+      </w:pPr>
+      <w:r>
+        <w:rPr>
+          <w:rFonts w:ascii="Arial" w:hAnsi="Arial" w:cs="Arial"/>
+          <w:sz w:val="22"/>
+          <w:szCs w:val="22"/>
+        </w:rPr>
+        <w:t>Machine learning in genomics weekly journal club</w:t>
+      </w:r>
+    </w:p>
+    <w:p>
+      <w:pPr>
+        <w:pStyle w:val="ListParagraph"/>
+        <w:numPr>
+          <w:ilvl w:val="0"/>
+          <w:numId w:val="2"/>
+        </w:numPr>
+        <w:spacing w:after="120"/>
+        <w:rPr>
+          <w:rFonts w:ascii="Arial" w:hAnsi="Arial" w:cs="Arial"/>
+          <w:sz w:val="22"/>
+          <w:szCs w:val="22"/>
+        </w:rPr>
+      </w:pPr>
+      <w:r>
+        <w:rPr>
+          <w:rFonts w:ascii="Arial" w:hAnsi="Arial" w:cs="Arial"/>
+          <w:sz w:val="22"/>
+          <w:szCs w:val="22"/>
+        </w:rPr>
+        <w:t>Machine learning for protein engineering biweekly journal club</w:t>
+      </w:r>
+    </w:p>
+    <w:p>
+      <w:pPr>
+        <w:pStyle w:val="ListParagraph"/>
+        <w:numPr>
+          <w:ilvl w:val="0"/>
+          <w:numId w:val="2"/>
+        </w:numPr>
+        <w:spacing w:after="120"/>
+        <w:rPr>
+          <w:rFonts w:ascii="Arial" w:hAnsi="Arial" w:cs="Arial"/>
+          <w:sz w:val="22"/>
+          <w:szCs w:val="22"/>
+        </w:rPr>
+      </w:pPr>
+      <w:r>
+        <w:rPr>
+          <w:rFonts w:ascii="Arial" w:hAnsi="Arial" w:cs="Arial"/>
+          <w:sz w:val="22"/>
+          <w:szCs w:val="22"/>
+        </w:rPr>
+        <w:t>Quantitative biology weekly seminar</w:t>
+      </w:r>
+    </w:p>
+    <w:p>
+      <w:pPr>
+        <w:pStyle w:val="ListParagraph"/>
+        <w:numPr>
+          <w:ilvl w:val="0"/>
+          <w:numId w:val="2"/>
+        </w:numPr>
+        <w:spacing w:after="120"/>
+        <w:rPr>
+          <w:rFonts w:ascii="Arial" w:hAnsi="Arial" w:cs="Arial"/>
+          <w:sz w:val="22"/>
+          <w:szCs w:val="22"/>
+        </w:rPr>
+      </w:pPr>
+      <w:r>
+        <w:rPr>
+          <w:rFonts w:ascii="Arial" w:hAnsi="Arial" w:cs="Arial"/>
+          <w:sz w:val="22"/>
+          <w:szCs w:val="22"/>
+        </w:rPr>
+        <w:t>Cold Spring Harbor lab wide twice weekly seminars</w:t>
+      </w:r>
+    </w:p>
+    <w:p>
+      <w:pPr>
+        <w:pStyle w:val="ListParagraph"/>
+        <w:numPr>
+          <w:ilvl w:val="0"/>
+          <w:numId w:val="2"/>
+        </w:numPr>
+        <w:spacing w:after="120"/>
+        <w:rPr>
+          <w:rFonts w:ascii="Arial" w:hAnsi="Arial" w:cs="Arial"/>
+          <w:sz w:val="22"/>
+          <w:szCs w:val="22"/>
+        </w:rPr>
+      </w:pPr>
+      <w:r>
+        <w:rPr>
+          <w:rFonts w:ascii="Arial" w:hAnsi="Arial" w:cs="Arial"/>
+          <w:sz w:val="22"/>
+          <w:szCs w:val="22"/>
+        </w:rPr>
+        <w:t xml:space="preserve">Attend weekly Lab meeting in the </w:t>
+      </w:r>
+      <w:proofErr w:type="spellStart"/>
+      <w:r>
+        <w:rPr>
+          <w:rFonts w:ascii="Arial" w:hAnsi="Arial" w:cs="Arial"/>
+          <w:sz w:val="22"/>
+          <w:szCs w:val="22"/>
+        </w:rPr>
+        <w:t>Krainer</w:t>
+      </w:r>
+      <w:proofErr w:type="spellEnd"/>
+      <w:r>
+        <w:rPr>
+          <w:rFonts w:ascii="Arial" w:hAnsi="Arial" w:cs="Arial"/>
+          <w:sz w:val="22"/>
+          <w:szCs w:val="22"/>
+        </w:rPr>
+        <w:t xml:space="preserve"> lab</w:t>
+      </w:r>
+    </w:p>
+    <w:p>
+      <w:pPr>
+        <w:pStyle w:val="ListParagraph"/>
+        <w:numPr>
+          <w:ilvl w:val="0"/>
+          <w:numId w:val="2"/>
+        </w:numPr>
+        <w:spacing w:after="120"/>
+        <w:rPr>
+          <w:rFonts w:ascii="Arial" w:hAnsi="Arial" w:cs="Arial"/>
+          <w:sz w:val="22"/>
+          <w:szCs w:val="22"/>
+        </w:rPr>
+      </w:pPr>
+      <w:r>
+        <w:rPr>
+          <w:rFonts w:ascii="Arial" w:hAnsi="Arial" w:cs="Arial"/>
+          <w:sz w:val="22"/>
+          <w:szCs w:val="22"/>
+        </w:rPr>
+        <w:t xml:space="preserve">Attend weekly joint lab meeting Kinney, Koo, and </w:t>
+      </w:r>
+      <w:proofErr w:type="spellStart"/>
+      <w:r>
+        <w:rPr>
+          <w:rFonts w:ascii="Arial" w:hAnsi="Arial" w:cs="Arial"/>
+          <w:sz w:val="22"/>
+          <w:szCs w:val="22"/>
+        </w:rPr>
+        <w:t>McCandlish</w:t>
+      </w:r>
+      <w:proofErr w:type="spellEnd"/>
+      <w:r>
+        <w:rPr>
+          <w:rFonts w:ascii="Arial" w:hAnsi="Arial" w:cs="Arial"/>
+          <w:sz w:val="22"/>
+          <w:szCs w:val="22"/>
+        </w:rPr>
+        <w:t xml:space="preserve"> labs</w:t>
+      </w:r>
+    </w:p>
+    <w:p>
+      <w:pPr>
+        <w:pStyle w:val="ListParagraph"/>
+        <w:numPr>
+          <w:ilvl w:val="0"/>
+          <w:numId w:val="2"/>
+        </w:numPr>
+        <w:spacing w:after="120"/>
+        <w:rPr>
+          <w:rFonts w:ascii="Arial" w:hAnsi="Arial" w:cs="Arial"/>
+          <w:sz w:val="22"/>
+          <w:szCs w:val="22"/>
+        </w:rPr>
+      </w:pPr>
+      <w:r>
+        <w:rPr>
+          <w:rFonts w:ascii="Arial" w:hAnsi="Arial" w:cs="Arial"/>
+          <w:sz w:val="22"/>
+          <w:szCs w:val="22"/>
+        </w:rPr>
+        <w:t xml:space="preserve">Eukaryotic mRNA Processing </w:t>
+      </w:r>
+      <w:r>
+        <w:rPr>
+          <w:rFonts w:ascii="Arial" w:hAnsi="Arial" w:cs="Arial"/>
+          <w:sz w:val="22"/>
+          <w:szCs w:val="22"/>
+        </w:rPr>
+        <w:t>Cold Spring Harbor meeting</w:t>
+      </w:r>
+    </w:p>
+    <w:p>
+      <w:pPr>
+        <w:pStyle w:val="ListParagraph"/>
+        <w:numPr>
+          <w:ilvl w:val="0"/>
+          <w:numId w:val="2"/>
+        </w:numPr>
+        <w:spacing w:after="120"/>
+        <w:rPr>
+          <w:rFonts w:ascii="Arial" w:hAnsi="Arial" w:cs="Arial"/>
+          <w:sz w:val="22"/>
+          <w:szCs w:val="22"/>
+        </w:rPr>
+      </w:pPr>
+      <w:r>
+        <w:rPr>
+          <w:rFonts w:ascii="Arial" w:hAnsi="Arial" w:cs="Arial"/>
+          <w:sz w:val="22"/>
+          <w:szCs w:val="22"/>
+        </w:rPr>
+        <w:t>Biology of Genomes</w:t>
+      </w:r>
+      <w:r>
+        <w:rPr>
+          <w:rFonts w:ascii="Arial" w:hAnsi="Arial" w:cs="Arial"/>
+          <w:sz w:val="22"/>
+          <w:szCs w:val="22"/>
+        </w:rPr>
+        <w:t xml:space="preserve"> Cold Spring Harbor meeting</w:t>
+      </w:r>
+    </w:p>
+    <w:p>
+      <w:pPr>
+        <w:pStyle w:val="ListParagraph"/>
+        <w:numPr>
+          <w:ilvl w:val="0"/>
+          <w:numId w:val="2"/>
+        </w:numPr>
+        <w:spacing w:after="120"/>
+        <w:rPr>
+          <w:rFonts w:ascii="Arial" w:hAnsi="Arial" w:cs="Arial"/>
+          <w:sz w:val="22"/>
+          <w:szCs w:val="22"/>
+        </w:rPr>
+      </w:pPr>
+      <w:r>
+        <w:rPr>
+          <w:rFonts w:ascii="Arial" w:hAnsi="Arial" w:cs="Arial"/>
+          <w:sz w:val="22"/>
+          <w:szCs w:val="22"/>
+        </w:rPr>
+        <w:t>Probabilistic Modeling in Genomics</w:t>
+      </w:r>
+      <w:r>
+        <w:rPr>
+          <w:rFonts w:ascii="Arial" w:hAnsi="Arial" w:cs="Arial"/>
+          <w:sz w:val="22"/>
+          <w:szCs w:val="22"/>
+        </w:rPr>
+        <w:t xml:space="preserve"> Cold Spring Harbor meeting</w:t>
+      </w:r>
+    </w:p>
+    <w:p>
+      <w:pPr>
+        <w:spacing w:after="120"/>
+        <w:rPr>
+          <w:rFonts w:ascii="Arial" w:hAnsi="Arial" w:cs="Arial"/>
+          <w:sz w:val="22"/>
+          <w:szCs w:val="22"/>
+        </w:rPr>
+      </w:pPr>
+      <w:r>
+        <w:rPr>
+          <w:rFonts w:ascii="Arial" w:hAnsi="Arial" w:cs="Arial"/>
+          <w:i/>
+          <w:iCs/>
+          <w:sz w:val="22"/>
+          <w:szCs w:val="22"/>
+          <w:u w:val="single"/>
+        </w:rPr>
+        <w:t>Other opportunities: 5% effort</w:t>
+      </w:r>
+    </w:p>
+    <w:p>
+      <w:pPr>
+        <w:pStyle w:val="ListParagraph"/>
+        <w:numPr>
+          <w:ilvl w:val="0"/>
+          <w:numId w:val="3"/>
+        </w:numPr>
+        <w:spacing w:after="120"/>
+        <w:rPr>
+          <w:rFonts w:ascii="Arial" w:hAnsi="Arial" w:cs="Arial"/>
+          <w:sz w:val="22"/>
+          <w:szCs w:val="22"/>
+        </w:rPr>
+      </w:pPr>
+      <w:r>
+        <w:rPr>
+          <w:rFonts w:ascii="Arial" w:hAnsi="Arial" w:cs="Arial"/>
+          <w:sz w:val="22"/>
+          <w:szCs w:val="22"/>
+        </w:rPr>
+        <w:t>Write K99 application</w:t>
+      </w:r>
+    </w:p>
+    <w:p>
+      <w:pPr>
+        <w:pStyle w:val="ListParagraph"/>
+        <w:numPr>
+          <w:ilvl w:val="0"/>
+          <w:numId w:val="3"/>
+        </w:numPr>
+        <w:spacing w:after="120"/>
+        <w:rPr>
+          <w:rFonts w:ascii="Arial" w:hAnsi="Arial" w:cs="Arial"/>
+          <w:sz w:val="22"/>
+          <w:szCs w:val="22"/>
+        </w:rPr>
+      </w:pPr>
+      <w:r>
+        <w:rPr>
+          <w:rFonts w:ascii="Arial" w:hAnsi="Arial" w:cs="Arial"/>
+          <w:sz w:val="22"/>
+          <w:szCs w:val="22"/>
+        </w:rPr>
+        <w:t>Attend professional development courses</w:t>
       </w:r>
     </w:p>
     <w:sectPr>
@@ -4971,6 +6612,359 @@
     </w:sectPr>
   </w:body>
 </w:document>
+</file>
+
+<file path=word/numbering.xml><?xml version="1.0" encoding="utf-8"?>
+<w:numbering xmlns:wpc="http://schemas.microsoft.com/office/word/2010/wordprocessingCanvas" xmlns:cx="http://schemas.microsoft.com/office/drawing/2014/chartex" xmlns:cx1="http://schemas.microsoft.com/office/drawing/2015/9/8/chartex" xmlns:cx2="http://schemas.microsoft.com/office/drawing/2015/10/21/chartex" xmlns:cx3="http://schemas.microsoft.com/office/drawing/2016/5/9/chartex" xmlns:cx4="http://schemas.microsoft.com/office/drawing/2016/5/10/chartex" xmlns:cx5="http://schemas.microsoft.com/office/drawing/2016/5/11/chartex" xmlns:cx6="http://schemas.microsoft.com/office/drawing/2016/5/12/chartex" xmlns:cx7="http://schemas.microsoft.com/office/drawing/2016/5/13/chartex" xmlns:cx8="http://schemas.microsoft.com/office/drawing/2016/5/14/chartex" xmlns:mc="http://schemas.openxmlformats.org/markup-compatibility/2006" xmlns:aink="http://schemas.microsoft.com/office/drawing/2016/ink" xmlns:am3d="http://schemas.microsoft.com/office/drawing/2017/model3d" xmlns:o="urn:schemas-microsoft-com:office:office" xmlns:oel="http://schemas.microsoft.com/office/2019/extlst" xmlns:r="http://schemas.openxmlformats.org/officeDocument/2006/relationships" xmlns:m="http://schemas.openxmlformats.org/officeDocument/2006/math" xmlns:v="urn:schemas-microsoft-com:vml" xmlns:wp14="http://schemas.microsoft.com/office/word/2010/wordprocessingDrawing" xmlns:wp="http://schemas.openxmlformats.org/drawingml/2006/wordprocessingDrawing" xmlns:w10="urn:schemas-microsoft-com:office:word" xmlns:w="http://schemas.openxmlformats.org/wordprocessingml/2006/main" xmlns:w14="http://schemas.microsoft.com/office/word/2010/wordml" xmlns:w15="http://schemas.microsoft.com/office/word/2012/wordml" xmlns:w16cex="http://schemas.microsoft.com/office/word/2018/wordml/cex" xmlns:w16cid="http://schemas.microsoft.com/office/word/2016/wordml/cid" xmlns:w16="http://schemas.microsoft.com/office/word/2018/wordml" xmlns:w16du="http://schemas.microsoft.com/office/word/2023/wordml/word16du" xmlns:w16sdtdh="http://schemas.microsoft.com/office/word/2020/wordml/sdtdatahash" xmlns:w16se="http://schemas.microsoft.com/office/word/2015/wordml/symex" xmlns:wpg="http://schemas.microsoft.com/office/word/2010/wordprocessingGroup" xmlns:wpi="http://schemas.microsoft.com/office/word/2010/wordprocessingInk" xmlns:wne="http://schemas.microsoft.com/office/word/2006/wordml" xmlns:wps="http://schemas.microsoft.com/office/word/2010/wordprocessingShape" mc:Ignorable="w14 w15 w16se w16cid w16 w16cex w16sdtdh wp14">
+  <w:abstractNum w:abstractNumId="0" w15:restartNumberingAfterBreak="0">
+    <w:nsid w:val="3A9D603F"/>
+    <w:multiLevelType w:val="hybridMultilevel"/>
+    <w:tmpl w:val="21A89F80"/>
+    <w:lvl w:ilvl="0" w:tplc="04090001">
+      <w:start w:val="1"/>
+      <w:numFmt w:val="bullet"/>
+      <w:lvlText w:val=""/>
+      <w:lvlJc w:val="left"/>
+      <w:pPr>
+        <w:ind w:left="720" w:hanging="360"/>
+      </w:pPr>
+      <w:rPr>
+        <w:rFonts w:ascii="Symbol" w:hAnsi="Symbol" w:hint="default"/>
+      </w:rPr>
+    </w:lvl>
+    <w:lvl w:ilvl="1" w:tplc="04090003">
+      <w:start w:val="1"/>
+      <w:numFmt w:val="bullet"/>
+      <w:lvlText w:val="o"/>
+      <w:lvlJc w:val="left"/>
+      <w:pPr>
+        <w:ind w:left="1440" w:hanging="360"/>
+      </w:pPr>
+      <w:rPr>
+        <w:rFonts w:ascii="Courier New" w:hAnsi="Courier New" w:cs="Courier New" w:hint="default"/>
+      </w:rPr>
+    </w:lvl>
+    <w:lvl w:ilvl="2" w:tplc="04090005" w:tentative="1">
+      <w:start w:val="1"/>
+      <w:numFmt w:val="bullet"/>
+      <w:lvlText w:val=""/>
+      <w:lvlJc w:val="left"/>
+      <w:pPr>
+        <w:ind w:left="2160" w:hanging="360"/>
+      </w:pPr>
+      <w:rPr>
+        <w:rFonts w:ascii="Wingdings" w:hAnsi="Wingdings" w:hint="default"/>
+      </w:rPr>
+    </w:lvl>
+    <w:lvl w:ilvl="3" w:tplc="04090001" w:tentative="1">
+      <w:start w:val="1"/>
+      <w:numFmt w:val="bullet"/>
+      <w:lvlText w:val=""/>
+      <w:lvlJc w:val="left"/>
+      <w:pPr>
+        <w:ind w:left="2880" w:hanging="360"/>
+      </w:pPr>
+      <w:rPr>
+        <w:rFonts w:ascii="Symbol" w:hAnsi="Symbol" w:hint="default"/>
+      </w:rPr>
+    </w:lvl>
+    <w:lvl w:ilvl="4" w:tplc="04090003" w:tentative="1">
+      <w:start w:val="1"/>
+      <w:numFmt w:val="bullet"/>
+      <w:lvlText w:val="o"/>
+      <w:lvlJc w:val="left"/>
+      <w:pPr>
+        <w:ind w:left="3600" w:hanging="360"/>
+      </w:pPr>
+      <w:rPr>
+        <w:rFonts w:ascii="Courier New" w:hAnsi="Courier New" w:cs="Courier New" w:hint="default"/>
+      </w:rPr>
+    </w:lvl>
+    <w:lvl w:ilvl="5" w:tplc="04090005" w:tentative="1">
+      <w:start w:val="1"/>
+      <w:numFmt w:val="bullet"/>
+      <w:lvlText w:val=""/>
+      <w:lvlJc w:val="left"/>
+      <w:pPr>
+        <w:ind w:left="4320" w:hanging="360"/>
+      </w:pPr>
+      <w:rPr>
+        <w:rFonts w:ascii="Wingdings" w:hAnsi="Wingdings" w:hint="default"/>
+      </w:rPr>
+    </w:lvl>
+    <w:lvl w:ilvl="6" w:tplc="04090001" w:tentative="1">
+      <w:start w:val="1"/>
+      <w:numFmt w:val="bullet"/>
+      <w:lvlText w:val=""/>
+      <w:lvlJc w:val="left"/>
+      <w:pPr>
+        <w:ind w:left="5040" w:hanging="360"/>
+      </w:pPr>
+      <w:rPr>
+        <w:rFonts w:ascii="Symbol" w:hAnsi="Symbol" w:hint="default"/>
+      </w:rPr>
+    </w:lvl>
+    <w:lvl w:ilvl="7" w:tplc="04090003" w:tentative="1">
+      <w:start w:val="1"/>
+      <w:numFmt w:val="bullet"/>
+      <w:lvlText w:val="o"/>
+      <w:lvlJc w:val="left"/>
+      <w:pPr>
+        <w:ind w:left="5760" w:hanging="360"/>
+      </w:pPr>
+      <w:rPr>
+        <w:rFonts w:ascii="Courier New" w:hAnsi="Courier New" w:cs="Courier New" w:hint="default"/>
+      </w:rPr>
+    </w:lvl>
+    <w:lvl w:ilvl="8" w:tplc="04090005" w:tentative="1">
+      <w:start w:val="1"/>
+      <w:numFmt w:val="bullet"/>
+      <w:lvlText w:val=""/>
+      <w:lvlJc w:val="left"/>
+      <w:pPr>
+        <w:ind w:left="6480" w:hanging="360"/>
+      </w:pPr>
+      <w:rPr>
+        <w:rFonts w:ascii="Wingdings" w:hAnsi="Wingdings" w:hint="default"/>
+      </w:rPr>
+    </w:lvl>
+  </w:abstractNum>
+  <w:abstractNum w:abstractNumId="1" w15:restartNumberingAfterBreak="0">
+    <w:nsid w:val="59705ECE"/>
+    <w:multiLevelType w:val="hybridMultilevel"/>
+    <w:tmpl w:val="9B54704C"/>
+    <w:lvl w:ilvl="0" w:tplc="04090001">
+      <w:start w:val="1"/>
+      <w:numFmt w:val="bullet"/>
+      <w:lvlText w:val=""/>
+      <w:lvlJc w:val="left"/>
+      <w:pPr>
+        <w:ind w:left="720" w:hanging="360"/>
+      </w:pPr>
+      <w:rPr>
+        <w:rFonts w:ascii="Symbol" w:hAnsi="Symbol" w:hint="default"/>
+      </w:rPr>
+    </w:lvl>
+    <w:lvl w:ilvl="1" w:tplc="04090003" w:tentative="1">
+      <w:start w:val="1"/>
+      <w:numFmt w:val="bullet"/>
+      <w:lvlText w:val="o"/>
+      <w:lvlJc w:val="left"/>
+      <w:pPr>
+        <w:ind w:left="1440" w:hanging="360"/>
+      </w:pPr>
+      <w:rPr>
+        <w:rFonts w:ascii="Courier New" w:hAnsi="Courier New" w:cs="Courier New" w:hint="default"/>
+      </w:rPr>
+    </w:lvl>
+    <w:lvl w:ilvl="2" w:tplc="04090005" w:tentative="1">
+      <w:start w:val="1"/>
+      <w:numFmt w:val="bullet"/>
+      <w:lvlText w:val=""/>
+      <w:lvlJc w:val="left"/>
+      <w:pPr>
+        <w:ind w:left="2160" w:hanging="360"/>
+      </w:pPr>
+      <w:rPr>
+        <w:rFonts w:ascii="Wingdings" w:hAnsi="Wingdings" w:hint="default"/>
+      </w:rPr>
+    </w:lvl>
+    <w:lvl w:ilvl="3" w:tplc="04090001" w:tentative="1">
+      <w:start w:val="1"/>
+      <w:numFmt w:val="bullet"/>
+      <w:lvlText w:val=""/>
+      <w:lvlJc w:val="left"/>
+      <w:pPr>
+        <w:ind w:left="2880" w:hanging="360"/>
+      </w:pPr>
+      <w:rPr>
+        <w:rFonts w:ascii="Symbol" w:hAnsi="Symbol" w:hint="default"/>
+      </w:rPr>
+    </w:lvl>
+    <w:lvl w:ilvl="4" w:tplc="04090003" w:tentative="1">
+      <w:start w:val="1"/>
+      <w:numFmt w:val="bullet"/>
+      <w:lvlText w:val="o"/>
+      <w:lvlJc w:val="left"/>
+      <w:pPr>
+        <w:ind w:left="3600" w:hanging="360"/>
+      </w:pPr>
+      <w:rPr>
+        <w:rFonts w:ascii="Courier New" w:hAnsi="Courier New" w:cs="Courier New" w:hint="default"/>
+      </w:rPr>
+    </w:lvl>
+    <w:lvl w:ilvl="5" w:tplc="04090005" w:tentative="1">
+      <w:start w:val="1"/>
+      <w:numFmt w:val="bullet"/>
+      <w:lvlText w:val=""/>
+      <w:lvlJc w:val="left"/>
+      <w:pPr>
+        <w:ind w:left="4320" w:hanging="360"/>
+      </w:pPr>
+      <w:rPr>
+        <w:rFonts w:ascii="Wingdings" w:hAnsi="Wingdings" w:hint="default"/>
+      </w:rPr>
+    </w:lvl>
+    <w:lvl w:ilvl="6" w:tplc="04090001" w:tentative="1">
+      <w:start w:val="1"/>
+      <w:numFmt w:val="bullet"/>
+      <w:lvlText w:val=""/>
+      <w:lvlJc w:val="left"/>
+      <w:pPr>
+        <w:ind w:left="5040" w:hanging="360"/>
+      </w:pPr>
+      <w:rPr>
+        <w:rFonts w:ascii="Symbol" w:hAnsi="Symbol" w:hint="default"/>
+      </w:rPr>
+    </w:lvl>
+    <w:lvl w:ilvl="7" w:tplc="04090003" w:tentative="1">
+      <w:start w:val="1"/>
+      <w:numFmt w:val="bullet"/>
+      <w:lvlText w:val="o"/>
+      <w:lvlJc w:val="left"/>
+      <w:pPr>
+        <w:ind w:left="5760" w:hanging="360"/>
+      </w:pPr>
+      <w:rPr>
+        <w:rFonts w:ascii="Courier New" w:hAnsi="Courier New" w:cs="Courier New" w:hint="default"/>
+      </w:rPr>
+    </w:lvl>
+    <w:lvl w:ilvl="8" w:tplc="04090005" w:tentative="1">
+      <w:start w:val="1"/>
+      <w:numFmt w:val="bullet"/>
+      <w:lvlText w:val=""/>
+      <w:lvlJc w:val="left"/>
+      <w:pPr>
+        <w:ind w:left="6480" w:hanging="360"/>
+      </w:pPr>
+      <w:rPr>
+        <w:rFonts w:ascii="Wingdings" w:hAnsi="Wingdings" w:hint="default"/>
+      </w:rPr>
+    </w:lvl>
+  </w:abstractNum>
+  <w:abstractNum w:abstractNumId="2" w15:restartNumberingAfterBreak="0">
+    <w:nsid w:val="5A5C502C"/>
+    <w:multiLevelType w:val="hybridMultilevel"/>
+    <w:tmpl w:val="C2A00FC8"/>
+    <w:lvl w:ilvl="0" w:tplc="04090001">
+      <w:start w:val="1"/>
+      <w:numFmt w:val="bullet"/>
+      <w:lvlText w:val=""/>
+      <w:lvlJc w:val="left"/>
+      <w:pPr>
+        <w:ind w:left="720" w:hanging="360"/>
+      </w:pPr>
+      <w:rPr>
+        <w:rFonts w:ascii="Symbol" w:hAnsi="Symbol" w:hint="default"/>
+      </w:rPr>
+    </w:lvl>
+    <w:lvl w:ilvl="1" w:tplc="04090003" w:tentative="1">
+      <w:start w:val="1"/>
+      <w:numFmt w:val="bullet"/>
+      <w:lvlText w:val="o"/>
+      <w:lvlJc w:val="left"/>
+      <w:pPr>
+        <w:ind w:left="1440" w:hanging="360"/>
+      </w:pPr>
+      <w:rPr>
+        <w:rFonts w:ascii="Courier New" w:hAnsi="Courier New" w:cs="Courier New" w:hint="default"/>
+      </w:rPr>
+    </w:lvl>
+    <w:lvl w:ilvl="2" w:tplc="04090005" w:tentative="1">
+      <w:start w:val="1"/>
+      <w:numFmt w:val="bullet"/>
+      <w:lvlText w:val=""/>
+      <w:lvlJc w:val="left"/>
+      <w:pPr>
+        <w:ind w:left="2160" w:hanging="360"/>
+      </w:pPr>
+      <w:rPr>
+        <w:rFonts w:ascii="Wingdings" w:hAnsi="Wingdings" w:hint="default"/>
+      </w:rPr>
+    </w:lvl>
+    <w:lvl w:ilvl="3" w:tplc="04090001" w:tentative="1">
+      <w:start w:val="1"/>
+      <w:numFmt w:val="bullet"/>
+      <w:lvlText w:val=""/>
+      <w:lvlJc w:val="left"/>
+      <w:pPr>
+        <w:ind w:left="2880" w:hanging="360"/>
+      </w:pPr>
+      <w:rPr>
+        <w:rFonts w:ascii="Symbol" w:hAnsi="Symbol" w:hint="default"/>
+      </w:rPr>
+    </w:lvl>
+    <w:lvl w:ilvl="4" w:tplc="04090003" w:tentative="1">
+      <w:start w:val="1"/>
+      <w:numFmt w:val="bullet"/>
+      <w:lvlText w:val="o"/>
+      <w:lvlJc w:val="left"/>
+      <w:pPr>
+        <w:ind w:left="3600" w:hanging="360"/>
+      </w:pPr>
+      <w:rPr>
+        <w:rFonts w:ascii="Courier New" w:hAnsi="Courier New" w:cs="Courier New" w:hint="default"/>
+      </w:rPr>
+    </w:lvl>
+    <w:lvl w:ilvl="5" w:tplc="04090005" w:tentative="1">
+      <w:start w:val="1"/>
+      <w:numFmt w:val="bullet"/>
+      <w:lvlText w:val=""/>
+      <w:lvlJc w:val="left"/>
+      <w:pPr>
+        <w:ind w:left="4320" w:hanging="360"/>
+      </w:pPr>
+      <w:rPr>
+        <w:rFonts w:ascii="Wingdings" w:hAnsi="Wingdings" w:hint="default"/>
+      </w:rPr>
+    </w:lvl>
+    <w:lvl w:ilvl="6" w:tplc="04090001" w:tentative="1">
+      <w:start w:val="1"/>
+      <w:numFmt w:val="bullet"/>
+      <w:lvlText w:val=""/>
+      <w:lvlJc w:val="left"/>
+      <w:pPr>
+        <w:ind w:left="5040" w:hanging="360"/>
+      </w:pPr>
+      <w:rPr>
+        <w:rFonts w:ascii="Symbol" w:hAnsi="Symbol" w:hint="default"/>
+      </w:rPr>
+    </w:lvl>
+    <w:lvl w:ilvl="7" w:tplc="04090003" w:tentative="1">
+      <w:start w:val="1"/>
+      <w:numFmt w:val="bullet"/>
+      <w:lvlText w:val="o"/>
+      <w:lvlJc w:val="left"/>
+      <w:pPr>
+        <w:ind w:left="5760" w:hanging="360"/>
+      </w:pPr>
+      <w:rPr>
+        <w:rFonts w:ascii="Courier New" w:hAnsi="Courier New" w:cs="Courier New" w:hint="default"/>
+      </w:rPr>
+    </w:lvl>
+    <w:lvl w:ilvl="8" w:tplc="04090005" w:tentative="1">
+      <w:start w:val="1"/>
+      <w:numFmt w:val="bullet"/>
+      <w:lvlText w:val=""/>
+      <w:lvlJc w:val="left"/>
+      <w:pPr>
+        <w:ind w:left="6480" w:hanging="360"/>
+      </w:pPr>
+      <w:rPr>
+        <w:rFonts w:ascii="Wingdings" w:hAnsi="Wingdings" w:hint="default"/>
+      </w:rPr>
+    </w:lvl>
+  </w:abstractNum>
+  <w:num w:numId="1" w16cid:durableId="2052420640">
+    <w:abstractNumId w:val="0"/>
+  </w:num>
+  <w:num w:numId="2" w16cid:durableId="62534164">
+    <w:abstractNumId w:val="1"/>
+  </w:num>
+  <w:num w:numId="3" w16cid:durableId="1249003253">
+    <w:abstractNumId w:val="2"/>
+  </w:num>
+</w:numbering>
 </file>
 
 <file path=word/styles.xml><?xml version="1.0" encoding="utf-8"?>

</xml_diff>

<commit_message>
beginning ABG edits round 1
</commit_message>
<xml_diff>
--- a/2023_04_08_sub_F32/Applicant_Background_and_Goals_for_Fellowship_Training.docx
+++ b/2023_04_08_sub_F32/Applicant_Background_and_Goals_for_Fellowship_Training.docx
@@ -232,34 +232,64 @@
           <w:sz w:val="22"/>
           <w:szCs w:val="22"/>
         </w:rPr>
-        <w:t>worked with postdoctoral fellows and graduate students in the lab to validate a mouse model for introduction</w:t>
-      </w:r>
-      <w:r>
-        <w:rPr>
-          <w:rFonts w:ascii="Arial" w:hAnsi="Arial" w:cs="Arial"/>
-          <w:sz w:val="22"/>
-          <w:szCs w:val="22"/>
-        </w:rPr>
-        <w:t xml:space="preserve"> </w:t>
-      </w:r>
-      <w:r>
-        <w:rPr>
-          <w:rFonts w:ascii="Arial" w:hAnsi="Arial" w:cs="Arial"/>
-          <w:sz w:val="22"/>
-          <w:szCs w:val="22"/>
-        </w:rPr>
-        <w:t xml:space="preserve">of new photo-receptors in adult animals to study color vision neural circuitry function. As part of this </w:t>
-      </w:r>
-      <w:proofErr w:type="gramStart"/>
-      <w:r>
-        <w:rPr>
-          <w:rFonts w:ascii="Arial" w:hAnsi="Arial" w:cs="Arial"/>
-          <w:sz w:val="22"/>
-          <w:szCs w:val="22"/>
-        </w:rPr>
-        <w:t>project</w:t>
-      </w:r>
-      <w:proofErr w:type="gramEnd"/>
+        <w:t>worked with postdoctoral fellows and graduate students in the lab validat</w:t>
+      </w:r>
+      <w:r>
+        <w:rPr>
+          <w:rFonts w:ascii="Arial" w:hAnsi="Arial" w:cs="Arial"/>
+          <w:sz w:val="22"/>
+          <w:szCs w:val="22"/>
+        </w:rPr>
+        <w:t>ing</w:t>
+      </w:r>
+      <w:r>
+        <w:rPr>
+          <w:rFonts w:ascii="Arial" w:hAnsi="Arial" w:cs="Arial"/>
+          <w:sz w:val="22"/>
+          <w:szCs w:val="22"/>
+        </w:rPr>
+        <w:t xml:space="preserve"> a mouse model </w:t>
+      </w:r>
+      <w:r>
+        <w:rPr>
+          <w:rFonts w:ascii="Arial" w:hAnsi="Arial" w:cs="Arial"/>
+          <w:sz w:val="22"/>
+          <w:szCs w:val="22"/>
+        </w:rPr>
+        <w:t>of</w:t>
+      </w:r>
+      <w:r>
+        <w:rPr>
+          <w:rFonts w:ascii="Arial" w:hAnsi="Arial" w:cs="Arial"/>
+          <w:sz w:val="22"/>
+          <w:szCs w:val="22"/>
+        </w:rPr>
+        <w:t xml:space="preserve"> color vision </w:t>
+      </w:r>
+      <w:r>
+        <w:rPr>
+          <w:rFonts w:ascii="Arial" w:hAnsi="Arial" w:cs="Arial"/>
+          <w:sz w:val="22"/>
+          <w:szCs w:val="22"/>
+        </w:rPr>
+        <w:t xml:space="preserve">evolution and neural circuitry adaptation to </w:t>
+      </w:r>
+      <w:r>
+        <w:rPr>
+          <w:rFonts w:ascii="Arial" w:hAnsi="Arial" w:cs="Arial"/>
+          <w:sz w:val="22"/>
+          <w:szCs w:val="22"/>
+        </w:rPr>
+        <w:t>new photo-receptors. As part of this project</w:t>
+      </w:r>
+      <w:r>
+        <w:rPr>
+          <w:rFonts w:ascii="Arial" w:hAnsi="Arial" w:cs="Arial"/>
+          <w:sz w:val="22"/>
+          <w:szCs w:val="22"/>
+        </w:rPr>
+        <w:t>,</w:t>
+      </w:r>
       <w:r>
         <w:rPr>
           <w:rFonts w:ascii="Arial" w:hAnsi="Arial" w:cs="Arial"/>
@@ -687,7 +717,7 @@
           <w:sz w:val="22"/>
           <w:szCs w:val="22"/>
         </w:rPr>
-        <w:t>ethylbenzene and xylene (BTEX) as they have been detected in groundwater near fracking wells. We</w:t>
+        <w:t>ethylbenzene and xylene as they have been detected in groundwater near fracking wells. We</w:t>
       </w:r>
       <w:r>
         <w:rPr>
@@ -703,7 +733,57 @@
           <w:sz w:val="22"/>
           <w:szCs w:val="22"/>
         </w:rPr>
-        <w:t>designed and built constructs using a transcriptional regulator from P. putida, tested lyophilization/rehydration</w:t>
+        <w:t xml:space="preserve">designed and </w:t>
+      </w:r>
+      <w:r>
+        <w:rPr>
+          <w:rFonts w:ascii="Arial" w:hAnsi="Arial" w:cs="Arial"/>
+          <w:sz w:val="22"/>
+          <w:szCs w:val="22"/>
+        </w:rPr>
+        <w:t>cloned</w:t>
+      </w:r>
+      <w:r>
+        <w:rPr>
+          <w:rFonts w:ascii="Arial" w:hAnsi="Arial" w:cs="Arial"/>
+          <w:sz w:val="22"/>
+          <w:szCs w:val="22"/>
+        </w:rPr>
+        <w:t xml:space="preserve"> </w:t>
+      </w:r>
+      <w:r>
+        <w:rPr>
+          <w:rFonts w:ascii="Arial" w:hAnsi="Arial" w:cs="Arial"/>
+          <w:sz w:val="22"/>
+          <w:szCs w:val="22"/>
+        </w:rPr>
+        <w:t>biosensor constructs</w:t>
+      </w:r>
+      <w:r>
+        <w:rPr>
+          <w:rFonts w:ascii="Arial" w:hAnsi="Arial" w:cs="Arial"/>
+          <w:sz w:val="22"/>
+          <w:szCs w:val="22"/>
+        </w:rPr>
+        <w:t xml:space="preserve"> using a transcriptional regulator from </w:t>
+      </w:r>
+      <w:r>
+        <w:rPr>
+          <w:rFonts w:ascii="Arial" w:hAnsi="Arial" w:cs="Arial"/>
+          <w:i/>
+          <w:iCs/>
+          <w:sz w:val="22"/>
+          <w:szCs w:val="22"/>
+        </w:rPr>
+        <w:t>P. putida</w:t>
+      </w:r>
+      <w:r>
+        <w:rPr>
+          <w:rFonts w:ascii="Arial" w:hAnsi="Arial" w:cs="Arial"/>
+          <w:sz w:val="22"/>
+          <w:szCs w:val="22"/>
+        </w:rPr>
+        <w:t>, tested lyophilization/rehydration</w:t>
       </w:r>
       <w:r>
         <w:rPr>
@@ -850,7 +930,23 @@
           <w:sz w:val="22"/>
           <w:szCs w:val="22"/>
         </w:rPr>
-        <w:t xml:space="preserve"> During the summer after my sophomore year, I was a Stowers summer scholar in Matthew</w:t>
+        <w:t xml:space="preserve"> During the summer after my sophomore year</w:t>
+      </w:r>
+      <w:r>
+        <w:rPr>
+          <w:rFonts w:ascii="Arial" w:hAnsi="Arial" w:cs="Arial"/>
+          <w:sz w:val="22"/>
+          <w:szCs w:val="22"/>
+        </w:rPr>
+        <w:t xml:space="preserve"> of college</w:t>
+      </w:r>
+      <w:r>
+        <w:rPr>
+          <w:rFonts w:ascii="Arial" w:hAnsi="Arial" w:cs="Arial"/>
+          <w:sz w:val="22"/>
+          <w:szCs w:val="22"/>
+        </w:rPr>
+        <w:t>, I was a Stowers summer scholar in Matthew</w:t>
       </w:r>
       <w:r>
         <w:rPr>
@@ -902,7 +998,23 @@
           <w:sz w:val="22"/>
           <w:szCs w:val="22"/>
         </w:rPr>
-        <w:t>, studying how the size on the embryo affects the</w:t>
+        <w:t>, studying how the size o</w:t>
+      </w:r>
+      <w:r>
+        <w:rPr>
+          <w:rFonts w:ascii="Arial" w:hAnsi="Arial" w:cs="Arial"/>
+          <w:sz w:val="22"/>
+          <w:szCs w:val="22"/>
+        </w:rPr>
+        <w:t>f</w:t>
+      </w:r>
+      <w:r>
+        <w:rPr>
+          <w:rFonts w:ascii="Arial" w:hAnsi="Arial" w:cs="Arial"/>
+          <w:sz w:val="22"/>
+          <w:szCs w:val="22"/>
+        </w:rPr>
+        <w:t xml:space="preserve"> the embryo affects the</w:t>
       </w:r>
       <w:r>
         <w:rPr>
@@ -918,12 +1030,24 @@
           <w:sz w:val="22"/>
           <w:szCs w:val="22"/>
         </w:rPr>
-        <w:t xml:space="preserve">early development of N. </w:t>
+        <w:t xml:space="preserve">early development of </w:t>
+      </w:r>
+      <w:r>
+        <w:rPr>
+          <w:rFonts w:ascii="Arial" w:hAnsi="Arial" w:cs="Arial"/>
+          <w:i/>
+          <w:iCs/>
+          <w:sz w:val="22"/>
+          <w:szCs w:val="22"/>
+        </w:rPr>
+        <w:t xml:space="preserve">N. </w:t>
       </w:r>
       <w:proofErr w:type="spellStart"/>
       <w:r>
         <w:rPr>
           <w:rFonts w:ascii="Arial" w:hAnsi="Arial" w:cs="Arial"/>
+          <w:i/>
+          <w:iCs/>
           <w:sz w:val="22"/>
           <w:szCs w:val="22"/>
         </w:rPr>
@@ -936,12 +1060,24 @@
           <w:sz w:val="22"/>
           <w:szCs w:val="22"/>
         </w:rPr>
-        <w:t xml:space="preserve"> sea anemones. N. </w:t>
+        <w:t xml:space="preserve"> sea anemones. </w:t>
+      </w:r>
+      <w:r>
+        <w:rPr>
+          <w:rFonts w:ascii="Arial" w:hAnsi="Arial" w:cs="Arial"/>
+          <w:i/>
+          <w:iCs/>
+          <w:sz w:val="22"/>
+          <w:szCs w:val="22"/>
+        </w:rPr>
+        <w:t xml:space="preserve">N. </w:t>
       </w:r>
       <w:proofErr w:type="spellStart"/>
       <w:r>
         <w:rPr>
           <w:rFonts w:ascii="Arial" w:hAnsi="Arial" w:cs="Arial"/>
+          <w:i/>
+          <w:iCs/>
           <w:sz w:val="22"/>
           <w:szCs w:val="22"/>
         </w:rPr>
@@ -970,25 +1106,55 @@
           <w:sz w:val="22"/>
           <w:szCs w:val="22"/>
         </w:rPr>
-        <w:t xml:space="preserve">tentacles and then begins to eat and grow. At the </w:t>
-      </w:r>
-      <w:proofErr w:type="gramStart"/>
-      <w:r>
-        <w:rPr>
-          <w:rFonts w:ascii="Arial" w:hAnsi="Arial" w:cs="Arial"/>
-          <w:sz w:val="22"/>
-          <w:szCs w:val="22"/>
-        </w:rPr>
-        <w:t>4 cell</w:t>
-      </w:r>
-      <w:proofErr w:type="gramEnd"/>
-      <w:r>
-        <w:rPr>
-          <w:rFonts w:ascii="Arial" w:hAnsi="Arial" w:cs="Arial"/>
-          <w:sz w:val="22"/>
-          <w:szCs w:val="22"/>
-        </w:rPr>
-        <w:t xml:space="preserve"> stage, all 4 cells still retain their ability to produce a</w:t>
+        <w:t xml:space="preserve">tentacles </w:t>
+      </w:r>
+      <w:r>
+        <w:rPr>
+          <w:rFonts w:ascii="Arial" w:hAnsi="Arial" w:cs="Arial"/>
+          <w:sz w:val="22"/>
+          <w:szCs w:val="22"/>
+        </w:rPr>
+        <w:t>before it</w:t>
+      </w:r>
+      <w:r>
+        <w:rPr>
+          <w:rFonts w:ascii="Arial" w:hAnsi="Arial" w:cs="Arial"/>
+          <w:sz w:val="22"/>
+          <w:szCs w:val="22"/>
+        </w:rPr>
+        <w:t xml:space="preserve"> begins to ea</w:t>
+      </w:r>
+      <w:r>
+        <w:rPr>
+          <w:rFonts w:ascii="Arial" w:hAnsi="Arial" w:cs="Arial"/>
+          <w:sz w:val="22"/>
+          <w:szCs w:val="22"/>
+        </w:rPr>
+        <w:t>t</w:t>
+      </w:r>
+      <w:r>
+        <w:rPr>
+          <w:rFonts w:ascii="Arial" w:hAnsi="Arial" w:cs="Arial"/>
+          <w:sz w:val="22"/>
+          <w:szCs w:val="22"/>
+        </w:rPr>
+        <w:t xml:space="preserve">. At the </w:t>
+      </w:r>
+      <w:r>
+        <w:rPr>
+          <w:rFonts w:ascii="Arial" w:hAnsi="Arial" w:cs="Arial"/>
+          <w:sz w:val="22"/>
+          <w:szCs w:val="22"/>
+        </w:rPr>
+        <w:t>4-cell</w:t>
+      </w:r>
+      <w:r>
+        <w:rPr>
+          <w:rFonts w:ascii="Arial" w:hAnsi="Arial" w:cs="Arial"/>
+          <w:sz w:val="22"/>
+          <w:szCs w:val="22"/>
+        </w:rPr>
+        <w:t xml:space="preserve"> stage, all cells still retain their ability to produce a</w:t>
       </w:r>
       <w:r>
         <w:rPr>
@@ -1036,7 +1202,7 @@
           <w:sz w:val="22"/>
           <w:szCs w:val="22"/>
         </w:rPr>
-        <w:t>Results Reducing embryo size also reduced polyp size, reducing length more than width, and tentacle</w:t>
+        <w:t>Reducing embryo size also reduced</w:t>
       </w:r>
       <w:r>
         <w:rPr>
@@ -1052,7 +1218,39 @@
           <w:sz w:val="22"/>
           <w:szCs w:val="22"/>
         </w:rPr>
-        <w:t>number. Mesentery number changed with tentacle number maintaining a ratio of two mesenteries for each</w:t>
+        <w:t>tentacle number</w:t>
+      </w:r>
+      <w:r>
+        <w:rPr>
+          <w:rFonts w:ascii="Arial" w:hAnsi="Arial" w:cs="Arial"/>
+          <w:sz w:val="22"/>
+          <w:szCs w:val="22"/>
+        </w:rPr>
+        <w:t xml:space="preserve"> and</w:t>
+      </w:r>
+      <w:r>
+        <w:rPr>
+          <w:rFonts w:ascii="Arial" w:hAnsi="Arial" w:cs="Arial"/>
+          <w:sz w:val="22"/>
+          <w:szCs w:val="22"/>
+        </w:rPr>
+        <w:t xml:space="preserve"> polyp size, </w:t>
+      </w:r>
+      <w:r>
+        <w:rPr>
+          <w:rFonts w:ascii="Arial" w:hAnsi="Arial" w:cs="Arial"/>
+          <w:sz w:val="22"/>
+          <w:szCs w:val="22"/>
+        </w:rPr>
+        <w:t>changing</w:t>
+      </w:r>
+      <w:r>
+        <w:rPr>
+          <w:rFonts w:ascii="Arial" w:hAnsi="Arial" w:cs="Arial"/>
+          <w:sz w:val="22"/>
+          <w:szCs w:val="22"/>
+        </w:rPr>
+        <w:t xml:space="preserve"> length more than width. Mesentery number changed with tentacle number maintaining a ratio of two mesenteries for each</w:t>
       </w:r>
       <w:r>
         <w:rPr>
@@ -1086,16 +1284,14 @@
         </w:rPr>
         <w:t xml:space="preserve">tentacles. </w:t>
       </w:r>
-      <w:proofErr w:type="spellStart"/>
-      <w:r>
-        <w:rPr>
-          <w:rFonts w:ascii="Arial" w:hAnsi="Arial" w:cs="Arial"/>
-          <w:sz w:val="22"/>
-          <w:szCs w:val="22"/>
-        </w:rPr>
-        <w:t>All together</w:t>
-      </w:r>
-      <w:proofErr w:type="spellEnd"/>
+      <w:r>
+        <w:rPr>
+          <w:rFonts w:ascii="Arial" w:hAnsi="Arial" w:cs="Arial"/>
+          <w:sz w:val="22"/>
+          <w:szCs w:val="22"/>
+        </w:rPr>
+        <w:t>Altogether</w:t>
+      </w:r>
       <w:r>
         <w:rPr>
           <w:rFonts w:ascii="Arial" w:hAnsi="Arial" w:cs="Arial"/>
@@ -1273,7 +1469,25 @@
           <w:sz w:val="22"/>
           <w:szCs w:val="22"/>
         </w:rPr>
-        <w:t xml:space="preserve"> After my junior year of college, I joined the </w:t>
+        <w:t xml:space="preserve"> </w:t>
+      </w:r>
+    </w:p>
+    <w:p>
+      <w:pPr>
+        <w:spacing w:after="120"/>
+        <w:rPr>
+          <w:rFonts w:ascii="Arial" w:hAnsi="Arial" w:cs="Arial"/>
+          <w:sz w:val="22"/>
+          <w:szCs w:val="22"/>
+        </w:rPr>
+      </w:pPr>
+      <w:r>
+        <w:rPr>
+          <w:rFonts w:ascii="Arial" w:hAnsi="Arial" w:cs="Arial"/>
+          <w:sz w:val="22"/>
+          <w:szCs w:val="22"/>
+        </w:rPr>
+        <w:t xml:space="preserve">After my junior year of college, I joined the </w:t>
       </w:r>
       <w:proofErr w:type="spellStart"/>
       <w:r>
@@ -1325,7 +1539,25 @@
           <w:sz w:val="22"/>
           <w:szCs w:val="22"/>
         </w:rPr>
-        <w:t>, I worked on developing chassis strains of E. coli that</w:t>
+        <w:t xml:space="preserve">, I worked on developing chassis strains of </w:t>
+      </w:r>
+      <w:r>
+        <w:rPr>
+          <w:rFonts w:ascii="Arial" w:hAnsi="Arial" w:cs="Arial"/>
+          <w:i/>
+          <w:iCs/>
+          <w:sz w:val="22"/>
+          <w:szCs w:val="22"/>
+        </w:rPr>
+        <w:t>E. coli</w:t>
+      </w:r>
+      <w:r>
+        <w:rPr>
+          <w:rFonts w:ascii="Arial" w:hAnsi="Arial" w:cs="Arial"/>
+          <w:sz w:val="22"/>
+          <w:szCs w:val="22"/>
+        </w:rPr>
+        <w:t xml:space="preserve"> that</w:t>
       </w:r>
       <w:r>
         <w:rPr>
@@ -1357,7 +1589,26 @@
           <w:sz w:val="22"/>
           <w:szCs w:val="22"/>
         </w:rPr>
-        <w:t>hoped to provide broadly applicable methods that applied to a variety of different target chemicals. One major</w:t>
+        <w:t xml:space="preserve">hoped to provide broadly applicable methods that applied to a variety of different target chemicals. </w:t>
+      </w:r>
+    </w:p>
+    <w:p>
+      <w:pPr>
+        <w:spacing w:after="120"/>
+        <w:rPr>
+          <w:rFonts w:ascii="Arial" w:hAnsi="Arial" w:cs="Arial"/>
+          <w:sz w:val="22"/>
+          <w:szCs w:val="22"/>
+        </w:rPr>
+      </w:pPr>
+      <w:r>
+        <w:rPr>
+          <w:rFonts w:ascii="Arial" w:hAnsi="Arial" w:cs="Arial"/>
+          <w:sz w:val="22"/>
+          <w:szCs w:val="22"/>
+        </w:rPr>
+        <w:lastRenderedPageBreak/>
+        <w:t>One major</w:t>
       </w:r>
       <w:r>
         <w:rPr>
@@ -1389,8 +1640,31 @@
           <w:sz w:val="22"/>
           <w:szCs w:val="22"/>
         </w:rPr>
-        <w:lastRenderedPageBreak/>
-        <w:t>growth not production. In order to avoid this growth and production can be separated by placing the cells in</w:t>
+        <w:t>growth not production. In order to avoid this</w:t>
+      </w:r>
+      <w:r>
+        <w:rPr>
+          <w:rFonts w:ascii="Arial" w:hAnsi="Arial" w:cs="Arial"/>
+          <w:sz w:val="22"/>
+          <w:szCs w:val="22"/>
+        </w:rPr>
+        <w:t>,</w:t>
+      </w:r>
+      <w:r>
+        <w:rPr>
+          <w:rFonts w:ascii="Arial" w:hAnsi="Arial" w:cs="Arial"/>
+          <w:sz w:val="22"/>
+          <w:szCs w:val="22"/>
+        </w:rPr>
+        <w:t xml:space="preserve"> growth and production can be separated by </w:t>
+      </w:r>
+      <w:r>
+        <w:rPr>
+          <w:rFonts w:ascii="Arial" w:hAnsi="Arial" w:cs="Arial"/>
+          <w:sz w:val="22"/>
+          <w:szCs w:val="22"/>
+        </w:rPr>
+        <w:t>inducing the production pathway</w:t>
       </w:r>
       <w:r>
         <w:rPr>
@@ -1406,25 +1680,7 @@
           <w:sz w:val="22"/>
           <w:szCs w:val="22"/>
         </w:rPr>
-        <w:t xml:space="preserve">growth limiting conditions while inducing the production pathway. However, many </w:t>
-      </w:r>
-      <w:proofErr w:type="gramStart"/>
-      <w:r>
-        <w:rPr>
-          <w:rFonts w:ascii="Arial" w:hAnsi="Arial" w:cs="Arial"/>
-          <w:sz w:val="22"/>
-          <w:szCs w:val="22"/>
-        </w:rPr>
-        <w:t>chassis</w:t>
-      </w:r>
-      <w:proofErr w:type="gramEnd"/>
-      <w:r>
-        <w:rPr>
-          <w:rFonts w:ascii="Arial" w:hAnsi="Arial" w:cs="Arial"/>
-          <w:sz w:val="22"/>
-          <w:szCs w:val="22"/>
-        </w:rPr>
-        <w:t xml:space="preserve"> strains will go</w:t>
+        <w:t>in</w:t>
       </w:r>
       <w:r>
         <w:rPr>
@@ -1440,7 +1696,39 @@
           <w:sz w:val="22"/>
           <w:szCs w:val="22"/>
         </w:rPr>
-        <w:t>dormant under these conditions. We tested the hypothesis that increasing glucose uptake during nitrogen</w:t>
+        <w:t>growth limiting condition</w:t>
+      </w:r>
+      <w:r>
+        <w:rPr>
+          <w:rFonts w:ascii="Arial" w:hAnsi="Arial" w:cs="Arial"/>
+          <w:sz w:val="22"/>
+          <w:szCs w:val="22"/>
+        </w:rPr>
+        <w:t>s</w:t>
+      </w:r>
+      <w:r>
+        <w:rPr>
+          <w:rFonts w:ascii="Arial" w:hAnsi="Arial" w:cs="Arial"/>
+          <w:sz w:val="22"/>
+          <w:szCs w:val="22"/>
+        </w:rPr>
+        <w:t xml:space="preserve">. However, </w:t>
+      </w:r>
+      <w:r>
+        <w:rPr>
+          <w:rFonts w:ascii="Arial" w:hAnsi="Arial" w:cs="Arial"/>
+          <w:sz w:val="22"/>
+          <w:szCs w:val="22"/>
+        </w:rPr>
+        <w:t>these conditions</w:t>
+      </w:r>
+      <w:r>
+        <w:rPr>
+          <w:rFonts w:ascii="Arial" w:hAnsi="Arial" w:cs="Arial"/>
+          <w:sz w:val="22"/>
+          <w:szCs w:val="22"/>
+        </w:rPr>
+        <w:t xml:space="preserve"> cause</w:t>
       </w:r>
       <w:r>
         <w:rPr>
@@ -1456,6 +1744,38 @@
           <w:sz w:val="22"/>
           <w:szCs w:val="22"/>
         </w:rPr>
+        <w:t>dorman</w:t>
+      </w:r>
+      <w:r>
+        <w:rPr>
+          <w:rFonts w:ascii="Arial" w:hAnsi="Arial" w:cs="Arial"/>
+          <w:sz w:val="22"/>
+          <w:szCs w:val="22"/>
+        </w:rPr>
+        <w:t>cy</w:t>
+      </w:r>
+      <w:r>
+        <w:rPr>
+          <w:rFonts w:ascii="Arial" w:hAnsi="Arial" w:cs="Arial"/>
+          <w:sz w:val="22"/>
+          <w:szCs w:val="22"/>
+        </w:rPr>
+        <w:t>. We tested the hypothesis that increasing glucose uptake during nitrogen</w:t>
+      </w:r>
+      <w:r>
+        <w:rPr>
+          <w:rFonts w:ascii="Arial" w:hAnsi="Arial" w:cs="Arial"/>
+          <w:sz w:val="22"/>
+          <w:szCs w:val="22"/>
+        </w:rPr>
+        <w:t xml:space="preserve"> </w:t>
+      </w:r>
+      <w:r>
+        <w:rPr>
+          <w:rFonts w:ascii="Arial" w:hAnsi="Arial" w:cs="Arial"/>
+          <w:sz w:val="22"/>
+          <w:szCs w:val="22"/>
+        </w:rPr>
         <w:t>starvation would increase the amount of carbon and energy that could be directed to production.</w:t>
       </w:r>
       <w:r>
@@ -1466,13 +1786,33 @@
         </w:rPr>
         <w:t xml:space="preserve"> </w:t>
       </w:r>
-      <w:r>
-        <w:rPr>
-          <w:rFonts w:ascii="Arial" w:hAnsi="Arial" w:cs="Arial"/>
-          <w:sz w:val="22"/>
-          <w:szCs w:val="22"/>
-        </w:rPr>
-        <w:t xml:space="preserve">Results In nitrogen starvation, </w:t>
+    </w:p>
+    <w:p>
+      <w:pPr>
+        <w:spacing w:after="120"/>
+        <w:rPr>
+          <w:rFonts w:ascii="Arial" w:hAnsi="Arial" w:cs="Arial"/>
+          <w:sz w:val="22"/>
+          <w:szCs w:val="22"/>
+        </w:rPr>
+      </w:pPr>
+    </w:p>
+    <w:p>
+      <w:pPr>
+        <w:spacing w:after="120"/>
+        <w:rPr>
+          <w:rFonts w:ascii="Arial" w:hAnsi="Arial" w:cs="Arial"/>
+          <w:sz w:val="22"/>
+          <w:szCs w:val="22"/>
+        </w:rPr>
+      </w:pPr>
+      <w:r>
+        <w:rPr>
+          <w:rFonts w:ascii="Arial" w:hAnsi="Arial" w:cs="Arial"/>
+          <w:sz w:val="22"/>
+          <w:szCs w:val="22"/>
+        </w:rPr>
+        <w:t xml:space="preserve">In nitrogen starvation, </w:t>
       </w:r>
       <w:r>
         <w:rPr>
@@ -2697,7 +3037,16 @@
           <w:sz w:val="22"/>
           <w:szCs w:val="22"/>
         </w:rPr>
-        <w:t>. My first step was to use transposon mutagenesis to produce a pooled library of ~100,000 mutant strains. I measured growth rates for each of these strains as a function of CO</w:t>
+        <w:t xml:space="preserve">. My first step was to use transposon mutagenesis to produce a pooled library of ~100,000 mutant strains. I measured growth rates for each of these strains as a </w:t>
+      </w:r>
+      <w:r>
+        <w:rPr>
+          <w:rFonts w:ascii="Arial" w:hAnsi="Arial" w:cs="Arial"/>
+          <w:sz w:val="22"/>
+          <w:szCs w:val="22"/>
+        </w:rPr>
+        <w:lastRenderedPageBreak/>
+        <w:t>function of CO</w:t>
       </w:r>
       <w:r>
         <w:rPr>
@@ -2833,16 +3182,7 @@
           <w:sz w:val="22"/>
           <w:szCs w:val="22"/>
         </w:rPr>
-        <w:t xml:space="preserve">I then launched a series </w:t>
-      </w:r>
-      <w:r>
-        <w:rPr>
-          <w:rFonts w:ascii="Arial" w:hAnsi="Arial" w:cs="Arial"/>
-          <w:sz w:val="22"/>
-          <w:szCs w:val="22"/>
-        </w:rPr>
-        <w:lastRenderedPageBreak/>
-        <w:t>of mechanistic experiments with one of the two operons. I demonstrated that this operon produced a protein complex with a predicted zinc binding carbonic anhydrase active site. I confirmed the active site residues with point mutants and the presence of zinc with x-ray fluorescence. This suggested that the mechanism of pumping was not direct HCO</w:t>
+        <w:t>I then launched a series of mechanistic experiments with one of the two operons. I demonstrated that this operon produced a protein complex with a predicted zinc binding carbonic anhydrase active site. I confirmed the active site residues with point mutants and the presence of zinc with x-ray fluorescence. This suggested that the mechanism of pumping was not direct HCO</w:t>
       </w:r>
       <w:r>
         <w:rPr>
@@ -3713,15 +4053,7 @@
           <w:sz w:val="22"/>
           <w:szCs w:val="22"/>
         </w:rPr>
-        <w:t xml:space="preserve"> model energy as an additional feature for each mutant. I found that </w:t>
-      </w:r>
-      <w:r>
-        <w:rPr>
-          <w:rFonts w:ascii="Arial" w:hAnsi="Arial" w:cs="Arial"/>
-          <w:sz w:val="22"/>
-          <w:szCs w:val="22"/>
-        </w:rPr>
-        <w:t xml:space="preserve">general epistasis models performed similarly to neural nets even with far fewer parameters and they both showed marginal benefits from the inclusion of phylogenetic information. In order to test how well each model type extrapolated, I used simulated annealing, greedy optimization, and genetic optimization to design new mutants for each model. I selected </w:t>
+        <w:t xml:space="preserve"> </w:t>
       </w:r>
       <w:r>
         <w:rPr>
@@ -3730,7 +4062,15 @@
           <w:szCs w:val="22"/>
         </w:rPr>
         <w:lastRenderedPageBreak/>
-        <w:t xml:space="preserve">mutants </w:t>
+        <w:t xml:space="preserve">model energy as an additional feature for each mutant. I found that </w:t>
+      </w:r>
+      <w:r>
+        <w:rPr>
+          <w:rFonts w:ascii="Arial" w:hAnsi="Arial" w:cs="Arial"/>
+          <w:sz w:val="22"/>
+          <w:szCs w:val="22"/>
+        </w:rPr>
+        <w:t xml:space="preserve">general epistasis models performed similarly to neural nets even with far fewer parameters and they both showed marginal benefits from the inclusion of phylogenetic information. In order to test how well each model type extrapolated, I used simulated annealing, greedy optimization, and genetic optimization to design new mutants for each model. I selected mutants </w:t>
       </w:r>
       <w:r>
         <w:rPr>

</xml_diff>